<commit_message>
working on opening statement
</commit_message>
<xml_diff>
--- a/Thesis Opening Statement Bryan.docx
+++ b/Thesis Opening Statement Bryan.docx
@@ -1,6 +1,6 @@
 
 <file path=word/document.xml><?xml version="1.0" encoding="utf-8"?>
-<w:document xmlns:wpc="http://schemas.microsoft.com/office/word/2010/wordprocessingCanvas" xmlns:cx="http://schemas.microsoft.com/office/drawing/2014/chartex" xmlns:cx1="http://schemas.microsoft.com/office/drawing/2015/9/8/chartex" xmlns:cx2="http://schemas.microsoft.com/office/drawing/2015/10/21/chartex" xmlns:cx3="http://schemas.microsoft.com/office/drawing/2016/5/9/chartex" xmlns:cx4="http://schemas.microsoft.com/office/drawing/2016/5/10/chartex" xmlns:cx5="http://schemas.microsoft.com/office/drawing/2016/5/11/chartex" xmlns:cx6="http://schemas.microsoft.com/office/drawing/2016/5/12/chartex" xmlns:cx7="http://schemas.microsoft.com/office/drawing/2016/5/13/chartex" xmlns:cx8="http://schemas.microsoft.com/office/drawing/2016/5/14/chartex" xmlns:mc="http://schemas.openxmlformats.org/markup-compatibility/2006" xmlns:aink="http://schemas.microsoft.com/office/drawing/2016/ink" xmlns:am3d="http://schemas.microsoft.com/office/drawing/2017/model3d" xmlns:o="urn:schemas-microsoft-com:office:office" xmlns:r="http://schemas.openxmlformats.org/officeDocument/2006/relationships" xmlns:m="http://schemas.openxmlformats.org/officeDocument/2006/math" xmlns:v="urn:schemas-microsoft-com:vml" xmlns:wp14="http://schemas.microsoft.com/office/word/2010/wordprocessingDrawing" xmlns:wp="http://schemas.openxmlformats.org/drawingml/2006/wordprocessingDrawing" xmlns:w10="urn:schemas-microsoft-com:office:word" xmlns:w="http://schemas.openxmlformats.org/wordprocessingml/2006/main" xmlns:w14="http://schemas.microsoft.com/office/word/2010/wordml" xmlns:w15="http://schemas.microsoft.com/office/word/2012/wordml" xmlns:w16cid="http://schemas.microsoft.com/office/word/2016/wordml/cid" xmlns:w16se="http://schemas.microsoft.com/office/word/2015/wordml/symex" xmlns:wpg="http://schemas.microsoft.com/office/word/2010/wordprocessingGroup" xmlns:wpi="http://schemas.microsoft.com/office/word/2010/wordprocessingInk" xmlns:wne="http://schemas.microsoft.com/office/word/2006/wordml" xmlns:wps="http://schemas.microsoft.com/office/word/2010/wordprocessingShape" mc:Ignorable="w14 w15 w16se w16cid wp14">
+<w:document xmlns:wpc="http://schemas.microsoft.com/office/word/2010/wordprocessingCanvas" xmlns:mc="http://schemas.openxmlformats.org/markup-compatibility/2006" xmlns:o="urn:schemas-microsoft-com:office:office" xmlns:r="http://schemas.openxmlformats.org/officeDocument/2006/relationships" xmlns:m="http://schemas.openxmlformats.org/officeDocument/2006/math" xmlns:v="urn:schemas-microsoft-com:vml" xmlns:wp14="http://schemas.microsoft.com/office/word/2010/wordprocessingDrawing" xmlns:wp="http://schemas.openxmlformats.org/drawingml/2006/wordprocessingDrawing" xmlns:w10="urn:schemas-microsoft-com:office:word" xmlns:w="http://schemas.openxmlformats.org/wordprocessingml/2006/main" xmlns:w14="http://schemas.microsoft.com/office/word/2010/wordml" xmlns:wpg="http://schemas.microsoft.com/office/word/2010/wordprocessingGroup" xmlns:wpi="http://schemas.microsoft.com/office/word/2010/wordprocessingInk" xmlns:wne="http://schemas.microsoft.com/office/word/2006/wordml" xmlns:wps="http://schemas.microsoft.com/office/word/2010/wordprocessingShape" mc:Ignorable="w14 wp14">
   <w:body>
     <w:p>
       <w:pPr>
@@ -59,7 +59,7 @@
                     </pic:cNvPicPr>
                   </pic:nvPicPr>
                   <pic:blipFill>
-                    <a:blip r:embed="rId8" cstate="print"/>
+                    <a:blip r:embed="rId9" cstate="print"/>
                     <a:srcRect/>
                     <a:stretch>
                       <a:fillRect/>
@@ -989,12 +989,12 @@
           <w:sz w:val="24"/>
         </w:rPr>
         <w:sectPr>
-          <w:headerReference w:type="even" r:id="rId9"/>
-          <w:headerReference w:type="default" r:id="rId10"/>
-          <w:footerReference w:type="even" r:id="rId11"/>
-          <w:footerReference w:type="default" r:id="rId12"/>
-          <w:headerReference w:type="first" r:id="rId13"/>
-          <w:footerReference w:type="first" r:id="rId14"/>
+          <w:headerReference w:type="even" r:id="rId10"/>
+          <w:headerReference w:type="default" r:id="rId11"/>
+          <w:footerReference w:type="even" r:id="rId12"/>
+          <w:footerReference w:type="default" r:id="rId13"/>
+          <w:headerReference w:type="first" r:id="rId14"/>
+          <w:footerReference w:type="first" r:id="rId15"/>
           <w:pgSz w:w="11907" w:h="16840" w:code="9"/>
           <w:pgMar w:top="1440" w:right="1134" w:bottom="1440" w:left="1701" w:header="851" w:footer="992" w:gutter="0"/>
           <w:pgNumType w:fmt="decimalFullWidth" w:start="0"/>
@@ -1037,7 +1037,7 @@
           </w:tcPr>
           <w:p>
             <w:pPr>
-              <w:pStyle w:val="ac"/>
+              <w:pStyle w:val="a9"/>
               <w:numPr>
                 <w:ilvl w:val="0"/>
                 <w:numId w:val="1"/>
@@ -1069,7 +1069,7 @@
           </w:p>
           <w:p>
             <w:pPr>
-              <w:pStyle w:val="ac"/>
+              <w:pStyle w:val="a9"/>
               <w:numPr>
                 <w:ilvl w:val="2"/>
                 <w:numId w:val="1"/>
@@ -1214,7 +1214,7 @@
           </w:p>
           <w:p>
             <w:pPr>
-              <w:pStyle w:val="ac"/>
+              <w:pStyle w:val="a9"/>
               <w:numPr>
                 <w:ilvl w:val="2"/>
                 <w:numId w:val="1"/>
@@ -1237,7 +1237,7 @@
           </w:p>
           <w:p>
             <w:pPr>
-              <w:pStyle w:val="ac"/>
+              <w:pStyle w:val="a9"/>
               <w:numPr>
                 <w:ilvl w:val="4"/>
                 <w:numId w:val="1"/>
@@ -1332,7 +1332,7 @@
           </w:p>
           <w:p>
             <w:pPr>
-              <w:pStyle w:val="ac"/>
+              <w:pStyle w:val="a9"/>
               <w:numPr>
                 <w:ilvl w:val="4"/>
                 <w:numId w:val="1"/>
@@ -1363,7 +1363,7 @@
           </w:p>
           <w:p>
             <w:pPr>
-              <w:pStyle w:val="ac"/>
+              <w:pStyle w:val="a9"/>
               <w:numPr>
                 <w:ilvl w:val="2"/>
                 <w:numId w:val="1"/>
@@ -1386,7 +1386,7 @@
           </w:p>
           <w:p>
             <w:pPr>
-              <w:pStyle w:val="ac"/>
+              <w:pStyle w:val="a9"/>
               <w:ind w:left="1260" w:firstLineChars="0" w:firstLine="0"/>
               <w:rPr>
                 <w:rFonts w:eastAsia="黑体"/>
@@ -1445,7 +1445,7 @@
           </w:p>
           <w:p>
             <w:pPr>
-              <w:pStyle w:val="ac"/>
+              <w:pStyle w:val="a9"/>
               <w:numPr>
                 <w:ilvl w:val="2"/>
                 <w:numId w:val="1"/>
@@ -1468,7 +1468,7 @@
           </w:p>
           <w:p>
             <w:pPr>
-              <w:pStyle w:val="ac"/>
+              <w:pStyle w:val="a9"/>
               <w:ind w:left="1260" w:firstLineChars="0" w:firstLine="0"/>
               <w:rPr>
                 <w:rFonts w:eastAsia="黑体"/>
@@ -1574,7 +1574,7 @@
           </w:tcPr>
           <w:p>
             <w:pPr>
-              <w:pStyle w:val="ac"/>
+              <w:pStyle w:val="a9"/>
               <w:numPr>
                 <w:ilvl w:val="0"/>
                 <w:numId w:val="1"/>
@@ -1597,7 +1597,7 @@
           </w:p>
           <w:p>
             <w:pPr>
-              <w:pStyle w:val="ac"/>
+              <w:pStyle w:val="a9"/>
               <w:numPr>
                 <w:ilvl w:val="2"/>
                 <w:numId w:val="1"/>
@@ -1619,7 +1619,7 @@
           </w:p>
           <w:p>
             <w:pPr>
-              <w:pStyle w:val="ac"/>
+              <w:pStyle w:val="a9"/>
               <w:numPr>
                 <w:ilvl w:val="2"/>
                 <w:numId w:val="1"/>
@@ -1639,7 +1639,7 @@
           </w:p>
           <w:p>
             <w:pPr>
-              <w:pStyle w:val="ac"/>
+              <w:pStyle w:val="a9"/>
               <w:numPr>
                 <w:ilvl w:val="2"/>
                 <w:numId w:val="1"/>
@@ -1673,7 +1673,7 @@
           </w:p>
           <w:p>
             <w:pPr>
-              <w:pStyle w:val="ac"/>
+              <w:pStyle w:val="a9"/>
               <w:numPr>
                 <w:ilvl w:val="2"/>
                 <w:numId w:val="1"/>
@@ -2330,7 +2330,7 @@
           </w:p>
           <w:p>
             <w:pPr>
-              <w:pStyle w:val="ac"/>
+              <w:pStyle w:val="a9"/>
               <w:numPr>
                 <w:ilvl w:val="0"/>
                 <w:numId w:val="3"/>
@@ -2353,7 +2353,7 @@
           </w:p>
           <w:p>
             <w:pPr>
-              <w:pStyle w:val="ac"/>
+              <w:pStyle w:val="a9"/>
               <w:numPr>
                 <w:ilvl w:val="1"/>
                 <w:numId w:val="3"/>
@@ -2376,7 +2376,7 @@
           </w:p>
           <w:p>
             <w:pPr>
-              <w:pStyle w:val="ac"/>
+              <w:pStyle w:val="a9"/>
               <w:ind w:left="840" w:firstLineChars="0" w:firstLine="0"/>
               <w:rPr>
                 <w:rFonts w:ascii="黑体" w:eastAsia="黑体"/>
@@ -2571,7 +2571,7 @@
           </w:p>
           <w:p>
             <w:pPr>
-              <w:pStyle w:val="ac"/>
+              <w:pStyle w:val="a9"/>
               <w:numPr>
                 <w:ilvl w:val="1"/>
                 <w:numId w:val="3"/>
@@ -2594,21 +2594,61 @@
           </w:p>
           <w:p>
             <w:pPr>
-              <w:pStyle w:val="ac"/>
+              <w:pStyle w:val="a9"/>
               <w:ind w:left="840" w:firstLineChars="0" w:firstLine="0"/>
               <w:rPr>
+                <w:rFonts w:ascii="黑体" w:eastAsia="黑体" w:hint="eastAsia"/>
+                <w:color w:val="000000"/>
+                <w:w w:val="80"/>
+              </w:rPr>
+            </w:pPr>
+            <w:r>
+              <w:rPr>
+                <w:rFonts w:ascii="黑体" w:eastAsia="黑体" w:hint="eastAsia"/>
+                <w:color w:val="000000"/>
+                <w:w w:val="80"/>
+              </w:rPr>
+              <w:t>上世纪</w:t>
+            </w:r>
+            <w:r>
+              <w:rPr>
+                <w:rFonts w:ascii="黑体" w:eastAsia="黑体" w:hint="eastAsia"/>
+                <w:color w:val="000000"/>
+                <w:w w:val="80"/>
+              </w:rPr>
+              <w:t>80年代初，日本</w:t>
+            </w:r>
+            <w:r>
+              <w:rPr>
+                <w:rFonts w:ascii="黑体" w:eastAsia="黑体" w:hint="eastAsia"/>
+                <w:color w:val="000000"/>
+                <w:w w:val="80"/>
+              </w:rPr>
+              <w:t>学者</w:t>
+            </w:r>
+            <w:r>
+              <w:rPr>
                 <w:rFonts w:ascii="黑体" w:eastAsia="黑体"/>
                 <w:color w:val="000000"/>
                 <w:w w:val="80"/>
               </w:rPr>
-            </w:pPr>
+              <w:t xml:space="preserve">Hiroshi </w:t>
+            </w:r>
             <w:r>
               <w:rPr>
                 <w:rFonts w:ascii="黑体" w:eastAsia="黑体" w:hint="eastAsia"/>
                 <w:color w:val="000000"/>
                 <w:w w:val="80"/>
               </w:rPr>
-              <w:t>上世纪</w:t>
+              <w:t>T</w:t>
+            </w:r>
+            <w:r>
+              <w:rPr>
+                <w:rFonts w:ascii="黑体" w:eastAsia="黑体"/>
+                <w:color w:val="000000"/>
+                <w:w w:val="80"/>
+              </w:rPr>
+              <w:t>akasaki</w:t>
             </w:r>
             <w:r>
               <w:rPr>
@@ -2616,20 +2656,147 @@
                 <w:color w:val="000000"/>
                 <w:w w:val="80"/>
               </w:rPr>
-              <w:t>80年代初，日本</w:t>
-            </w:r>
-            <w:bookmarkStart w:id="0" w:name="_GoBack"/>
-            <w:bookmarkEnd w:id="0"/>
-          </w:p>
-          <w:p>
-            <w:pPr>
-              <w:pStyle w:val="ac"/>
+              <w:t>发表文章，总结了利用摩尔现象测量</w:t>
+            </w:r>
+            <w:r>
+              <w:rPr>
+                <w:rFonts w:ascii="黑体" w:eastAsia="黑体" w:hint="eastAsia"/>
+                <w:color w:val="000000"/>
+                <w:w w:val="80"/>
+              </w:rPr>
+              <w:t>物体</w:t>
+            </w:r>
+            <w:r>
+              <w:rPr>
+                <w:rFonts w:ascii="黑体" w:eastAsia="黑体" w:hint="eastAsia"/>
+                <w:color w:val="000000"/>
+                <w:w w:val="80"/>
+              </w:rPr>
+              <w:t>3D形状技术的诞生到实际应用</w:t>
+            </w:r>
+            <w:r>
+              <w:rPr>
+                <w:rFonts w:ascii="黑体" w:eastAsia="黑体" w:hint="eastAsia"/>
+                <w:color w:val="000000"/>
+                <w:w w:val="80"/>
+              </w:rPr>
+              <w:t>。此后，摩尔3D测量技术经过多方学者努力，</w:t>
+            </w:r>
+            <w:r>
+              <w:rPr>
+                <w:rFonts w:ascii="黑体" w:eastAsia="黑体" w:hint="eastAsia"/>
+                <w:color w:val="000000"/>
+                <w:w w:val="80"/>
+              </w:rPr>
+              <w:t>将最初需要在镜头前加装同等周期的光栅的</w:t>
+            </w:r>
+            <w:r>
+              <w:rPr>
+                <w:rFonts w:ascii="黑体" w:eastAsia="黑体" w:hint="eastAsia"/>
+                <w:color w:val="000000"/>
+                <w:w w:val="80"/>
+              </w:rPr>
+              <w:t xml:space="preserve">Shadow Morie(J. Degrieck), </w:t>
+            </w:r>
+            <w:r>
+              <w:rPr>
+                <w:rFonts w:ascii="黑体" w:eastAsia="黑体" w:hint="eastAsia"/>
+                <w:color w:val="000000"/>
+                <w:w w:val="80"/>
+              </w:rPr>
+              <w:t>发展为</w:t>
+            </w:r>
+            <w:r>
+              <w:rPr>
+                <w:rFonts w:ascii="黑体" w:eastAsia="黑体" w:hint="eastAsia"/>
+                <w:color w:val="000000"/>
+                <w:w w:val="80"/>
+              </w:rPr>
+              <w:t>仅需投影仪和照相设备</w:t>
+            </w:r>
+            <w:r>
+              <w:rPr>
+                <w:rFonts w:ascii="黑体" w:eastAsia="黑体" w:hint="eastAsia"/>
+                <w:color w:val="000000"/>
+                <w:w w:val="80"/>
+              </w:rPr>
+              <w:t>在后端相移，提取相位的数字摩尔3D测量方法（</w:t>
+            </w:r>
+            <w:r>
+              <w:t>Fatemeh Mohammadi</w:t>
+            </w:r>
+            <w:r>
+              <w:rPr>
+                <w:rFonts w:ascii="黑体" w:eastAsia="黑体" w:hint="eastAsia"/>
+                <w:color w:val="000000"/>
+                <w:w w:val="80"/>
+              </w:rPr>
+              <w:t>）。同时，国内学者，例如山东大学，大连理工大学等相关课题组将数字摩尔3D测量方法的应用范围进一步扩大到动态物体（易变形，或正在移动的物体）的3D测量</w:t>
+            </w:r>
+            <w:r>
+              <w:rPr>
+                <w:rFonts w:ascii="黑体" w:eastAsia="黑体" w:hint="eastAsia"/>
+                <w:color w:val="000000"/>
+                <w:w w:val="80"/>
+              </w:rPr>
+              <w:t>中，达到了优异的测量效果。</w:t>
+            </w:r>
+          </w:p>
+          <w:p>
+            <w:pPr>
+              <w:pStyle w:val="a9"/>
+              <w:ind w:left="840" w:firstLineChars="0" w:firstLine="0"/>
+              <w:rPr>
+                <w:rFonts w:ascii="黑体" w:eastAsia="黑体"/>
+                <w:color w:val="000000"/>
+                <w:w w:val="80"/>
+              </w:rPr>
+            </w:pPr>
+            <w:r>
+              <w:rPr>
+                <w:rFonts w:ascii="黑体" w:eastAsia="黑体" w:hint="eastAsia"/>
+                <w:color w:val="000000"/>
+                <w:w w:val="80"/>
+              </w:rPr>
+              <w:t>数字摩尔3D测量方法的研究方向，也从其他需要特殊设备的3D测量方法，中脱离出来，不断将处理难度转移到计算机后端处理上，而不是设备，传感器本身的</w:t>
+            </w:r>
+            <w:r>
+              <w:rPr>
+                <w:rFonts w:ascii="黑体" w:eastAsia="黑体" w:hint="eastAsia"/>
+                <w:color w:val="000000"/>
+                <w:w w:val="80"/>
+              </w:rPr>
+              <w:t>设计上。在噪声处理，相位提取和展开等方面，出现不同的方案。</w:t>
+            </w:r>
+          </w:p>
+          <w:p>
+            <w:pPr>
+              <w:pStyle w:val="a9"/>
               <w:numPr>
                 <w:ilvl w:val="1"/>
                 <w:numId w:val="3"/>
               </w:numPr>
               <w:ind w:firstLineChars="0"/>
               <w:rPr>
+                <w:rFonts w:ascii="黑体" w:eastAsia="黑体" w:hint="eastAsia"/>
+                <w:color w:val="000000"/>
+                <w:w w:val="80"/>
+              </w:rPr>
+            </w:pPr>
+            <w:r>
+              <w:rPr>
+                <w:rFonts w:ascii="黑体" w:eastAsia="黑体" w:hint="eastAsia"/>
+                <w:color w:val="000000"/>
+                <w:w w:val="80"/>
+              </w:rPr>
+              <w:t>尚待研究的问题</w:t>
+            </w:r>
+          </w:p>
+          <w:p>
+            <w:pPr>
+              <w:pStyle w:val="a9"/>
+              <w:ind w:left="840" w:firstLineChars="0" w:firstLine="0"/>
+              <w:rPr>
                 <w:rFonts w:ascii="黑体" w:eastAsia="黑体"/>
                 <w:color w:val="000000"/>
                 <w:w w:val="80"/>
@@ -2641,12 +2808,12 @@
                 <w:color w:val="000000"/>
                 <w:w w:val="80"/>
               </w:rPr>
-              <w:t>尚待研究的问题</w:t>
-            </w:r>
-          </w:p>
-          <w:p>
-            <w:pPr>
-              <w:pStyle w:val="ac"/>
+              <w:t>数字摩尔3D测量的精度和误差分析，后端处理算法的比较和优化，数字摩尔3D测量的正反两面结合做到真正3D测量。</w:t>
+            </w:r>
+          </w:p>
+          <w:p>
+            <w:pPr>
+              <w:pStyle w:val="a9"/>
               <w:numPr>
                 <w:ilvl w:val="0"/>
                 <w:numId w:val="3"/>
@@ -2669,7 +2836,7 @@
           </w:p>
           <w:p>
             <w:pPr>
-              <w:pStyle w:val="ac"/>
+              <w:pStyle w:val="a9"/>
               <w:ind w:left="840" w:firstLineChars="0" w:firstLine="0"/>
               <w:rPr>
                 <w:rFonts w:ascii="黑体" w:eastAsia="黑体" w:hint="eastAsia"/>
@@ -2683,43 +2850,56 @@
                 <w:color w:val="000000"/>
                 <w:w w:val="80"/>
               </w:rPr>
-              <w:t>为了实现上述功能和优点，考虑到实验地点和数字摩尔3D测量方法核心的后端处理算法成为了本次毕业论文的内容。而将实体测量平台搭建，交由实验室作为后续研究。数字摩尔3D测量方法的后端处理算法可实现，仅需捕捉少量测量图像，经过日常配置电脑（台式机，个人笔记本）的较短时间运算，就能运算出需要的</w:t>
-            </w:r>
+              <w:t>为了实现上述功能和优点，考虑到实验地点和数字摩尔3D测量方法核心的后端处理算法成为了本次毕业论文的内容。而将实体测量平台搭建，交由实验室作为后续研究。数字摩尔3D测量方法的后端处理算法可实现，仅需捕捉少量测量图像，经过日常配置电脑（台式机，个人笔记本）的较短时间运算，就能运算出需要的点状云3D模型。</w:t>
+            </w:r>
+          </w:p>
+          <w:p>
+            <w:pPr>
+              <w:pStyle w:val="a9"/>
+              <w:ind w:left="840" w:firstLineChars="0" w:firstLine="0"/>
+              <w:rPr>
+                <w:rFonts w:ascii="黑体" w:eastAsia="黑体"/>
+                <w:color w:val="000000"/>
+                <w:w w:val="80"/>
+              </w:rPr>
+            </w:pPr>
             <w:r>
               <w:rPr>
                 <w:rFonts w:ascii="黑体" w:eastAsia="黑体" w:hint="eastAsia"/>
                 <w:color w:val="000000"/>
                 <w:w w:val="80"/>
               </w:rPr>
-              <w:t>点状云3D模型。</w:t>
-            </w:r>
-          </w:p>
-          <w:p>
-            <w:pPr>
-              <w:pStyle w:val="ac"/>
+              <w:t>以下是是对数字摩尔3D测量后端处理算法的任务分工</w:t>
+            </w:r>
+            <w:bookmarkStart w:id="0" w:name="_GoBack"/>
+            <w:bookmarkEnd w:id="0"/>
+          </w:p>
+          <w:p>
+            <w:pPr>
+              <w:pStyle w:val="a9"/>
               <w:numPr>
                 <w:ilvl w:val="0"/>
                 <w:numId w:val="3"/>
               </w:numPr>
               <w:ind w:firstLineChars="0"/>
               <w:rPr>
+                <w:rFonts w:ascii="黑体" w:eastAsia="黑体"/>
+                <w:color w:val="000000"/>
+                <w:w w:val="80"/>
+              </w:rPr>
+            </w:pPr>
+            <w:r>
+              <w:rPr>
                 <w:rFonts w:ascii="黑体" w:eastAsia="黑体" w:hint="eastAsia"/>
                 <w:color w:val="000000"/>
                 <w:w w:val="80"/>
               </w:rPr>
-            </w:pPr>
-            <w:r>
-              <w:rPr>
-                <w:rFonts w:ascii="黑体" w:eastAsia="黑体" w:hint="eastAsia"/>
-                <w:color w:val="000000"/>
-                <w:w w:val="80"/>
-              </w:rPr>
               <w:t>所需仪器设备</w:t>
             </w:r>
           </w:p>
           <w:p>
             <w:pPr>
-              <w:pStyle w:val="ac"/>
+              <w:pStyle w:val="a9"/>
               <w:numPr>
                 <w:ilvl w:val="0"/>
                 <w:numId w:val="3"/>
@@ -2784,6 +2964,7 @@
                 <w:color w:val="000000"/>
                 <w:sz w:val="28"/>
               </w:rPr>
+              <w:lastRenderedPageBreak/>
               <w:t>指导教师评语：</w:t>
             </w:r>
             <w:r>
@@ -2918,7 +3099,6 @@
           <w:color w:val="000000"/>
           <w:sz w:val="52"/>
         </w:rPr>
-        <w:lastRenderedPageBreak/>
         <w:t xml:space="preserve">        </w:t>
       </w:r>
     </w:p>
@@ -2940,12 +3120,43 @@
         </w:rPr>
         <w:t xml:space="preserve">       </w:t>
       </w:r>
+    </w:p>
+    <w:p>
+      <w:pPr>
+        <w:widowControl/>
+        <w:jc w:val="left"/>
+        <w:rPr>
+          <w:rFonts w:eastAsia="隶书"/>
+          <w:color w:val="000000"/>
+          <w:sz w:val="52"/>
+        </w:rPr>
+      </w:pPr>
+      <w:r>
+        <w:rPr>
+          <w:rFonts w:eastAsia="隶书"/>
+          <w:color w:val="000000"/>
+          <w:sz w:val="52"/>
+        </w:rPr>
+        <w:br w:type="page"/>
+      </w:r>
+    </w:p>
+    <w:p>
+      <w:pPr>
+        <w:spacing w:line="520" w:lineRule="exact"/>
+        <w:jc w:val="center"/>
+        <w:rPr>
+          <w:rFonts w:eastAsia="隶书"/>
+          <w:color w:val="000000"/>
+          <w:sz w:val="52"/>
+        </w:rPr>
+      </w:pPr>
       <w:r>
         <w:rPr>
           <w:rFonts w:eastAsia="隶书" w:hint="eastAsia"/>
           <w:color w:val="000000"/>
           <w:sz w:val="52"/>
         </w:rPr>
+        <w:lastRenderedPageBreak/>
         <w:t>毕业设计过程记录表</w:t>
       </w:r>
       <w:r>
@@ -4716,18 +4927,8 @@
                 <w:color w:val="000000"/>
                 <w:spacing w:val="-20"/>
               </w:rPr>
-              <w:t xml:space="preserve">情 </w:t>
-            </w:r>
-            <w:proofErr w:type="gramStart"/>
-            <w:r>
-              <w:rPr>
-                <w:rFonts w:ascii="宋体" w:hAnsi="宋体" w:hint="eastAsia"/>
-                <w:color w:val="000000"/>
-                <w:spacing w:val="-20"/>
-              </w:rPr>
-              <w:t>况</w:t>
-            </w:r>
-            <w:proofErr w:type="gramEnd"/>
+              <w:t>情 况</w:t>
+            </w:r>
           </w:p>
         </w:tc>
         <w:tc>
@@ -4910,7 +5111,7 @@
 </file>
 
 <file path=word/endnotes.xml><?xml version="1.0" encoding="utf-8"?>
-<w:endnotes xmlns:wpc="http://schemas.microsoft.com/office/word/2010/wordprocessingCanvas" xmlns:cx="http://schemas.microsoft.com/office/drawing/2014/chartex" xmlns:cx1="http://schemas.microsoft.com/office/drawing/2015/9/8/chartex" xmlns:cx2="http://schemas.microsoft.com/office/drawing/2015/10/21/chartex" xmlns:cx3="http://schemas.microsoft.com/office/drawing/2016/5/9/chartex" xmlns:cx4="http://schemas.microsoft.com/office/drawing/2016/5/10/chartex" xmlns:cx5="http://schemas.microsoft.com/office/drawing/2016/5/11/chartex" xmlns:cx6="http://schemas.microsoft.com/office/drawing/2016/5/12/chartex" xmlns:cx7="http://schemas.microsoft.com/office/drawing/2016/5/13/chartex" xmlns:cx8="http://schemas.microsoft.com/office/drawing/2016/5/14/chartex" xmlns:mc="http://schemas.openxmlformats.org/markup-compatibility/2006" xmlns:aink="http://schemas.microsoft.com/office/drawing/2016/ink" xmlns:am3d="http://schemas.microsoft.com/office/drawing/2017/model3d" xmlns:o="urn:schemas-microsoft-com:office:office" xmlns:r="http://schemas.openxmlformats.org/officeDocument/2006/relationships" xmlns:m="http://schemas.openxmlformats.org/officeDocument/2006/math" xmlns:v="urn:schemas-microsoft-com:vml" xmlns:wp14="http://schemas.microsoft.com/office/word/2010/wordprocessingDrawing" xmlns:wp="http://schemas.openxmlformats.org/drawingml/2006/wordprocessingDrawing" xmlns:w10="urn:schemas-microsoft-com:office:word" xmlns:w="http://schemas.openxmlformats.org/wordprocessingml/2006/main" xmlns:w14="http://schemas.microsoft.com/office/word/2010/wordml" xmlns:w15="http://schemas.microsoft.com/office/word/2012/wordml" xmlns:w16cid="http://schemas.microsoft.com/office/word/2016/wordml/cid" xmlns:w16se="http://schemas.microsoft.com/office/word/2015/wordml/symex" xmlns:wpg="http://schemas.microsoft.com/office/word/2010/wordprocessingGroup" xmlns:wpi="http://schemas.microsoft.com/office/word/2010/wordprocessingInk" xmlns:wne="http://schemas.microsoft.com/office/word/2006/wordml" xmlns:wps="http://schemas.microsoft.com/office/word/2010/wordprocessingShape" mc:Ignorable="w14 w15 w16se w16cid wp14">
+<w:endnotes xmlns:wpc="http://schemas.microsoft.com/office/word/2010/wordprocessingCanvas" xmlns:mc="http://schemas.openxmlformats.org/markup-compatibility/2006" xmlns:o="urn:schemas-microsoft-com:office:office" xmlns:r="http://schemas.openxmlformats.org/officeDocument/2006/relationships" xmlns:m="http://schemas.openxmlformats.org/officeDocument/2006/math" xmlns:v="urn:schemas-microsoft-com:vml" xmlns:wp14="http://schemas.microsoft.com/office/word/2010/wordprocessingDrawing" xmlns:wp="http://schemas.openxmlformats.org/drawingml/2006/wordprocessingDrawing" xmlns:w10="urn:schemas-microsoft-com:office:word" xmlns:w="http://schemas.openxmlformats.org/wordprocessingml/2006/main" xmlns:w14="http://schemas.microsoft.com/office/word/2010/wordml" xmlns:wpg="http://schemas.microsoft.com/office/word/2010/wordprocessingGroup" xmlns:wpi="http://schemas.microsoft.com/office/word/2010/wordprocessingInk" xmlns:wne="http://schemas.microsoft.com/office/word/2006/wordml" xmlns:wps="http://schemas.microsoft.com/office/word/2010/wordprocessingShape" mc:Ignorable="w14 wp14">
   <w:endnote w:type="separator" w:id="-1">
     <w:p>
       <w:r>
@@ -4929,93 +5130,93 @@
 </file>
 
 <file path=word/footer1.xml><?xml version="1.0" encoding="utf-8"?>
-<w:ftr xmlns:wpc="http://schemas.microsoft.com/office/word/2010/wordprocessingCanvas" xmlns:cx="http://schemas.microsoft.com/office/drawing/2014/chartex" xmlns:cx1="http://schemas.microsoft.com/office/drawing/2015/9/8/chartex" xmlns:cx2="http://schemas.microsoft.com/office/drawing/2015/10/21/chartex" xmlns:cx3="http://schemas.microsoft.com/office/drawing/2016/5/9/chartex" xmlns:cx4="http://schemas.microsoft.com/office/drawing/2016/5/10/chartex" xmlns:cx5="http://schemas.microsoft.com/office/drawing/2016/5/11/chartex" xmlns:cx6="http://schemas.microsoft.com/office/drawing/2016/5/12/chartex" xmlns:cx7="http://schemas.microsoft.com/office/drawing/2016/5/13/chartex" xmlns:cx8="http://schemas.microsoft.com/office/drawing/2016/5/14/chartex" xmlns:mc="http://schemas.openxmlformats.org/markup-compatibility/2006" xmlns:aink="http://schemas.microsoft.com/office/drawing/2016/ink" xmlns:am3d="http://schemas.microsoft.com/office/drawing/2017/model3d" xmlns:o="urn:schemas-microsoft-com:office:office" xmlns:r="http://schemas.openxmlformats.org/officeDocument/2006/relationships" xmlns:m="http://schemas.openxmlformats.org/officeDocument/2006/math" xmlns:v="urn:schemas-microsoft-com:vml" xmlns:wp14="http://schemas.microsoft.com/office/word/2010/wordprocessingDrawing" xmlns:wp="http://schemas.openxmlformats.org/drawingml/2006/wordprocessingDrawing" xmlns:w10="urn:schemas-microsoft-com:office:word" xmlns:w="http://schemas.openxmlformats.org/wordprocessingml/2006/main" xmlns:w14="http://schemas.microsoft.com/office/word/2010/wordml" xmlns:w15="http://schemas.microsoft.com/office/word/2012/wordml" xmlns:w16cid="http://schemas.microsoft.com/office/word/2016/wordml/cid" xmlns:w16se="http://schemas.microsoft.com/office/word/2015/wordml/symex" xmlns:wpg="http://schemas.microsoft.com/office/word/2010/wordprocessingGroup" xmlns:wpi="http://schemas.microsoft.com/office/word/2010/wordprocessingInk" xmlns:wne="http://schemas.microsoft.com/office/word/2006/wordml" xmlns:wps="http://schemas.microsoft.com/office/word/2010/wordprocessingShape" mc:Ignorable="w14 w15 w16se w16cid wp14">
+<w:ftr xmlns:wpc="http://schemas.microsoft.com/office/word/2010/wordprocessingCanvas" xmlns:mc="http://schemas.openxmlformats.org/markup-compatibility/2006" xmlns:o="urn:schemas-microsoft-com:office:office" xmlns:r="http://schemas.openxmlformats.org/officeDocument/2006/relationships" xmlns:m="http://schemas.openxmlformats.org/officeDocument/2006/math" xmlns:v="urn:schemas-microsoft-com:vml" xmlns:wp14="http://schemas.microsoft.com/office/word/2010/wordprocessingDrawing" xmlns:wp="http://schemas.openxmlformats.org/drawingml/2006/wordprocessingDrawing" xmlns:w10="urn:schemas-microsoft-com:office:word" xmlns:w="http://schemas.openxmlformats.org/wordprocessingml/2006/main" xmlns:w14="http://schemas.microsoft.com/office/word/2010/wordml" xmlns:wpg="http://schemas.microsoft.com/office/word/2010/wordprocessingGroup" xmlns:wpi="http://schemas.microsoft.com/office/word/2010/wordprocessingInk" xmlns:wne="http://schemas.microsoft.com/office/word/2006/wordml" xmlns:wps="http://schemas.microsoft.com/office/word/2010/wordprocessingShape" mc:Ignorable="w14 wp14">
   <w:p>
     <w:pPr>
-      <w:pStyle w:val="a5"/>
+      <w:pStyle w:val="a4"/>
       <w:framePr w:wrap="around" w:vAnchor="text" w:hAnchor="margin" w:xAlign="center" w:y="1"/>
       <w:rPr>
-        <w:rStyle w:val="ab"/>
+        <w:rStyle w:val="a8"/>
       </w:rPr>
     </w:pPr>
     <w:r>
       <w:rPr>
-        <w:rStyle w:val="ab"/>
+        <w:rStyle w:val="a8"/>
       </w:rPr>
       <w:fldChar w:fldCharType="begin"/>
     </w:r>
     <w:r>
       <w:rPr>
-        <w:rStyle w:val="ab"/>
+        <w:rStyle w:val="a8"/>
       </w:rPr>
       <w:instrText xml:space="preserve">PAGE  </w:instrText>
     </w:r>
     <w:r>
       <w:rPr>
-        <w:rStyle w:val="ab"/>
+        <w:rStyle w:val="a8"/>
       </w:rPr>
       <w:fldChar w:fldCharType="end"/>
     </w:r>
   </w:p>
   <w:p>
     <w:pPr>
-      <w:pStyle w:val="a5"/>
+      <w:pStyle w:val="a4"/>
     </w:pPr>
   </w:p>
 </w:ftr>
 </file>
 
 <file path=word/footer2.xml><?xml version="1.0" encoding="utf-8"?>
-<w:ftr xmlns:wpc="http://schemas.microsoft.com/office/word/2010/wordprocessingCanvas" xmlns:cx="http://schemas.microsoft.com/office/drawing/2014/chartex" xmlns:cx1="http://schemas.microsoft.com/office/drawing/2015/9/8/chartex" xmlns:cx2="http://schemas.microsoft.com/office/drawing/2015/10/21/chartex" xmlns:cx3="http://schemas.microsoft.com/office/drawing/2016/5/9/chartex" xmlns:cx4="http://schemas.microsoft.com/office/drawing/2016/5/10/chartex" xmlns:cx5="http://schemas.microsoft.com/office/drawing/2016/5/11/chartex" xmlns:cx6="http://schemas.microsoft.com/office/drawing/2016/5/12/chartex" xmlns:cx7="http://schemas.microsoft.com/office/drawing/2016/5/13/chartex" xmlns:cx8="http://schemas.microsoft.com/office/drawing/2016/5/14/chartex" xmlns:mc="http://schemas.openxmlformats.org/markup-compatibility/2006" xmlns:aink="http://schemas.microsoft.com/office/drawing/2016/ink" xmlns:am3d="http://schemas.microsoft.com/office/drawing/2017/model3d" xmlns:o="urn:schemas-microsoft-com:office:office" xmlns:r="http://schemas.openxmlformats.org/officeDocument/2006/relationships" xmlns:m="http://schemas.openxmlformats.org/officeDocument/2006/math" xmlns:v="urn:schemas-microsoft-com:vml" xmlns:wp14="http://schemas.microsoft.com/office/word/2010/wordprocessingDrawing" xmlns:wp="http://schemas.openxmlformats.org/drawingml/2006/wordprocessingDrawing" xmlns:w10="urn:schemas-microsoft-com:office:word" xmlns:w="http://schemas.openxmlformats.org/wordprocessingml/2006/main" xmlns:w14="http://schemas.microsoft.com/office/word/2010/wordml" xmlns:w15="http://schemas.microsoft.com/office/word/2012/wordml" xmlns:w16cid="http://schemas.microsoft.com/office/word/2016/wordml/cid" xmlns:w16se="http://schemas.microsoft.com/office/word/2015/wordml/symex" xmlns:wpg="http://schemas.microsoft.com/office/word/2010/wordprocessingGroup" xmlns:wpi="http://schemas.microsoft.com/office/word/2010/wordprocessingInk" xmlns:wne="http://schemas.microsoft.com/office/word/2006/wordml" xmlns:wps="http://schemas.microsoft.com/office/word/2010/wordprocessingShape" mc:Ignorable="w14 w15 w16se w16cid wp14">
+<w:ftr xmlns:wpc="http://schemas.microsoft.com/office/word/2010/wordprocessingCanvas" xmlns:mc="http://schemas.openxmlformats.org/markup-compatibility/2006" xmlns:o="urn:schemas-microsoft-com:office:office" xmlns:r="http://schemas.openxmlformats.org/officeDocument/2006/relationships" xmlns:m="http://schemas.openxmlformats.org/officeDocument/2006/math" xmlns:v="urn:schemas-microsoft-com:vml" xmlns:wp14="http://schemas.microsoft.com/office/word/2010/wordprocessingDrawing" xmlns:wp="http://schemas.openxmlformats.org/drawingml/2006/wordprocessingDrawing" xmlns:w10="urn:schemas-microsoft-com:office:word" xmlns:w="http://schemas.openxmlformats.org/wordprocessingml/2006/main" xmlns:w14="http://schemas.microsoft.com/office/word/2010/wordml" xmlns:wpg="http://schemas.microsoft.com/office/word/2010/wordprocessingGroup" xmlns:wpi="http://schemas.microsoft.com/office/word/2010/wordprocessingInk" xmlns:wne="http://schemas.microsoft.com/office/word/2006/wordml" xmlns:wps="http://schemas.microsoft.com/office/word/2010/wordprocessingShape" mc:Ignorable="w14 wp14">
   <w:p>
     <w:pPr>
-      <w:pStyle w:val="a5"/>
+      <w:pStyle w:val="a4"/>
       <w:framePr w:wrap="around" w:vAnchor="text" w:hAnchor="margin" w:xAlign="center" w:y="1"/>
       <w:rPr>
-        <w:rStyle w:val="ab"/>
+        <w:rStyle w:val="a8"/>
       </w:rPr>
     </w:pPr>
     <w:r>
       <w:rPr>
-        <w:rStyle w:val="ab"/>
+        <w:rStyle w:val="a8"/>
         <w:rFonts w:hint="eastAsia"/>
       </w:rPr>
       <w:t>—</w:t>
     </w:r>
     <w:r>
       <w:rPr>
-        <w:rStyle w:val="ab"/>
+        <w:rStyle w:val="a8"/>
       </w:rPr>
       <w:fldChar w:fldCharType="begin"/>
     </w:r>
     <w:r>
       <w:rPr>
-        <w:rStyle w:val="ab"/>
+        <w:rStyle w:val="a8"/>
       </w:rPr>
       <w:instrText xml:space="preserve">PAGE  </w:instrText>
     </w:r>
     <w:r>
       <w:rPr>
-        <w:rStyle w:val="ab"/>
+        <w:rStyle w:val="a8"/>
       </w:rPr>
       <w:fldChar w:fldCharType="separate"/>
     </w:r>
     <w:r>
       <w:rPr>
-        <w:rStyle w:val="ab"/>
+        <w:rStyle w:val="a8"/>
         <w:noProof/>
       </w:rPr>
-      <w:t>1</w:t>
+      <w:t>2</w:t>
     </w:r>
     <w:r>
       <w:rPr>
-        <w:rStyle w:val="ab"/>
+        <w:rStyle w:val="a8"/>
       </w:rPr>
       <w:fldChar w:fldCharType="end"/>
     </w:r>
     <w:r>
       <w:rPr>
-        <w:rStyle w:val="ab"/>
+        <w:rStyle w:val="a8"/>
         <w:rFonts w:hint="eastAsia"/>
       </w:rPr>
       <w:t>—</w:t>
@@ -5023,24 +5224,24 @@
   </w:p>
   <w:p>
     <w:pPr>
-      <w:pStyle w:val="a5"/>
+      <w:pStyle w:val="a4"/>
     </w:pPr>
   </w:p>
 </w:ftr>
 </file>
 
 <file path=word/footer3.xml><?xml version="1.0" encoding="utf-8"?>
-<w:ftr xmlns:wpc="http://schemas.microsoft.com/office/word/2010/wordprocessingCanvas" xmlns:cx="http://schemas.microsoft.com/office/drawing/2014/chartex" xmlns:cx1="http://schemas.microsoft.com/office/drawing/2015/9/8/chartex" xmlns:cx2="http://schemas.microsoft.com/office/drawing/2015/10/21/chartex" xmlns:cx3="http://schemas.microsoft.com/office/drawing/2016/5/9/chartex" xmlns:cx4="http://schemas.microsoft.com/office/drawing/2016/5/10/chartex" xmlns:cx5="http://schemas.microsoft.com/office/drawing/2016/5/11/chartex" xmlns:cx6="http://schemas.microsoft.com/office/drawing/2016/5/12/chartex" xmlns:cx7="http://schemas.microsoft.com/office/drawing/2016/5/13/chartex" xmlns:cx8="http://schemas.microsoft.com/office/drawing/2016/5/14/chartex" xmlns:mc="http://schemas.openxmlformats.org/markup-compatibility/2006" xmlns:aink="http://schemas.microsoft.com/office/drawing/2016/ink" xmlns:am3d="http://schemas.microsoft.com/office/drawing/2017/model3d" xmlns:o="urn:schemas-microsoft-com:office:office" xmlns:r="http://schemas.openxmlformats.org/officeDocument/2006/relationships" xmlns:m="http://schemas.openxmlformats.org/officeDocument/2006/math" xmlns:v="urn:schemas-microsoft-com:vml" xmlns:wp14="http://schemas.microsoft.com/office/word/2010/wordprocessingDrawing" xmlns:wp="http://schemas.openxmlformats.org/drawingml/2006/wordprocessingDrawing" xmlns:w10="urn:schemas-microsoft-com:office:word" xmlns:w="http://schemas.openxmlformats.org/wordprocessingml/2006/main" xmlns:w14="http://schemas.microsoft.com/office/word/2010/wordml" xmlns:w15="http://schemas.microsoft.com/office/word/2012/wordml" xmlns:w16cid="http://schemas.microsoft.com/office/word/2016/wordml/cid" xmlns:w16se="http://schemas.microsoft.com/office/word/2015/wordml/symex" xmlns:wpg="http://schemas.microsoft.com/office/word/2010/wordprocessingGroup" xmlns:wpi="http://schemas.microsoft.com/office/word/2010/wordprocessingInk" xmlns:wne="http://schemas.microsoft.com/office/word/2006/wordml" xmlns:wps="http://schemas.microsoft.com/office/word/2010/wordprocessingShape" mc:Ignorable="w14 w15 w16se w16cid wp14">
+<w:ftr xmlns:wpc="http://schemas.microsoft.com/office/word/2010/wordprocessingCanvas" xmlns:mc="http://schemas.openxmlformats.org/markup-compatibility/2006" xmlns:o="urn:schemas-microsoft-com:office:office" xmlns:r="http://schemas.openxmlformats.org/officeDocument/2006/relationships" xmlns:m="http://schemas.openxmlformats.org/officeDocument/2006/math" xmlns:v="urn:schemas-microsoft-com:vml" xmlns:wp14="http://schemas.microsoft.com/office/word/2010/wordprocessingDrawing" xmlns:wp="http://schemas.openxmlformats.org/drawingml/2006/wordprocessingDrawing" xmlns:w10="urn:schemas-microsoft-com:office:word" xmlns:w="http://schemas.openxmlformats.org/wordprocessingml/2006/main" xmlns:w14="http://schemas.microsoft.com/office/word/2010/wordml" xmlns:wpg="http://schemas.microsoft.com/office/word/2010/wordprocessingGroup" xmlns:wpi="http://schemas.microsoft.com/office/word/2010/wordprocessingInk" xmlns:wne="http://schemas.microsoft.com/office/word/2006/wordml" xmlns:wps="http://schemas.microsoft.com/office/word/2010/wordprocessingShape" mc:Ignorable="w14 wp14">
   <w:p>
     <w:pPr>
-      <w:pStyle w:val="a5"/>
+      <w:pStyle w:val="a4"/>
     </w:pPr>
   </w:p>
 </w:ftr>
 </file>
 
 <file path=word/footnotes.xml><?xml version="1.0" encoding="utf-8"?>
-<w:footnotes xmlns:wpc="http://schemas.microsoft.com/office/word/2010/wordprocessingCanvas" xmlns:cx="http://schemas.microsoft.com/office/drawing/2014/chartex" xmlns:cx1="http://schemas.microsoft.com/office/drawing/2015/9/8/chartex" xmlns:cx2="http://schemas.microsoft.com/office/drawing/2015/10/21/chartex" xmlns:cx3="http://schemas.microsoft.com/office/drawing/2016/5/9/chartex" xmlns:cx4="http://schemas.microsoft.com/office/drawing/2016/5/10/chartex" xmlns:cx5="http://schemas.microsoft.com/office/drawing/2016/5/11/chartex" xmlns:cx6="http://schemas.microsoft.com/office/drawing/2016/5/12/chartex" xmlns:cx7="http://schemas.microsoft.com/office/drawing/2016/5/13/chartex" xmlns:cx8="http://schemas.microsoft.com/office/drawing/2016/5/14/chartex" xmlns:mc="http://schemas.openxmlformats.org/markup-compatibility/2006" xmlns:aink="http://schemas.microsoft.com/office/drawing/2016/ink" xmlns:am3d="http://schemas.microsoft.com/office/drawing/2017/model3d" xmlns:o="urn:schemas-microsoft-com:office:office" xmlns:r="http://schemas.openxmlformats.org/officeDocument/2006/relationships" xmlns:m="http://schemas.openxmlformats.org/officeDocument/2006/math" xmlns:v="urn:schemas-microsoft-com:vml" xmlns:wp14="http://schemas.microsoft.com/office/word/2010/wordprocessingDrawing" xmlns:wp="http://schemas.openxmlformats.org/drawingml/2006/wordprocessingDrawing" xmlns:w10="urn:schemas-microsoft-com:office:word" xmlns:w="http://schemas.openxmlformats.org/wordprocessingml/2006/main" xmlns:w14="http://schemas.microsoft.com/office/word/2010/wordml" xmlns:w15="http://schemas.microsoft.com/office/word/2012/wordml" xmlns:w16cid="http://schemas.microsoft.com/office/word/2016/wordml/cid" xmlns:w16se="http://schemas.microsoft.com/office/word/2015/wordml/symex" xmlns:wpg="http://schemas.microsoft.com/office/word/2010/wordprocessingGroup" xmlns:wpi="http://schemas.microsoft.com/office/word/2010/wordprocessingInk" xmlns:wne="http://schemas.microsoft.com/office/word/2006/wordml" xmlns:wps="http://schemas.microsoft.com/office/word/2010/wordprocessingShape" mc:Ignorable="w14 w15 w16se w16cid wp14">
+<w:footnotes xmlns:wpc="http://schemas.microsoft.com/office/word/2010/wordprocessingCanvas" xmlns:mc="http://schemas.openxmlformats.org/markup-compatibility/2006" xmlns:o="urn:schemas-microsoft-com:office:office" xmlns:r="http://schemas.openxmlformats.org/officeDocument/2006/relationships" xmlns:m="http://schemas.openxmlformats.org/officeDocument/2006/math" xmlns:v="urn:schemas-microsoft-com:vml" xmlns:wp14="http://schemas.microsoft.com/office/word/2010/wordprocessingDrawing" xmlns:wp="http://schemas.openxmlformats.org/drawingml/2006/wordprocessingDrawing" xmlns:w10="urn:schemas-microsoft-com:office:word" xmlns:w="http://schemas.openxmlformats.org/wordprocessingml/2006/main" xmlns:w14="http://schemas.microsoft.com/office/word/2010/wordml" xmlns:wpg="http://schemas.microsoft.com/office/word/2010/wordprocessingGroup" xmlns:wpi="http://schemas.microsoft.com/office/word/2010/wordprocessingInk" xmlns:wne="http://schemas.microsoft.com/office/word/2006/wordml" xmlns:wps="http://schemas.microsoft.com/office/word/2010/wordprocessingShape" mc:Ignorable="w14 wp14">
   <w:footnote w:type="separator" w:id="-1">
     <w:p>
       <w:r>
@@ -5059,7 +5260,7 @@
 </file>
 
 <file path=word/header1.xml><?xml version="1.0" encoding="utf-8"?>
-<w:hdr xmlns:wpc="http://schemas.microsoft.com/office/word/2010/wordprocessingCanvas" xmlns:cx="http://schemas.microsoft.com/office/drawing/2014/chartex" xmlns:cx1="http://schemas.microsoft.com/office/drawing/2015/9/8/chartex" xmlns:cx2="http://schemas.microsoft.com/office/drawing/2015/10/21/chartex" xmlns:cx3="http://schemas.microsoft.com/office/drawing/2016/5/9/chartex" xmlns:cx4="http://schemas.microsoft.com/office/drawing/2016/5/10/chartex" xmlns:cx5="http://schemas.microsoft.com/office/drawing/2016/5/11/chartex" xmlns:cx6="http://schemas.microsoft.com/office/drawing/2016/5/12/chartex" xmlns:cx7="http://schemas.microsoft.com/office/drawing/2016/5/13/chartex" xmlns:cx8="http://schemas.microsoft.com/office/drawing/2016/5/14/chartex" xmlns:mc="http://schemas.openxmlformats.org/markup-compatibility/2006" xmlns:aink="http://schemas.microsoft.com/office/drawing/2016/ink" xmlns:am3d="http://schemas.microsoft.com/office/drawing/2017/model3d" xmlns:o="urn:schemas-microsoft-com:office:office" xmlns:r="http://schemas.openxmlformats.org/officeDocument/2006/relationships" xmlns:m="http://schemas.openxmlformats.org/officeDocument/2006/math" xmlns:v="urn:schemas-microsoft-com:vml" xmlns:wp14="http://schemas.microsoft.com/office/word/2010/wordprocessingDrawing" xmlns:wp="http://schemas.openxmlformats.org/drawingml/2006/wordprocessingDrawing" xmlns:w10="urn:schemas-microsoft-com:office:word" xmlns:w="http://schemas.openxmlformats.org/wordprocessingml/2006/main" xmlns:w14="http://schemas.microsoft.com/office/word/2010/wordml" xmlns:w15="http://schemas.microsoft.com/office/word/2012/wordml" xmlns:w16cid="http://schemas.microsoft.com/office/word/2016/wordml/cid" xmlns:w16se="http://schemas.microsoft.com/office/word/2015/wordml/symex" xmlns:wpg="http://schemas.microsoft.com/office/word/2010/wordprocessingGroup" xmlns:wpi="http://schemas.microsoft.com/office/word/2010/wordprocessingInk" xmlns:wne="http://schemas.microsoft.com/office/word/2006/wordml" xmlns:wps="http://schemas.microsoft.com/office/word/2010/wordprocessingShape" mc:Ignorable="w14 w15 w16se w16cid wp14">
+<w:hdr xmlns:wpc="http://schemas.microsoft.com/office/word/2010/wordprocessingCanvas" xmlns:mc="http://schemas.openxmlformats.org/markup-compatibility/2006" xmlns:o="urn:schemas-microsoft-com:office:office" xmlns:r="http://schemas.openxmlformats.org/officeDocument/2006/relationships" xmlns:m="http://schemas.openxmlformats.org/officeDocument/2006/math" xmlns:v="urn:schemas-microsoft-com:vml" xmlns:wp14="http://schemas.microsoft.com/office/word/2010/wordprocessingDrawing" xmlns:wp="http://schemas.openxmlformats.org/drawingml/2006/wordprocessingDrawing" xmlns:w10="urn:schemas-microsoft-com:office:word" xmlns:w="http://schemas.openxmlformats.org/wordprocessingml/2006/main" xmlns:w14="http://schemas.microsoft.com/office/word/2010/wordml" xmlns:wpg="http://schemas.microsoft.com/office/word/2010/wordprocessingGroup" xmlns:wpi="http://schemas.microsoft.com/office/word/2010/wordprocessingInk" xmlns:wne="http://schemas.microsoft.com/office/word/2006/wordml" xmlns:wps="http://schemas.microsoft.com/office/word/2010/wordprocessingShape" mc:Ignorable="w14 wp14">
   <w:p>
     <w:pPr>
       <w:pStyle w:val="a3"/>
@@ -5069,7 +5270,7 @@
 </file>
 
 <file path=word/header2.xml><?xml version="1.0" encoding="utf-8"?>
-<w:hdr xmlns:wpc="http://schemas.microsoft.com/office/word/2010/wordprocessingCanvas" xmlns:cx="http://schemas.microsoft.com/office/drawing/2014/chartex" xmlns:cx1="http://schemas.microsoft.com/office/drawing/2015/9/8/chartex" xmlns:cx2="http://schemas.microsoft.com/office/drawing/2015/10/21/chartex" xmlns:cx3="http://schemas.microsoft.com/office/drawing/2016/5/9/chartex" xmlns:cx4="http://schemas.microsoft.com/office/drawing/2016/5/10/chartex" xmlns:cx5="http://schemas.microsoft.com/office/drawing/2016/5/11/chartex" xmlns:cx6="http://schemas.microsoft.com/office/drawing/2016/5/12/chartex" xmlns:cx7="http://schemas.microsoft.com/office/drawing/2016/5/13/chartex" xmlns:cx8="http://schemas.microsoft.com/office/drawing/2016/5/14/chartex" xmlns:mc="http://schemas.openxmlformats.org/markup-compatibility/2006" xmlns:aink="http://schemas.microsoft.com/office/drawing/2016/ink" xmlns:am3d="http://schemas.microsoft.com/office/drawing/2017/model3d" xmlns:o="urn:schemas-microsoft-com:office:office" xmlns:r="http://schemas.openxmlformats.org/officeDocument/2006/relationships" xmlns:m="http://schemas.openxmlformats.org/officeDocument/2006/math" xmlns:v="urn:schemas-microsoft-com:vml" xmlns:wp14="http://schemas.microsoft.com/office/word/2010/wordprocessingDrawing" xmlns:wp="http://schemas.openxmlformats.org/drawingml/2006/wordprocessingDrawing" xmlns:w10="urn:schemas-microsoft-com:office:word" xmlns:w="http://schemas.openxmlformats.org/wordprocessingml/2006/main" xmlns:w14="http://schemas.microsoft.com/office/word/2010/wordml" xmlns:w15="http://schemas.microsoft.com/office/word/2012/wordml" xmlns:w16cid="http://schemas.microsoft.com/office/word/2016/wordml/cid" xmlns:w16se="http://schemas.microsoft.com/office/word/2015/wordml/symex" xmlns:wpg="http://schemas.microsoft.com/office/word/2010/wordprocessingGroup" xmlns:wpi="http://schemas.microsoft.com/office/word/2010/wordprocessingInk" xmlns:wne="http://schemas.microsoft.com/office/word/2006/wordml" xmlns:wps="http://schemas.microsoft.com/office/word/2010/wordprocessingShape" mc:Ignorable="w14 w15 w16se w16cid wp14">
+<w:hdr xmlns:wpc="http://schemas.microsoft.com/office/word/2010/wordprocessingCanvas" xmlns:mc="http://schemas.openxmlformats.org/markup-compatibility/2006" xmlns:o="urn:schemas-microsoft-com:office:office" xmlns:r="http://schemas.openxmlformats.org/officeDocument/2006/relationships" xmlns:m="http://schemas.openxmlformats.org/officeDocument/2006/math" xmlns:v="urn:schemas-microsoft-com:vml" xmlns:wp14="http://schemas.microsoft.com/office/word/2010/wordprocessingDrawing" xmlns:wp="http://schemas.openxmlformats.org/drawingml/2006/wordprocessingDrawing" xmlns:w10="urn:schemas-microsoft-com:office:word" xmlns:w="http://schemas.openxmlformats.org/wordprocessingml/2006/main" xmlns:w14="http://schemas.microsoft.com/office/word/2010/wordml" xmlns:wpg="http://schemas.microsoft.com/office/word/2010/wordprocessingGroup" xmlns:wpi="http://schemas.microsoft.com/office/word/2010/wordprocessingInk" xmlns:wne="http://schemas.microsoft.com/office/word/2006/wordml" xmlns:wps="http://schemas.microsoft.com/office/word/2010/wordprocessingShape" mc:Ignorable="w14 wp14">
   <w:p>
     <w:pPr>
       <w:pStyle w:val="a3"/>
@@ -5082,7 +5283,7 @@
 </file>
 
 <file path=word/header3.xml><?xml version="1.0" encoding="utf-8"?>
-<w:hdr xmlns:wpc="http://schemas.microsoft.com/office/word/2010/wordprocessingCanvas" xmlns:cx="http://schemas.microsoft.com/office/drawing/2014/chartex" xmlns:cx1="http://schemas.microsoft.com/office/drawing/2015/9/8/chartex" xmlns:cx2="http://schemas.microsoft.com/office/drawing/2015/10/21/chartex" xmlns:cx3="http://schemas.microsoft.com/office/drawing/2016/5/9/chartex" xmlns:cx4="http://schemas.microsoft.com/office/drawing/2016/5/10/chartex" xmlns:cx5="http://schemas.microsoft.com/office/drawing/2016/5/11/chartex" xmlns:cx6="http://schemas.microsoft.com/office/drawing/2016/5/12/chartex" xmlns:cx7="http://schemas.microsoft.com/office/drawing/2016/5/13/chartex" xmlns:cx8="http://schemas.microsoft.com/office/drawing/2016/5/14/chartex" xmlns:mc="http://schemas.openxmlformats.org/markup-compatibility/2006" xmlns:aink="http://schemas.microsoft.com/office/drawing/2016/ink" xmlns:am3d="http://schemas.microsoft.com/office/drawing/2017/model3d" xmlns:o="urn:schemas-microsoft-com:office:office" xmlns:r="http://schemas.openxmlformats.org/officeDocument/2006/relationships" xmlns:m="http://schemas.openxmlformats.org/officeDocument/2006/math" xmlns:v="urn:schemas-microsoft-com:vml" xmlns:wp14="http://schemas.microsoft.com/office/word/2010/wordprocessingDrawing" xmlns:wp="http://schemas.openxmlformats.org/drawingml/2006/wordprocessingDrawing" xmlns:w10="urn:schemas-microsoft-com:office:word" xmlns:w="http://schemas.openxmlformats.org/wordprocessingml/2006/main" xmlns:w14="http://schemas.microsoft.com/office/word/2010/wordml" xmlns:w15="http://schemas.microsoft.com/office/word/2012/wordml" xmlns:w16cid="http://schemas.microsoft.com/office/word/2016/wordml/cid" xmlns:w16se="http://schemas.microsoft.com/office/word/2015/wordml/symex" xmlns:wpg="http://schemas.microsoft.com/office/word/2010/wordprocessingGroup" xmlns:wpi="http://schemas.microsoft.com/office/word/2010/wordprocessingInk" xmlns:wne="http://schemas.microsoft.com/office/word/2006/wordml" xmlns:wps="http://schemas.microsoft.com/office/word/2010/wordprocessingShape" mc:Ignorable="w14 w15 w16se w16cid wp14">
+<w:hdr xmlns:wpc="http://schemas.microsoft.com/office/word/2010/wordprocessingCanvas" xmlns:mc="http://schemas.openxmlformats.org/markup-compatibility/2006" xmlns:o="urn:schemas-microsoft-com:office:office" xmlns:r="http://schemas.openxmlformats.org/officeDocument/2006/relationships" xmlns:m="http://schemas.openxmlformats.org/officeDocument/2006/math" xmlns:v="urn:schemas-microsoft-com:vml" xmlns:wp14="http://schemas.microsoft.com/office/word/2010/wordprocessingDrawing" xmlns:wp="http://schemas.openxmlformats.org/drawingml/2006/wordprocessingDrawing" xmlns:w10="urn:schemas-microsoft-com:office:word" xmlns:w="http://schemas.openxmlformats.org/wordprocessingml/2006/main" xmlns:w14="http://schemas.microsoft.com/office/word/2010/wordml" xmlns:wpg="http://schemas.microsoft.com/office/word/2010/wordprocessingGroup" xmlns:wpi="http://schemas.microsoft.com/office/word/2010/wordprocessingInk" xmlns:wne="http://schemas.microsoft.com/office/word/2006/wordml" xmlns:wps="http://schemas.microsoft.com/office/word/2010/wordprocessingShape" mc:Ignorable="w14 wp14">
   <w:p>
     <w:pPr>
       <w:pStyle w:val="a3"/>
@@ -5092,8 +5293,8 @@
 </file>
 
 <file path=word/numbering.xml><?xml version="1.0" encoding="utf-8"?>
-<w:numbering xmlns:wpc="http://schemas.microsoft.com/office/word/2010/wordprocessingCanvas" xmlns:cx="http://schemas.microsoft.com/office/drawing/2014/chartex" xmlns:cx1="http://schemas.microsoft.com/office/drawing/2015/9/8/chartex" xmlns:cx2="http://schemas.microsoft.com/office/drawing/2015/10/21/chartex" xmlns:cx3="http://schemas.microsoft.com/office/drawing/2016/5/9/chartex" xmlns:cx4="http://schemas.microsoft.com/office/drawing/2016/5/10/chartex" xmlns:cx5="http://schemas.microsoft.com/office/drawing/2016/5/11/chartex" xmlns:cx6="http://schemas.microsoft.com/office/drawing/2016/5/12/chartex" xmlns:cx7="http://schemas.microsoft.com/office/drawing/2016/5/13/chartex" xmlns:cx8="http://schemas.microsoft.com/office/drawing/2016/5/14/chartex" xmlns:mc="http://schemas.openxmlformats.org/markup-compatibility/2006" xmlns:aink="http://schemas.microsoft.com/office/drawing/2016/ink" xmlns:am3d="http://schemas.microsoft.com/office/drawing/2017/model3d" xmlns:o="urn:schemas-microsoft-com:office:office" xmlns:r="http://schemas.openxmlformats.org/officeDocument/2006/relationships" xmlns:m="http://schemas.openxmlformats.org/officeDocument/2006/math" xmlns:v="urn:schemas-microsoft-com:vml" xmlns:wp14="http://schemas.microsoft.com/office/word/2010/wordprocessingDrawing" xmlns:wp="http://schemas.openxmlformats.org/drawingml/2006/wordprocessingDrawing" xmlns:w10="urn:schemas-microsoft-com:office:word" xmlns:w="http://schemas.openxmlformats.org/wordprocessingml/2006/main" xmlns:w14="http://schemas.microsoft.com/office/word/2010/wordml" xmlns:w15="http://schemas.microsoft.com/office/word/2012/wordml" xmlns:w16cid="http://schemas.microsoft.com/office/word/2016/wordml/cid" xmlns:w16se="http://schemas.microsoft.com/office/word/2015/wordml/symex" xmlns:wpg="http://schemas.microsoft.com/office/word/2010/wordprocessingGroup" xmlns:wpi="http://schemas.microsoft.com/office/word/2010/wordprocessingInk" xmlns:wne="http://schemas.microsoft.com/office/word/2006/wordml" xmlns:wps="http://schemas.microsoft.com/office/word/2010/wordprocessingShape" mc:Ignorable="w14 w15 w16se w16cid wp14">
-  <w:abstractNum w:abstractNumId="0" w15:restartNumberingAfterBreak="0">
+<w:numbering xmlns:wpc="http://schemas.microsoft.com/office/word/2010/wordprocessingCanvas" xmlns:mc="http://schemas.openxmlformats.org/markup-compatibility/2006" xmlns:o="urn:schemas-microsoft-com:office:office" xmlns:r="http://schemas.openxmlformats.org/officeDocument/2006/relationships" xmlns:m="http://schemas.openxmlformats.org/officeDocument/2006/math" xmlns:v="urn:schemas-microsoft-com:vml" xmlns:wp14="http://schemas.microsoft.com/office/word/2010/wordprocessingDrawing" xmlns:wp="http://schemas.openxmlformats.org/drawingml/2006/wordprocessingDrawing" xmlns:w10="urn:schemas-microsoft-com:office:word" xmlns:w="http://schemas.openxmlformats.org/wordprocessingml/2006/main" xmlns:w14="http://schemas.microsoft.com/office/word/2010/wordml" xmlns:wpg="http://schemas.microsoft.com/office/word/2010/wordprocessingGroup" xmlns:wpi="http://schemas.microsoft.com/office/word/2010/wordprocessingInk" xmlns:wne="http://schemas.microsoft.com/office/word/2006/wordml" xmlns:wps="http://schemas.microsoft.com/office/word/2010/wordprocessingShape" mc:Ignorable="w14 wp14">
+  <w:abstractNum w:abstractNumId="0">
     <w:nsid w:val="467B1B72"/>
     <w:multiLevelType w:val="hybridMultilevel"/>
     <w:tmpl w:val="92E60ADA"/>
@@ -5184,7 +5385,7 @@
       </w:pPr>
     </w:lvl>
   </w:abstractNum>
-  <w:abstractNum w:abstractNumId="1" w15:restartNumberingAfterBreak="0">
+  <w:abstractNum w:abstractNumId="1">
     <w:nsid w:val="542E37F9"/>
     <w:multiLevelType w:val="hybridMultilevel"/>
     <w:tmpl w:val="818C3EFC"/>
@@ -5275,7 +5476,7 @@
       </w:pPr>
     </w:lvl>
   </w:abstractNum>
-  <w:abstractNum w:abstractNumId="2" w15:restartNumberingAfterBreak="0">
+  <w:abstractNum w:abstractNumId="2">
     <w:nsid w:val="7D032354"/>
     <w:multiLevelType w:val="hybridMultilevel"/>
     <w:tmpl w:val="92E60ADA"/>
@@ -5379,7 +5580,7 @@
 </file>
 
 <file path=word/styles.xml><?xml version="1.0" encoding="utf-8"?>
-<w:styles xmlns:mc="http://schemas.openxmlformats.org/markup-compatibility/2006" xmlns:r="http://schemas.openxmlformats.org/officeDocument/2006/relationships" xmlns:w="http://schemas.openxmlformats.org/wordprocessingml/2006/main" xmlns:w14="http://schemas.microsoft.com/office/word/2010/wordml" xmlns:w15="http://schemas.microsoft.com/office/word/2012/wordml" xmlns:w16cid="http://schemas.microsoft.com/office/word/2016/wordml/cid" xmlns:w16se="http://schemas.microsoft.com/office/word/2015/wordml/symex" mc:Ignorable="w14 w15 w16se w16cid">
+<w:styles xmlns:mc="http://schemas.openxmlformats.org/markup-compatibility/2006" xmlns:r="http://schemas.openxmlformats.org/officeDocument/2006/relationships" xmlns:w="http://schemas.openxmlformats.org/wordprocessingml/2006/main" xmlns:w14="http://schemas.microsoft.com/office/word/2010/wordml" mc:Ignorable="w14">
   <w:docDefaults>
     <w:rPrDefault>
       <w:rPr>
@@ -5392,382 +5593,147 @@
     </w:rPrDefault>
     <w:pPrDefault/>
   </w:docDefaults>
-  <w:latentStyles w:defLockedState="0" w:defUIPriority="99" w:defSemiHidden="0" w:defUnhideWhenUsed="0" w:defQFormat="0" w:count="375">
-    <w:lsdException w:name="Normal" w:uiPriority="0" w:qFormat="1"/>
-    <w:lsdException w:name="heading 1" w:uiPriority="9" w:qFormat="1"/>
-    <w:lsdException w:name="heading 2" w:semiHidden="1" w:uiPriority="9" w:unhideWhenUsed="1" w:qFormat="1"/>
-    <w:lsdException w:name="heading 3" w:semiHidden="1" w:uiPriority="9" w:unhideWhenUsed="1" w:qFormat="1"/>
-    <w:lsdException w:name="heading 4" w:semiHidden="1" w:uiPriority="9" w:unhideWhenUsed="1" w:qFormat="1"/>
-    <w:lsdException w:name="heading 5" w:semiHidden="1" w:uiPriority="9" w:unhideWhenUsed="1" w:qFormat="1"/>
-    <w:lsdException w:name="heading 6" w:semiHidden="1" w:uiPriority="9" w:unhideWhenUsed="1" w:qFormat="1"/>
-    <w:lsdException w:name="heading 7" w:semiHidden="1" w:uiPriority="9" w:unhideWhenUsed="1" w:qFormat="1"/>
-    <w:lsdException w:name="heading 8" w:semiHidden="1" w:uiPriority="9" w:unhideWhenUsed="1" w:qFormat="1"/>
-    <w:lsdException w:name="heading 9" w:semiHidden="1" w:uiPriority="9" w:unhideWhenUsed="1" w:qFormat="1"/>
-    <w:lsdException w:name="index 1" w:semiHidden="1" w:unhideWhenUsed="1"/>
-    <w:lsdException w:name="index 2" w:semiHidden="1" w:unhideWhenUsed="1"/>
-    <w:lsdException w:name="index 3" w:semiHidden="1" w:unhideWhenUsed="1"/>
-    <w:lsdException w:name="index 4" w:semiHidden="1" w:unhideWhenUsed="1"/>
-    <w:lsdException w:name="index 5" w:semiHidden="1" w:unhideWhenUsed="1"/>
-    <w:lsdException w:name="index 6" w:semiHidden="1" w:unhideWhenUsed="1"/>
-    <w:lsdException w:name="index 7" w:semiHidden="1" w:unhideWhenUsed="1"/>
-    <w:lsdException w:name="index 8" w:semiHidden="1" w:unhideWhenUsed="1"/>
-    <w:lsdException w:name="index 9" w:semiHidden="1" w:unhideWhenUsed="1"/>
-    <w:lsdException w:name="toc 1" w:semiHidden="1" w:uiPriority="39" w:unhideWhenUsed="1"/>
-    <w:lsdException w:name="toc 2" w:semiHidden="1" w:uiPriority="39" w:unhideWhenUsed="1"/>
-    <w:lsdException w:name="toc 3" w:semiHidden="1" w:uiPriority="39" w:unhideWhenUsed="1"/>
-    <w:lsdException w:name="toc 4" w:semiHidden="1" w:uiPriority="39" w:unhideWhenUsed="1"/>
-    <w:lsdException w:name="toc 5" w:semiHidden="1" w:uiPriority="39" w:unhideWhenUsed="1"/>
-    <w:lsdException w:name="toc 6" w:semiHidden="1" w:uiPriority="39" w:unhideWhenUsed="1"/>
-    <w:lsdException w:name="toc 7" w:semiHidden="1" w:uiPriority="39" w:unhideWhenUsed="1"/>
-    <w:lsdException w:name="toc 8" w:semiHidden="1" w:uiPriority="39" w:unhideWhenUsed="1"/>
-    <w:lsdException w:name="toc 9" w:semiHidden="1" w:uiPriority="39" w:unhideWhenUsed="1"/>
-    <w:lsdException w:name="Normal Indent" w:semiHidden="1" w:unhideWhenUsed="1"/>
-    <w:lsdException w:name="footnote text" w:semiHidden="1" w:unhideWhenUsed="1"/>
-    <w:lsdException w:name="annotation text" w:semiHidden="1" w:unhideWhenUsed="1"/>
-    <w:lsdException w:name="header" w:semiHidden="1" w:uiPriority="0" w:unhideWhenUsed="1"/>
-    <w:lsdException w:name="footer" w:semiHidden="1" w:uiPriority="0" w:unhideWhenUsed="1"/>
-    <w:lsdException w:name="index heading" w:semiHidden="1" w:unhideWhenUsed="1"/>
-    <w:lsdException w:name="caption" w:semiHidden="1" w:uiPriority="35" w:unhideWhenUsed="1" w:qFormat="1"/>
-    <w:lsdException w:name="table of figures" w:semiHidden="1" w:unhideWhenUsed="1"/>
-    <w:lsdException w:name="envelope address" w:semiHidden="1" w:unhideWhenUsed="1"/>
-    <w:lsdException w:name="envelope return" w:semiHidden="1" w:unhideWhenUsed="1"/>
-    <w:lsdException w:name="footnote reference" w:semiHidden="1" w:unhideWhenUsed="1"/>
-    <w:lsdException w:name="annotation reference" w:semiHidden="1" w:unhideWhenUsed="1"/>
-    <w:lsdException w:name="line number" w:semiHidden="1" w:unhideWhenUsed="1"/>
-    <w:lsdException w:name="page number" w:semiHidden="1" w:uiPriority="0" w:unhideWhenUsed="1"/>
-    <w:lsdException w:name="endnote reference" w:semiHidden="1" w:unhideWhenUsed="1"/>
-    <w:lsdException w:name="endnote text" w:semiHidden="1" w:unhideWhenUsed="1"/>
-    <w:lsdException w:name="table of authorities" w:semiHidden="1" w:unhideWhenUsed="1"/>
-    <w:lsdException w:name="macro" w:semiHidden="1" w:unhideWhenUsed="1"/>
-    <w:lsdException w:name="toa heading" w:semiHidden="1" w:unhideWhenUsed="1"/>
-    <w:lsdException w:name="List" w:semiHidden="1" w:unhideWhenUsed="1"/>
-    <w:lsdException w:name="List Bullet" w:semiHidden="1" w:unhideWhenUsed="1"/>
-    <w:lsdException w:name="List Number" w:semiHidden="1" w:unhideWhenUsed="1"/>
-    <w:lsdException w:name="List 2" w:semiHidden="1" w:unhideWhenUsed="1"/>
-    <w:lsdException w:name="List 3" w:semiHidden="1" w:unhideWhenUsed="1"/>
-    <w:lsdException w:name="List 4" w:semiHidden="1" w:unhideWhenUsed="1"/>
-    <w:lsdException w:name="List 5" w:semiHidden="1" w:unhideWhenUsed="1"/>
-    <w:lsdException w:name="List Bullet 2" w:semiHidden="1" w:unhideWhenUsed="1"/>
-    <w:lsdException w:name="List Bullet 3" w:semiHidden="1" w:unhideWhenUsed="1"/>
-    <w:lsdException w:name="List Bullet 4" w:semiHidden="1" w:unhideWhenUsed="1"/>
-    <w:lsdException w:name="List Bullet 5" w:semiHidden="1" w:unhideWhenUsed="1"/>
-    <w:lsdException w:name="List Number 2" w:semiHidden="1" w:unhideWhenUsed="1"/>
-    <w:lsdException w:name="List Number 3" w:semiHidden="1" w:unhideWhenUsed="1"/>
-    <w:lsdException w:name="List Number 4" w:semiHidden="1" w:unhideWhenUsed="1"/>
-    <w:lsdException w:name="List Number 5" w:semiHidden="1" w:unhideWhenUsed="1"/>
-    <w:lsdException w:name="Title" w:uiPriority="10" w:qFormat="1"/>
-    <w:lsdException w:name="Closing" w:semiHidden="1" w:unhideWhenUsed="1"/>
-    <w:lsdException w:name="Signature" w:semiHidden="1" w:unhideWhenUsed="1"/>
-    <w:lsdException w:name="Default Paragraph Font" w:semiHidden="1" w:uiPriority="1" w:unhideWhenUsed="1"/>
-    <w:lsdException w:name="Body Text" w:semiHidden="1" w:unhideWhenUsed="1"/>
-    <w:lsdException w:name="Body Text Indent" w:semiHidden="1" w:unhideWhenUsed="1"/>
-    <w:lsdException w:name="List Continue" w:semiHidden="1" w:unhideWhenUsed="1"/>
-    <w:lsdException w:name="List Continue 2" w:semiHidden="1" w:unhideWhenUsed="1"/>
-    <w:lsdException w:name="List Continue 3" w:semiHidden="1" w:unhideWhenUsed="1"/>
-    <w:lsdException w:name="List Continue 4" w:semiHidden="1" w:unhideWhenUsed="1"/>
-    <w:lsdException w:name="List Continue 5" w:semiHidden="1" w:unhideWhenUsed="1"/>
-    <w:lsdException w:name="Message Header" w:semiHidden="1" w:unhideWhenUsed="1"/>
-    <w:lsdException w:name="Subtitle" w:uiPriority="11" w:qFormat="1"/>
-    <w:lsdException w:name="Salutation" w:semiHidden="1" w:unhideWhenUsed="1"/>
-    <w:lsdException w:name="Date" w:semiHidden="1" w:unhideWhenUsed="1"/>
-    <w:lsdException w:name="Body Text First Indent" w:semiHidden="1" w:unhideWhenUsed="1"/>
-    <w:lsdException w:name="Body Text First Indent 2" w:semiHidden="1" w:unhideWhenUsed="1"/>
-    <w:lsdException w:name="Note Heading" w:semiHidden="1" w:unhideWhenUsed="1"/>
-    <w:lsdException w:name="Body Text 2" w:semiHidden="1" w:unhideWhenUsed="1"/>
-    <w:lsdException w:name="Body Text 3" w:semiHidden="1" w:unhideWhenUsed="1"/>
-    <w:lsdException w:name="Body Text Indent 2" w:semiHidden="1" w:unhideWhenUsed="1"/>
-    <w:lsdException w:name="Body Text Indent 3" w:semiHidden="1" w:unhideWhenUsed="1"/>
-    <w:lsdException w:name="Block Text" w:semiHidden="1" w:unhideWhenUsed="1"/>
-    <w:lsdException w:name="Hyperlink" w:semiHidden="1" w:unhideWhenUsed="1"/>
-    <w:lsdException w:name="FollowedHyperlink" w:semiHidden="1" w:unhideWhenUsed="1"/>
-    <w:lsdException w:name="Strong" w:uiPriority="22" w:qFormat="1"/>
-    <w:lsdException w:name="Emphasis" w:uiPriority="20" w:qFormat="1"/>
-    <w:lsdException w:name="Document Map" w:semiHidden="1" w:unhideWhenUsed="1"/>
-    <w:lsdException w:name="Plain Text" w:semiHidden="1" w:unhideWhenUsed="1"/>
-    <w:lsdException w:name="E-mail Signature" w:semiHidden="1" w:unhideWhenUsed="1"/>
-    <w:lsdException w:name="HTML Top of Form" w:semiHidden="1" w:unhideWhenUsed="1"/>
-    <w:lsdException w:name="HTML Bottom of Form" w:semiHidden="1" w:unhideWhenUsed="1"/>
-    <w:lsdException w:name="Normal (Web)" w:semiHidden="1" w:unhideWhenUsed="1"/>
-    <w:lsdException w:name="HTML Acronym" w:semiHidden="1" w:unhideWhenUsed="1"/>
-    <w:lsdException w:name="HTML Address" w:semiHidden="1" w:unhideWhenUsed="1"/>
-    <w:lsdException w:name="HTML Cite" w:semiHidden="1" w:unhideWhenUsed="1"/>
-    <w:lsdException w:name="HTML Code" w:semiHidden="1" w:unhideWhenUsed="1"/>
-    <w:lsdException w:name="HTML Definition" w:semiHidden="1" w:unhideWhenUsed="1"/>
-    <w:lsdException w:name="HTML Keyboard" w:semiHidden="1" w:unhideWhenUsed="1"/>
-    <w:lsdException w:name="HTML Preformatted" w:semiHidden="1" w:unhideWhenUsed="1"/>
-    <w:lsdException w:name="HTML Sample" w:semiHidden="1" w:unhideWhenUsed="1"/>
-    <w:lsdException w:name="HTML Typewriter" w:semiHidden="1" w:unhideWhenUsed="1"/>
-    <w:lsdException w:name="HTML Variable" w:semiHidden="1" w:unhideWhenUsed="1"/>
-    <w:lsdException w:name="Normal Table" w:semiHidden="1" w:unhideWhenUsed="1"/>
-    <w:lsdException w:name="annotation subject" w:semiHidden="1" w:unhideWhenUsed="1"/>
-    <w:lsdException w:name="No List" w:semiHidden="1" w:unhideWhenUsed="1"/>
-    <w:lsdException w:name="Outline List 1" w:semiHidden="1" w:unhideWhenUsed="1"/>
-    <w:lsdException w:name="Outline List 2" w:semiHidden="1" w:unhideWhenUsed="1"/>
-    <w:lsdException w:name="Outline List 3" w:semiHidden="1" w:unhideWhenUsed="1"/>
-    <w:lsdException w:name="Table Simple 1" w:semiHidden="1" w:unhideWhenUsed="1"/>
-    <w:lsdException w:name="Table Simple 2" w:semiHidden="1" w:unhideWhenUsed="1"/>
-    <w:lsdException w:name="Table Simple 3" w:semiHidden="1" w:unhideWhenUsed="1"/>
-    <w:lsdException w:name="Table Classic 1" w:semiHidden="1" w:unhideWhenUsed="1"/>
-    <w:lsdException w:name="Table Classic 2" w:semiHidden="1" w:unhideWhenUsed="1"/>
-    <w:lsdException w:name="Table Classic 3" w:semiHidden="1" w:unhideWhenUsed="1"/>
-    <w:lsdException w:name="Table Classic 4" w:semiHidden="1" w:unhideWhenUsed="1"/>
-    <w:lsdException w:name="Table Colorful 1" w:semiHidden="1" w:unhideWhenUsed="1"/>
-    <w:lsdException w:name="Table Colorful 2" w:semiHidden="1" w:unhideWhenUsed="1"/>
-    <w:lsdException w:name="Table Colorful 3" w:semiHidden="1" w:unhideWhenUsed="1"/>
-    <w:lsdException w:name="Table Columns 1" w:semiHidden="1" w:unhideWhenUsed="1"/>
-    <w:lsdException w:name="Table Columns 2" w:semiHidden="1" w:unhideWhenUsed="1"/>
-    <w:lsdException w:name="Table Columns 3" w:semiHidden="1" w:unhideWhenUsed="1"/>
-    <w:lsdException w:name="Table Columns 4" w:semiHidden="1" w:unhideWhenUsed="1"/>
-    <w:lsdException w:name="Table Columns 5" w:semiHidden="1" w:unhideWhenUsed="1"/>
-    <w:lsdException w:name="Table Grid 1" w:semiHidden="1" w:unhideWhenUsed="1"/>
-    <w:lsdException w:name="Table Grid 2" w:semiHidden="1" w:unhideWhenUsed="1"/>
-    <w:lsdException w:name="Table Grid 3" w:semiHidden="1" w:unhideWhenUsed="1"/>
-    <w:lsdException w:name="Table Grid 4" w:semiHidden="1" w:unhideWhenUsed="1"/>
-    <w:lsdException w:name="Table Grid 5" w:semiHidden="1" w:unhideWhenUsed="1"/>
-    <w:lsdException w:name="Table Grid 6" w:semiHidden="1" w:unhideWhenUsed="1"/>
-    <w:lsdException w:name="Table Grid 7" w:semiHidden="1" w:unhideWhenUsed="1"/>
-    <w:lsdException w:name="Table Grid 8" w:semiHidden="1" w:unhideWhenUsed="1"/>
-    <w:lsdException w:name="Table List 1" w:semiHidden="1" w:unhideWhenUsed="1"/>
-    <w:lsdException w:name="Table List 2" w:semiHidden="1" w:unhideWhenUsed="1"/>
-    <w:lsdException w:name="Table List 3" w:semiHidden="1" w:unhideWhenUsed="1"/>
-    <w:lsdException w:name="Table List 4" w:semiHidden="1" w:unhideWhenUsed="1"/>
-    <w:lsdException w:name="Table List 5" w:semiHidden="1" w:unhideWhenUsed="1"/>
-    <w:lsdException w:name="Table List 6" w:semiHidden="1" w:unhideWhenUsed="1"/>
-    <w:lsdException w:name="Table List 7" w:semiHidden="1" w:unhideWhenUsed="1"/>
-    <w:lsdException w:name="Table List 8" w:semiHidden="1" w:unhideWhenUsed="1"/>
-    <w:lsdException w:name="Table 3D effects 1" w:semiHidden="1" w:unhideWhenUsed="1"/>
-    <w:lsdException w:name="Table 3D effects 2" w:semiHidden="1" w:unhideWhenUsed="1"/>
-    <w:lsdException w:name="Table 3D effects 3" w:semiHidden="1" w:unhideWhenUsed="1"/>
-    <w:lsdException w:name="Table Contemporary" w:semiHidden="1" w:unhideWhenUsed="1"/>
-    <w:lsdException w:name="Table Elegant" w:semiHidden="1" w:unhideWhenUsed="1"/>
-    <w:lsdException w:name="Table Professional" w:semiHidden="1" w:unhideWhenUsed="1"/>
-    <w:lsdException w:name="Table Subtle 1" w:semiHidden="1" w:unhideWhenUsed="1"/>
-    <w:lsdException w:name="Table Subtle 2" w:semiHidden="1" w:unhideWhenUsed="1"/>
-    <w:lsdException w:name="Table Web 1" w:semiHidden="1" w:unhideWhenUsed="1"/>
-    <w:lsdException w:name="Table Web 2" w:semiHidden="1" w:unhideWhenUsed="1"/>
-    <w:lsdException w:name="Table Web 3" w:semiHidden="1" w:unhideWhenUsed="1"/>
-    <w:lsdException w:name="Balloon Text" w:semiHidden="1" w:unhideWhenUsed="1"/>
-    <w:lsdException w:name="Table Grid" w:uiPriority="59"/>
-    <w:lsdException w:name="Table Theme" w:semiHidden="1" w:unhideWhenUsed="1"/>
-    <w:lsdException w:name="Placeholder Text" w:semiHidden="1"/>
-    <w:lsdException w:name="No Spacing" w:uiPriority="1" w:qFormat="1"/>
-    <w:lsdException w:name="Light Shading" w:uiPriority="60"/>
-    <w:lsdException w:name="Light List" w:uiPriority="61"/>
-    <w:lsdException w:name="Light Grid" w:uiPriority="62"/>
-    <w:lsdException w:name="Medium Shading 1" w:uiPriority="63"/>
-    <w:lsdException w:name="Medium Shading 2" w:uiPriority="64"/>
-    <w:lsdException w:name="Medium List 1" w:uiPriority="65"/>
-    <w:lsdException w:name="Medium List 2" w:uiPriority="66"/>
-    <w:lsdException w:name="Medium Grid 1" w:uiPriority="67"/>
-    <w:lsdException w:name="Medium Grid 2" w:uiPriority="68"/>
-    <w:lsdException w:name="Medium Grid 3" w:uiPriority="69"/>
-    <w:lsdException w:name="Dark List" w:uiPriority="70"/>
-    <w:lsdException w:name="Colorful Shading" w:uiPriority="71"/>
-    <w:lsdException w:name="Colorful List" w:uiPriority="72"/>
-    <w:lsdException w:name="Colorful Grid" w:uiPriority="73"/>
-    <w:lsdException w:name="Light Shading Accent 1" w:uiPriority="60"/>
-    <w:lsdException w:name="Light List Accent 1" w:uiPriority="61"/>
-    <w:lsdException w:name="Light Grid Accent 1" w:uiPriority="62"/>
-    <w:lsdException w:name="Medium Shading 1 Accent 1" w:uiPriority="63"/>
-    <w:lsdException w:name="Medium Shading 2 Accent 1" w:uiPriority="64"/>
-    <w:lsdException w:name="Medium List 1 Accent 1" w:uiPriority="65"/>
-    <w:lsdException w:name="Revision" w:semiHidden="1"/>
-    <w:lsdException w:name="List Paragraph" w:uiPriority="34" w:qFormat="1"/>
-    <w:lsdException w:name="Quote" w:uiPriority="29" w:qFormat="1"/>
-    <w:lsdException w:name="Intense Quote" w:uiPriority="30" w:qFormat="1"/>
-    <w:lsdException w:name="Medium List 2 Accent 1" w:uiPriority="66"/>
-    <w:lsdException w:name="Medium Grid 1 Accent 1" w:uiPriority="67"/>
-    <w:lsdException w:name="Medium Grid 2 Accent 1" w:uiPriority="68"/>
-    <w:lsdException w:name="Medium Grid 3 Accent 1" w:uiPriority="69"/>
-    <w:lsdException w:name="Dark List Accent 1" w:uiPriority="70"/>
-    <w:lsdException w:name="Colorful Shading Accent 1" w:uiPriority="71"/>
-    <w:lsdException w:name="Colorful List Accent 1" w:uiPriority="72"/>
-    <w:lsdException w:name="Colorful Grid Accent 1" w:uiPriority="73"/>
-    <w:lsdException w:name="Light Shading Accent 2" w:uiPriority="60"/>
-    <w:lsdException w:name="Light List Accent 2" w:uiPriority="61"/>
-    <w:lsdException w:name="Light Grid Accent 2" w:uiPriority="62"/>
-    <w:lsdException w:name="Medium Shading 1 Accent 2" w:uiPriority="63"/>
-    <w:lsdException w:name="Medium Shading 2 Accent 2" w:uiPriority="64"/>
-    <w:lsdException w:name="Medium List 1 Accent 2" w:uiPriority="65"/>
-    <w:lsdException w:name="Medium List 2 Accent 2" w:uiPriority="66"/>
-    <w:lsdException w:name="Medium Grid 1 Accent 2" w:uiPriority="67"/>
-    <w:lsdException w:name="Medium Grid 2 Accent 2" w:uiPriority="68"/>
-    <w:lsdException w:name="Medium Grid 3 Accent 2" w:uiPriority="69"/>
-    <w:lsdException w:name="Dark List Accent 2" w:uiPriority="70"/>
-    <w:lsdException w:name="Colorful Shading Accent 2" w:uiPriority="71"/>
-    <w:lsdException w:name="Colorful List Accent 2" w:uiPriority="72"/>
-    <w:lsdException w:name="Colorful Grid Accent 2" w:uiPriority="73"/>
-    <w:lsdException w:name="Light Shading Accent 3" w:uiPriority="60"/>
-    <w:lsdException w:name="Light List Accent 3" w:uiPriority="61"/>
-    <w:lsdException w:name="Light Grid Accent 3" w:uiPriority="62"/>
-    <w:lsdException w:name="Medium Shading 1 Accent 3" w:uiPriority="63"/>
-    <w:lsdException w:name="Medium Shading 2 Accent 3" w:uiPriority="64"/>
-    <w:lsdException w:name="Medium List 1 Accent 3" w:uiPriority="65"/>
-    <w:lsdException w:name="Medium List 2 Accent 3" w:uiPriority="66"/>
-    <w:lsdException w:name="Medium Grid 1 Accent 3" w:uiPriority="67"/>
-    <w:lsdException w:name="Medium Grid 2 Accent 3" w:uiPriority="68"/>
-    <w:lsdException w:name="Medium Grid 3 Accent 3" w:uiPriority="69"/>
-    <w:lsdException w:name="Dark List Accent 3" w:uiPriority="70"/>
-    <w:lsdException w:name="Colorful Shading Accent 3" w:uiPriority="71"/>
-    <w:lsdException w:name="Colorful List Accent 3" w:uiPriority="72"/>
-    <w:lsdException w:name="Colorful Grid Accent 3" w:uiPriority="73"/>
-    <w:lsdException w:name="Light Shading Accent 4" w:uiPriority="60"/>
-    <w:lsdException w:name="Light List Accent 4" w:uiPriority="61"/>
-    <w:lsdException w:name="Light Grid Accent 4" w:uiPriority="62"/>
-    <w:lsdException w:name="Medium Shading 1 Accent 4" w:uiPriority="63"/>
-    <w:lsdException w:name="Medium Shading 2 Accent 4" w:uiPriority="64"/>
-    <w:lsdException w:name="Medium List 1 Accent 4" w:uiPriority="65"/>
-    <w:lsdException w:name="Medium List 2 Accent 4" w:uiPriority="66"/>
-    <w:lsdException w:name="Medium Grid 1 Accent 4" w:uiPriority="67"/>
-    <w:lsdException w:name="Medium Grid 2 Accent 4" w:uiPriority="68"/>
-    <w:lsdException w:name="Medium Grid 3 Accent 4" w:uiPriority="69"/>
-    <w:lsdException w:name="Dark List Accent 4" w:uiPriority="70"/>
-    <w:lsdException w:name="Colorful Shading Accent 4" w:uiPriority="71"/>
-    <w:lsdException w:name="Colorful List Accent 4" w:uiPriority="72"/>
-    <w:lsdException w:name="Colorful Grid Accent 4" w:uiPriority="73"/>
-    <w:lsdException w:name="Light Shading Accent 5" w:uiPriority="60"/>
-    <w:lsdException w:name="Light List Accent 5" w:uiPriority="61"/>
-    <w:lsdException w:name="Light Grid Accent 5" w:uiPriority="62"/>
-    <w:lsdException w:name="Medium Shading 1 Accent 5" w:uiPriority="63"/>
-    <w:lsdException w:name="Medium Shading 2 Accent 5" w:uiPriority="64"/>
-    <w:lsdException w:name="Medium List 1 Accent 5" w:uiPriority="65"/>
-    <w:lsdException w:name="Medium List 2 Accent 5" w:uiPriority="66"/>
-    <w:lsdException w:name="Medium Grid 1 Accent 5" w:uiPriority="67"/>
-    <w:lsdException w:name="Medium Grid 2 Accent 5" w:uiPriority="68"/>
-    <w:lsdException w:name="Medium Grid 3 Accent 5" w:uiPriority="69"/>
-    <w:lsdException w:name="Dark List Accent 5" w:uiPriority="70"/>
-    <w:lsdException w:name="Colorful Shading Accent 5" w:uiPriority="71"/>
-    <w:lsdException w:name="Colorful List Accent 5" w:uiPriority="72"/>
-    <w:lsdException w:name="Colorful Grid Accent 5" w:uiPriority="73"/>
-    <w:lsdException w:name="Light Shading Accent 6" w:uiPriority="60"/>
-    <w:lsdException w:name="Light List Accent 6" w:uiPriority="61"/>
-    <w:lsdException w:name="Light Grid Accent 6" w:uiPriority="62"/>
-    <w:lsdException w:name="Medium Shading 1 Accent 6" w:uiPriority="63"/>
-    <w:lsdException w:name="Medium Shading 2 Accent 6" w:uiPriority="64"/>
-    <w:lsdException w:name="Medium List 1 Accent 6" w:uiPriority="65"/>
-    <w:lsdException w:name="Medium List 2 Accent 6" w:uiPriority="66"/>
-    <w:lsdException w:name="Medium Grid 1 Accent 6" w:uiPriority="67"/>
-    <w:lsdException w:name="Medium Grid 2 Accent 6" w:uiPriority="68"/>
-    <w:lsdException w:name="Medium Grid 3 Accent 6" w:uiPriority="69"/>
-    <w:lsdException w:name="Dark List Accent 6" w:uiPriority="70"/>
-    <w:lsdException w:name="Colorful Shading Accent 6" w:uiPriority="71"/>
-    <w:lsdException w:name="Colorful List Accent 6" w:uiPriority="72"/>
-    <w:lsdException w:name="Colorful Grid Accent 6" w:uiPriority="73"/>
-    <w:lsdException w:name="Subtle Emphasis" w:uiPriority="19" w:qFormat="1"/>
-    <w:lsdException w:name="Intense Emphasis" w:uiPriority="21" w:qFormat="1"/>
-    <w:lsdException w:name="Subtle Reference" w:uiPriority="31" w:qFormat="1"/>
-    <w:lsdException w:name="Intense Reference" w:uiPriority="32" w:qFormat="1"/>
-    <w:lsdException w:name="Book Title" w:uiPriority="33" w:qFormat="1"/>
-    <w:lsdException w:name="Bibliography" w:semiHidden="1" w:uiPriority="37" w:unhideWhenUsed="1"/>
-    <w:lsdException w:name="TOC Heading" w:semiHidden="1" w:uiPriority="39" w:unhideWhenUsed="1" w:qFormat="1"/>
-    <w:lsdException w:name="Plain Table 1" w:uiPriority="41"/>
-    <w:lsdException w:name="Plain Table 2" w:uiPriority="42"/>
-    <w:lsdException w:name="Plain Table 3" w:uiPriority="43"/>
-    <w:lsdException w:name="Plain Table 4" w:uiPriority="44"/>
-    <w:lsdException w:name="Plain Table 5" w:uiPriority="45"/>
-    <w:lsdException w:name="Grid Table Light" w:uiPriority="40"/>
-    <w:lsdException w:name="Grid Table 1 Light" w:uiPriority="46"/>
-    <w:lsdException w:name="Grid Table 2" w:uiPriority="47"/>
-    <w:lsdException w:name="Grid Table 3" w:uiPriority="48"/>
-    <w:lsdException w:name="Grid Table 4" w:uiPriority="49"/>
-    <w:lsdException w:name="Grid Table 5 Dark" w:uiPriority="50"/>
-    <w:lsdException w:name="Grid Table 6 Colorful" w:uiPriority="51"/>
-    <w:lsdException w:name="Grid Table 7 Colorful" w:uiPriority="52"/>
-    <w:lsdException w:name="Grid Table 1 Light Accent 1" w:uiPriority="46"/>
-    <w:lsdException w:name="Grid Table 2 Accent 1" w:uiPriority="47"/>
-    <w:lsdException w:name="Grid Table 3 Accent 1" w:uiPriority="48"/>
-    <w:lsdException w:name="Grid Table 4 Accent 1" w:uiPriority="49"/>
-    <w:lsdException w:name="Grid Table 5 Dark Accent 1" w:uiPriority="50"/>
-    <w:lsdException w:name="Grid Table 6 Colorful Accent 1" w:uiPriority="51"/>
-    <w:lsdException w:name="Grid Table 7 Colorful Accent 1" w:uiPriority="52"/>
-    <w:lsdException w:name="Grid Table 1 Light Accent 2" w:uiPriority="46"/>
-    <w:lsdException w:name="Grid Table 2 Accent 2" w:uiPriority="47"/>
-    <w:lsdException w:name="Grid Table 3 Accent 2" w:uiPriority="48"/>
-    <w:lsdException w:name="Grid Table 4 Accent 2" w:uiPriority="49"/>
-    <w:lsdException w:name="Grid Table 5 Dark Accent 2" w:uiPriority="50"/>
-    <w:lsdException w:name="Grid Table 6 Colorful Accent 2" w:uiPriority="51"/>
-    <w:lsdException w:name="Grid Table 7 Colorful Accent 2" w:uiPriority="52"/>
-    <w:lsdException w:name="Grid Table 1 Light Accent 3" w:uiPriority="46"/>
-    <w:lsdException w:name="Grid Table 2 Accent 3" w:uiPriority="47"/>
-    <w:lsdException w:name="Grid Table 3 Accent 3" w:uiPriority="48"/>
-    <w:lsdException w:name="Grid Table 4 Accent 3" w:uiPriority="49"/>
-    <w:lsdException w:name="Grid Table 5 Dark Accent 3" w:uiPriority="50"/>
-    <w:lsdException w:name="Grid Table 6 Colorful Accent 3" w:uiPriority="51"/>
-    <w:lsdException w:name="Grid Table 7 Colorful Accent 3" w:uiPriority="52"/>
-    <w:lsdException w:name="Grid Table 1 Light Accent 4" w:uiPriority="46"/>
-    <w:lsdException w:name="Grid Table 2 Accent 4" w:uiPriority="47"/>
-    <w:lsdException w:name="Grid Table 3 Accent 4" w:uiPriority="48"/>
-    <w:lsdException w:name="Grid Table 4 Accent 4" w:uiPriority="49"/>
-    <w:lsdException w:name="Grid Table 5 Dark Accent 4" w:uiPriority="50"/>
-    <w:lsdException w:name="Grid Table 6 Colorful Accent 4" w:uiPriority="51"/>
-    <w:lsdException w:name="Grid Table 7 Colorful Accent 4" w:uiPriority="52"/>
-    <w:lsdException w:name="Grid Table 1 Light Accent 5" w:uiPriority="46"/>
-    <w:lsdException w:name="Grid Table 2 Accent 5" w:uiPriority="47"/>
-    <w:lsdException w:name="Grid Table 3 Accent 5" w:uiPriority="48"/>
-    <w:lsdException w:name="Grid Table 4 Accent 5" w:uiPriority="49"/>
-    <w:lsdException w:name="Grid Table 5 Dark Accent 5" w:uiPriority="50"/>
-    <w:lsdException w:name="Grid Table 6 Colorful Accent 5" w:uiPriority="51"/>
-    <w:lsdException w:name="Grid Table 7 Colorful Accent 5" w:uiPriority="52"/>
-    <w:lsdException w:name="Grid Table 1 Light Accent 6" w:uiPriority="46"/>
-    <w:lsdException w:name="Grid Table 2 Accent 6" w:uiPriority="47"/>
-    <w:lsdException w:name="Grid Table 3 Accent 6" w:uiPriority="48"/>
-    <w:lsdException w:name="Grid Table 4 Accent 6" w:uiPriority="49"/>
-    <w:lsdException w:name="Grid Table 5 Dark Accent 6" w:uiPriority="50"/>
-    <w:lsdException w:name="Grid Table 6 Colorful Accent 6" w:uiPriority="51"/>
-    <w:lsdException w:name="Grid Table 7 Colorful Accent 6" w:uiPriority="52"/>
-    <w:lsdException w:name="List Table 1 Light" w:uiPriority="46"/>
-    <w:lsdException w:name="List Table 2" w:uiPriority="47"/>
-    <w:lsdException w:name="List Table 3" w:uiPriority="48"/>
-    <w:lsdException w:name="List Table 4" w:uiPriority="49"/>
-    <w:lsdException w:name="List Table 5 Dark" w:uiPriority="50"/>
-    <w:lsdException w:name="List Table 6 Colorful" w:uiPriority="51"/>
-    <w:lsdException w:name="List Table 7 Colorful" w:uiPriority="52"/>
-    <w:lsdException w:name="List Table 1 Light Accent 1" w:uiPriority="46"/>
-    <w:lsdException w:name="List Table 2 Accent 1" w:uiPriority="47"/>
-    <w:lsdException w:name="List Table 3 Accent 1" w:uiPriority="48"/>
-    <w:lsdException w:name="List Table 4 Accent 1" w:uiPriority="49"/>
-    <w:lsdException w:name="List Table 5 Dark Accent 1" w:uiPriority="50"/>
-    <w:lsdException w:name="List Table 6 Colorful Accent 1" w:uiPriority="51"/>
-    <w:lsdException w:name="List Table 7 Colorful Accent 1" w:uiPriority="52"/>
-    <w:lsdException w:name="List Table 1 Light Accent 2" w:uiPriority="46"/>
-    <w:lsdException w:name="List Table 2 Accent 2" w:uiPriority="47"/>
-    <w:lsdException w:name="List Table 3 Accent 2" w:uiPriority="48"/>
-    <w:lsdException w:name="List Table 4 Accent 2" w:uiPriority="49"/>
-    <w:lsdException w:name="List Table 5 Dark Accent 2" w:uiPriority="50"/>
-    <w:lsdException w:name="List Table 6 Colorful Accent 2" w:uiPriority="51"/>
-    <w:lsdException w:name="List Table 7 Colorful Accent 2" w:uiPriority="52"/>
-    <w:lsdException w:name="List Table 1 Light Accent 3" w:uiPriority="46"/>
-    <w:lsdException w:name="List Table 2 Accent 3" w:uiPriority="47"/>
-    <w:lsdException w:name="List Table 3 Accent 3" w:uiPriority="48"/>
-    <w:lsdException w:name="List Table 4 Accent 3" w:uiPriority="49"/>
-    <w:lsdException w:name="List Table 5 Dark Accent 3" w:uiPriority="50"/>
-    <w:lsdException w:name="List Table 6 Colorful Accent 3" w:uiPriority="51"/>
-    <w:lsdException w:name="List Table 7 Colorful Accent 3" w:uiPriority="52"/>
-    <w:lsdException w:name="List Table 1 Light Accent 4" w:uiPriority="46"/>
-    <w:lsdException w:name="List Table 2 Accent 4" w:uiPriority="47"/>
-    <w:lsdException w:name="List Table 3 Accent 4" w:uiPriority="48"/>
-    <w:lsdException w:name="List Table 4 Accent 4" w:uiPriority="49"/>
-    <w:lsdException w:name="List Table 5 Dark Accent 4" w:uiPriority="50"/>
-    <w:lsdException w:name="List Table 6 Colorful Accent 4" w:uiPriority="51"/>
-    <w:lsdException w:name="List Table 7 Colorful Accent 4" w:uiPriority="52"/>
-    <w:lsdException w:name="List Table 1 Light Accent 5" w:uiPriority="46"/>
-    <w:lsdException w:name="List Table 2 Accent 5" w:uiPriority="47"/>
-    <w:lsdException w:name="List Table 3 Accent 5" w:uiPriority="48"/>
-    <w:lsdException w:name="List Table 4 Accent 5" w:uiPriority="49"/>
-    <w:lsdException w:name="List Table 5 Dark Accent 5" w:uiPriority="50"/>
-    <w:lsdException w:name="List Table 6 Colorful Accent 5" w:uiPriority="51"/>
-    <w:lsdException w:name="List Table 7 Colorful Accent 5" w:uiPriority="52"/>
-    <w:lsdException w:name="List Table 1 Light Accent 6" w:uiPriority="46"/>
-    <w:lsdException w:name="List Table 2 Accent 6" w:uiPriority="47"/>
-    <w:lsdException w:name="List Table 3 Accent 6" w:uiPriority="48"/>
-    <w:lsdException w:name="List Table 4 Accent 6" w:uiPriority="49"/>
-    <w:lsdException w:name="List Table 5 Dark Accent 6" w:uiPriority="50"/>
-    <w:lsdException w:name="List Table 6 Colorful Accent 6" w:uiPriority="51"/>
-    <w:lsdException w:name="List Table 7 Colorful Accent 6" w:uiPriority="52"/>
-    <w:lsdException w:name="Mention" w:semiHidden="1" w:unhideWhenUsed="1"/>
-    <w:lsdException w:name="Smart Hyperlink" w:semiHidden="1" w:unhideWhenUsed="1"/>
-    <w:lsdException w:name="Hashtag" w:semiHidden="1" w:unhideWhenUsed="1"/>
-    <w:lsdException w:name="Unresolved Mention" w:semiHidden="1" w:unhideWhenUsed="1"/>
+  <w:latentStyles w:defLockedState="0" w:defUIPriority="99" w:defSemiHidden="1" w:defUnhideWhenUsed="1" w:defQFormat="0" w:count="267">
+    <w:lsdException w:name="Normal" w:semiHidden="0" w:uiPriority="0" w:unhideWhenUsed="0" w:qFormat="1"/>
+    <w:lsdException w:name="heading 1" w:semiHidden="0" w:uiPriority="9" w:unhideWhenUsed="0" w:qFormat="1"/>
+    <w:lsdException w:name="heading 2" w:uiPriority="9" w:qFormat="1"/>
+    <w:lsdException w:name="heading 3" w:uiPriority="9" w:qFormat="1"/>
+    <w:lsdException w:name="heading 4" w:uiPriority="9" w:qFormat="1"/>
+    <w:lsdException w:name="heading 5" w:uiPriority="9" w:qFormat="1"/>
+    <w:lsdException w:name="heading 6" w:uiPriority="9" w:qFormat="1"/>
+    <w:lsdException w:name="heading 7" w:uiPriority="9" w:qFormat="1"/>
+    <w:lsdException w:name="heading 8" w:uiPriority="9" w:qFormat="1"/>
+    <w:lsdException w:name="heading 9" w:uiPriority="9" w:qFormat="1"/>
+    <w:lsdException w:name="toc 1" w:uiPriority="39"/>
+    <w:lsdException w:name="toc 2" w:uiPriority="39"/>
+    <w:lsdException w:name="toc 3" w:uiPriority="39"/>
+    <w:lsdException w:name="toc 4" w:uiPriority="39"/>
+    <w:lsdException w:name="toc 5" w:uiPriority="39"/>
+    <w:lsdException w:name="toc 6" w:uiPriority="39"/>
+    <w:lsdException w:name="toc 7" w:uiPriority="39"/>
+    <w:lsdException w:name="toc 8" w:uiPriority="39"/>
+    <w:lsdException w:name="toc 9" w:uiPriority="39"/>
+    <w:lsdException w:name="header" w:uiPriority="0"/>
+    <w:lsdException w:name="footer" w:uiPriority="0"/>
+    <w:lsdException w:name="caption" w:uiPriority="35" w:qFormat="1"/>
+    <w:lsdException w:name="page number" w:uiPriority="0"/>
+    <w:lsdException w:name="Title" w:semiHidden="0" w:uiPriority="10" w:unhideWhenUsed="0" w:qFormat="1"/>
+    <w:lsdException w:name="Default Paragraph Font" w:uiPriority="1"/>
+    <w:lsdException w:name="Subtitle" w:semiHidden="0" w:uiPriority="11" w:unhideWhenUsed="0" w:qFormat="1"/>
+    <w:lsdException w:name="Strong" w:semiHidden="0" w:uiPriority="22" w:unhideWhenUsed="0" w:qFormat="1"/>
+    <w:lsdException w:name="Emphasis" w:semiHidden="0" w:uiPriority="20" w:unhideWhenUsed="0" w:qFormat="1"/>
+    <w:lsdException w:name="Table Grid" w:semiHidden="0" w:uiPriority="59" w:unhideWhenUsed="0"/>
+    <w:lsdException w:name="Placeholder Text" w:unhideWhenUsed="0"/>
+    <w:lsdException w:name="No Spacing" w:semiHidden="0" w:uiPriority="1" w:unhideWhenUsed="0" w:qFormat="1"/>
+    <w:lsdException w:name="Light Shading" w:semiHidden="0" w:uiPriority="60" w:unhideWhenUsed="0"/>
+    <w:lsdException w:name="Light List" w:semiHidden="0" w:uiPriority="61" w:unhideWhenUsed="0"/>
+    <w:lsdException w:name="Light Grid" w:semiHidden="0" w:uiPriority="62" w:unhideWhenUsed="0"/>
+    <w:lsdException w:name="Medium Shading 1" w:semiHidden="0" w:uiPriority="63" w:unhideWhenUsed="0"/>
+    <w:lsdException w:name="Medium Shading 2" w:semiHidden="0" w:uiPriority="64" w:unhideWhenUsed="0"/>
+    <w:lsdException w:name="Medium List 1" w:semiHidden="0" w:uiPriority="65" w:unhideWhenUsed="0"/>
+    <w:lsdException w:name="Medium List 2" w:semiHidden="0" w:uiPriority="66" w:unhideWhenUsed="0"/>
+    <w:lsdException w:name="Medium Grid 1" w:semiHidden="0" w:uiPriority="67" w:unhideWhenUsed="0"/>
+    <w:lsdException w:name="Medium Grid 2" w:semiHidden="0" w:uiPriority="68" w:unhideWhenUsed="0"/>
+    <w:lsdException w:name="Medium Grid 3" w:semiHidden="0" w:uiPriority="69" w:unhideWhenUsed="0"/>
+    <w:lsdException w:name="Dark List" w:semiHidden="0" w:uiPriority="70" w:unhideWhenUsed="0"/>
+    <w:lsdException w:name="Colorful Shading" w:semiHidden="0" w:uiPriority="71" w:unhideWhenUsed="0"/>
+    <w:lsdException w:name="Colorful List" w:semiHidden="0" w:uiPriority="72" w:unhideWhenUsed="0"/>
+    <w:lsdException w:name="Colorful Grid" w:semiHidden="0" w:uiPriority="73" w:unhideWhenUsed="0"/>
+    <w:lsdException w:name="Light Shading Accent 1" w:semiHidden="0" w:uiPriority="60" w:unhideWhenUsed="0"/>
+    <w:lsdException w:name="Light List Accent 1" w:semiHidden="0" w:uiPriority="61" w:unhideWhenUsed="0"/>
+    <w:lsdException w:name="Light Grid Accent 1" w:semiHidden="0" w:uiPriority="62" w:unhideWhenUsed="0"/>
+    <w:lsdException w:name="Medium Shading 1 Accent 1" w:semiHidden="0" w:uiPriority="63" w:unhideWhenUsed="0"/>
+    <w:lsdException w:name="Medium Shading 2 Accent 1" w:semiHidden="0" w:uiPriority="64" w:unhideWhenUsed="0"/>
+    <w:lsdException w:name="Medium List 1 Accent 1" w:semiHidden="0" w:uiPriority="65" w:unhideWhenUsed="0"/>
+    <w:lsdException w:name="Revision" w:unhideWhenUsed="0"/>
+    <w:lsdException w:name="List Paragraph" w:semiHidden="0" w:uiPriority="34" w:unhideWhenUsed="0" w:qFormat="1"/>
+    <w:lsdException w:name="Quote" w:semiHidden="0" w:uiPriority="29" w:unhideWhenUsed="0" w:qFormat="1"/>
+    <w:lsdException w:name="Intense Quote" w:semiHidden="0" w:uiPriority="30" w:unhideWhenUsed="0" w:qFormat="1"/>
+    <w:lsdException w:name="Medium List 2 Accent 1" w:semiHidden="0" w:uiPriority="66" w:unhideWhenUsed="0"/>
+    <w:lsdException w:name="Medium Grid 1 Accent 1" w:semiHidden="0" w:uiPriority="67" w:unhideWhenUsed="0"/>
+    <w:lsdException w:name="Medium Grid 2 Accent 1" w:semiHidden="0" w:uiPriority="68" w:unhideWhenUsed="0"/>
+    <w:lsdException w:name="Medium Grid 3 Accent 1" w:semiHidden="0" w:uiPriority="69" w:unhideWhenUsed="0"/>
+    <w:lsdException w:name="Dark List Accent 1" w:semiHidden="0" w:uiPriority="70" w:unhideWhenUsed="0"/>
+    <w:lsdException w:name="Colorful Shading Accent 1" w:semiHidden="0" w:uiPriority="71" w:unhideWhenUsed="0"/>
+    <w:lsdException w:name="Colorful List Accent 1" w:semiHidden="0" w:uiPriority="72" w:unhideWhenUsed="0"/>
+    <w:lsdException w:name="Colorful Grid Accent 1" w:semiHidden="0" w:uiPriority="73" w:unhideWhenUsed="0"/>
+    <w:lsdException w:name="Light Shading Accent 2" w:semiHidden="0" w:uiPriority="60" w:unhideWhenUsed="0"/>
+    <w:lsdException w:name="Light List Accent 2" w:semiHidden="0" w:uiPriority="61" w:unhideWhenUsed="0"/>
+    <w:lsdException w:name="Light Grid Accent 2" w:semiHidden="0" w:uiPriority="62" w:unhideWhenUsed="0"/>
+    <w:lsdException w:name="Medium Shading 1 Accent 2" w:semiHidden="0" w:uiPriority="63" w:unhideWhenUsed="0"/>
+    <w:lsdException w:name="Medium Shading 2 Accent 2" w:semiHidden="0" w:uiPriority="64" w:unhideWhenUsed="0"/>
+    <w:lsdException w:name="Medium List 1 Accent 2" w:semiHidden="0" w:uiPriority="65" w:unhideWhenUsed="0"/>
+    <w:lsdException w:name="Medium List 2 Accent 2" w:semiHidden="0" w:uiPriority="66" w:unhideWhenUsed="0"/>
+    <w:lsdException w:name="Medium Grid 1 Accent 2" w:semiHidden="0" w:uiPriority="67" w:unhideWhenUsed="0"/>
+    <w:lsdException w:name="Medium Grid 2 Accent 2" w:semiHidden="0" w:uiPriority="68" w:unhideWhenUsed="0"/>
+    <w:lsdException w:name="Medium Grid 3 Accent 2" w:semiHidden="0" w:uiPriority="69" w:unhideWhenUsed="0"/>
+    <w:lsdException w:name="Dark List Accent 2" w:semiHidden="0" w:uiPriority="70" w:unhideWhenUsed="0"/>
+    <w:lsdException w:name="Colorful Shading Accent 2" w:semiHidden="0" w:uiPriority="71" w:unhideWhenUsed="0"/>
+    <w:lsdException w:name="Colorful List Accent 2" w:semiHidden="0" w:uiPriority="72" w:unhideWhenUsed="0"/>
+    <w:lsdException w:name="Colorful Grid Accent 2" w:semiHidden="0" w:uiPriority="73" w:unhideWhenUsed="0"/>
+    <w:lsdException w:name="Light Shading Accent 3" w:semiHidden="0" w:uiPriority="60" w:unhideWhenUsed="0"/>
+    <w:lsdException w:name="Light List Accent 3" w:semiHidden="0" w:uiPriority="61" w:unhideWhenUsed="0"/>
+    <w:lsdException w:name="Light Grid Accent 3" w:semiHidden="0" w:uiPriority="62" w:unhideWhenUsed="0"/>
+    <w:lsdException w:name="Medium Shading 1 Accent 3" w:semiHidden="0" w:uiPriority="63" w:unhideWhenUsed="0"/>
+    <w:lsdException w:name="Medium Shading 2 Accent 3" w:semiHidden="0" w:uiPriority="64" w:unhideWhenUsed="0"/>
+    <w:lsdException w:name="Medium List 1 Accent 3" w:semiHidden="0" w:uiPriority="65" w:unhideWhenUsed="0"/>
+    <w:lsdException w:name="Medium List 2 Accent 3" w:semiHidden="0" w:uiPriority="66" w:unhideWhenUsed="0"/>
+    <w:lsdException w:name="Medium Grid 1 Accent 3" w:semiHidden="0" w:uiPriority="67" w:unhideWhenUsed="0"/>
+    <w:lsdException w:name="Medium Grid 2 Accent 3" w:semiHidden="0" w:uiPriority="68" w:unhideWhenUsed="0"/>
+    <w:lsdException w:name="Medium Grid 3 Accent 3" w:semiHidden="0" w:uiPriority="69" w:unhideWhenUsed="0"/>
+    <w:lsdException w:name="Dark List Accent 3" w:semiHidden="0" w:uiPriority="70" w:unhideWhenUsed="0"/>
+    <w:lsdException w:name="Colorful Shading Accent 3" w:semiHidden="0" w:uiPriority="71" w:unhideWhenUsed="0"/>
+    <w:lsdException w:name="Colorful List Accent 3" w:semiHidden="0" w:uiPriority="72" w:unhideWhenUsed="0"/>
+    <w:lsdException w:name="Colorful Grid Accent 3" w:semiHidden="0" w:uiPriority="73" w:unhideWhenUsed="0"/>
+    <w:lsdException w:name="Light Shading Accent 4" w:semiHidden="0" w:uiPriority="60" w:unhideWhenUsed="0"/>
+    <w:lsdException w:name="Light List Accent 4" w:semiHidden="0" w:uiPriority="61" w:unhideWhenUsed="0"/>
+    <w:lsdException w:name="Light Grid Accent 4" w:semiHidden="0" w:uiPriority="62" w:unhideWhenUsed="0"/>
+    <w:lsdException w:name="Medium Shading 1 Accent 4" w:semiHidden="0" w:uiPriority="63" w:unhideWhenUsed="0"/>
+    <w:lsdException w:name="Medium Shading 2 Accent 4" w:semiHidden="0" w:uiPriority="64" w:unhideWhenUsed="0"/>
+    <w:lsdException w:name="Medium List 1 Accent 4" w:semiHidden="0" w:uiPriority="65" w:unhideWhenUsed="0"/>
+    <w:lsdException w:name="Medium List 2 Accent 4" w:semiHidden="0" w:uiPriority="66" w:unhideWhenUsed="0"/>
+    <w:lsdException w:name="Medium Grid 1 Accent 4" w:semiHidden="0" w:uiPriority="67" w:unhideWhenUsed="0"/>
+    <w:lsdException w:name="Medium Grid 2 Accent 4" w:semiHidden="0" w:uiPriority="68" w:unhideWhenUsed="0"/>
+    <w:lsdException w:name="Medium Grid 3 Accent 4" w:semiHidden="0" w:uiPriority="69" w:unhideWhenUsed="0"/>
+    <w:lsdException w:name="Dark List Accent 4" w:semiHidden="0" w:uiPriority="70" w:unhideWhenUsed="0"/>
+    <w:lsdException w:name="Colorful Shading Accent 4" w:semiHidden="0" w:uiPriority="71" w:unhideWhenUsed="0"/>
+    <w:lsdException w:name="Colorful List Accent 4" w:semiHidden="0" w:uiPriority="72" w:unhideWhenUsed="0"/>
+    <w:lsdException w:name="Colorful Grid Accent 4" w:semiHidden="0" w:uiPriority="73" w:unhideWhenUsed="0"/>
+    <w:lsdException w:name="Light Shading Accent 5" w:semiHidden="0" w:uiPriority="60" w:unhideWhenUsed="0"/>
+    <w:lsdException w:name="Light List Accent 5" w:semiHidden="0" w:uiPriority="61" w:unhideWhenUsed="0"/>
+    <w:lsdException w:name="Light Grid Accent 5" w:semiHidden="0" w:uiPriority="62" w:unhideWhenUsed="0"/>
+    <w:lsdException w:name="Medium Shading 1 Accent 5" w:semiHidden="0" w:uiPriority="63" w:unhideWhenUsed="0"/>
+    <w:lsdException w:name="Medium Shading 2 Accent 5" w:semiHidden="0" w:uiPriority="64" w:unhideWhenUsed="0"/>
+    <w:lsdException w:name="Medium List 1 Accent 5" w:semiHidden="0" w:uiPriority="65" w:unhideWhenUsed="0"/>
+    <w:lsdException w:name="Medium List 2 Accent 5" w:semiHidden="0" w:uiPriority="66" w:unhideWhenUsed="0"/>
+    <w:lsdException w:name="Medium Grid 1 Accent 5" w:semiHidden="0" w:uiPriority="67" w:unhideWhenUsed="0"/>
+    <w:lsdException w:name="Medium Grid 2 Accent 5" w:semiHidden="0" w:uiPriority="68" w:unhideWhenUsed="0"/>
+    <w:lsdException w:name="Medium Grid 3 Accent 5" w:semiHidden="0" w:uiPriority="69" w:unhideWhenUsed="0"/>
+    <w:lsdException w:name="Dark List Accent 5" w:semiHidden="0" w:uiPriority="70" w:unhideWhenUsed="0"/>
+    <w:lsdException w:name="Colorful Shading Accent 5" w:semiHidden="0" w:uiPriority="71" w:unhideWhenUsed="0"/>
+    <w:lsdException w:name="Colorful List Accent 5" w:semiHidden="0" w:uiPriority="72" w:unhideWhenUsed="0"/>
+    <w:lsdException w:name="Colorful Grid Accent 5" w:semiHidden="0" w:uiPriority="73" w:unhideWhenUsed="0"/>
+    <w:lsdException w:name="Light Shading Accent 6" w:semiHidden="0" w:uiPriority="60" w:unhideWhenUsed="0"/>
+    <w:lsdException w:name="Light List Accent 6" w:semiHidden="0" w:uiPriority="61" w:unhideWhenUsed="0"/>
+    <w:lsdException w:name="Light Grid Accent 6" w:semiHidden="0" w:uiPriority="62" w:unhideWhenUsed="0"/>
+    <w:lsdException w:name="Medium Shading 1 Accent 6" w:semiHidden="0" w:uiPriority="63" w:unhideWhenUsed="0"/>
+    <w:lsdException w:name="Medium Shading 2 Accent 6" w:semiHidden="0" w:uiPriority="64" w:unhideWhenUsed="0"/>
+    <w:lsdException w:name="Medium List 1 Accent 6" w:semiHidden="0" w:uiPriority="65" w:unhideWhenUsed="0"/>
+    <w:lsdException w:name="Medium List 2 Accent 6" w:semiHidden="0" w:uiPriority="66" w:unhideWhenUsed="0"/>
+    <w:lsdException w:name="Medium Grid 1 Accent 6" w:semiHidden="0" w:uiPriority="67" w:unhideWhenUsed="0"/>
+    <w:lsdException w:name="Medium Grid 2 Accent 6" w:semiHidden="0" w:uiPriority="68" w:unhideWhenUsed="0"/>
+    <w:lsdException w:name="Medium Grid 3 Accent 6" w:semiHidden="0" w:uiPriority="69" w:unhideWhenUsed="0"/>
+    <w:lsdException w:name="Dark List Accent 6" w:semiHidden="0" w:uiPriority="70" w:unhideWhenUsed="0"/>
+    <w:lsdException w:name="Colorful Shading Accent 6" w:semiHidden="0" w:uiPriority="71" w:unhideWhenUsed="0"/>
+    <w:lsdException w:name="Colorful List Accent 6" w:semiHidden="0" w:uiPriority="72" w:unhideWhenUsed="0"/>
+    <w:lsdException w:name="Colorful Grid Accent 6" w:semiHidden="0" w:uiPriority="73" w:unhideWhenUsed="0"/>
+    <w:lsdException w:name="Subtle Emphasis" w:semiHidden="0" w:uiPriority="19" w:unhideWhenUsed="0" w:qFormat="1"/>
+    <w:lsdException w:name="Intense Emphasis" w:semiHidden="0" w:uiPriority="21" w:unhideWhenUsed="0" w:qFormat="1"/>
+    <w:lsdException w:name="Subtle Reference" w:semiHidden="0" w:uiPriority="31" w:unhideWhenUsed="0" w:qFormat="1"/>
+    <w:lsdException w:name="Intense Reference" w:semiHidden="0" w:uiPriority="32" w:unhideWhenUsed="0" w:qFormat="1"/>
+    <w:lsdException w:name="Book Title" w:semiHidden="0" w:uiPriority="33" w:unhideWhenUsed="0" w:qFormat="1"/>
+    <w:lsdException w:name="Bibliography" w:uiPriority="37"/>
+    <w:lsdException w:name="TOC Heading" w:uiPriority="39" w:qFormat="1"/>
   </w:latentStyles>
   <w:style w:type="paragraph" w:default="1" w:styleId="a">
     <w:name w:val="Normal"/>
@@ -5782,11 +5748,33 @@
       <w:szCs w:val="24"/>
     </w:rPr>
   </w:style>
+  <w:style w:type="paragraph" w:styleId="1">
+    <w:name w:val="heading 1"/>
+    <w:basedOn w:val="a"/>
+    <w:next w:val="a"/>
+    <w:link w:val="1Char"/>
+    <w:uiPriority w:val="9"/>
+    <w:qFormat/>
+    <w:rsid w:val="001402C5"/>
+    <w:pPr>
+      <w:keepNext/>
+      <w:keepLines/>
+      <w:spacing w:before="340" w:after="330" w:line="578" w:lineRule="auto"/>
+      <w:outlineLvl w:val="0"/>
+    </w:pPr>
+    <w:rPr>
+      <w:b/>
+      <w:bCs/>
+      <w:kern w:val="44"/>
+      <w:sz w:val="44"/>
+      <w:szCs w:val="44"/>
+    </w:rPr>
+  </w:style>
   <w:style w:type="paragraph" w:styleId="2">
     <w:name w:val="heading 2"/>
     <w:basedOn w:val="a"/>
     <w:next w:val="a"/>
-    <w:link w:val="20"/>
+    <w:link w:val="2Char"/>
     <w:uiPriority w:val="9"/>
     <w:unhideWhenUsed/>
     <w:qFormat/>
@@ -5835,7 +5823,7 @@
   <w:style w:type="paragraph" w:styleId="a3">
     <w:name w:val="header"/>
     <w:basedOn w:val="a"/>
-    <w:link w:val="a4"/>
+    <w:link w:val="Char"/>
     <w:unhideWhenUsed/>
     <w:rsid w:val="00952FFA"/>
     <w:pPr>
@@ -5855,8 +5843,8 @@
       <w:szCs w:val="18"/>
     </w:rPr>
   </w:style>
-  <w:style w:type="character" w:customStyle="1" w:styleId="a4">
-    <w:name w:val="页眉 字符"/>
+  <w:style w:type="character" w:customStyle="1" w:styleId="Char">
+    <w:name w:val="页眉 Char"/>
     <w:basedOn w:val="a0"/>
     <w:link w:val="a3"/>
     <w:uiPriority w:val="99"/>
@@ -5867,10 +5855,10 @@
       <w:szCs w:val="18"/>
     </w:rPr>
   </w:style>
-  <w:style w:type="paragraph" w:styleId="a5">
+  <w:style w:type="paragraph" w:styleId="a4">
     <w:name w:val="footer"/>
     <w:basedOn w:val="a"/>
-    <w:link w:val="a6"/>
+    <w:link w:val="Char0"/>
     <w:unhideWhenUsed/>
     <w:rsid w:val="00952FFA"/>
     <w:pPr>
@@ -5887,10 +5875,10 @@
       <w:szCs w:val="18"/>
     </w:rPr>
   </w:style>
-  <w:style w:type="character" w:customStyle="1" w:styleId="a6">
-    <w:name w:val="页脚 字符"/>
+  <w:style w:type="character" w:customStyle="1" w:styleId="Char0">
+    <w:name w:val="页脚 Char"/>
     <w:basedOn w:val="a0"/>
-    <w:link w:val="a5"/>
+    <w:link w:val="a4"/>
     <w:uiPriority w:val="99"/>
     <w:semiHidden/>
     <w:rsid w:val="00952FFA"/>
@@ -5899,7 +5887,7 @@
       <w:szCs w:val="18"/>
     </w:rPr>
   </w:style>
-  <w:style w:type="paragraph" w:styleId="a7">
+  <w:style w:type="paragraph" w:styleId="a5">
     <w:name w:val="Normal (Web)"/>
     <w:basedOn w:val="a"/>
     <w:uiPriority w:val="99"/>
@@ -5917,7 +5905,7 @@
       <w:sz w:val="24"/>
     </w:rPr>
   </w:style>
-  <w:style w:type="character" w:styleId="a8">
+  <w:style w:type="character" w:styleId="a6">
     <w:name w:val="Hyperlink"/>
     <w:basedOn w:val="a0"/>
     <w:uiPriority w:val="99"/>
@@ -5929,10 +5917,10 @@
       <w:u w:val="single"/>
     </w:rPr>
   </w:style>
-  <w:style w:type="paragraph" w:styleId="a9">
+  <w:style w:type="paragraph" w:styleId="a7">
     <w:name w:val="Balloon Text"/>
     <w:basedOn w:val="a"/>
-    <w:link w:val="aa"/>
+    <w:link w:val="Char1"/>
     <w:uiPriority w:val="99"/>
     <w:semiHidden/>
     <w:unhideWhenUsed/>
@@ -5943,10 +5931,10 @@
       <w:szCs w:val="18"/>
     </w:rPr>
   </w:style>
-  <w:style w:type="character" w:customStyle="1" w:styleId="aa">
-    <w:name w:val="批注框文本 字符"/>
+  <w:style w:type="character" w:customStyle="1" w:styleId="Char1">
+    <w:name w:val="批注框文本 Char"/>
     <w:basedOn w:val="a0"/>
-    <w:link w:val="a9"/>
+    <w:link w:val="a7"/>
     <w:uiPriority w:val="99"/>
     <w:semiHidden/>
     <w:rsid w:val="00952FFA"/>
@@ -5955,12 +5943,12 @@
       <w:szCs w:val="18"/>
     </w:rPr>
   </w:style>
-  <w:style w:type="character" w:styleId="ab">
+  <w:style w:type="character" w:styleId="a8">
     <w:name w:val="page number"/>
     <w:basedOn w:val="a0"/>
     <w:rsid w:val="00C54AB0"/>
   </w:style>
-  <w:style w:type="paragraph" w:styleId="ac">
+  <w:style w:type="paragraph" w:styleId="a9">
     <w:name w:val="List Paragraph"/>
     <w:basedOn w:val="a"/>
     <w:uiPriority w:val="34"/>
@@ -5970,8 +5958,8 @@
       <w:ind w:firstLineChars="200" w:firstLine="420"/>
     </w:pPr>
   </w:style>
-  <w:style w:type="character" w:customStyle="1" w:styleId="20">
-    <w:name w:val="标题 2 字符"/>
+  <w:style w:type="character" w:customStyle="1" w:styleId="2Char">
+    <w:name w:val="标题 2 Char"/>
     <w:basedOn w:val="a0"/>
     <w:link w:val="2"/>
     <w:uiPriority w:val="9"/>
@@ -5982,6 +5970,432 @@
       <w:bCs/>
       <w:sz w:val="32"/>
       <w:szCs w:val="32"/>
+    </w:rPr>
+  </w:style>
+  <w:style w:type="character" w:customStyle="1" w:styleId="1Char">
+    <w:name w:val="标题 1 Char"/>
+    <w:basedOn w:val="a0"/>
+    <w:link w:val="1"/>
+    <w:uiPriority w:val="9"/>
+    <w:rsid w:val="001402C5"/>
+    <w:rPr>
+      <w:rFonts w:ascii="Times New Roman" w:eastAsia="宋体" w:hAnsi="Times New Roman" w:cs="Times New Roman"/>
+      <w:b/>
+      <w:bCs/>
+      <w:kern w:val="44"/>
+      <w:sz w:val="44"/>
+      <w:szCs w:val="44"/>
+    </w:rPr>
+  </w:style>
+</w:styles>
+</file>
+
+<file path=word/stylesWithEffects.xml><?xml version="1.0" encoding="utf-8"?>
+<w:styles xmlns:wpc="http://schemas.microsoft.com/office/word/2010/wordprocessingCanvas" xmlns:mc="http://schemas.openxmlformats.org/markup-compatibility/2006" xmlns:o="urn:schemas-microsoft-com:office:office" xmlns:r="http://schemas.openxmlformats.org/officeDocument/2006/relationships" xmlns:m="http://schemas.openxmlformats.org/officeDocument/2006/math" xmlns:v="urn:schemas-microsoft-com:vml" xmlns:wp14="http://schemas.microsoft.com/office/word/2010/wordprocessingDrawing" xmlns:wp="http://schemas.openxmlformats.org/drawingml/2006/wordprocessingDrawing" xmlns:w10="urn:schemas-microsoft-com:office:word" xmlns:w="http://schemas.openxmlformats.org/wordprocessingml/2006/main" xmlns:w14="http://schemas.microsoft.com/office/word/2010/wordml" xmlns:wpg="http://schemas.microsoft.com/office/word/2010/wordprocessingGroup" xmlns:wpi="http://schemas.microsoft.com/office/word/2010/wordprocessingInk" xmlns:wne="http://schemas.microsoft.com/office/word/2006/wordml" xmlns:wps="http://schemas.microsoft.com/office/word/2010/wordprocessingShape" mc:Ignorable="w14 wp14">
+  <w:docDefaults>
+    <w:rPrDefault>
+      <w:rPr>
+        <w:rFonts w:asciiTheme="minorHAnsi" w:eastAsiaTheme="minorEastAsia" w:hAnsiTheme="minorHAnsi" w:cstheme="minorBidi"/>
+        <w:kern w:val="2"/>
+        <w:sz w:val="21"/>
+        <w:szCs w:val="22"/>
+        <w:lang w:val="en-US" w:eastAsia="zh-CN" w:bidi="ar-SA"/>
+      </w:rPr>
+    </w:rPrDefault>
+    <w:pPrDefault/>
+  </w:docDefaults>
+  <w:latentStyles w:defLockedState="0" w:defUIPriority="99" w:defSemiHidden="1" w:defUnhideWhenUsed="1" w:defQFormat="0" w:count="267">
+    <w:lsdException w:name="Normal" w:semiHidden="0" w:uiPriority="0" w:unhideWhenUsed="0" w:qFormat="1"/>
+    <w:lsdException w:name="heading 1" w:semiHidden="0" w:uiPriority="9" w:unhideWhenUsed="0" w:qFormat="1"/>
+    <w:lsdException w:name="heading 2" w:uiPriority="9" w:qFormat="1"/>
+    <w:lsdException w:name="heading 3" w:uiPriority="9" w:qFormat="1"/>
+    <w:lsdException w:name="heading 4" w:uiPriority="9" w:qFormat="1"/>
+    <w:lsdException w:name="heading 5" w:uiPriority="9" w:qFormat="1"/>
+    <w:lsdException w:name="heading 6" w:uiPriority="9" w:qFormat="1"/>
+    <w:lsdException w:name="heading 7" w:uiPriority="9" w:qFormat="1"/>
+    <w:lsdException w:name="heading 8" w:uiPriority="9" w:qFormat="1"/>
+    <w:lsdException w:name="heading 9" w:uiPriority="9" w:qFormat="1"/>
+    <w:lsdException w:name="toc 1" w:uiPriority="39"/>
+    <w:lsdException w:name="toc 2" w:uiPriority="39"/>
+    <w:lsdException w:name="toc 3" w:uiPriority="39"/>
+    <w:lsdException w:name="toc 4" w:uiPriority="39"/>
+    <w:lsdException w:name="toc 5" w:uiPriority="39"/>
+    <w:lsdException w:name="toc 6" w:uiPriority="39"/>
+    <w:lsdException w:name="toc 7" w:uiPriority="39"/>
+    <w:lsdException w:name="toc 8" w:uiPriority="39"/>
+    <w:lsdException w:name="toc 9" w:uiPriority="39"/>
+    <w:lsdException w:name="header" w:uiPriority="0"/>
+    <w:lsdException w:name="footer" w:uiPriority="0"/>
+    <w:lsdException w:name="caption" w:uiPriority="35" w:qFormat="1"/>
+    <w:lsdException w:name="page number" w:uiPriority="0"/>
+    <w:lsdException w:name="Title" w:semiHidden="0" w:uiPriority="10" w:unhideWhenUsed="0" w:qFormat="1"/>
+    <w:lsdException w:name="Default Paragraph Font" w:uiPriority="1"/>
+    <w:lsdException w:name="Subtitle" w:semiHidden="0" w:uiPriority="11" w:unhideWhenUsed="0" w:qFormat="1"/>
+    <w:lsdException w:name="Strong" w:semiHidden="0" w:uiPriority="22" w:unhideWhenUsed="0" w:qFormat="1"/>
+    <w:lsdException w:name="Emphasis" w:semiHidden="0" w:uiPriority="20" w:unhideWhenUsed="0" w:qFormat="1"/>
+    <w:lsdException w:name="Table Grid" w:semiHidden="0" w:uiPriority="59" w:unhideWhenUsed="0"/>
+    <w:lsdException w:name="Placeholder Text" w:unhideWhenUsed="0"/>
+    <w:lsdException w:name="No Spacing" w:semiHidden="0" w:uiPriority="1" w:unhideWhenUsed="0" w:qFormat="1"/>
+    <w:lsdException w:name="Light Shading" w:semiHidden="0" w:uiPriority="60" w:unhideWhenUsed="0"/>
+    <w:lsdException w:name="Light List" w:semiHidden="0" w:uiPriority="61" w:unhideWhenUsed="0"/>
+    <w:lsdException w:name="Light Grid" w:semiHidden="0" w:uiPriority="62" w:unhideWhenUsed="0"/>
+    <w:lsdException w:name="Medium Shading 1" w:semiHidden="0" w:uiPriority="63" w:unhideWhenUsed="0"/>
+    <w:lsdException w:name="Medium Shading 2" w:semiHidden="0" w:uiPriority="64" w:unhideWhenUsed="0"/>
+    <w:lsdException w:name="Medium List 1" w:semiHidden="0" w:uiPriority="65" w:unhideWhenUsed="0"/>
+    <w:lsdException w:name="Medium List 2" w:semiHidden="0" w:uiPriority="66" w:unhideWhenUsed="0"/>
+    <w:lsdException w:name="Medium Grid 1" w:semiHidden="0" w:uiPriority="67" w:unhideWhenUsed="0"/>
+    <w:lsdException w:name="Medium Grid 2" w:semiHidden="0" w:uiPriority="68" w:unhideWhenUsed="0"/>
+    <w:lsdException w:name="Medium Grid 3" w:semiHidden="0" w:uiPriority="69" w:unhideWhenUsed="0"/>
+    <w:lsdException w:name="Dark List" w:semiHidden="0" w:uiPriority="70" w:unhideWhenUsed="0"/>
+    <w:lsdException w:name="Colorful Shading" w:semiHidden="0" w:uiPriority="71" w:unhideWhenUsed="0"/>
+    <w:lsdException w:name="Colorful List" w:semiHidden="0" w:uiPriority="72" w:unhideWhenUsed="0"/>
+    <w:lsdException w:name="Colorful Grid" w:semiHidden="0" w:uiPriority="73" w:unhideWhenUsed="0"/>
+    <w:lsdException w:name="Light Shading Accent 1" w:semiHidden="0" w:uiPriority="60" w:unhideWhenUsed="0"/>
+    <w:lsdException w:name="Light List Accent 1" w:semiHidden="0" w:uiPriority="61" w:unhideWhenUsed="0"/>
+    <w:lsdException w:name="Light Grid Accent 1" w:semiHidden="0" w:uiPriority="62" w:unhideWhenUsed="0"/>
+    <w:lsdException w:name="Medium Shading 1 Accent 1" w:semiHidden="0" w:uiPriority="63" w:unhideWhenUsed="0"/>
+    <w:lsdException w:name="Medium Shading 2 Accent 1" w:semiHidden="0" w:uiPriority="64" w:unhideWhenUsed="0"/>
+    <w:lsdException w:name="Medium List 1 Accent 1" w:semiHidden="0" w:uiPriority="65" w:unhideWhenUsed="0"/>
+    <w:lsdException w:name="Revision" w:unhideWhenUsed="0"/>
+    <w:lsdException w:name="List Paragraph" w:semiHidden="0" w:uiPriority="34" w:unhideWhenUsed="0" w:qFormat="1"/>
+    <w:lsdException w:name="Quote" w:semiHidden="0" w:uiPriority="29" w:unhideWhenUsed="0" w:qFormat="1"/>
+    <w:lsdException w:name="Intense Quote" w:semiHidden="0" w:uiPriority="30" w:unhideWhenUsed="0" w:qFormat="1"/>
+    <w:lsdException w:name="Medium List 2 Accent 1" w:semiHidden="0" w:uiPriority="66" w:unhideWhenUsed="0"/>
+    <w:lsdException w:name="Medium Grid 1 Accent 1" w:semiHidden="0" w:uiPriority="67" w:unhideWhenUsed="0"/>
+    <w:lsdException w:name="Medium Grid 2 Accent 1" w:semiHidden="0" w:uiPriority="68" w:unhideWhenUsed="0"/>
+    <w:lsdException w:name="Medium Grid 3 Accent 1" w:semiHidden="0" w:uiPriority="69" w:unhideWhenUsed="0"/>
+    <w:lsdException w:name="Dark List Accent 1" w:semiHidden="0" w:uiPriority="70" w:unhideWhenUsed="0"/>
+    <w:lsdException w:name="Colorful Shading Accent 1" w:semiHidden="0" w:uiPriority="71" w:unhideWhenUsed="0"/>
+    <w:lsdException w:name="Colorful List Accent 1" w:semiHidden="0" w:uiPriority="72" w:unhideWhenUsed="0"/>
+    <w:lsdException w:name="Colorful Grid Accent 1" w:semiHidden="0" w:uiPriority="73" w:unhideWhenUsed="0"/>
+    <w:lsdException w:name="Light Shading Accent 2" w:semiHidden="0" w:uiPriority="60" w:unhideWhenUsed="0"/>
+    <w:lsdException w:name="Light List Accent 2" w:semiHidden="0" w:uiPriority="61" w:unhideWhenUsed="0"/>
+    <w:lsdException w:name="Light Grid Accent 2" w:semiHidden="0" w:uiPriority="62" w:unhideWhenUsed="0"/>
+    <w:lsdException w:name="Medium Shading 1 Accent 2" w:semiHidden="0" w:uiPriority="63" w:unhideWhenUsed="0"/>
+    <w:lsdException w:name="Medium Shading 2 Accent 2" w:semiHidden="0" w:uiPriority="64" w:unhideWhenUsed="0"/>
+    <w:lsdException w:name="Medium List 1 Accent 2" w:semiHidden="0" w:uiPriority="65" w:unhideWhenUsed="0"/>
+    <w:lsdException w:name="Medium List 2 Accent 2" w:semiHidden="0" w:uiPriority="66" w:unhideWhenUsed="0"/>
+    <w:lsdException w:name="Medium Grid 1 Accent 2" w:semiHidden="0" w:uiPriority="67" w:unhideWhenUsed="0"/>
+    <w:lsdException w:name="Medium Grid 2 Accent 2" w:semiHidden="0" w:uiPriority="68" w:unhideWhenUsed="0"/>
+    <w:lsdException w:name="Medium Grid 3 Accent 2" w:semiHidden="0" w:uiPriority="69" w:unhideWhenUsed="0"/>
+    <w:lsdException w:name="Dark List Accent 2" w:semiHidden="0" w:uiPriority="70" w:unhideWhenUsed="0"/>
+    <w:lsdException w:name="Colorful Shading Accent 2" w:semiHidden="0" w:uiPriority="71" w:unhideWhenUsed="0"/>
+    <w:lsdException w:name="Colorful List Accent 2" w:semiHidden="0" w:uiPriority="72" w:unhideWhenUsed="0"/>
+    <w:lsdException w:name="Colorful Grid Accent 2" w:semiHidden="0" w:uiPriority="73" w:unhideWhenUsed="0"/>
+    <w:lsdException w:name="Light Shading Accent 3" w:semiHidden="0" w:uiPriority="60" w:unhideWhenUsed="0"/>
+    <w:lsdException w:name="Light List Accent 3" w:semiHidden="0" w:uiPriority="61" w:unhideWhenUsed="0"/>
+    <w:lsdException w:name="Light Grid Accent 3" w:semiHidden="0" w:uiPriority="62" w:unhideWhenUsed="0"/>
+    <w:lsdException w:name="Medium Shading 1 Accent 3" w:semiHidden="0" w:uiPriority="63" w:unhideWhenUsed="0"/>
+    <w:lsdException w:name="Medium Shading 2 Accent 3" w:semiHidden="0" w:uiPriority="64" w:unhideWhenUsed="0"/>
+    <w:lsdException w:name="Medium List 1 Accent 3" w:semiHidden="0" w:uiPriority="65" w:unhideWhenUsed="0"/>
+    <w:lsdException w:name="Medium List 2 Accent 3" w:semiHidden="0" w:uiPriority="66" w:unhideWhenUsed="0"/>
+    <w:lsdException w:name="Medium Grid 1 Accent 3" w:semiHidden="0" w:uiPriority="67" w:unhideWhenUsed="0"/>
+    <w:lsdException w:name="Medium Grid 2 Accent 3" w:semiHidden="0" w:uiPriority="68" w:unhideWhenUsed="0"/>
+    <w:lsdException w:name="Medium Grid 3 Accent 3" w:semiHidden="0" w:uiPriority="69" w:unhideWhenUsed="0"/>
+    <w:lsdException w:name="Dark List Accent 3" w:semiHidden="0" w:uiPriority="70" w:unhideWhenUsed="0"/>
+    <w:lsdException w:name="Colorful Shading Accent 3" w:semiHidden="0" w:uiPriority="71" w:unhideWhenUsed="0"/>
+    <w:lsdException w:name="Colorful List Accent 3" w:semiHidden="0" w:uiPriority="72" w:unhideWhenUsed="0"/>
+    <w:lsdException w:name="Colorful Grid Accent 3" w:semiHidden="0" w:uiPriority="73" w:unhideWhenUsed="0"/>
+    <w:lsdException w:name="Light Shading Accent 4" w:semiHidden="0" w:uiPriority="60" w:unhideWhenUsed="0"/>
+    <w:lsdException w:name="Light List Accent 4" w:semiHidden="0" w:uiPriority="61" w:unhideWhenUsed="0"/>
+    <w:lsdException w:name="Light Grid Accent 4" w:semiHidden="0" w:uiPriority="62" w:unhideWhenUsed="0"/>
+    <w:lsdException w:name="Medium Shading 1 Accent 4" w:semiHidden="0" w:uiPriority="63" w:unhideWhenUsed="0"/>
+    <w:lsdException w:name="Medium Shading 2 Accent 4" w:semiHidden="0" w:uiPriority="64" w:unhideWhenUsed="0"/>
+    <w:lsdException w:name="Medium List 1 Accent 4" w:semiHidden="0" w:uiPriority="65" w:unhideWhenUsed="0"/>
+    <w:lsdException w:name="Medium List 2 Accent 4" w:semiHidden="0" w:uiPriority="66" w:unhideWhenUsed="0"/>
+    <w:lsdException w:name="Medium Grid 1 Accent 4" w:semiHidden="0" w:uiPriority="67" w:unhideWhenUsed="0"/>
+    <w:lsdException w:name="Medium Grid 2 Accent 4" w:semiHidden="0" w:uiPriority="68" w:unhideWhenUsed="0"/>
+    <w:lsdException w:name="Medium Grid 3 Accent 4" w:semiHidden="0" w:uiPriority="69" w:unhideWhenUsed="0"/>
+    <w:lsdException w:name="Dark List Accent 4" w:semiHidden="0" w:uiPriority="70" w:unhideWhenUsed="0"/>
+    <w:lsdException w:name="Colorful Shading Accent 4" w:semiHidden="0" w:uiPriority="71" w:unhideWhenUsed="0"/>
+    <w:lsdException w:name="Colorful List Accent 4" w:semiHidden="0" w:uiPriority="72" w:unhideWhenUsed="0"/>
+    <w:lsdException w:name="Colorful Grid Accent 4" w:semiHidden="0" w:uiPriority="73" w:unhideWhenUsed="0"/>
+    <w:lsdException w:name="Light Shading Accent 5" w:semiHidden="0" w:uiPriority="60" w:unhideWhenUsed="0"/>
+    <w:lsdException w:name="Light List Accent 5" w:semiHidden="0" w:uiPriority="61" w:unhideWhenUsed="0"/>
+    <w:lsdException w:name="Light Grid Accent 5" w:semiHidden="0" w:uiPriority="62" w:unhideWhenUsed="0"/>
+    <w:lsdException w:name="Medium Shading 1 Accent 5" w:semiHidden="0" w:uiPriority="63" w:unhideWhenUsed="0"/>
+    <w:lsdException w:name="Medium Shading 2 Accent 5" w:semiHidden="0" w:uiPriority="64" w:unhideWhenUsed="0"/>
+    <w:lsdException w:name="Medium List 1 Accent 5" w:semiHidden="0" w:uiPriority="65" w:unhideWhenUsed="0"/>
+    <w:lsdException w:name="Medium List 2 Accent 5" w:semiHidden="0" w:uiPriority="66" w:unhideWhenUsed="0"/>
+    <w:lsdException w:name="Medium Grid 1 Accent 5" w:semiHidden="0" w:uiPriority="67" w:unhideWhenUsed="0"/>
+    <w:lsdException w:name="Medium Grid 2 Accent 5" w:semiHidden="0" w:uiPriority="68" w:unhideWhenUsed="0"/>
+    <w:lsdException w:name="Medium Grid 3 Accent 5" w:semiHidden="0" w:uiPriority="69" w:unhideWhenUsed="0"/>
+    <w:lsdException w:name="Dark List Accent 5" w:semiHidden="0" w:uiPriority="70" w:unhideWhenUsed="0"/>
+    <w:lsdException w:name="Colorful Shading Accent 5" w:semiHidden="0" w:uiPriority="71" w:unhideWhenUsed="0"/>
+    <w:lsdException w:name="Colorful List Accent 5" w:semiHidden="0" w:uiPriority="72" w:unhideWhenUsed="0"/>
+    <w:lsdException w:name="Colorful Grid Accent 5" w:semiHidden="0" w:uiPriority="73" w:unhideWhenUsed="0"/>
+    <w:lsdException w:name="Light Shading Accent 6" w:semiHidden="0" w:uiPriority="60" w:unhideWhenUsed="0"/>
+    <w:lsdException w:name="Light List Accent 6" w:semiHidden="0" w:uiPriority="61" w:unhideWhenUsed="0"/>
+    <w:lsdException w:name="Light Grid Accent 6" w:semiHidden="0" w:uiPriority="62" w:unhideWhenUsed="0"/>
+    <w:lsdException w:name="Medium Shading 1 Accent 6" w:semiHidden="0" w:uiPriority="63" w:unhideWhenUsed="0"/>
+    <w:lsdException w:name="Medium Shading 2 Accent 6" w:semiHidden="0" w:uiPriority="64" w:unhideWhenUsed="0"/>
+    <w:lsdException w:name="Medium List 1 Accent 6" w:semiHidden="0" w:uiPriority="65" w:unhideWhenUsed="0"/>
+    <w:lsdException w:name="Medium List 2 Accent 6" w:semiHidden="0" w:uiPriority="66" w:unhideWhenUsed="0"/>
+    <w:lsdException w:name="Medium Grid 1 Accent 6" w:semiHidden="0" w:uiPriority="67" w:unhideWhenUsed="0"/>
+    <w:lsdException w:name="Medium Grid 2 Accent 6" w:semiHidden="0" w:uiPriority="68" w:unhideWhenUsed="0"/>
+    <w:lsdException w:name="Medium Grid 3 Accent 6" w:semiHidden="0" w:uiPriority="69" w:unhideWhenUsed="0"/>
+    <w:lsdException w:name="Dark List Accent 6" w:semiHidden="0" w:uiPriority="70" w:unhideWhenUsed="0"/>
+    <w:lsdException w:name="Colorful Shading Accent 6" w:semiHidden="0" w:uiPriority="71" w:unhideWhenUsed="0"/>
+    <w:lsdException w:name="Colorful List Accent 6" w:semiHidden="0" w:uiPriority="72" w:unhideWhenUsed="0"/>
+    <w:lsdException w:name="Colorful Grid Accent 6" w:semiHidden="0" w:uiPriority="73" w:unhideWhenUsed="0"/>
+    <w:lsdException w:name="Subtle Emphasis" w:semiHidden="0" w:uiPriority="19" w:unhideWhenUsed="0" w:qFormat="1"/>
+    <w:lsdException w:name="Intense Emphasis" w:semiHidden="0" w:uiPriority="21" w:unhideWhenUsed="0" w:qFormat="1"/>
+    <w:lsdException w:name="Subtle Reference" w:semiHidden="0" w:uiPriority="31" w:unhideWhenUsed="0" w:qFormat="1"/>
+    <w:lsdException w:name="Intense Reference" w:semiHidden="0" w:uiPriority="32" w:unhideWhenUsed="0" w:qFormat="1"/>
+    <w:lsdException w:name="Book Title" w:semiHidden="0" w:uiPriority="33" w:unhideWhenUsed="0" w:qFormat="1"/>
+    <w:lsdException w:name="Bibliography" w:uiPriority="37"/>
+    <w:lsdException w:name="TOC Heading" w:uiPriority="39" w:qFormat="1"/>
+  </w:latentStyles>
+  <w:style w:type="paragraph" w:default="1" w:styleId="a">
+    <w:name w:val="Normal"/>
+    <w:qFormat/>
+    <w:rsid w:val="00C54AB0"/>
+    <w:pPr>
+      <w:widowControl w:val="0"/>
+      <w:jc w:val="both"/>
+    </w:pPr>
+    <w:rPr>
+      <w:rFonts w:ascii="Times New Roman" w:eastAsia="宋体" w:hAnsi="Times New Roman" w:cs="Times New Roman"/>
+      <w:szCs w:val="24"/>
+    </w:rPr>
+  </w:style>
+  <w:style w:type="paragraph" w:styleId="1">
+    <w:name w:val="heading 1"/>
+    <w:basedOn w:val="a"/>
+    <w:next w:val="a"/>
+    <w:link w:val="1Char"/>
+    <w:uiPriority w:val="9"/>
+    <w:qFormat/>
+    <w:rsid w:val="001402C5"/>
+    <w:pPr>
+      <w:keepNext/>
+      <w:keepLines/>
+      <w:spacing w:before="340" w:after="330" w:line="578" w:lineRule="auto"/>
+      <w:outlineLvl w:val="0"/>
+    </w:pPr>
+    <w:rPr>
+      <w:b/>
+      <w:bCs/>
+      <w:kern w:val="44"/>
+      <w:sz w:val="44"/>
+      <w:szCs w:val="44"/>
+    </w:rPr>
+  </w:style>
+  <w:style w:type="paragraph" w:styleId="2">
+    <w:name w:val="heading 2"/>
+    <w:basedOn w:val="a"/>
+    <w:next w:val="a"/>
+    <w:link w:val="2Char"/>
+    <w:uiPriority w:val="9"/>
+    <w:unhideWhenUsed/>
+    <w:qFormat/>
+    <w:rsid w:val="007E4FC2"/>
+    <w:pPr>
+      <w:keepNext/>
+      <w:keepLines/>
+      <w:spacing w:before="260" w:after="260" w:line="416" w:lineRule="auto"/>
+      <w:outlineLvl w:val="1"/>
+    </w:pPr>
+    <w:rPr>
+      <w:rFonts w:asciiTheme="majorHAnsi" w:eastAsiaTheme="majorEastAsia" w:hAnsiTheme="majorHAnsi" w:cstheme="majorBidi"/>
+      <w:b/>
+      <w:bCs/>
+      <w:sz w:val="32"/>
+      <w:szCs w:val="32"/>
+    </w:rPr>
+  </w:style>
+  <w:style w:type="character" w:default="1" w:styleId="a0">
+    <w:name w:val="Default Paragraph Font"/>
+    <w:uiPriority w:val="1"/>
+    <w:semiHidden/>
+    <w:unhideWhenUsed/>
+  </w:style>
+  <w:style w:type="table" w:default="1" w:styleId="a1">
+    <w:name w:val="Normal Table"/>
+    <w:uiPriority w:val="99"/>
+    <w:semiHidden/>
+    <w:unhideWhenUsed/>
+    <w:tblPr>
+      <w:tblInd w:w="0" w:type="dxa"/>
+      <w:tblCellMar>
+        <w:top w:w="0" w:type="dxa"/>
+        <w:left w:w="108" w:type="dxa"/>
+        <w:bottom w:w="0" w:type="dxa"/>
+        <w:right w:w="108" w:type="dxa"/>
+      </w:tblCellMar>
+    </w:tblPr>
+  </w:style>
+  <w:style w:type="numbering" w:default="1" w:styleId="a2">
+    <w:name w:val="No List"/>
+    <w:uiPriority w:val="99"/>
+    <w:semiHidden/>
+    <w:unhideWhenUsed/>
+  </w:style>
+  <w:style w:type="paragraph" w:styleId="a3">
+    <w:name w:val="header"/>
+    <w:basedOn w:val="a"/>
+    <w:link w:val="Char"/>
+    <w:unhideWhenUsed/>
+    <w:rsid w:val="00952FFA"/>
+    <w:pPr>
+      <w:pBdr>
+        <w:bottom w:val="single" w:sz="6" w:space="1" w:color="auto"/>
+      </w:pBdr>
+      <w:tabs>
+        <w:tab w:val="center" w:pos="4153"/>
+        <w:tab w:val="right" w:pos="8306"/>
+      </w:tabs>
+      <w:snapToGrid w:val="0"/>
+      <w:jc w:val="center"/>
+    </w:pPr>
+    <w:rPr>
+      <w:rFonts w:asciiTheme="minorHAnsi" w:eastAsiaTheme="minorEastAsia" w:hAnsiTheme="minorHAnsi" w:cstheme="minorBidi"/>
+      <w:sz w:val="18"/>
+      <w:szCs w:val="18"/>
+    </w:rPr>
+  </w:style>
+  <w:style w:type="character" w:customStyle="1" w:styleId="Char">
+    <w:name w:val="页眉 Char"/>
+    <w:basedOn w:val="a0"/>
+    <w:link w:val="a3"/>
+    <w:uiPriority w:val="99"/>
+    <w:semiHidden/>
+    <w:rsid w:val="00952FFA"/>
+    <w:rPr>
+      <w:sz w:val="18"/>
+      <w:szCs w:val="18"/>
+    </w:rPr>
+  </w:style>
+  <w:style w:type="paragraph" w:styleId="a4">
+    <w:name w:val="footer"/>
+    <w:basedOn w:val="a"/>
+    <w:link w:val="Char0"/>
+    <w:unhideWhenUsed/>
+    <w:rsid w:val="00952FFA"/>
+    <w:pPr>
+      <w:tabs>
+        <w:tab w:val="center" w:pos="4153"/>
+        <w:tab w:val="right" w:pos="8306"/>
+      </w:tabs>
+      <w:snapToGrid w:val="0"/>
+      <w:jc w:val="left"/>
+    </w:pPr>
+    <w:rPr>
+      <w:rFonts w:asciiTheme="minorHAnsi" w:eastAsiaTheme="minorEastAsia" w:hAnsiTheme="minorHAnsi" w:cstheme="minorBidi"/>
+      <w:sz w:val="18"/>
+      <w:szCs w:val="18"/>
+    </w:rPr>
+  </w:style>
+  <w:style w:type="character" w:customStyle="1" w:styleId="Char0">
+    <w:name w:val="页脚 Char"/>
+    <w:basedOn w:val="a0"/>
+    <w:link w:val="a4"/>
+    <w:uiPriority w:val="99"/>
+    <w:semiHidden/>
+    <w:rsid w:val="00952FFA"/>
+    <w:rPr>
+      <w:sz w:val="18"/>
+      <w:szCs w:val="18"/>
+    </w:rPr>
+  </w:style>
+  <w:style w:type="paragraph" w:styleId="a5">
+    <w:name w:val="Normal (Web)"/>
+    <w:basedOn w:val="a"/>
+    <w:uiPriority w:val="99"/>
+    <w:semiHidden/>
+    <w:unhideWhenUsed/>
+    <w:rsid w:val="00952FFA"/>
+    <w:pPr>
+      <w:widowControl/>
+      <w:spacing w:before="100" w:beforeAutospacing="1" w:after="100" w:afterAutospacing="1"/>
+      <w:jc w:val="left"/>
+    </w:pPr>
+    <w:rPr>
+      <w:rFonts w:ascii="宋体" w:hAnsi="宋体" w:cs="宋体"/>
+      <w:kern w:val="0"/>
+      <w:sz w:val="24"/>
+    </w:rPr>
+  </w:style>
+  <w:style w:type="character" w:styleId="a6">
+    <w:name w:val="Hyperlink"/>
+    <w:basedOn w:val="a0"/>
+    <w:uiPriority w:val="99"/>
+    <w:semiHidden/>
+    <w:unhideWhenUsed/>
+    <w:rsid w:val="00952FFA"/>
+    <w:rPr>
+      <w:color w:val="0000FF"/>
+      <w:u w:val="single"/>
+    </w:rPr>
+  </w:style>
+  <w:style w:type="paragraph" w:styleId="a7">
+    <w:name w:val="Balloon Text"/>
+    <w:basedOn w:val="a"/>
+    <w:link w:val="Char1"/>
+    <w:uiPriority w:val="99"/>
+    <w:semiHidden/>
+    <w:unhideWhenUsed/>
+    <w:rsid w:val="00952FFA"/>
+    <w:rPr>
+      <w:rFonts w:asciiTheme="minorHAnsi" w:eastAsiaTheme="minorEastAsia" w:hAnsiTheme="minorHAnsi" w:cstheme="minorBidi"/>
+      <w:sz w:val="18"/>
+      <w:szCs w:val="18"/>
+    </w:rPr>
+  </w:style>
+  <w:style w:type="character" w:customStyle="1" w:styleId="Char1">
+    <w:name w:val="批注框文本 Char"/>
+    <w:basedOn w:val="a0"/>
+    <w:link w:val="a7"/>
+    <w:uiPriority w:val="99"/>
+    <w:semiHidden/>
+    <w:rsid w:val="00952FFA"/>
+    <w:rPr>
+      <w:sz w:val="18"/>
+      <w:szCs w:val="18"/>
+    </w:rPr>
+  </w:style>
+  <w:style w:type="character" w:styleId="a8">
+    <w:name w:val="page number"/>
+    <w:basedOn w:val="a0"/>
+    <w:rsid w:val="00C54AB0"/>
+  </w:style>
+  <w:style w:type="paragraph" w:styleId="a9">
+    <w:name w:val="List Paragraph"/>
+    <w:basedOn w:val="a"/>
+    <w:uiPriority w:val="34"/>
+    <w:qFormat/>
+    <w:rsid w:val="009E176D"/>
+    <w:pPr>
+      <w:ind w:firstLineChars="200" w:firstLine="420"/>
+    </w:pPr>
+  </w:style>
+  <w:style w:type="character" w:customStyle="1" w:styleId="2Char">
+    <w:name w:val="标题 2 Char"/>
+    <w:basedOn w:val="a0"/>
+    <w:link w:val="2"/>
+    <w:uiPriority w:val="9"/>
+    <w:rsid w:val="007E4FC2"/>
+    <w:rPr>
+      <w:rFonts w:asciiTheme="majorHAnsi" w:eastAsiaTheme="majorEastAsia" w:hAnsiTheme="majorHAnsi" w:cstheme="majorBidi"/>
+      <w:b/>
+      <w:bCs/>
+      <w:sz w:val="32"/>
+      <w:szCs w:val="32"/>
+    </w:rPr>
+  </w:style>
+  <w:style w:type="character" w:customStyle="1" w:styleId="1Char">
+    <w:name w:val="标题 1 Char"/>
+    <w:basedOn w:val="a0"/>
+    <w:link w:val="1"/>
+    <w:uiPriority w:val="9"/>
+    <w:rsid w:val="001402C5"/>
+    <w:rPr>
+      <w:rFonts w:ascii="Times New Roman" w:eastAsia="宋体" w:hAnsi="Times New Roman" w:cs="Times New Roman"/>
+      <w:b/>
+      <w:bCs/>
+      <w:kern w:val="44"/>
+      <w:sz w:val="44"/>
+      <w:szCs w:val="44"/>
     </w:rPr>
   </w:style>
 </w:styles>
@@ -6275,7 +6689,7 @@
 </file>
 
 <file path=customXml/itemProps1.xml><?xml version="1.0" encoding="utf-8"?>
-<ds:datastoreItem xmlns:ds="http://schemas.openxmlformats.org/officeDocument/2006/customXml" ds:itemID="{203658C0-F512-4283-A2DF-D151175F569C}">
+<ds:datastoreItem xmlns:ds="http://schemas.openxmlformats.org/officeDocument/2006/customXml" ds:itemID="{5CE6123E-E943-4015-8939-D9812940D74C}">
   <ds:schemaRefs>
     <ds:schemaRef ds:uri="http://schemas.openxmlformats.org/officeDocument/2006/bibliography"/>
   </ds:schemaRefs>

</xml_diff>

<commit_message>
still working on opening statement
</commit_message>
<xml_diff>
--- a/Thesis Opening Statement Bryan.docx
+++ b/Thesis Opening Statement Bryan.docx
@@ -2333,7 +2333,7 @@
               <w:pStyle w:val="a9"/>
               <w:numPr>
                 <w:ilvl w:val="0"/>
-                <w:numId w:val="3"/>
+                <w:numId w:val="4"/>
               </w:numPr>
               <w:ind w:firstLineChars="0"/>
               <w:rPr>
@@ -2356,7 +2356,7 @@
               <w:pStyle w:val="a9"/>
               <w:numPr>
                 <w:ilvl w:val="1"/>
-                <w:numId w:val="3"/>
+                <w:numId w:val="4"/>
               </w:numPr>
               <w:ind w:firstLineChars="0"/>
               <w:rPr>
@@ -2376,8 +2376,7 @@
           </w:p>
           <w:p>
             <w:pPr>
-              <w:pStyle w:val="a9"/>
-              <w:ind w:left="840" w:firstLineChars="0" w:firstLine="0"/>
+              <w:ind w:left="840"/>
               <w:rPr>
                 <w:rFonts w:ascii="黑体" w:eastAsia="黑体"/>
                 <w:color w:val="000000"/>
@@ -2574,7 +2573,7 @@
               <w:pStyle w:val="a9"/>
               <w:numPr>
                 <w:ilvl w:val="1"/>
-                <w:numId w:val="3"/>
+                <w:numId w:val="4"/>
               </w:numPr>
               <w:ind w:firstLineChars="0"/>
               <w:rPr>
@@ -2594,18 +2593,16 @@
           </w:p>
           <w:p>
             <w:pPr>
-              <w:pStyle w:val="a9"/>
-              <w:ind w:left="840" w:firstLineChars="0" w:firstLine="0"/>
-              <w:rPr>
-                <w:rFonts w:ascii="黑体" w:eastAsia="黑体" w:hint="eastAsia"/>
-                <w:color w:val="000000"/>
-                <w:w w:val="80"/>
-              </w:rPr>
-            </w:pPr>
-            <w:r>
-              <w:rPr>
-                <w:rFonts w:ascii="黑体" w:eastAsia="黑体" w:hint="eastAsia"/>
-                <w:color w:val="000000"/>
+              <w:ind w:left="840"/>
+              <w:rPr>
+                <w:rFonts w:ascii="黑体" w:eastAsia="黑体"/>
+                <w:color w:val="000000"/>
+                <w:w w:val="80"/>
+              </w:rPr>
+            </w:pPr>
+            <w:r>
+              <w:rPr>
+                <w:rFonts w:ascii="黑体" w:eastAsia="黑体" w:hint="eastAsia"/>
                 <w:w w:val="80"/>
               </w:rPr>
               <w:t>上世纪</w:t>
@@ -2613,7 +2610,6 @@
             <w:r>
               <w:rPr>
                 <w:rFonts w:ascii="黑体" w:eastAsia="黑体" w:hint="eastAsia"/>
-                <w:color w:val="000000"/>
                 <w:w w:val="80"/>
               </w:rPr>
               <w:t>80年代初，日本</w:t>
@@ -2621,7 +2617,6 @@
             <w:r>
               <w:rPr>
                 <w:rFonts w:ascii="黑体" w:eastAsia="黑体" w:hint="eastAsia"/>
-                <w:color w:val="000000"/>
                 <w:w w:val="80"/>
               </w:rPr>
               <w:t>学者</w:t>
@@ -2629,7 +2624,6 @@
             <w:r>
               <w:rPr>
                 <w:rFonts w:ascii="黑体" w:eastAsia="黑体"/>
-                <w:color w:val="000000"/>
                 <w:w w:val="80"/>
               </w:rPr>
               <w:t xml:space="preserve">Hiroshi </w:t>
@@ -2637,7 +2631,6 @@
             <w:r>
               <w:rPr>
                 <w:rFonts w:ascii="黑体" w:eastAsia="黑体" w:hint="eastAsia"/>
-                <w:color w:val="000000"/>
                 <w:w w:val="80"/>
               </w:rPr>
               <w:t>T</w:t>
@@ -2645,7 +2638,6 @@
             <w:r>
               <w:rPr>
                 <w:rFonts w:ascii="黑体" w:eastAsia="黑体"/>
-                <w:color w:val="000000"/>
                 <w:w w:val="80"/>
               </w:rPr>
               <w:t>akasaki</w:t>
@@ -2653,7 +2645,6 @@
             <w:r>
               <w:rPr>
                 <w:rFonts w:ascii="黑体" w:eastAsia="黑体" w:hint="eastAsia"/>
-                <w:color w:val="000000"/>
                 <w:w w:val="80"/>
               </w:rPr>
               <w:t>发表文章，总结了利用摩尔现象测量</w:t>
@@ -2661,7 +2652,6 @@
             <w:r>
               <w:rPr>
                 <w:rFonts w:ascii="黑体" w:eastAsia="黑体" w:hint="eastAsia"/>
-                <w:color w:val="000000"/>
                 <w:w w:val="80"/>
               </w:rPr>
               <w:t>物体</w:t>
@@ -2669,7 +2659,6 @@
             <w:r>
               <w:rPr>
                 <w:rFonts w:ascii="黑体" w:eastAsia="黑体" w:hint="eastAsia"/>
-                <w:color w:val="000000"/>
                 <w:w w:val="80"/>
               </w:rPr>
               <w:t>3D形状技术的诞生到实际应用</w:t>
@@ -2677,7 +2666,6 @@
             <w:r>
               <w:rPr>
                 <w:rFonts w:ascii="黑体" w:eastAsia="黑体" w:hint="eastAsia"/>
-                <w:color w:val="000000"/>
                 <w:w w:val="80"/>
               </w:rPr>
               <w:t>。此后，摩尔3D测量技术经过多方学者努力，</w:t>
@@ -2685,23 +2673,26 @@
             <w:r>
               <w:rPr>
                 <w:rFonts w:ascii="黑体" w:eastAsia="黑体" w:hint="eastAsia"/>
-                <w:color w:val="000000"/>
                 <w:w w:val="80"/>
               </w:rPr>
               <w:t>将最初需要在镜头前加装同等周期的光栅的</w:t>
             </w:r>
             <w:r>
               <w:rPr>
-                <w:rFonts w:ascii="黑体" w:eastAsia="黑体" w:hint="eastAsia"/>
-                <w:color w:val="000000"/>
-                <w:w w:val="80"/>
-              </w:rPr>
-              <w:t xml:space="preserve">Shadow Morie(J. Degrieck), </w:t>
-            </w:r>
-            <w:r>
-              <w:rPr>
-                <w:rFonts w:ascii="黑体" w:eastAsia="黑体" w:hint="eastAsia"/>
-                <w:color w:val="000000"/>
+                <w:rFonts w:ascii="黑体" w:eastAsia="黑体" w:hAnsi="黑体"/>
+              </w:rPr>
+              <w:t>Shadow Morie(J. Degrieck)</w:t>
+            </w:r>
+            <w:r>
+              <w:rPr>
+                <w:rFonts w:ascii="黑体" w:eastAsia="黑体" w:hint="eastAsia"/>
+                <w:w w:val="80"/>
+              </w:rPr>
+              <w:t xml:space="preserve">, </w:t>
+            </w:r>
+            <w:r>
+              <w:rPr>
+                <w:rFonts w:ascii="黑体" w:eastAsia="黑体" w:hint="eastAsia"/>
                 <w:w w:val="80"/>
               </w:rPr>
               <w:t>发展为</w:t>
@@ -2709,7 +2700,6 @@
             <w:r>
               <w:rPr>
                 <w:rFonts w:ascii="黑体" w:eastAsia="黑体" w:hint="eastAsia"/>
-                <w:color w:val="000000"/>
                 <w:w w:val="80"/>
               </w:rPr>
               <w:t>仅需投影仪和照相设备</w:t>
@@ -2717,21 +2707,58 @@
             <w:r>
               <w:rPr>
                 <w:rFonts w:ascii="黑体" w:eastAsia="黑体" w:hint="eastAsia"/>
-                <w:color w:val="000000"/>
-                <w:w w:val="80"/>
-              </w:rPr>
-              <w:t>在后端相移，提取相位的数字摩尔3D测量方法（</w:t>
-            </w:r>
-            <w:r>
+                <w:w w:val="80"/>
+              </w:rPr>
+              <w:t>在后端相移，提取相位的数字摩尔3D测量方法</w:t>
+            </w:r>
+            <w:r>
+              <w:rPr>
+                <w:rFonts w:ascii="黑体" w:eastAsia="黑体" w:hAnsi="黑体"/>
+                <w:w w:val="80"/>
+              </w:rPr>
+              <w:t>（</w:t>
+            </w:r>
+            <w:r>
+              <w:rPr>
+                <w:rFonts w:ascii="黑体" w:eastAsia="黑体" w:hAnsi="黑体"/>
+              </w:rPr>
               <w:t>Fatemeh Mohammadi</w:t>
             </w:r>
             <w:r>
               <w:rPr>
-                <w:rFonts w:ascii="黑体" w:eastAsia="黑体" w:hint="eastAsia"/>
-                <w:color w:val="000000"/>
-                <w:w w:val="80"/>
-              </w:rPr>
-              <w:t>）。同时，国内学者，例如山东大学，大连理工大学等相关课题组将数字摩尔3D测量方法的应用范围进一步扩大到动态物体（易变形，或正在移动的物体）的3D测量</w:t>
+                <w:rFonts w:ascii="黑体" w:eastAsia="黑体" w:hAnsi="黑体"/>
+                <w:w w:val="80"/>
+              </w:rPr>
+              <w:t>）</w:t>
+            </w:r>
+            <w:r>
+              <w:rPr>
+                <w:rFonts w:ascii="黑体" w:eastAsia="黑体" w:hint="eastAsia"/>
+                <w:w w:val="80"/>
+              </w:rPr>
+              <w:t>。同时，国内学者，例如山东大学，大连理工大学等相关课题组</w:t>
+            </w:r>
+            <w:r>
+              <w:rPr>
+                <w:rFonts w:ascii="黑体" w:eastAsia="黑体" w:hint="eastAsia"/>
+                <w:w w:val="80"/>
+              </w:rPr>
+              <w:t>，</w:t>
+            </w:r>
+            <w:r>
+              <w:rPr>
+                <w:rFonts w:ascii="黑体" w:eastAsia="黑体" w:hint="eastAsia"/>
+                <w:w w:val="80"/>
+              </w:rPr>
+              <w:t>将数字摩尔3D测量方</w:t>
+            </w:r>
+            <w:r>
+              <w:rPr>
+                <w:rFonts w:ascii="黑体" w:eastAsia="黑体" w:hint="eastAsia"/>
+                <w:color w:val="000000"/>
+                <w:w w:val="80"/>
+              </w:rPr>
+              <w:t>法的应用范围进一步扩大到动态物体（易变形，或正在移动的物体）的3D测量</w:t>
             </w:r>
             <w:r>
               <w:rPr>
@@ -2744,8 +2771,7 @@
           </w:p>
           <w:p>
             <w:pPr>
-              <w:pStyle w:val="a9"/>
-              <w:ind w:left="840" w:firstLineChars="0" w:firstLine="0"/>
+              <w:ind w:left="840"/>
               <w:rPr>
                 <w:rFonts w:ascii="黑体" w:eastAsia="黑体"/>
                 <w:color w:val="000000"/>
@@ -2774,11 +2800,11 @@
               <w:pStyle w:val="a9"/>
               <w:numPr>
                 <w:ilvl w:val="1"/>
-                <w:numId w:val="3"/>
+                <w:numId w:val="4"/>
               </w:numPr>
               <w:ind w:firstLineChars="0"/>
               <w:rPr>
-                <w:rFonts w:ascii="黑体" w:eastAsia="黑体" w:hint="eastAsia"/>
+                <w:rFonts w:ascii="黑体" w:eastAsia="黑体"/>
                 <w:color w:val="000000"/>
                 <w:w w:val="80"/>
               </w:rPr>
@@ -2794,8 +2820,7 @@
           </w:p>
           <w:p>
             <w:pPr>
-              <w:pStyle w:val="a9"/>
-              <w:ind w:left="840" w:firstLineChars="0" w:firstLine="0"/>
+              <w:ind w:left="840"/>
               <w:rPr>
                 <w:rFonts w:ascii="黑体" w:eastAsia="黑体"/>
                 <w:color w:val="000000"/>
@@ -2816,7 +2841,7 @@
               <w:pStyle w:val="a9"/>
               <w:numPr>
                 <w:ilvl w:val="0"/>
-                <w:numId w:val="3"/>
+                <w:numId w:val="4"/>
               </w:numPr>
               <w:ind w:firstLineChars="0"/>
               <w:rPr>
@@ -2836,6 +2861,81 @@
           </w:p>
           <w:p>
             <w:pPr>
+              <w:ind w:left="840"/>
+              <w:rPr>
+                <w:rFonts w:ascii="黑体" w:eastAsia="黑体"/>
+                <w:color w:val="000000"/>
+                <w:w w:val="80"/>
+              </w:rPr>
+            </w:pPr>
+            <w:r>
+              <w:rPr>
+                <w:rFonts w:ascii="黑体" w:eastAsia="黑体" w:hint="eastAsia"/>
+                <w:color w:val="000000"/>
+                <w:w w:val="80"/>
+              </w:rPr>
+              <w:t>为了实现上述功能和优点，考虑到实验地点和数字摩尔3D测量方法核心的后端处理算法成为了本次毕业论文的内容。而将实体测量平台搭建，交由实验室作为后续研究。数字摩尔3D测量方法的后端处理算法可实现，仅需捕捉少量测量图像，经过日常配置电脑（台式机，个人笔记本）的较短时间运算，就能运算出需要的点状云3D模型。</w:t>
+            </w:r>
+          </w:p>
+          <w:p>
+            <w:pPr>
+              <w:ind w:left="840"/>
+              <w:rPr>
+                <w:rFonts w:ascii="黑体" w:eastAsia="黑体" w:hint="eastAsia"/>
+                <w:color w:val="000000"/>
+                <w:w w:val="80"/>
+              </w:rPr>
+            </w:pPr>
+            <w:r>
+              <w:rPr>
+                <w:rFonts w:ascii="黑体" w:eastAsia="黑体" w:hint="eastAsia"/>
+                <w:color w:val="000000"/>
+                <w:w w:val="80"/>
+              </w:rPr>
+              <w:t>以下是是对数字摩尔3D测量后端处理算法的任务分工</w:t>
+            </w:r>
+            <w:r>
+              <w:rPr>
+                <w:rFonts w:ascii="黑体" w:eastAsia="黑体" w:hint="eastAsia"/>
+                <w:color w:val="000000"/>
+                <w:w w:val="80"/>
+              </w:rPr>
+              <w:t>和初步计划：</w:t>
+            </w:r>
+          </w:p>
+          <w:p>
+            <w:pPr>
+              <w:pStyle w:val="a9"/>
+              <w:numPr>
+                <w:ilvl w:val="1"/>
+                <w:numId w:val="4"/>
+              </w:numPr>
+              <w:ind w:firstLineChars="0"/>
+              <w:rPr>
+                <w:rFonts w:ascii="黑体" w:eastAsia="黑体" w:hint="eastAsia"/>
+                <w:color w:val="000000"/>
+                <w:w w:val="80"/>
+              </w:rPr>
+            </w:pPr>
+            <w:r>
+              <w:rPr>
+                <w:rFonts w:ascii="黑体" w:eastAsia="黑体"/>
+                <w:color w:val="000000"/>
+                <w:w w:val="80"/>
+              </w:rPr>
+              <w:t>理解和实现数字摩尔</w:t>
+            </w:r>
+            <w:r>
+              <w:rPr>
+                <w:rFonts w:ascii="黑体" w:eastAsia="黑体" w:hint="eastAsia"/>
+                <w:color w:val="000000"/>
+                <w:w w:val="80"/>
+              </w:rPr>
+              <w:t>3D测量的理论计算和分析</w:t>
+            </w:r>
+          </w:p>
+          <w:p>
+            <w:pPr>
               <w:pStyle w:val="a9"/>
               <w:ind w:left="840" w:firstLineChars="0" w:firstLine="0"/>
               <w:rPr>
@@ -2850,7 +2950,30 @@
                 <w:color w:val="000000"/>
                 <w:w w:val="80"/>
               </w:rPr>
-              <w:t>为了实现上述功能和优点，考虑到实验地点和数字摩尔3D测量方法核心的后端处理算法成为了本次毕业论文的内容。而将实体测量平台搭建，交由实验室作为后续研究。数字摩尔3D测量方法的后端处理算法可实现，仅需捕捉少量测量图像，经过日常配置电脑（台式机，个人笔记本）的较短时间运算，就能运算出需要的点状云3D模型。</w:t>
+              <w:t>利用几何关系推导所得摩尔图样的相位和物体高度的实际关系。包括使用相机和投影仪夹角计算摩尔波长，利用物体高度，和其他几何参数建立摩尔图样和物体等高线的联系，和调查可能出现噪声影响最终结果的因素。</w:t>
+            </w:r>
+          </w:p>
+          <w:p>
+            <w:pPr>
+              <w:pStyle w:val="a9"/>
+              <w:numPr>
+                <w:ilvl w:val="1"/>
+                <w:numId w:val="4"/>
+              </w:numPr>
+              <w:ind w:firstLineChars="0"/>
+              <w:rPr>
+                <w:rFonts w:ascii="黑体" w:eastAsia="黑体" w:hint="eastAsia"/>
+                <w:color w:val="000000"/>
+                <w:w w:val="80"/>
+              </w:rPr>
+            </w:pPr>
+            <w:r>
+              <w:rPr>
+                <w:rFonts w:ascii="黑体" w:eastAsia="黑体" w:hint="eastAsia"/>
+                <w:color w:val="000000"/>
+                <w:w w:val="80"/>
+              </w:rPr>
+              <w:t>实现参考文献中提出的数字相移</w:t>
             </w:r>
           </w:p>
           <w:p>
@@ -2858,28 +2981,82 @@
               <w:pStyle w:val="a9"/>
               <w:ind w:left="840" w:firstLineChars="0" w:firstLine="0"/>
               <w:rPr>
+                <w:rFonts w:ascii="黑体" w:eastAsia="黑体" w:hint="eastAsia"/>
+                <w:color w:val="000000"/>
+                <w:w w:val="80"/>
+              </w:rPr>
+            </w:pPr>
+            <w:r>
+              <w:rPr>
+                <w:rFonts w:ascii="黑体" w:eastAsia="黑体" w:hint="eastAsia"/>
+                <w:color w:val="000000"/>
+                <w:w w:val="80"/>
+              </w:rPr>
+              <w:t>根据主要参考文献中的流程，反推实现数字相移的方法。包括采集3ds Max的渲染图，变换成图形矩阵，便于后期处理；产生初始相位不同的的条文图样；弄清数字相移叠加的实际方法；在实现以上方法的同时，由于这是后端处理算法的开端，需要尽量采用矢量和矩阵数据类型和运算。</w:t>
+            </w:r>
+          </w:p>
+          <w:p>
+            <w:pPr>
+              <w:pStyle w:val="a9"/>
+              <w:numPr>
+                <w:ilvl w:val="1"/>
+                <w:numId w:val="4"/>
+              </w:numPr>
+              <w:ind w:firstLineChars="0"/>
+              <w:rPr>
+                <w:rFonts w:ascii="黑体" w:eastAsia="黑体" w:hint="eastAsia"/>
+                <w:color w:val="000000"/>
+                <w:w w:val="80"/>
+              </w:rPr>
+            </w:pPr>
+            <w:r>
+              <w:rPr>
                 <w:rFonts w:ascii="黑体" w:eastAsia="黑体"/>
                 <w:color w:val="000000"/>
                 <w:w w:val="80"/>
               </w:rPr>
-            </w:pPr>
-            <w:r>
-              <w:rPr>
-                <w:rFonts w:ascii="黑体" w:eastAsia="黑体" w:hint="eastAsia"/>
-                <w:color w:val="000000"/>
-                <w:w w:val="80"/>
-              </w:rPr>
-              <w:t>以下是是对数字摩尔3D测量后端处理算法的任务分工</w:t>
+              <w:t>实现参考文献中的提出的折叠相位提取方法</w:t>
+            </w:r>
+          </w:p>
+          <w:p>
+            <w:pPr>
+              <w:pStyle w:val="a9"/>
+              <w:numPr>
+                <w:ilvl w:val="1"/>
+                <w:numId w:val="4"/>
+              </w:numPr>
+              <w:ind w:firstLineChars="0"/>
+              <w:rPr>
+                <w:rFonts w:ascii="黑体" w:eastAsia="黑体"/>
+                <w:color w:val="000000"/>
+                <w:w w:val="80"/>
+              </w:rPr>
+            </w:pPr>
+            <w:r>
+              <w:rPr>
+                <w:rFonts w:ascii="黑体" w:eastAsia="黑体" w:hint="eastAsia"/>
+                <w:color w:val="000000"/>
+                <w:w w:val="80"/>
+              </w:rPr>
+              <w:t>实现参考文献中提出的高频条纹</w:t>
             </w:r>
             <w:bookmarkStart w:id="0" w:name="_GoBack"/>
             <w:bookmarkEnd w:id="0"/>
+            <w:r>
+              <w:rPr>
+                <w:rFonts w:ascii="黑体" w:eastAsia="黑体" w:hint="eastAsia"/>
+                <w:color w:val="000000"/>
+                <w:w w:val="80"/>
+              </w:rPr>
+              <w:t>噪声</w:t>
+            </w:r>
           </w:p>
           <w:p>
             <w:pPr>
               <w:pStyle w:val="a9"/>
               <w:numPr>
                 <w:ilvl w:val="0"/>
-                <w:numId w:val="3"/>
+                <w:numId w:val="4"/>
               </w:numPr>
               <w:ind w:firstLineChars="0"/>
               <w:rPr>
@@ -2902,7 +3079,7 @@
               <w:pStyle w:val="a9"/>
               <w:numPr>
                 <w:ilvl w:val="0"/>
-                <w:numId w:val="3"/>
+                <w:numId w:val="4"/>
               </w:numPr>
               <w:ind w:firstLineChars="0"/>
               <w:rPr>
@@ -5206,7 +5383,7 @@
         <w:rStyle w:val="a8"/>
         <w:noProof/>
       </w:rPr>
-      <w:t>2</w:t>
+      <w:t>3</w:t>
     </w:r>
     <w:r>
       <w:rPr>
@@ -5477,6 +5654,92 @@
     </w:lvl>
   </w:abstractNum>
   <w:abstractNum w:abstractNumId="2">
+    <w:nsid w:val="76B96802"/>
+    <w:multiLevelType w:val="hybridMultilevel"/>
+    <w:tmpl w:val="B3E02D48"/>
+    <w:lvl w:ilvl="0" w:tplc="0409000F">
+      <w:start w:val="1"/>
+      <w:numFmt w:val="decimal"/>
+      <w:lvlText w:val="%1."/>
+      <w:lvlJc w:val="left"/>
+      <w:pPr>
+        <w:ind w:left="420" w:hanging="420"/>
+      </w:pPr>
+    </w:lvl>
+    <w:lvl w:ilvl="1" w:tplc="04090019">
+      <w:start w:val="1"/>
+      <w:numFmt w:val="lowerLetter"/>
+      <w:lvlText w:val="%2)"/>
+      <w:lvlJc w:val="left"/>
+      <w:pPr>
+        <w:ind w:left="840" w:hanging="420"/>
+      </w:pPr>
+    </w:lvl>
+    <w:lvl w:ilvl="2" w:tplc="0409001B">
+      <w:start w:val="1"/>
+      <w:numFmt w:val="lowerRoman"/>
+      <w:lvlText w:val="%3."/>
+      <w:lvlJc w:val="right"/>
+      <w:pPr>
+        <w:ind w:left="1260" w:hanging="420"/>
+      </w:pPr>
+    </w:lvl>
+    <w:lvl w:ilvl="3" w:tplc="0409000F" w:tentative="1">
+      <w:start w:val="1"/>
+      <w:numFmt w:val="decimal"/>
+      <w:lvlText w:val="%4."/>
+      <w:lvlJc w:val="left"/>
+      <w:pPr>
+        <w:ind w:left="1680" w:hanging="420"/>
+      </w:pPr>
+    </w:lvl>
+    <w:lvl w:ilvl="4" w:tplc="04090019" w:tentative="1">
+      <w:start w:val="1"/>
+      <w:numFmt w:val="lowerLetter"/>
+      <w:lvlText w:val="%5)"/>
+      <w:lvlJc w:val="left"/>
+      <w:pPr>
+        <w:ind w:left="2100" w:hanging="420"/>
+      </w:pPr>
+    </w:lvl>
+    <w:lvl w:ilvl="5" w:tplc="0409001B" w:tentative="1">
+      <w:start w:val="1"/>
+      <w:numFmt w:val="lowerRoman"/>
+      <w:lvlText w:val="%6."/>
+      <w:lvlJc w:val="right"/>
+      <w:pPr>
+        <w:ind w:left="2520" w:hanging="420"/>
+      </w:pPr>
+    </w:lvl>
+    <w:lvl w:ilvl="6" w:tplc="0409000F" w:tentative="1">
+      <w:start w:val="1"/>
+      <w:numFmt w:val="decimal"/>
+      <w:lvlText w:val="%7."/>
+      <w:lvlJc w:val="left"/>
+      <w:pPr>
+        <w:ind w:left="2940" w:hanging="420"/>
+      </w:pPr>
+    </w:lvl>
+    <w:lvl w:ilvl="7" w:tplc="04090019" w:tentative="1">
+      <w:start w:val="1"/>
+      <w:numFmt w:val="lowerLetter"/>
+      <w:lvlText w:val="%8)"/>
+      <w:lvlJc w:val="left"/>
+      <w:pPr>
+        <w:ind w:left="3360" w:hanging="420"/>
+      </w:pPr>
+    </w:lvl>
+    <w:lvl w:ilvl="8" w:tplc="0409001B" w:tentative="1">
+      <w:start w:val="1"/>
+      <w:numFmt w:val="lowerRoman"/>
+      <w:lvlText w:val="%9."/>
+      <w:lvlJc w:val="right"/>
+      <w:pPr>
+        <w:ind w:left="3780" w:hanging="420"/>
+      </w:pPr>
+    </w:lvl>
+  </w:abstractNum>
+  <w:abstractNum w:abstractNumId="3">
     <w:nsid w:val="7D032354"/>
     <w:multiLevelType w:val="hybridMultilevel"/>
     <w:tmpl w:val="92E60ADA"/>
@@ -5574,6 +5837,9 @@
     <w:abstractNumId w:val="1"/>
   </w:num>
   <w:num w:numId="3">
+    <w:abstractNumId w:val="3"/>
+  </w:num>
+  <w:num w:numId="4">
     <w:abstractNumId w:val="2"/>
   </w:num>
 </w:numbering>
@@ -6689,7 +6955,7 @@
 </file>
 
 <file path=customXml/itemProps1.xml><?xml version="1.0" encoding="utf-8"?>
-<ds:datastoreItem xmlns:ds="http://schemas.openxmlformats.org/officeDocument/2006/customXml" ds:itemID="{81E8BC2C-C31F-4623-90AA-4E948DAEC7FC}">
+<ds:datastoreItem xmlns:ds="http://schemas.openxmlformats.org/officeDocument/2006/customXml" ds:itemID="{19EFE686-48FD-49EF-8EDC-B5B2C834F683}">
   <ds:schemaRefs>
     <ds:schemaRef ds:uri="http://schemas.openxmlformats.org/officeDocument/2006/bibliography"/>
   </ds:schemaRefs>

</xml_diff>

<commit_message>
never use reset again!
</commit_message>
<xml_diff>
--- a/Thesis Opening Statement Bryan.docx
+++ b/Thesis Opening Statement Bryan.docx
@@ -1,6 +1,6 @@
 
 <file path=word/document.xml><?xml version="1.0" encoding="utf-8"?>
-<w:document xmlns:wpc="http://schemas.microsoft.com/office/word/2010/wordprocessingCanvas" xmlns:mc="http://schemas.openxmlformats.org/markup-compatibility/2006" xmlns:o="urn:schemas-microsoft-com:office:office" xmlns:r="http://schemas.openxmlformats.org/officeDocument/2006/relationships" xmlns:m="http://schemas.openxmlformats.org/officeDocument/2006/math" xmlns:v="urn:schemas-microsoft-com:vml" xmlns:wp14="http://schemas.microsoft.com/office/word/2010/wordprocessingDrawing" xmlns:wp="http://schemas.openxmlformats.org/drawingml/2006/wordprocessingDrawing" xmlns:w10="urn:schemas-microsoft-com:office:word" xmlns:w="http://schemas.openxmlformats.org/wordprocessingml/2006/main" xmlns:w14="http://schemas.microsoft.com/office/word/2010/wordml" xmlns:wpg="http://schemas.microsoft.com/office/word/2010/wordprocessingGroup" xmlns:wpi="http://schemas.microsoft.com/office/word/2010/wordprocessingInk" xmlns:wne="http://schemas.microsoft.com/office/word/2006/wordml" xmlns:wps="http://schemas.microsoft.com/office/word/2010/wordprocessingShape" mc:Ignorable="w14 wp14">
+<w:document xmlns:wpc="http://schemas.microsoft.com/office/word/2010/wordprocessingCanvas" xmlns:cx="http://schemas.microsoft.com/office/drawing/2014/chartex" xmlns:cx1="http://schemas.microsoft.com/office/drawing/2015/9/8/chartex" xmlns:cx2="http://schemas.microsoft.com/office/drawing/2015/10/21/chartex" xmlns:cx3="http://schemas.microsoft.com/office/drawing/2016/5/9/chartex" xmlns:cx4="http://schemas.microsoft.com/office/drawing/2016/5/10/chartex" xmlns:cx5="http://schemas.microsoft.com/office/drawing/2016/5/11/chartex" xmlns:cx6="http://schemas.microsoft.com/office/drawing/2016/5/12/chartex" xmlns:cx7="http://schemas.microsoft.com/office/drawing/2016/5/13/chartex" xmlns:cx8="http://schemas.microsoft.com/office/drawing/2016/5/14/chartex" xmlns:mc="http://schemas.openxmlformats.org/markup-compatibility/2006" xmlns:aink="http://schemas.microsoft.com/office/drawing/2016/ink" xmlns:am3d="http://schemas.microsoft.com/office/drawing/2017/model3d" xmlns:o="urn:schemas-microsoft-com:office:office" xmlns:r="http://schemas.openxmlformats.org/officeDocument/2006/relationships" xmlns:m="http://schemas.openxmlformats.org/officeDocument/2006/math" xmlns:v="urn:schemas-microsoft-com:vml" xmlns:wp14="http://schemas.microsoft.com/office/word/2010/wordprocessingDrawing" xmlns:wp="http://schemas.openxmlformats.org/drawingml/2006/wordprocessingDrawing" xmlns:w10="urn:schemas-microsoft-com:office:word" xmlns:w="http://schemas.openxmlformats.org/wordprocessingml/2006/main" xmlns:w14="http://schemas.microsoft.com/office/word/2010/wordml" xmlns:w15="http://schemas.microsoft.com/office/word/2012/wordml" xmlns:w16cid="http://schemas.microsoft.com/office/word/2016/wordml/cid" xmlns:w16se="http://schemas.microsoft.com/office/word/2015/wordml/symex" xmlns:wpg="http://schemas.microsoft.com/office/word/2010/wordprocessingGroup" xmlns:wpi="http://schemas.microsoft.com/office/word/2010/wordprocessingInk" xmlns:wne="http://schemas.microsoft.com/office/word/2006/wordml" xmlns:wps="http://schemas.microsoft.com/office/word/2010/wordprocessingShape" mc:Ignorable="w14 w15 w16se w16cid wp14">
   <w:body>
     <w:p>
       <w:pPr>
@@ -16,6 +16,8 @@
           <w:szCs w:val="28"/>
         </w:rPr>
       </w:pPr>
+      <w:bookmarkStart w:id="0" w:name="_GoBack"/>
+      <w:bookmarkEnd w:id="0"/>
     </w:p>
     <w:p>
       <w:pPr>
@@ -59,7 +61,7 @@
                     </pic:cNvPicPr>
                   </pic:nvPicPr>
                   <pic:blipFill>
-                    <a:blip r:embed="rId9" cstate="print"/>
+                    <a:blip r:embed="rId8" cstate="print"/>
                     <a:srcRect/>
                     <a:stretch>
                       <a:fillRect/>
@@ -1028,12 +1030,12 @@
           <w:sz w:val="24"/>
         </w:rPr>
         <w:sectPr>
-          <w:headerReference w:type="even" r:id="rId10"/>
-          <w:headerReference w:type="default" r:id="rId11"/>
-          <w:footerReference w:type="even" r:id="rId12"/>
-          <w:footerReference w:type="default" r:id="rId13"/>
-          <w:headerReference w:type="first" r:id="rId14"/>
-          <w:footerReference w:type="first" r:id="rId15"/>
+          <w:headerReference w:type="even" r:id="rId9"/>
+          <w:headerReference w:type="default" r:id="rId10"/>
+          <w:footerReference w:type="even" r:id="rId11"/>
+          <w:footerReference w:type="default" r:id="rId12"/>
+          <w:headerReference w:type="first" r:id="rId13"/>
+          <w:footerReference w:type="first" r:id="rId14"/>
           <w:pgSz w:w="11907" w:h="16840" w:code="9"/>
           <w:pgMar w:top="1440" w:right="1134" w:bottom="1440" w:left="1701" w:header="851" w:footer="992" w:gutter="0"/>
           <w:pgNumType w:fmt="decimalFullWidth" w:start="0"/>
@@ -1076,7 +1078,7 @@
           </w:tcPr>
           <w:p>
             <w:pPr>
-              <w:pStyle w:val="a9"/>
+              <w:pStyle w:val="ac"/>
               <w:numPr>
                 <w:ilvl w:val="0"/>
                 <w:numId w:val="1"/>
@@ -1108,7 +1110,7 @@
           </w:p>
           <w:p>
             <w:pPr>
-              <w:pStyle w:val="a9"/>
+              <w:pStyle w:val="ac"/>
               <w:numPr>
                 <w:ilvl w:val="2"/>
                 <w:numId w:val="1"/>
@@ -1144,7 +1146,7 @@
                 <w:color w:val="000000"/>
                 <w:w w:val="80"/>
               </w:rPr>
-              <w:t>数字摩尔</w:t>
+              <w:t>数字</w:t>
             </w:r>
             <w:r>
               <w:rPr>
@@ -1152,6 +1154,14 @@
                 <w:color w:val="000000"/>
                 <w:w w:val="80"/>
               </w:rPr>
+              <w:t>莫尔</w:t>
+            </w:r>
+            <w:r>
+              <w:rPr>
+                <w:rFonts w:eastAsia="黑体" w:hint="eastAsia"/>
+                <w:color w:val="000000"/>
+                <w:w w:val="80"/>
+              </w:rPr>
               <w:t>3D</w:t>
             </w:r>
             <w:r>
@@ -1216,7 +1226,7 @@
                 <w:color w:val="000000"/>
                 <w:w w:val="80"/>
               </w:rPr>
-              <w:t>流程。答辩候选人需根据提供的参考文献，积极查找相关资料，并利用本科课程体系的传感器原理，信号与系统，计算物理，无损检测等课程中所学的编程仿真，数学理论和工具，信号分析方法等，设计数字摩尔</w:t>
+              <w:t>流程。答辩候选人需根据提供的参考文献，积极查找相关资料，并利用本科课程体系的传感器原理，信号与系统，计算物理，无损检测等课程中所学的编程仿真，数学理论和工具，信号分析方法等，设计数字</w:t>
             </w:r>
             <w:r>
               <w:rPr>
@@ -1224,6 +1234,14 @@
                 <w:color w:val="000000"/>
                 <w:w w:val="80"/>
               </w:rPr>
+              <w:t>莫尔</w:t>
+            </w:r>
+            <w:r>
+              <w:rPr>
+                <w:rFonts w:eastAsia="黑体" w:hint="eastAsia"/>
+                <w:color w:val="000000"/>
+                <w:w w:val="80"/>
+              </w:rPr>
               <w:t>3D</w:t>
             </w:r>
             <w:r>
@@ -1232,7 +1250,7 @@
                 <w:color w:val="000000"/>
                 <w:w w:val="80"/>
               </w:rPr>
-              <w:t>测量方法的后端算法处理部分，并根据前人经验和所学知识，在计算成本（时间和空间复杂度），装置要求，鲁棒性等方便提高数字摩尔</w:t>
+              <w:t>测量方法的后端算法处理部分，并根据前人经验和所学知识，在计算成本（时间和空间复杂度），装置要求，鲁棒性等方便提高数字</w:t>
             </w:r>
             <w:r>
               <w:rPr>
@@ -1240,6 +1258,14 @@
                 <w:color w:val="000000"/>
                 <w:w w:val="80"/>
               </w:rPr>
+              <w:t>莫尔</w:t>
+            </w:r>
+            <w:r>
+              <w:rPr>
+                <w:rFonts w:eastAsia="黑体" w:hint="eastAsia"/>
+                <w:color w:val="000000"/>
+                <w:w w:val="80"/>
+              </w:rPr>
               <w:t>3D</w:t>
             </w:r>
             <w:r>
@@ -1253,7 +1279,7 @@
           </w:p>
           <w:p>
             <w:pPr>
-              <w:pStyle w:val="a9"/>
+              <w:pStyle w:val="ac"/>
               <w:numPr>
                 <w:ilvl w:val="2"/>
                 <w:numId w:val="1"/>
@@ -1276,7 +1302,7 @@
           </w:p>
           <w:p>
             <w:pPr>
-              <w:pStyle w:val="a9"/>
+              <w:pStyle w:val="ac"/>
               <w:numPr>
                 <w:ilvl w:val="4"/>
                 <w:numId w:val="1"/>
@@ -1371,7 +1397,7 @@
           </w:p>
           <w:p>
             <w:pPr>
-              <w:pStyle w:val="a9"/>
+              <w:pStyle w:val="ac"/>
               <w:numPr>
                 <w:ilvl w:val="4"/>
                 <w:numId w:val="1"/>
@@ -1402,7 +1428,7 @@
           </w:p>
           <w:p>
             <w:pPr>
-              <w:pStyle w:val="a9"/>
+              <w:pStyle w:val="ac"/>
               <w:numPr>
                 <w:ilvl w:val="2"/>
                 <w:numId w:val="1"/>
@@ -1425,7 +1451,7 @@
           </w:p>
           <w:p>
             <w:pPr>
-              <w:pStyle w:val="a9"/>
+              <w:pStyle w:val="ac"/>
               <w:ind w:left="1260" w:firstLineChars="0" w:firstLine="0"/>
               <w:rPr>
                 <w:rFonts w:eastAsia="黑体"/>
@@ -1439,7 +1465,7 @@
                 <w:color w:val="000000"/>
                 <w:w w:val="80"/>
               </w:rPr>
-              <w:t>本毕业论文需在答辩前，上交数字摩尔</w:t>
+              <w:t>本毕业论文需在答辩前，上交数字</w:t>
             </w:r>
             <w:r>
               <w:rPr>
@@ -1447,6 +1473,14 @@
                 <w:color w:val="000000"/>
                 <w:w w:val="80"/>
               </w:rPr>
+              <w:t>莫尔</w:t>
+            </w:r>
+            <w:r>
+              <w:rPr>
+                <w:rFonts w:eastAsia="黑体" w:hint="eastAsia"/>
+                <w:color w:val="000000"/>
+                <w:w w:val="80"/>
+              </w:rPr>
               <w:t>3D</w:t>
             </w:r>
             <w:r>
@@ -1484,7 +1518,7 @@
           </w:p>
           <w:p>
             <w:pPr>
-              <w:pStyle w:val="a9"/>
+              <w:pStyle w:val="ac"/>
               <w:numPr>
                 <w:ilvl w:val="2"/>
                 <w:numId w:val="1"/>
@@ -1507,7 +1541,7 @@
           </w:p>
           <w:p>
             <w:pPr>
-              <w:pStyle w:val="a9"/>
+              <w:pStyle w:val="ac"/>
               <w:ind w:left="1260" w:firstLineChars="0" w:firstLine="0"/>
               <w:rPr>
                 <w:rFonts w:eastAsia="黑体"/>
@@ -1613,7 +1647,7 @@
           </w:tcPr>
           <w:p>
             <w:pPr>
-              <w:pStyle w:val="a9"/>
+              <w:pStyle w:val="ac"/>
               <w:numPr>
                 <w:ilvl w:val="0"/>
                 <w:numId w:val="1"/>
@@ -1636,7 +1670,7 @@
           </w:p>
           <w:p>
             <w:pPr>
-              <w:pStyle w:val="a9"/>
+              <w:pStyle w:val="ac"/>
               <w:numPr>
                 <w:ilvl w:val="2"/>
                 <w:numId w:val="1"/>
@@ -1658,7 +1692,7 @@
           </w:p>
           <w:p>
             <w:pPr>
-              <w:pStyle w:val="a9"/>
+              <w:pStyle w:val="ac"/>
               <w:numPr>
                 <w:ilvl w:val="2"/>
                 <w:numId w:val="1"/>
@@ -1673,12 +1707,26 @@
                 <w:rFonts w:hint="eastAsia"/>
                 <w:color w:val="000000"/>
               </w:rPr>
-              <w:t>数字摩尔原理分析的论文</w:t>
-            </w:r>
-          </w:p>
-          <w:p>
-            <w:pPr>
-              <w:pStyle w:val="a9"/>
+              <w:t>数字</w:t>
+            </w:r>
+            <w:r>
+              <w:rPr>
+                <w:rFonts w:hint="eastAsia"/>
+                <w:color w:val="000000"/>
+              </w:rPr>
+              <w:t>莫尔</w:t>
+            </w:r>
+            <w:r>
+              <w:rPr>
+                <w:rFonts w:hint="eastAsia"/>
+                <w:color w:val="000000"/>
+              </w:rPr>
+              <w:t>原理分析的论文</w:t>
+            </w:r>
+          </w:p>
+          <w:p>
+            <w:pPr>
+              <w:pStyle w:val="ac"/>
               <w:numPr>
                 <w:ilvl w:val="2"/>
                 <w:numId w:val="1"/>
@@ -1693,7 +1741,14 @@
                 <w:rFonts w:hint="eastAsia"/>
                 <w:color w:val="000000"/>
               </w:rPr>
-              <w:t>数字摩尔</w:t>
+              <w:t>数字</w:t>
+            </w:r>
+            <w:r>
+              <w:rPr>
+                <w:rFonts w:hint="eastAsia"/>
+                <w:color w:val="000000"/>
+              </w:rPr>
+              <w:t>莫尔</w:t>
             </w:r>
             <w:r>
               <w:rPr>
@@ -1712,7 +1767,7 @@
           </w:p>
           <w:p>
             <w:pPr>
-              <w:pStyle w:val="a9"/>
+              <w:pStyle w:val="ac"/>
               <w:numPr>
                 <w:ilvl w:val="2"/>
                 <w:numId w:val="1"/>
@@ -1727,7 +1782,14 @@
                 <w:rFonts w:hint="eastAsia"/>
                 <w:color w:val="000000"/>
               </w:rPr>
-              <w:t>数字摩尔</w:t>
+              <w:t>数字</w:t>
+            </w:r>
+            <w:r>
+              <w:rPr>
+                <w:rFonts w:hint="eastAsia"/>
+                <w:color w:val="000000"/>
+              </w:rPr>
+              <w:t>莫尔</w:t>
             </w:r>
             <w:r>
               <w:rPr>
@@ -1808,6 +1870,7 @@
               </w:rPr>
               <w:t xml:space="preserve"> </w:t>
             </w:r>
+            <w:proofErr w:type="gramStart"/>
             <w:r>
               <w:rPr>
                 <w:rFonts w:hint="eastAsia"/>
@@ -1816,6 +1879,7 @@
               </w:rPr>
               <w:t>讫</w:t>
             </w:r>
+            <w:proofErr w:type="gramEnd"/>
             <w:r>
               <w:rPr>
                 <w:rFonts w:hint="eastAsia"/>
@@ -2020,7 +2084,14 @@
                 <w:rFonts w:hint="eastAsia"/>
                 <w:color w:val="000000"/>
               </w:rPr>
-              <w:t>理解数字摩尔</w:t>
+              <w:t>理解数字</w:t>
+            </w:r>
+            <w:r>
+              <w:rPr>
+                <w:rFonts w:hint="eastAsia"/>
+                <w:color w:val="000000"/>
+              </w:rPr>
+              <w:t>莫尔</w:t>
             </w:r>
             <w:r>
               <w:rPr>
@@ -2048,7 +2119,14 @@
                 <w:rFonts w:hint="eastAsia"/>
                 <w:color w:val="000000"/>
               </w:rPr>
-              <w:t>设计和编写主要文献提出数字摩尔</w:t>
+              <w:t>设计和编写主要文献提出数字</w:t>
+            </w:r>
+            <w:r>
+              <w:rPr>
+                <w:rFonts w:hint="eastAsia"/>
+                <w:color w:val="000000"/>
+              </w:rPr>
+              <w:t>莫尔</w:t>
             </w:r>
             <w:r>
               <w:rPr>
@@ -2123,7 +2201,14 @@
                 <w:rFonts w:hint="eastAsia"/>
                 <w:color w:val="000000"/>
               </w:rPr>
-              <w:t>阅读中需不断和老师讨论，考察数字摩尔</w:t>
+              <w:t>阅读中需不断和老师讨论，考察数字</w:t>
+            </w:r>
+            <w:r>
+              <w:rPr>
+                <w:rFonts w:hint="eastAsia"/>
+                <w:color w:val="000000"/>
+              </w:rPr>
+              <w:t>莫尔</w:t>
             </w:r>
             <w:r>
               <w:rPr>
@@ -2369,7 +2454,7 @@
           </w:p>
           <w:p>
             <w:pPr>
-              <w:pStyle w:val="a9"/>
+              <w:pStyle w:val="ac"/>
               <w:numPr>
                 <w:ilvl w:val="0"/>
                 <w:numId w:val="4"/>
@@ -2392,7 +2477,7 @@
           </w:p>
           <w:p>
             <w:pPr>
-              <w:pStyle w:val="a9"/>
+              <w:pStyle w:val="ac"/>
               <w:numPr>
                 <w:ilvl w:val="1"/>
                 <w:numId w:val="4"/>
@@ -2428,7 +2513,23 @@
                 <w:color w:val="000000"/>
                 <w:w w:val="80"/>
               </w:rPr>
-              <w:t>数字摩尔3D测量属于无损检测方法的一种，目前被用于文物3D扫描，动画人物油泥</w:t>
+              <w:t>数字</w:t>
+            </w:r>
+            <w:r>
+              <w:rPr>
+                <w:rFonts w:ascii="黑体" w:eastAsia="黑体" w:hint="eastAsia"/>
+                <w:color w:val="000000"/>
+                <w:w w:val="80"/>
+              </w:rPr>
+              <w:t>莫尔</w:t>
+            </w:r>
+            <w:r>
+              <w:rPr>
+                <w:rFonts w:ascii="黑体" w:eastAsia="黑体" w:hint="eastAsia"/>
+                <w:color w:val="000000"/>
+                <w:w w:val="80"/>
+              </w:rPr>
+              <w:t>3D测量属于无损检测方法的一种，目前被用于文物3D扫描，动画人物油泥</w:t>
             </w:r>
             <w:r>
               <w:rPr>
@@ -2452,7 +2553,23 @@
                 <w:color w:val="000000"/>
                 <w:w w:val="80"/>
               </w:rPr>
-              <w:t>场景。数字摩尔3D</w:t>
+              <w:t>场景。数字</w:t>
+            </w:r>
+            <w:r>
+              <w:rPr>
+                <w:rFonts w:ascii="黑体" w:eastAsia="黑体" w:hint="eastAsia"/>
+                <w:color w:val="000000"/>
+                <w:w w:val="80"/>
+              </w:rPr>
+              <w:t>莫尔</w:t>
+            </w:r>
+            <w:r>
+              <w:rPr>
+                <w:rFonts w:ascii="黑体" w:eastAsia="黑体" w:hint="eastAsia"/>
+                <w:color w:val="000000"/>
+                <w:w w:val="80"/>
+              </w:rPr>
+              <w:t>3D</w:t>
             </w:r>
             <w:r>
               <w:rPr>
@@ -2540,7 +2657,23 @@
                 <w:color w:val="000000"/>
                 <w:w w:val="80"/>
               </w:rPr>
-              <w:t>利用数字摩尔3D</w:t>
+              <w:t>利用数字</w:t>
+            </w:r>
+            <w:r>
+              <w:rPr>
+                <w:rFonts w:ascii="黑体" w:eastAsia="黑体" w:hint="eastAsia"/>
+                <w:color w:val="000000"/>
+                <w:w w:val="80"/>
+              </w:rPr>
+              <w:t>莫尔</w:t>
+            </w:r>
+            <w:r>
+              <w:rPr>
+                <w:rFonts w:ascii="黑体" w:eastAsia="黑体" w:hint="eastAsia"/>
+                <w:color w:val="000000"/>
+                <w:w w:val="80"/>
+              </w:rPr>
+              <w:t>3D</w:t>
             </w:r>
             <w:r>
               <w:rPr>
@@ -2564,7 +2697,23 @@
                 <w:color w:val="000000"/>
                 <w:w w:val="80"/>
               </w:rPr>
-              <w:t>时间成本.数字摩尔3D测量方法相比结构光,近距离接触传感器等3D测量方法，对被测物体尺寸要求相对较小，并有潜力</w:t>
+              <w:t>时间成本.数字</w:t>
+            </w:r>
+            <w:r>
+              <w:rPr>
+                <w:rFonts w:ascii="黑体" w:eastAsia="黑体" w:hint="eastAsia"/>
+                <w:color w:val="000000"/>
+                <w:w w:val="80"/>
+              </w:rPr>
+              <w:t>莫尔</w:t>
+            </w:r>
+            <w:r>
+              <w:rPr>
+                <w:rFonts w:ascii="黑体" w:eastAsia="黑体" w:hint="eastAsia"/>
+                <w:color w:val="000000"/>
+                <w:w w:val="80"/>
+              </w:rPr>
+              <w:t>3D测量方法相比结构光,近距离接触传感器等3D测量方法，对被测物体尺寸要求相对较小，并有潜力</w:t>
             </w:r>
             <w:r>
               <w:rPr>
@@ -2609,7 +2758,7 @@
           </w:p>
           <w:p>
             <w:pPr>
-              <w:pStyle w:val="a9"/>
+              <w:pStyle w:val="ac"/>
               <w:numPr>
                 <w:ilvl w:val="1"/>
                 <w:numId w:val="4"/>
@@ -2686,7 +2835,21 @@
                 <w:rFonts w:ascii="黑体" w:eastAsia="黑体" w:hint="eastAsia"/>
                 <w:w w:val="80"/>
               </w:rPr>
-              <w:t>发表文章，总结了利用摩尔现象测量</w:t>
+              <w:t>发表文章，总结了利用</w:t>
+            </w:r>
+            <w:r>
+              <w:rPr>
+                <w:rFonts w:ascii="黑体" w:eastAsia="黑体" w:hint="eastAsia"/>
+                <w:w w:val="80"/>
+              </w:rPr>
+              <w:t>莫尔</w:t>
+            </w:r>
+            <w:r>
+              <w:rPr>
+                <w:rFonts w:ascii="黑体" w:eastAsia="黑体" w:hint="eastAsia"/>
+                <w:w w:val="80"/>
+              </w:rPr>
+              <w:t>现象测量</w:t>
             </w:r>
             <w:r>
               <w:rPr>
@@ -2707,7 +2870,21 @@
                 <w:rFonts w:ascii="黑体" w:eastAsia="黑体" w:hint="eastAsia"/>
                 <w:w w:val="80"/>
               </w:rPr>
-              <w:t>。此后，摩尔3D测量技术经过多方学者努力，</w:t>
+              <w:t>。此后，</w:t>
+            </w:r>
+            <w:r>
+              <w:rPr>
+                <w:rFonts w:ascii="黑体" w:eastAsia="黑体" w:hint="eastAsia"/>
+                <w:w w:val="80"/>
+              </w:rPr>
+              <w:t>莫尔</w:t>
+            </w:r>
+            <w:r>
+              <w:rPr>
+                <w:rFonts w:ascii="黑体" w:eastAsia="黑体" w:hint="eastAsia"/>
+                <w:w w:val="80"/>
+              </w:rPr>
+              <w:t>3D测量技术经过多方学者努力，</w:t>
             </w:r>
             <w:r>
               <w:rPr>
@@ -2748,7 +2925,21 @@
                 <w:rFonts w:ascii="黑体" w:eastAsia="黑体" w:hint="eastAsia"/>
                 <w:w w:val="80"/>
               </w:rPr>
-              <w:t>在后端相移，提取相位的数字摩尔3D测量方法</w:t>
+              <w:t>在后端相移，提取相位的数字</w:t>
+            </w:r>
+            <w:r>
+              <w:rPr>
+                <w:rFonts w:ascii="黑体" w:eastAsia="黑体" w:hint="eastAsia"/>
+                <w:w w:val="80"/>
+              </w:rPr>
+              <w:t>莫尔</w:t>
+            </w:r>
+            <w:r>
+              <w:rPr>
+                <w:rFonts w:ascii="黑体" w:eastAsia="黑体" w:hint="eastAsia"/>
+                <w:w w:val="80"/>
+              </w:rPr>
+              <w:t>3D测量方法</w:t>
             </w:r>
             <w:r>
               <w:rPr>
@@ -2789,7 +2980,21 @@
                 <w:rFonts w:ascii="黑体" w:eastAsia="黑体" w:hint="eastAsia"/>
                 <w:w w:val="80"/>
               </w:rPr>
-              <w:t>将数字摩尔3D测量方</w:t>
+              <w:t>将数字</w:t>
+            </w:r>
+            <w:r>
+              <w:rPr>
+                <w:rFonts w:ascii="黑体" w:eastAsia="黑体" w:hint="eastAsia"/>
+                <w:w w:val="80"/>
+              </w:rPr>
+              <w:t>莫尔</w:t>
+            </w:r>
+            <w:r>
+              <w:rPr>
+                <w:rFonts w:ascii="黑体" w:eastAsia="黑体" w:hint="eastAsia"/>
+                <w:w w:val="80"/>
+              </w:rPr>
+              <w:t>3D测量方</w:t>
             </w:r>
             <w:r>
               <w:rPr>
@@ -2823,7 +3028,23 @@
                 <w:color w:val="000000"/>
                 <w:w w:val="80"/>
               </w:rPr>
-              <w:t>数字摩尔3D测量方法的研究方向，也从其他需要特殊设备的3D测量方法，中脱离出来，不断将处理难度转移到计算机后端处理上，而不是设备，传感器本身的</w:t>
+              <w:t>数字</w:t>
+            </w:r>
+            <w:r>
+              <w:rPr>
+                <w:rFonts w:ascii="黑体" w:eastAsia="黑体" w:hint="eastAsia"/>
+                <w:color w:val="000000"/>
+                <w:w w:val="80"/>
+              </w:rPr>
+              <w:t>莫尔</w:t>
+            </w:r>
+            <w:r>
+              <w:rPr>
+                <w:rFonts w:ascii="黑体" w:eastAsia="黑体" w:hint="eastAsia"/>
+                <w:color w:val="000000"/>
+                <w:w w:val="80"/>
+              </w:rPr>
+              <w:t>3D测量方法的研究方向，也从其他需要特殊设备的3D测量方法，中脱离出来，不断将处理难度转移到计算机后端处理上，而不是设备，传感器本身的</w:t>
             </w:r>
             <w:r>
               <w:rPr>
@@ -2836,7 +3057,7 @@
           </w:p>
           <w:p>
             <w:pPr>
-              <w:pStyle w:val="a9"/>
+              <w:pStyle w:val="ac"/>
               <w:numPr>
                 <w:ilvl w:val="1"/>
                 <w:numId w:val="4"/>
@@ -2872,12 +3093,44 @@
                 <w:color w:val="000000"/>
                 <w:w w:val="80"/>
               </w:rPr>
-              <w:t>数字摩尔3D测量的精度和误差分析，后端处理算法的比较和优化，数字摩尔3D测量的正反两面结合做到真正3D测量。</w:t>
-            </w:r>
-          </w:p>
-          <w:p>
-            <w:pPr>
-              <w:pStyle w:val="a9"/>
+              <w:t>数字</w:t>
+            </w:r>
+            <w:r>
+              <w:rPr>
+                <w:rFonts w:ascii="黑体" w:eastAsia="黑体" w:hint="eastAsia"/>
+                <w:color w:val="000000"/>
+                <w:w w:val="80"/>
+              </w:rPr>
+              <w:t>莫尔</w:t>
+            </w:r>
+            <w:r>
+              <w:rPr>
+                <w:rFonts w:ascii="黑体" w:eastAsia="黑体" w:hint="eastAsia"/>
+                <w:color w:val="000000"/>
+                <w:w w:val="80"/>
+              </w:rPr>
+              <w:t>3D测量的精度和误差分析，后端处理算法的比较和优化，数字</w:t>
+            </w:r>
+            <w:r>
+              <w:rPr>
+                <w:rFonts w:ascii="黑体" w:eastAsia="黑体" w:hint="eastAsia"/>
+                <w:color w:val="000000"/>
+                <w:w w:val="80"/>
+              </w:rPr>
+              <w:t>莫尔</w:t>
+            </w:r>
+            <w:r>
+              <w:rPr>
+                <w:rFonts w:ascii="黑体" w:eastAsia="黑体" w:hint="eastAsia"/>
+                <w:color w:val="000000"/>
+                <w:w w:val="80"/>
+              </w:rPr>
+              <w:t>3D测量的正反两面结合做到真正3D测量。</w:t>
+            </w:r>
+          </w:p>
+          <w:p>
+            <w:pPr>
+              <w:pStyle w:val="ac"/>
               <w:numPr>
                 <w:ilvl w:val="0"/>
                 <w:numId w:val="4"/>
@@ -2913,7 +3166,39 @@
                 <w:color w:val="000000"/>
                 <w:w w:val="80"/>
               </w:rPr>
-              <w:t>为了实现上述功能和优点，考虑到实验地点和数字摩尔3D测量方法核心的后端处理算法成为了本次毕业论文的内容。而将实体测量平台搭建，交由实验室作为后续研究。数字摩尔3D测量方法的后端处理算法可实现，仅需捕捉少量测量图像，经过日常配置电脑（台式机，个人笔记本）的较短时间运算，就能运算出需要的点状云3D模型。</w:t>
+              <w:t>为了实现上述功能和优点，考虑到实验地点和数字</w:t>
+            </w:r>
+            <w:r>
+              <w:rPr>
+                <w:rFonts w:ascii="黑体" w:eastAsia="黑体" w:hint="eastAsia"/>
+                <w:color w:val="000000"/>
+                <w:w w:val="80"/>
+              </w:rPr>
+              <w:t>莫尔</w:t>
+            </w:r>
+            <w:r>
+              <w:rPr>
+                <w:rFonts w:ascii="黑体" w:eastAsia="黑体" w:hint="eastAsia"/>
+                <w:color w:val="000000"/>
+                <w:w w:val="80"/>
+              </w:rPr>
+              <w:t>3D测量方法核心的后端处理算法成为了本次毕业论文的内容。而将实体测量平台搭建，交由实验室作为后续研究。数字</w:t>
+            </w:r>
+            <w:r>
+              <w:rPr>
+                <w:rFonts w:ascii="黑体" w:eastAsia="黑体" w:hint="eastAsia"/>
+                <w:color w:val="000000"/>
+                <w:w w:val="80"/>
+              </w:rPr>
+              <w:t>莫尔</w:t>
+            </w:r>
+            <w:r>
+              <w:rPr>
+                <w:rFonts w:ascii="黑体" w:eastAsia="黑体" w:hint="eastAsia"/>
+                <w:color w:val="000000"/>
+                <w:w w:val="80"/>
+              </w:rPr>
+              <w:t>3D测量方法的后端处理算法可实现，仅需捕捉少量测量图像，经过日常配置电脑（台式机，个人笔记本）的较短时间运算，就能运算出需要的点状云3D模型。</w:t>
             </w:r>
           </w:p>
           <w:p>
@@ -2931,7 +3216,23 @@
                 <w:color w:val="000000"/>
                 <w:w w:val="80"/>
               </w:rPr>
-              <w:t>以下是是对数字摩尔3D测量后端处理算法的任务分工</w:t>
+              <w:t>以下是是对数字</w:t>
+            </w:r>
+            <w:r>
+              <w:rPr>
+                <w:rFonts w:ascii="黑体" w:eastAsia="黑体" w:hint="eastAsia"/>
+                <w:color w:val="000000"/>
+                <w:w w:val="80"/>
+              </w:rPr>
+              <w:t>莫尔</w:t>
+            </w:r>
+            <w:r>
+              <w:rPr>
+                <w:rFonts w:ascii="黑体" w:eastAsia="黑体" w:hint="eastAsia"/>
+                <w:color w:val="000000"/>
+                <w:w w:val="80"/>
+              </w:rPr>
+              <w:t>3D测量后端处理算法的任务分工</w:t>
             </w:r>
             <w:r>
               <w:rPr>
@@ -2944,7 +3245,7 @@
           </w:p>
           <w:p>
             <w:pPr>
-              <w:pStyle w:val="a9"/>
+              <w:pStyle w:val="ac"/>
               <w:numPr>
                 <w:ilvl w:val="1"/>
                 <w:numId w:val="4"/>
@@ -2962,7 +3263,15 @@
                 <w:color w:val="000000"/>
                 <w:w w:val="80"/>
               </w:rPr>
-              <w:t>理解和实现数字摩尔</w:t>
+              <w:t>理解和实现数字</w:t>
+            </w:r>
+            <w:r>
+              <w:rPr>
+                <w:rFonts w:ascii="黑体" w:eastAsia="黑体"/>
+                <w:color w:val="000000"/>
+                <w:w w:val="80"/>
+              </w:rPr>
+              <w:t>莫尔</w:t>
             </w:r>
             <w:r>
               <w:rPr>
@@ -2975,7 +3284,7 @@
           </w:p>
           <w:p>
             <w:pPr>
-              <w:pStyle w:val="a9"/>
+              <w:pStyle w:val="ac"/>
               <w:ind w:left="840" w:firstLineChars="0" w:firstLine="0"/>
               <w:rPr>
                 <w:rFonts w:ascii="黑体" w:eastAsia="黑体"/>
@@ -2989,12 +3298,60 @@
                 <w:color w:val="000000"/>
                 <w:w w:val="80"/>
               </w:rPr>
-              <w:t>利用几何关系推导所得摩尔图样的相位和物体高度的实际关系。包括使用相机和投影仪夹角计算摩尔波长，利用物体高度，和其他几何参数建立摩尔图样和物体等高线的联系，和调查可能出现噪声影响最终结果的因素。</w:t>
-            </w:r>
-          </w:p>
-          <w:p>
-            <w:pPr>
-              <w:pStyle w:val="a9"/>
+              <w:t>利用几何关系推导所得</w:t>
+            </w:r>
+            <w:r>
+              <w:rPr>
+                <w:rFonts w:ascii="黑体" w:eastAsia="黑体" w:hint="eastAsia"/>
+                <w:color w:val="000000"/>
+                <w:w w:val="80"/>
+              </w:rPr>
+              <w:t>莫尔</w:t>
+            </w:r>
+            <w:r>
+              <w:rPr>
+                <w:rFonts w:ascii="黑体" w:eastAsia="黑体" w:hint="eastAsia"/>
+                <w:color w:val="000000"/>
+                <w:w w:val="80"/>
+              </w:rPr>
+              <w:t>图样的相位和物体高度的实际关系。包括使用相机和投影仪夹角计算</w:t>
+            </w:r>
+            <w:r>
+              <w:rPr>
+                <w:rFonts w:ascii="黑体" w:eastAsia="黑体" w:hint="eastAsia"/>
+                <w:color w:val="000000"/>
+                <w:w w:val="80"/>
+              </w:rPr>
+              <w:t>莫尔</w:t>
+            </w:r>
+            <w:r>
+              <w:rPr>
+                <w:rFonts w:ascii="黑体" w:eastAsia="黑体" w:hint="eastAsia"/>
+                <w:color w:val="000000"/>
+                <w:w w:val="80"/>
+              </w:rPr>
+              <w:t>波长，利用物体高度，和其他几何参数建立</w:t>
+            </w:r>
+            <w:r>
+              <w:rPr>
+                <w:rFonts w:ascii="黑体" w:eastAsia="黑体" w:hint="eastAsia"/>
+                <w:color w:val="000000"/>
+                <w:w w:val="80"/>
+              </w:rPr>
+              <w:t>莫尔</w:t>
+            </w:r>
+            <w:r>
+              <w:rPr>
+                <w:rFonts w:ascii="黑体" w:eastAsia="黑体" w:hint="eastAsia"/>
+                <w:color w:val="000000"/>
+                <w:w w:val="80"/>
+              </w:rPr>
+              <w:t>图样和物体等高线的联系，和调查可能出现噪声影响最终结果的因素。</w:t>
+            </w:r>
+          </w:p>
+          <w:p>
+            <w:pPr>
+              <w:pStyle w:val="ac"/>
               <w:numPr>
                 <w:ilvl w:val="1"/>
                 <w:numId w:val="4"/>
@@ -3017,7 +3374,7 @@
           </w:p>
           <w:p>
             <w:pPr>
-              <w:pStyle w:val="a9"/>
+              <w:pStyle w:val="ac"/>
               <w:ind w:left="840" w:firstLineChars="0" w:firstLine="0"/>
               <w:rPr>
                 <w:rFonts w:ascii="黑体" w:eastAsia="黑体"/>
@@ -3031,12 +3388,46 @@
                 <w:color w:val="000000"/>
                 <w:w w:val="80"/>
               </w:rPr>
-              <w:t>根据主要参考文献中的流程，反推实现数字相移的方法。包括采集3ds Max的渲染图，变换成图形矩阵，便于后期处理；产生初始相位不同的的条文图样；弄清数字相移叠加的实际方法；在实现以上方法的同时，由于这是后端处理算法的开端，需要尽量采用矢量和矩阵数据类型和运算。</w:t>
-            </w:r>
-          </w:p>
-          <w:p>
-            <w:pPr>
-              <w:pStyle w:val="a9"/>
+              <w:t>根据主要参考文献中的流程，反推实现数字相移的方法。包括采集3ds Max的渲染图，变换成图形矩阵，便于后期处理；产生初始相位不同的</w:t>
+            </w:r>
+            <w:proofErr w:type="gramStart"/>
+            <w:r>
+              <w:rPr>
+                <w:rFonts w:ascii="黑体" w:eastAsia="黑体" w:hint="eastAsia"/>
+                <w:color w:val="000000"/>
+                <w:w w:val="80"/>
+              </w:rPr>
+              <w:t>的</w:t>
+            </w:r>
+            <w:proofErr w:type="gramEnd"/>
+            <w:r>
+              <w:rPr>
+                <w:rFonts w:ascii="黑体" w:eastAsia="黑体" w:hint="eastAsia"/>
+                <w:color w:val="000000"/>
+                <w:w w:val="80"/>
+              </w:rPr>
+              <w:t>条文图样；弄清数字相移叠加的实际方法；在实现以上方法的同时，</w:t>
+            </w:r>
+            <w:r>
+              <w:rPr>
+                <w:rFonts w:ascii="黑体" w:eastAsia="黑体" w:hint="eastAsia"/>
+                <w:color w:val="000000"/>
+                <w:w w:val="80"/>
+              </w:rPr>
+              <w:t>尽量使用矩阵运算，少使用循环运算。</w:t>
+            </w:r>
+            <w:r>
+              <w:rPr>
+                <w:rFonts w:ascii="黑体" w:eastAsia="黑体"/>
+                <w:color w:val="000000"/>
+                <w:w w:val="80"/>
+              </w:rPr>
+              <w:t xml:space="preserve"> </w:t>
+            </w:r>
+          </w:p>
+          <w:p>
+            <w:pPr>
+              <w:pStyle w:val="ac"/>
               <w:numPr>
                 <w:ilvl w:val="1"/>
                 <w:numId w:val="4"/>
@@ -3054,12 +3445,20 @@
                 <w:color w:val="000000"/>
                 <w:w w:val="80"/>
               </w:rPr>
-              <w:t>实现参考文献中提出的高频条纹噪声</w:t>
-            </w:r>
-          </w:p>
-          <w:p>
-            <w:pPr>
-              <w:pStyle w:val="a9"/>
+              <w:t>实现参考文献中提出的高频</w:t>
+            </w:r>
+            <w:r>
+              <w:rPr>
+                <w:rFonts w:ascii="黑体" w:eastAsia="黑体" w:hint="eastAsia"/>
+                <w:color w:val="000000"/>
+                <w:w w:val="80"/>
+              </w:rPr>
+              <w:t>载波的去除方法</w:t>
+            </w:r>
+          </w:p>
+          <w:p>
+            <w:pPr>
+              <w:pStyle w:val="ac"/>
               <w:ind w:left="840" w:firstLineChars="0" w:firstLine="0"/>
               <w:rPr>
                 <w:rFonts w:ascii="黑体" w:eastAsia="黑体"/>
@@ -3086,7 +3485,7 @@
           </w:p>
           <w:p>
             <w:pPr>
-              <w:pStyle w:val="a9"/>
+              <w:pStyle w:val="ac"/>
               <w:numPr>
                 <w:ilvl w:val="1"/>
                 <w:numId w:val="4"/>
@@ -3109,7 +3508,7 @@
           </w:p>
           <w:p>
             <w:pPr>
-              <w:pStyle w:val="a9"/>
+              <w:pStyle w:val="ac"/>
               <w:ind w:left="840" w:firstLineChars="0" w:firstLine="0"/>
               <w:rPr>
                 <w:rFonts w:ascii="黑体" w:eastAsia="黑体"/>
@@ -3144,7 +3543,7 @@
           </w:p>
           <w:p>
             <w:pPr>
-              <w:pStyle w:val="a9"/>
+              <w:pStyle w:val="ac"/>
               <w:numPr>
                 <w:ilvl w:val="1"/>
                 <w:numId w:val="4"/>
@@ -3168,7 +3567,7 @@
           </w:p>
           <w:p>
             <w:pPr>
-              <w:pStyle w:val="a9"/>
+              <w:pStyle w:val="ac"/>
               <w:ind w:left="840" w:firstLineChars="0" w:firstLine="0"/>
               <w:rPr>
                 <w:rFonts w:ascii="黑体" w:eastAsia="黑体"/>
@@ -3195,7 +3594,7 @@
           </w:p>
           <w:p>
             <w:pPr>
-              <w:pStyle w:val="a9"/>
+              <w:pStyle w:val="ac"/>
               <w:numPr>
                 <w:ilvl w:val="0"/>
                 <w:numId w:val="4"/>
@@ -3218,7 +3617,7 @@
           </w:p>
           <w:p>
             <w:pPr>
-              <w:pStyle w:val="a9"/>
+              <w:pStyle w:val="ac"/>
               <w:ind w:left="420" w:firstLineChars="0" w:firstLine="0"/>
               <w:rPr>
                 <w:rFonts w:ascii="黑体" w:eastAsia="黑体"/>
@@ -3261,7 +3660,7 @@
           </w:p>
           <w:p>
             <w:pPr>
-              <w:pStyle w:val="a9"/>
+              <w:pStyle w:val="ac"/>
               <w:ind w:left="420" w:firstLineChars="0" w:firstLine="0"/>
               <w:rPr>
                 <w:rFonts w:ascii="黑体" w:eastAsia="黑体"/>
@@ -3288,7 +3687,7 @@
           </w:p>
           <w:p>
             <w:pPr>
-              <w:pStyle w:val="a9"/>
+              <w:pStyle w:val="ac"/>
               <w:numPr>
                 <w:ilvl w:val="0"/>
                 <w:numId w:val="4"/>
@@ -3327,25 +3726,41 @@
           </w:p>
           <w:p>
             <w:pPr>
-              <w:pStyle w:val="a9"/>
+              <w:pStyle w:val="ac"/>
               <w:numPr>
                 <w:ilvl w:val="1"/>
                 <w:numId w:val="4"/>
               </w:numPr>
               <w:ind w:firstLineChars="0"/>
               <w:rPr>
-                <w:rFonts w:ascii="黑体" w:eastAsia="黑体" w:hint="eastAsia"/>
-                <w:color w:val="000000"/>
-                <w:w w:val="80"/>
-              </w:rPr>
-            </w:pPr>
-            <w:r>
-              <w:rPr>
-                <w:rFonts w:ascii="黑体" w:eastAsia="黑体" w:hint="eastAsia"/>
-                <w:color w:val="000000"/>
-                <w:w w:val="80"/>
-              </w:rPr>
-              <w:t>数字摩尔3D测量原理</w:t>
+                <w:rFonts w:ascii="黑体" w:eastAsia="黑体"/>
+                <w:color w:val="000000"/>
+                <w:w w:val="80"/>
+              </w:rPr>
+            </w:pPr>
+            <w:r>
+              <w:rPr>
+                <w:rFonts w:ascii="黑体" w:eastAsia="黑体" w:hint="eastAsia"/>
+                <w:color w:val="000000"/>
+                <w:w w:val="80"/>
+              </w:rPr>
+              <w:t>数字</w:t>
+            </w:r>
+            <w:r>
+              <w:rPr>
+                <w:rFonts w:ascii="黑体" w:eastAsia="黑体" w:hint="eastAsia"/>
+                <w:color w:val="000000"/>
+                <w:w w:val="80"/>
+              </w:rPr>
+              <w:t>莫尔</w:t>
+            </w:r>
+            <w:r>
+              <w:rPr>
+                <w:rFonts w:ascii="黑体" w:eastAsia="黑体" w:hint="eastAsia"/>
+                <w:color w:val="000000"/>
+                <w:w w:val="80"/>
+              </w:rPr>
+              <w:t>3D测量原理</w:t>
             </w:r>
           </w:p>
           <w:p>
@@ -3358,16 +3773,7 @@
               <w:jc w:val="left"/>
             </w:pPr>
             <w:r>
-              <w:t xml:space="preserve">Gorthi, S. S. and P. Rastogi (2010). "Fringe projection techniques: whither we are?" </w:t>
-            </w:r>
-            <w:r>
-              <w:rPr>
-                <w:u w:val="single"/>
-              </w:rPr>
-              <w:t>Optics and lasers in engineering</w:t>
-            </w:r>
-            <w:r>
-              <w:t xml:space="preserve"> </w:t>
+              <w:t xml:space="preserve">Gorthi, S. S. and P. Rastogi (2010). "Fringe projection techniques: whither we are?" Optics and lasers in engineering </w:t>
             </w:r>
             <w:r>
               <w:rPr>
@@ -3389,16 +3795,7 @@
               <w:jc w:val="left"/>
             </w:pPr>
             <w:r>
-              <w:t xml:space="preserve">Meadows, D., et al. (1970). "Generation of surface contours by moiré patterns." </w:t>
-            </w:r>
-            <w:r>
-              <w:rPr>
-                <w:u w:val="single"/>
-              </w:rPr>
-              <w:t>Applied Optics</w:t>
-            </w:r>
-            <w:r>
-              <w:t xml:space="preserve"> </w:t>
+              <w:t xml:space="preserve">Meadows, D., et al. (1970). "Generation of surface contours by moiré patterns." Applied Optics </w:t>
             </w:r>
             <w:r>
               <w:rPr>
@@ -3433,16 +3830,7 @@
               <w:jc w:val="left"/>
             </w:pPr>
             <w:r>
-              <w:t xml:space="preserve">Talebi, R., et al. (2013). </w:t>
-            </w:r>
-            <w:r>
-              <w:rPr>
-                <w:u w:val="single"/>
-              </w:rPr>
-              <w:t>3-D reconstruction of objects using digital fringe projection: survey and experimental study</w:t>
-            </w:r>
-            <w:r>
-              <w:t>. Proceedings of World Academy of Science, Engineering and Technology, World Academy of Science, Engineering and Technology (WASET).</w:t>
+              <w:t>Talebi, R., et al. (2013). 3-D reconstruction of objects using digital fringe projection: survey and experimental study. Proceedings of World Academy of Science, Engineering and Technology, World Academy of Science, Engineering and Technology (WASET).</w:t>
             </w:r>
           </w:p>
           <w:p>
@@ -3455,20 +3843,11 @@
               <w:jc w:val="left"/>
             </w:pPr>
             <w:r>
-              <w:t xml:space="preserve">Zhou, C., et al. (2018). "Dynamic 3D shape measurement based on the phase-shifting moir\'e algorithm." </w:t>
-            </w:r>
-            <w:r>
-              <w:rPr>
-                <w:u w:val="single"/>
-              </w:rPr>
-              <w:t>arXiv preprint arXiv:1807.01399</w:t>
-            </w:r>
-            <w:r>
-              <w:t>.</w:t>
-            </w:r>
-            <w:r>
-              <w:rPr>
-                <w:rFonts w:ascii="黑体" w:eastAsia="黑体"/>
+              <w:t>Zhou, C., et al. (2018). "Dynamic 3D shape measurement based on the phase-shifting moir\'e algorithm." arXiv preprint arXiv:1807.01399.</w:t>
+            </w:r>
+            <w:r>
+              <w:rPr>
+                <w:rFonts w:eastAsia="黑体"/>
                 <w:color w:val="000000"/>
                 <w:w w:val="80"/>
               </w:rPr>
@@ -3477,27 +3856,24 @@
           </w:p>
           <w:p>
             <w:pPr>
-              <w:pStyle w:val="a9"/>
+              <w:pStyle w:val="ac"/>
               <w:numPr>
                 <w:ilvl w:val="1"/>
                 <w:numId w:val="4"/>
               </w:numPr>
               <w:ind w:firstLineChars="0"/>
               <w:rPr>
-                <w:rFonts w:ascii="黑体" w:eastAsia="黑体" w:hint="eastAsia"/>
-                <w:color w:val="000000"/>
-                <w:w w:val="80"/>
-              </w:rPr>
-            </w:pPr>
-            <w:r>
-              <w:rPr>
-                <w:rFonts w:ascii="Arial" w:hAnsi="Arial" w:cs="Arial" w:hint="eastAsia"/>
-                <w:color w:val="222222"/>
-                <w:sz w:val="20"/>
-                <w:szCs w:val="20"/>
-                <w:shd w:val="clear" w:color="auto" w:fill="FFFFFF"/>
-              </w:rPr>
-              <w:t>滤波消除噪声</w:t>
+                <w:rFonts w:eastAsia="黑体"/>
+                <w:color w:val="000000"/>
+                <w:w w:val="80"/>
+              </w:rPr>
+            </w:pPr>
+            <w:r>
+              <w:rPr>
+                <w:color w:val="000000"/>
+                <w:w w:val="80"/>
+              </w:rPr>
+              <w:t>高频载波过滤</w:t>
             </w:r>
           </w:p>
           <w:p>
@@ -3509,16 +3885,7 @@
               </w:numPr>
             </w:pPr>
             <w:r>
-              <w:t xml:space="preserve">Coifman, R. R. and D. L. Donoho (1995). Translation-invariant de-noising. </w:t>
-            </w:r>
-            <w:r>
-              <w:rPr>
-                <w:u w:val="single"/>
-              </w:rPr>
-              <w:t>Wavelets and statistics</w:t>
-            </w:r>
-            <w:r>
-              <w:t>, Springer</w:t>
+              <w:t>Coifman, R. R. and D. L. Donoho (1995). Translation-invariant de-noising. Wavelets and statistics, Springer</w:t>
             </w:r>
             <w:r>
               <w:rPr>
@@ -3541,18 +3908,9 @@
                 <w:numId w:val="4"/>
               </w:numPr>
             </w:pPr>
-            <w:bookmarkStart w:id="0" w:name="_ENREF_2"/>
-            <w:r>
-              <w:t xml:space="preserve">Mohammadi, F. and J. Kofman (2016). "Improved grid-noise removal in single-frame digital moiré 3D shape measurement." </w:t>
-            </w:r>
-            <w:r>
-              <w:rPr>
-                <w:u w:val="single"/>
-              </w:rPr>
-              <w:t>Optics and lasers in engineering</w:t>
-            </w:r>
-            <w:r>
-              <w:t xml:space="preserve"> </w:t>
+            <w:bookmarkStart w:id="1" w:name="_ENREF_2"/>
+            <w:r>
+              <w:t xml:space="preserve">Mohammadi, F. and J. Kofman (2016). "Improved grid-noise removal in single-frame digital moiré 3D shape measurement." Optics and lasers in engineering </w:t>
             </w:r>
             <w:r>
               <w:rPr>
@@ -3566,7 +3924,7 @@
             <w:r>
               <w:tab/>
             </w:r>
-            <w:bookmarkEnd w:id="0"/>
+            <w:bookmarkEnd w:id="1"/>
           </w:p>
           <w:p>
             <w:pPr>
@@ -3576,18 +3934,9 @@
                 <w:numId w:val="4"/>
               </w:numPr>
             </w:pPr>
-            <w:bookmarkStart w:id="1" w:name="_ENREF_3"/>
-            <w:r>
-              <w:t xml:space="preserve">Münch, B., et al. (2009). "Stripe and ring artifact removal with combined wavelet—Fourier filtering." </w:t>
-            </w:r>
-            <w:r>
-              <w:rPr>
-                <w:u w:val="single"/>
-              </w:rPr>
-              <w:t>Optics express</w:t>
-            </w:r>
-            <w:r>
-              <w:t xml:space="preserve"> </w:t>
+            <w:bookmarkStart w:id="2" w:name="_ENREF_3"/>
+            <w:r>
+              <w:t xml:space="preserve">Münch, B., et al. (2009). "Stripe and ring artifact removal with combined wavelet—Fourier filtering." Optics express </w:t>
             </w:r>
             <w:r>
               <w:rPr>
@@ -3598,7 +3947,7 @@
             <w:r>
               <w:t>(10): 8567-8591.</w:t>
             </w:r>
-            <w:bookmarkEnd w:id="1"/>
+            <w:bookmarkEnd w:id="2"/>
           </w:p>
           <w:p>
             <w:pPr>
@@ -3607,34 +3956,16 @@
                 <w:ilvl w:val="2"/>
                 <w:numId w:val="4"/>
               </w:numPr>
-              <w:rPr>
-                <w:rFonts w:hint="eastAsia"/>
-              </w:rPr>
-            </w:pPr>
-            <w:r>
-              <w:t xml:space="preserve">Xie, J., et al. (2012). </w:t>
-            </w:r>
-            <w:r>
-              <w:rPr>
-                <w:u w:val="single"/>
-              </w:rPr>
-              <w:t>Image denoising and inpainting with deep neural networks</w:t>
-            </w:r>
-            <w:r>
-              <w:t>. Advances in neural information processing systems.</w:t>
+            </w:pPr>
+            <w:r>
+              <w:t>Xie, J., et al. (2012). Image denoising and inpainting with deep neural networks. Advances in neural information processing systems.</w:t>
             </w:r>
           </w:p>
           <w:p>
             <w:pPr>
               <w:pStyle w:val="EndNoteBibliography"/>
-              <w:rPr>
-                <w:rFonts w:hint="eastAsia"/>
-              </w:rPr>
-            </w:pPr>
-            <w:r>
-              <w:rPr>
-                <w:rFonts w:hint="eastAsia"/>
-              </w:rPr>
+            </w:pPr>
+            <w:r>
               <w:t>相位展开</w:t>
             </w:r>
           </w:p>
@@ -3668,18 +3999,9 @@
               </w:rPr>
               <w:fldChar w:fldCharType="separate"/>
             </w:r>
-            <w:bookmarkStart w:id="2" w:name="_ENREF_1"/>
-            <w:r>
-              <w:t xml:space="preserve">Mohammadi, F. and J. Kofman (2019). "Multi-Wavelength Digital-Phase-Shifting Moiré Based on Moiré Wavelength." </w:t>
-            </w:r>
-            <w:r>
-              <w:rPr>
-                <w:u w:val="single"/>
-              </w:rPr>
-              <w:t>Applied Sciences</w:t>
-            </w:r>
-            <w:r>
-              <w:t xml:space="preserve"> </w:t>
+            <w:bookmarkStart w:id="3" w:name="_ENREF_1"/>
+            <w:r>
+              <w:t xml:space="preserve">Mohammadi, F. and J. Kofman (2019). "Multi-Wavelength Digital-Phase-Shifting Moiré Based on Moiré Wavelength." Applied Sciences </w:t>
             </w:r>
             <w:r>
               <w:rPr>
@@ -3690,7 +4012,7 @@
             <w:r>
               <w:t>(9): 1917.</w:t>
             </w:r>
-            <w:bookmarkEnd w:id="2"/>
+            <w:bookmarkEnd w:id="3"/>
           </w:p>
           <w:p>
             <w:pPr>
@@ -3722,7 +4044,7 @@
             <w:pPr>
               <w:spacing w:line="360" w:lineRule="exact"/>
               <w:rPr>
-                <w:rFonts w:ascii="黑体" w:eastAsia="黑体" w:hAnsi="宋体" w:hint="eastAsia"/>
+                <w:rFonts w:ascii="黑体" w:eastAsia="黑体" w:hAnsi="宋体"/>
                 <w:color w:val="000000"/>
                 <w:w w:val="80"/>
               </w:rPr>
@@ -3798,21 +4120,21 @@
               <w:ind w:right="1124"/>
               <w:jc w:val="center"/>
               <w:rPr>
+                <w:rFonts w:ascii="宋体" w:hAnsi="宋体"/>
+                <w:b/>
+                <w:bCs/>
+                <w:color w:val="000000"/>
+                <w:sz w:val="28"/>
+              </w:rPr>
+            </w:pPr>
+            <w:r>
+              <w:rPr>
                 <w:rFonts w:ascii="宋体" w:hAnsi="宋体" w:hint="eastAsia"/>
                 <w:b/>
                 <w:bCs/>
                 <w:color w:val="000000"/>
                 <w:sz w:val="28"/>
               </w:rPr>
-            </w:pPr>
-            <w:r>
-              <w:rPr>
-                <w:rFonts w:ascii="宋体" w:hAnsi="宋体" w:hint="eastAsia"/>
-                <w:b/>
-                <w:bCs/>
-                <w:color w:val="000000"/>
-                <w:sz w:val="28"/>
-              </w:rPr>
               <w:t xml:space="preserve">                               </w:t>
             </w:r>
           </w:p>
@@ -3821,7 +4143,7 @@
               <w:ind w:right="1124"/>
               <w:jc w:val="center"/>
               <w:rPr>
-                <w:rFonts w:ascii="宋体" w:hAnsi="宋体" w:hint="eastAsia"/>
+                <w:rFonts w:ascii="宋体" w:hAnsi="宋体"/>
                 <w:b/>
                 <w:bCs/>
                 <w:color w:val="000000"/>
@@ -4470,7 +4792,7 @@
           </w:tcPr>
           <w:p>
             <w:pPr>
-              <w:pStyle w:val="a9"/>
+              <w:pStyle w:val="ac"/>
               <w:numPr>
                 <w:ilvl w:val="0"/>
                 <w:numId w:val="8"/>
@@ -4478,7 +4800,6 @@
               <w:ind w:firstLineChars="0"/>
               <w:jc w:val="left"/>
               <w:rPr>
-                <w:rFonts w:hint="eastAsia"/>
                 <w:color w:val="000000"/>
                 <w:sz w:val="32"/>
               </w:rPr>
@@ -4493,7 +4814,7 @@
           </w:p>
           <w:p>
             <w:pPr>
-              <w:pStyle w:val="a9"/>
+              <w:pStyle w:val="ac"/>
               <w:numPr>
                 <w:ilvl w:val="0"/>
                 <w:numId w:val="8"/>
@@ -4501,7 +4822,6 @@
               <w:ind w:firstLineChars="0"/>
               <w:jc w:val="left"/>
               <w:rPr>
-                <w:rFonts w:hint="eastAsia"/>
                 <w:color w:val="000000"/>
                 <w:sz w:val="32"/>
               </w:rPr>
@@ -4517,7 +4837,7 @@
           </w:p>
           <w:p>
             <w:pPr>
-              <w:pStyle w:val="a9"/>
+              <w:pStyle w:val="ac"/>
               <w:numPr>
                 <w:ilvl w:val="0"/>
                 <w:numId w:val="8"/>
@@ -4878,14 +5198,13 @@
           </w:tcPr>
           <w:p>
             <w:pPr>
-              <w:pStyle w:val="a9"/>
+              <w:pStyle w:val="ac"/>
               <w:numPr>
                 <w:ilvl w:val="0"/>
                 <w:numId w:val="9"/>
               </w:numPr>
               <w:ind w:firstLineChars="0"/>
               <w:rPr>
-                <w:rFonts w:hint="eastAsia"/>
                 <w:color w:val="000000"/>
                 <w:sz w:val="32"/>
               </w:rPr>
@@ -4900,7 +5219,7 @@
           </w:p>
           <w:p>
             <w:pPr>
-              <w:pStyle w:val="a9"/>
+              <w:pStyle w:val="ac"/>
               <w:numPr>
                 <w:ilvl w:val="0"/>
                 <w:numId w:val="9"/>
@@ -5362,7 +5681,7 @@
           </w:tcPr>
           <w:p>
             <w:pPr>
-              <w:pStyle w:val="a9"/>
+              <w:pStyle w:val="ac"/>
               <w:numPr>
                 <w:ilvl w:val="0"/>
                 <w:numId w:val="10"/>
@@ -5370,7 +5689,6 @@
               <w:ind w:firstLineChars="0"/>
               <w:jc w:val="left"/>
               <w:rPr>
-                <w:rFonts w:hint="eastAsia"/>
                 <w:color w:val="000000"/>
                 <w:sz w:val="32"/>
               </w:rPr>
@@ -5385,7 +5703,7 @@
           </w:p>
           <w:p>
             <w:pPr>
-              <w:pStyle w:val="a9"/>
+              <w:pStyle w:val="ac"/>
               <w:numPr>
                 <w:ilvl w:val="0"/>
                 <w:numId w:val="10"/>
@@ -5393,7 +5711,6 @@
               <w:ind w:firstLineChars="0"/>
               <w:jc w:val="left"/>
               <w:rPr>
-                <w:rFonts w:hint="eastAsia"/>
                 <w:color w:val="000000"/>
                 <w:sz w:val="32"/>
               </w:rPr>
@@ -5409,7 +5726,7 @@
           </w:p>
           <w:p>
             <w:pPr>
-              <w:pStyle w:val="a9"/>
+              <w:pStyle w:val="ac"/>
               <w:numPr>
                 <w:ilvl w:val="0"/>
                 <w:numId w:val="10"/>
@@ -5846,8 +6163,18 @@
                 <w:color w:val="000000"/>
                 <w:spacing w:val="-20"/>
               </w:rPr>
-              <w:t>情 况</w:t>
-            </w:r>
+              <w:t xml:space="preserve">情 </w:t>
+            </w:r>
+            <w:proofErr w:type="gramStart"/>
+            <w:r>
+              <w:rPr>
+                <w:rFonts w:ascii="宋体" w:hAnsi="宋体" w:hint="eastAsia"/>
+                <w:color w:val="000000"/>
+                <w:spacing w:val="-20"/>
+              </w:rPr>
+              <w:t>况</w:t>
+            </w:r>
+            <w:proofErr w:type="gramEnd"/>
           </w:p>
         </w:tc>
         <w:tc>
@@ -5857,14 +6184,13 @@
           </w:tcPr>
           <w:p>
             <w:pPr>
-              <w:pStyle w:val="a9"/>
+              <w:pStyle w:val="ac"/>
               <w:numPr>
                 <w:ilvl w:val="0"/>
                 <w:numId w:val="11"/>
               </w:numPr>
               <w:ind w:firstLineChars="0"/>
               <w:rPr>
-                <w:rFonts w:hint="eastAsia"/>
                 <w:color w:val="000000"/>
                 <w:sz w:val="32"/>
               </w:rPr>
@@ -5874,19 +6200,34 @@
                 <w:color w:val="000000"/>
                 <w:sz w:val="32"/>
               </w:rPr>
-              <w:t>论文图片排版，格式不对，按模版修改</w:t>
-            </w:r>
-          </w:p>
-          <w:p>
-            <w:pPr>
-              <w:pStyle w:val="a9"/>
+              <w:t>论文图片排版，格式不对，</w:t>
+            </w:r>
+            <w:proofErr w:type="gramStart"/>
+            <w:r>
+              <w:rPr>
+                <w:color w:val="000000"/>
+                <w:sz w:val="32"/>
+              </w:rPr>
+              <w:t>按模版</w:t>
+            </w:r>
+            <w:proofErr w:type="gramEnd"/>
+            <w:r>
+              <w:rPr>
+                <w:color w:val="000000"/>
+                <w:sz w:val="32"/>
+              </w:rPr>
+              <w:t>修改</w:t>
+            </w:r>
+          </w:p>
+          <w:p>
+            <w:pPr>
+              <w:pStyle w:val="ac"/>
               <w:numPr>
                 <w:ilvl w:val="0"/>
                 <w:numId w:val="11"/>
               </w:numPr>
               <w:ind w:firstLineChars="0"/>
               <w:rPr>
-                <w:rFonts w:hint="eastAsia"/>
                 <w:color w:val="000000"/>
                 <w:sz w:val="32"/>
               </w:rPr>
@@ -5902,7 +6243,7 @@
           </w:p>
           <w:p>
             <w:pPr>
-              <w:pStyle w:val="a9"/>
+              <w:pStyle w:val="ac"/>
               <w:numPr>
                 <w:ilvl w:val="0"/>
                 <w:numId w:val="11"/>
@@ -5929,8 +6270,6 @@
               </w:rPr>
               <w:t>字太多，说话自信</w:t>
             </w:r>
-            <w:bookmarkStart w:id="3" w:name="_GoBack"/>
-            <w:bookmarkEnd w:id="3"/>
           </w:p>
         </w:tc>
         <w:tc>
@@ -6063,8 +6402,9 @@
           <w:sz w:val="20"/>
           <w:szCs w:val="20"/>
         </w:rPr>
-        <w:t>指导教师应按要求和时间段及时填写，该表格由学生保管，留在毕业设计（论文）现场随时接受校、院两级督导组</w:t>
-      </w:r>
+        <w:t>指导教师应按要求和时间</w:t>
+      </w:r>
+      <w:proofErr w:type="gramStart"/>
       <w:r>
         <w:rPr>
           <w:rFonts w:eastAsia="黑体" w:hint="eastAsia"/>
@@ -6075,8 +6415,9 @@
           <w:sz w:val="20"/>
           <w:szCs w:val="20"/>
         </w:rPr>
-        <w:t>检查</w:t>
-      </w:r>
+        <w:t>段及时</w:t>
+      </w:r>
+      <w:proofErr w:type="gramEnd"/>
       <w:r>
         <w:rPr>
           <w:rFonts w:eastAsia="黑体" w:hint="eastAsia"/>
@@ -6087,6 +6428,30 @@
           <w:sz w:val="20"/>
           <w:szCs w:val="20"/>
         </w:rPr>
+        <w:t>填写，该表格由学生保管，留在毕业设计（论文）现场随时接受校、院两级督导组</w:t>
+      </w:r>
+      <w:r>
+        <w:rPr>
+          <w:rFonts w:eastAsia="黑体" w:hint="eastAsia"/>
+          <w:b/>
+          <w:bCs/>
+          <w:color w:val="000000"/>
+          <w:w w:val="80"/>
+          <w:sz w:val="20"/>
+          <w:szCs w:val="20"/>
+        </w:rPr>
+        <w:t>检查</w:t>
+      </w:r>
+      <w:r>
+        <w:rPr>
+          <w:rFonts w:eastAsia="黑体" w:hint="eastAsia"/>
+          <w:b/>
+          <w:bCs/>
+          <w:color w:val="000000"/>
+          <w:w w:val="80"/>
+          <w:sz w:val="20"/>
+          <w:szCs w:val="20"/>
+        </w:rPr>
         <w:t>。</w:t>
       </w:r>
       <w:r>
@@ -6106,14 +6471,6 @@
       <w:r>
         <w:rPr>
           <w:color w:val="000000"/>
-          <w:szCs w:val="20"/>
-        </w:rPr>
-        <w:fldChar w:fldCharType="separate"/>
-      </w:r>
-      <w:r>
-        <w:rPr>
-          <w:color w:val="000000"/>
-          <w:sz w:val="20"/>
           <w:szCs w:val="20"/>
         </w:rPr>
         <w:fldChar w:fldCharType="end"/>
@@ -6130,7 +6487,7 @@
 </file>
 
 <file path=word/endnotes.xml><?xml version="1.0" encoding="utf-8"?>
-<w:endnotes xmlns:wpc="http://schemas.microsoft.com/office/word/2010/wordprocessingCanvas" xmlns:mc="http://schemas.openxmlformats.org/markup-compatibility/2006" xmlns:o="urn:schemas-microsoft-com:office:office" xmlns:r="http://schemas.openxmlformats.org/officeDocument/2006/relationships" xmlns:m="http://schemas.openxmlformats.org/officeDocument/2006/math" xmlns:v="urn:schemas-microsoft-com:vml" xmlns:wp14="http://schemas.microsoft.com/office/word/2010/wordprocessingDrawing" xmlns:wp="http://schemas.openxmlformats.org/drawingml/2006/wordprocessingDrawing" xmlns:w10="urn:schemas-microsoft-com:office:word" xmlns:w="http://schemas.openxmlformats.org/wordprocessingml/2006/main" xmlns:w14="http://schemas.microsoft.com/office/word/2010/wordml" xmlns:wpg="http://schemas.microsoft.com/office/word/2010/wordprocessingGroup" xmlns:wpi="http://schemas.microsoft.com/office/word/2010/wordprocessingInk" xmlns:wne="http://schemas.microsoft.com/office/word/2006/wordml" xmlns:wps="http://schemas.microsoft.com/office/word/2010/wordprocessingShape" mc:Ignorable="w14 wp14">
+<w:endnotes xmlns:wpc="http://schemas.microsoft.com/office/word/2010/wordprocessingCanvas" xmlns:cx="http://schemas.microsoft.com/office/drawing/2014/chartex" xmlns:cx1="http://schemas.microsoft.com/office/drawing/2015/9/8/chartex" xmlns:cx2="http://schemas.microsoft.com/office/drawing/2015/10/21/chartex" xmlns:cx3="http://schemas.microsoft.com/office/drawing/2016/5/9/chartex" xmlns:cx4="http://schemas.microsoft.com/office/drawing/2016/5/10/chartex" xmlns:cx5="http://schemas.microsoft.com/office/drawing/2016/5/11/chartex" xmlns:cx6="http://schemas.microsoft.com/office/drawing/2016/5/12/chartex" xmlns:cx7="http://schemas.microsoft.com/office/drawing/2016/5/13/chartex" xmlns:cx8="http://schemas.microsoft.com/office/drawing/2016/5/14/chartex" xmlns:mc="http://schemas.openxmlformats.org/markup-compatibility/2006" xmlns:aink="http://schemas.microsoft.com/office/drawing/2016/ink" xmlns:am3d="http://schemas.microsoft.com/office/drawing/2017/model3d" xmlns:o="urn:schemas-microsoft-com:office:office" xmlns:r="http://schemas.openxmlformats.org/officeDocument/2006/relationships" xmlns:m="http://schemas.openxmlformats.org/officeDocument/2006/math" xmlns:v="urn:schemas-microsoft-com:vml" xmlns:wp14="http://schemas.microsoft.com/office/word/2010/wordprocessingDrawing" xmlns:wp="http://schemas.openxmlformats.org/drawingml/2006/wordprocessingDrawing" xmlns:w10="urn:schemas-microsoft-com:office:word" xmlns:w="http://schemas.openxmlformats.org/wordprocessingml/2006/main" xmlns:w14="http://schemas.microsoft.com/office/word/2010/wordml" xmlns:w15="http://schemas.microsoft.com/office/word/2012/wordml" xmlns:w16cid="http://schemas.microsoft.com/office/word/2016/wordml/cid" xmlns:w16se="http://schemas.microsoft.com/office/word/2015/wordml/symex" xmlns:wpg="http://schemas.microsoft.com/office/word/2010/wordprocessingGroup" xmlns:wpi="http://schemas.microsoft.com/office/word/2010/wordprocessingInk" xmlns:wne="http://schemas.microsoft.com/office/word/2006/wordml" xmlns:wps="http://schemas.microsoft.com/office/word/2010/wordprocessingShape" mc:Ignorable="w14 w15 w16se w16cid wp14">
   <w:endnote w:type="separator" w:id="-1">
     <w:p>
       <w:r>
@@ -6149,80 +6506,80 @@
 </file>
 
 <file path=word/footer1.xml><?xml version="1.0" encoding="utf-8"?>
-<w:ftr xmlns:wpc="http://schemas.microsoft.com/office/word/2010/wordprocessingCanvas" xmlns:mc="http://schemas.openxmlformats.org/markup-compatibility/2006" xmlns:o="urn:schemas-microsoft-com:office:office" xmlns:r="http://schemas.openxmlformats.org/officeDocument/2006/relationships" xmlns:m="http://schemas.openxmlformats.org/officeDocument/2006/math" xmlns:v="urn:schemas-microsoft-com:vml" xmlns:wp14="http://schemas.microsoft.com/office/word/2010/wordprocessingDrawing" xmlns:wp="http://schemas.openxmlformats.org/drawingml/2006/wordprocessingDrawing" xmlns:w10="urn:schemas-microsoft-com:office:word" xmlns:w="http://schemas.openxmlformats.org/wordprocessingml/2006/main" xmlns:w14="http://schemas.microsoft.com/office/word/2010/wordml" xmlns:wpg="http://schemas.microsoft.com/office/word/2010/wordprocessingGroup" xmlns:wpi="http://schemas.microsoft.com/office/word/2010/wordprocessingInk" xmlns:wne="http://schemas.microsoft.com/office/word/2006/wordml" xmlns:wps="http://schemas.microsoft.com/office/word/2010/wordprocessingShape" mc:Ignorable="w14 wp14">
+<w:ftr xmlns:wpc="http://schemas.microsoft.com/office/word/2010/wordprocessingCanvas" xmlns:cx="http://schemas.microsoft.com/office/drawing/2014/chartex" xmlns:cx1="http://schemas.microsoft.com/office/drawing/2015/9/8/chartex" xmlns:cx2="http://schemas.microsoft.com/office/drawing/2015/10/21/chartex" xmlns:cx3="http://schemas.microsoft.com/office/drawing/2016/5/9/chartex" xmlns:cx4="http://schemas.microsoft.com/office/drawing/2016/5/10/chartex" xmlns:cx5="http://schemas.microsoft.com/office/drawing/2016/5/11/chartex" xmlns:cx6="http://schemas.microsoft.com/office/drawing/2016/5/12/chartex" xmlns:cx7="http://schemas.microsoft.com/office/drawing/2016/5/13/chartex" xmlns:cx8="http://schemas.microsoft.com/office/drawing/2016/5/14/chartex" xmlns:mc="http://schemas.openxmlformats.org/markup-compatibility/2006" xmlns:aink="http://schemas.microsoft.com/office/drawing/2016/ink" xmlns:am3d="http://schemas.microsoft.com/office/drawing/2017/model3d" xmlns:o="urn:schemas-microsoft-com:office:office" xmlns:r="http://schemas.openxmlformats.org/officeDocument/2006/relationships" xmlns:m="http://schemas.openxmlformats.org/officeDocument/2006/math" xmlns:v="urn:schemas-microsoft-com:vml" xmlns:wp14="http://schemas.microsoft.com/office/word/2010/wordprocessingDrawing" xmlns:wp="http://schemas.openxmlformats.org/drawingml/2006/wordprocessingDrawing" xmlns:w10="urn:schemas-microsoft-com:office:word" xmlns:w="http://schemas.openxmlformats.org/wordprocessingml/2006/main" xmlns:w14="http://schemas.microsoft.com/office/word/2010/wordml" xmlns:w15="http://schemas.microsoft.com/office/word/2012/wordml" xmlns:w16cid="http://schemas.microsoft.com/office/word/2016/wordml/cid" xmlns:w16se="http://schemas.microsoft.com/office/word/2015/wordml/symex" xmlns:wpg="http://schemas.microsoft.com/office/word/2010/wordprocessingGroup" xmlns:wpi="http://schemas.microsoft.com/office/word/2010/wordprocessingInk" xmlns:wne="http://schemas.microsoft.com/office/word/2006/wordml" xmlns:wps="http://schemas.microsoft.com/office/word/2010/wordprocessingShape" mc:Ignorable="w14 w15 w16se w16cid wp14">
   <w:p>
     <w:pPr>
-      <w:pStyle w:val="a4"/>
+      <w:pStyle w:val="a5"/>
       <w:framePr w:wrap="around" w:vAnchor="text" w:hAnchor="margin" w:xAlign="center" w:y="1"/>
       <w:rPr>
-        <w:rStyle w:val="a8"/>
+        <w:rStyle w:val="ab"/>
       </w:rPr>
     </w:pPr>
     <w:r>
       <w:rPr>
-        <w:rStyle w:val="a8"/>
+        <w:rStyle w:val="ab"/>
       </w:rPr>
       <w:fldChar w:fldCharType="begin"/>
     </w:r>
     <w:r>
       <w:rPr>
-        <w:rStyle w:val="a8"/>
+        <w:rStyle w:val="ab"/>
       </w:rPr>
       <w:instrText xml:space="preserve">PAGE  </w:instrText>
     </w:r>
     <w:r>
       <w:rPr>
-        <w:rStyle w:val="a8"/>
+        <w:rStyle w:val="ab"/>
       </w:rPr>
       <w:fldChar w:fldCharType="end"/>
     </w:r>
   </w:p>
   <w:p>
     <w:pPr>
-      <w:pStyle w:val="a4"/>
+      <w:pStyle w:val="a5"/>
     </w:pPr>
   </w:p>
 </w:ftr>
 </file>
 
 <file path=word/footer2.xml><?xml version="1.0" encoding="utf-8"?>
-<w:ftr xmlns:wpc="http://schemas.microsoft.com/office/word/2010/wordprocessingCanvas" xmlns:mc="http://schemas.openxmlformats.org/markup-compatibility/2006" xmlns:o="urn:schemas-microsoft-com:office:office" xmlns:r="http://schemas.openxmlformats.org/officeDocument/2006/relationships" xmlns:m="http://schemas.openxmlformats.org/officeDocument/2006/math" xmlns:v="urn:schemas-microsoft-com:vml" xmlns:wp14="http://schemas.microsoft.com/office/word/2010/wordprocessingDrawing" xmlns:wp="http://schemas.openxmlformats.org/drawingml/2006/wordprocessingDrawing" xmlns:w10="urn:schemas-microsoft-com:office:word" xmlns:w="http://schemas.openxmlformats.org/wordprocessingml/2006/main" xmlns:w14="http://schemas.microsoft.com/office/word/2010/wordml" xmlns:wpg="http://schemas.microsoft.com/office/word/2010/wordprocessingGroup" xmlns:wpi="http://schemas.microsoft.com/office/word/2010/wordprocessingInk" xmlns:wne="http://schemas.microsoft.com/office/word/2006/wordml" xmlns:wps="http://schemas.microsoft.com/office/word/2010/wordprocessingShape" mc:Ignorable="w14 wp14">
+<w:ftr xmlns:wpc="http://schemas.microsoft.com/office/word/2010/wordprocessingCanvas" xmlns:cx="http://schemas.microsoft.com/office/drawing/2014/chartex" xmlns:cx1="http://schemas.microsoft.com/office/drawing/2015/9/8/chartex" xmlns:cx2="http://schemas.microsoft.com/office/drawing/2015/10/21/chartex" xmlns:cx3="http://schemas.microsoft.com/office/drawing/2016/5/9/chartex" xmlns:cx4="http://schemas.microsoft.com/office/drawing/2016/5/10/chartex" xmlns:cx5="http://schemas.microsoft.com/office/drawing/2016/5/11/chartex" xmlns:cx6="http://schemas.microsoft.com/office/drawing/2016/5/12/chartex" xmlns:cx7="http://schemas.microsoft.com/office/drawing/2016/5/13/chartex" xmlns:cx8="http://schemas.microsoft.com/office/drawing/2016/5/14/chartex" xmlns:mc="http://schemas.openxmlformats.org/markup-compatibility/2006" xmlns:aink="http://schemas.microsoft.com/office/drawing/2016/ink" xmlns:am3d="http://schemas.microsoft.com/office/drawing/2017/model3d" xmlns:o="urn:schemas-microsoft-com:office:office" xmlns:r="http://schemas.openxmlformats.org/officeDocument/2006/relationships" xmlns:m="http://schemas.openxmlformats.org/officeDocument/2006/math" xmlns:v="urn:schemas-microsoft-com:vml" xmlns:wp14="http://schemas.microsoft.com/office/word/2010/wordprocessingDrawing" xmlns:wp="http://schemas.openxmlformats.org/drawingml/2006/wordprocessingDrawing" xmlns:w10="urn:schemas-microsoft-com:office:word" xmlns:w="http://schemas.openxmlformats.org/wordprocessingml/2006/main" xmlns:w14="http://schemas.microsoft.com/office/word/2010/wordml" xmlns:w15="http://schemas.microsoft.com/office/word/2012/wordml" xmlns:w16cid="http://schemas.microsoft.com/office/word/2016/wordml/cid" xmlns:w16se="http://schemas.microsoft.com/office/word/2015/wordml/symex" xmlns:wpg="http://schemas.microsoft.com/office/word/2010/wordprocessingGroup" xmlns:wpi="http://schemas.microsoft.com/office/word/2010/wordprocessingInk" xmlns:wne="http://schemas.microsoft.com/office/word/2006/wordml" xmlns:wps="http://schemas.microsoft.com/office/word/2010/wordprocessingShape" mc:Ignorable="w14 w15 w16se w16cid wp14">
   <w:p>
     <w:pPr>
-      <w:pStyle w:val="a4"/>
+      <w:pStyle w:val="a5"/>
       <w:framePr w:wrap="around" w:vAnchor="text" w:hAnchor="margin" w:xAlign="center" w:y="1"/>
       <w:rPr>
-        <w:rStyle w:val="a8"/>
+        <w:rStyle w:val="ab"/>
       </w:rPr>
     </w:pPr>
     <w:r>
       <w:rPr>
-        <w:rStyle w:val="a8"/>
+        <w:rStyle w:val="ab"/>
         <w:rFonts w:hint="eastAsia"/>
       </w:rPr>
       <w:t>—</w:t>
     </w:r>
     <w:r>
       <w:rPr>
-        <w:rStyle w:val="a8"/>
+        <w:rStyle w:val="ab"/>
       </w:rPr>
       <w:fldChar w:fldCharType="begin"/>
     </w:r>
     <w:r>
       <w:rPr>
-        <w:rStyle w:val="a8"/>
+        <w:rStyle w:val="ab"/>
       </w:rPr>
       <w:instrText xml:space="preserve">PAGE  </w:instrText>
     </w:r>
     <w:r>
       <w:rPr>
-        <w:rStyle w:val="a8"/>
+        <w:rStyle w:val="ab"/>
       </w:rPr>
       <w:fldChar w:fldCharType="separate"/>
     </w:r>
     <w:r>
       <w:rPr>
-        <w:rStyle w:val="a8"/>
+        <w:rStyle w:val="ab"/>
         <w:rFonts w:hint="eastAsia"/>
         <w:noProof/>
       </w:rPr>
@@ -6230,13 +6587,13 @@
     </w:r>
     <w:r>
       <w:rPr>
-        <w:rStyle w:val="a8"/>
+        <w:rStyle w:val="ab"/>
       </w:rPr>
       <w:fldChar w:fldCharType="end"/>
     </w:r>
     <w:r>
       <w:rPr>
-        <w:rStyle w:val="a8"/>
+        <w:rStyle w:val="ab"/>
         <w:rFonts w:hint="eastAsia"/>
       </w:rPr>
       <w:t>—</w:t>
@@ -6244,24 +6601,24 @@
   </w:p>
   <w:p>
     <w:pPr>
-      <w:pStyle w:val="a4"/>
+      <w:pStyle w:val="a5"/>
     </w:pPr>
   </w:p>
 </w:ftr>
 </file>
 
 <file path=word/footer3.xml><?xml version="1.0" encoding="utf-8"?>
-<w:ftr xmlns:wpc="http://schemas.microsoft.com/office/word/2010/wordprocessingCanvas" xmlns:mc="http://schemas.openxmlformats.org/markup-compatibility/2006" xmlns:o="urn:schemas-microsoft-com:office:office" xmlns:r="http://schemas.openxmlformats.org/officeDocument/2006/relationships" xmlns:m="http://schemas.openxmlformats.org/officeDocument/2006/math" xmlns:v="urn:schemas-microsoft-com:vml" xmlns:wp14="http://schemas.microsoft.com/office/word/2010/wordprocessingDrawing" xmlns:wp="http://schemas.openxmlformats.org/drawingml/2006/wordprocessingDrawing" xmlns:w10="urn:schemas-microsoft-com:office:word" xmlns:w="http://schemas.openxmlformats.org/wordprocessingml/2006/main" xmlns:w14="http://schemas.microsoft.com/office/word/2010/wordml" xmlns:wpg="http://schemas.microsoft.com/office/word/2010/wordprocessingGroup" xmlns:wpi="http://schemas.microsoft.com/office/word/2010/wordprocessingInk" xmlns:wne="http://schemas.microsoft.com/office/word/2006/wordml" xmlns:wps="http://schemas.microsoft.com/office/word/2010/wordprocessingShape" mc:Ignorable="w14 wp14">
+<w:ftr xmlns:wpc="http://schemas.microsoft.com/office/word/2010/wordprocessingCanvas" xmlns:cx="http://schemas.microsoft.com/office/drawing/2014/chartex" xmlns:cx1="http://schemas.microsoft.com/office/drawing/2015/9/8/chartex" xmlns:cx2="http://schemas.microsoft.com/office/drawing/2015/10/21/chartex" xmlns:cx3="http://schemas.microsoft.com/office/drawing/2016/5/9/chartex" xmlns:cx4="http://schemas.microsoft.com/office/drawing/2016/5/10/chartex" xmlns:cx5="http://schemas.microsoft.com/office/drawing/2016/5/11/chartex" xmlns:cx6="http://schemas.microsoft.com/office/drawing/2016/5/12/chartex" xmlns:cx7="http://schemas.microsoft.com/office/drawing/2016/5/13/chartex" xmlns:cx8="http://schemas.microsoft.com/office/drawing/2016/5/14/chartex" xmlns:mc="http://schemas.openxmlformats.org/markup-compatibility/2006" xmlns:aink="http://schemas.microsoft.com/office/drawing/2016/ink" xmlns:am3d="http://schemas.microsoft.com/office/drawing/2017/model3d" xmlns:o="urn:schemas-microsoft-com:office:office" xmlns:r="http://schemas.openxmlformats.org/officeDocument/2006/relationships" xmlns:m="http://schemas.openxmlformats.org/officeDocument/2006/math" xmlns:v="urn:schemas-microsoft-com:vml" xmlns:wp14="http://schemas.microsoft.com/office/word/2010/wordprocessingDrawing" xmlns:wp="http://schemas.openxmlformats.org/drawingml/2006/wordprocessingDrawing" xmlns:w10="urn:schemas-microsoft-com:office:word" xmlns:w="http://schemas.openxmlformats.org/wordprocessingml/2006/main" xmlns:w14="http://schemas.microsoft.com/office/word/2010/wordml" xmlns:w15="http://schemas.microsoft.com/office/word/2012/wordml" xmlns:w16cid="http://schemas.microsoft.com/office/word/2016/wordml/cid" xmlns:w16se="http://schemas.microsoft.com/office/word/2015/wordml/symex" xmlns:wpg="http://schemas.microsoft.com/office/word/2010/wordprocessingGroup" xmlns:wpi="http://schemas.microsoft.com/office/word/2010/wordprocessingInk" xmlns:wne="http://schemas.microsoft.com/office/word/2006/wordml" xmlns:wps="http://schemas.microsoft.com/office/word/2010/wordprocessingShape" mc:Ignorable="w14 w15 w16se w16cid wp14">
   <w:p>
     <w:pPr>
-      <w:pStyle w:val="a4"/>
+      <w:pStyle w:val="a5"/>
     </w:pPr>
   </w:p>
 </w:ftr>
 </file>
 
 <file path=word/footnotes.xml><?xml version="1.0" encoding="utf-8"?>
-<w:footnotes xmlns:wpc="http://schemas.microsoft.com/office/word/2010/wordprocessingCanvas" xmlns:mc="http://schemas.openxmlformats.org/markup-compatibility/2006" xmlns:o="urn:schemas-microsoft-com:office:office" xmlns:r="http://schemas.openxmlformats.org/officeDocument/2006/relationships" xmlns:m="http://schemas.openxmlformats.org/officeDocument/2006/math" xmlns:v="urn:schemas-microsoft-com:vml" xmlns:wp14="http://schemas.microsoft.com/office/word/2010/wordprocessingDrawing" xmlns:wp="http://schemas.openxmlformats.org/drawingml/2006/wordprocessingDrawing" xmlns:w10="urn:schemas-microsoft-com:office:word" xmlns:w="http://schemas.openxmlformats.org/wordprocessingml/2006/main" xmlns:w14="http://schemas.microsoft.com/office/word/2010/wordml" xmlns:wpg="http://schemas.microsoft.com/office/word/2010/wordprocessingGroup" xmlns:wpi="http://schemas.microsoft.com/office/word/2010/wordprocessingInk" xmlns:wne="http://schemas.microsoft.com/office/word/2006/wordml" xmlns:wps="http://schemas.microsoft.com/office/word/2010/wordprocessingShape" mc:Ignorable="w14 wp14">
+<w:footnotes xmlns:wpc="http://schemas.microsoft.com/office/word/2010/wordprocessingCanvas" xmlns:cx="http://schemas.microsoft.com/office/drawing/2014/chartex" xmlns:cx1="http://schemas.microsoft.com/office/drawing/2015/9/8/chartex" xmlns:cx2="http://schemas.microsoft.com/office/drawing/2015/10/21/chartex" xmlns:cx3="http://schemas.microsoft.com/office/drawing/2016/5/9/chartex" xmlns:cx4="http://schemas.microsoft.com/office/drawing/2016/5/10/chartex" xmlns:cx5="http://schemas.microsoft.com/office/drawing/2016/5/11/chartex" xmlns:cx6="http://schemas.microsoft.com/office/drawing/2016/5/12/chartex" xmlns:cx7="http://schemas.microsoft.com/office/drawing/2016/5/13/chartex" xmlns:cx8="http://schemas.microsoft.com/office/drawing/2016/5/14/chartex" xmlns:mc="http://schemas.openxmlformats.org/markup-compatibility/2006" xmlns:aink="http://schemas.microsoft.com/office/drawing/2016/ink" xmlns:am3d="http://schemas.microsoft.com/office/drawing/2017/model3d" xmlns:o="urn:schemas-microsoft-com:office:office" xmlns:r="http://schemas.openxmlformats.org/officeDocument/2006/relationships" xmlns:m="http://schemas.openxmlformats.org/officeDocument/2006/math" xmlns:v="urn:schemas-microsoft-com:vml" xmlns:wp14="http://schemas.microsoft.com/office/word/2010/wordprocessingDrawing" xmlns:wp="http://schemas.openxmlformats.org/drawingml/2006/wordprocessingDrawing" xmlns:w10="urn:schemas-microsoft-com:office:word" xmlns:w="http://schemas.openxmlformats.org/wordprocessingml/2006/main" xmlns:w14="http://schemas.microsoft.com/office/word/2010/wordml" xmlns:w15="http://schemas.microsoft.com/office/word/2012/wordml" xmlns:w16cid="http://schemas.microsoft.com/office/word/2016/wordml/cid" xmlns:w16se="http://schemas.microsoft.com/office/word/2015/wordml/symex" xmlns:wpg="http://schemas.microsoft.com/office/word/2010/wordprocessingGroup" xmlns:wpi="http://schemas.microsoft.com/office/word/2010/wordprocessingInk" xmlns:wne="http://schemas.microsoft.com/office/word/2006/wordml" xmlns:wps="http://schemas.microsoft.com/office/word/2010/wordprocessingShape" mc:Ignorable="w14 w15 w16se w16cid wp14">
   <w:footnote w:type="separator" w:id="-1">
     <w:p>
       <w:r>
@@ -6280,7 +6637,7 @@
 </file>
 
 <file path=word/header1.xml><?xml version="1.0" encoding="utf-8"?>
-<w:hdr xmlns:wpc="http://schemas.microsoft.com/office/word/2010/wordprocessingCanvas" xmlns:mc="http://schemas.openxmlformats.org/markup-compatibility/2006" xmlns:o="urn:schemas-microsoft-com:office:office" xmlns:r="http://schemas.openxmlformats.org/officeDocument/2006/relationships" xmlns:m="http://schemas.openxmlformats.org/officeDocument/2006/math" xmlns:v="urn:schemas-microsoft-com:vml" xmlns:wp14="http://schemas.microsoft.com/office/word/2010/wordprocessingDrawing" xmlns:wp="http://schemas.openxmlformats.org/drawingml/2006/wordprocessingDrawing" xmlns:w10="urn:schemas-microsoft-com:office:word" xmlns:w="http://schemas.openxmlformats.org/wordprocessingml/2006/main" xmlns:w14="http://schemas.microsoft.com/office/word/2010/wordml" xmlns:wpg="http://schemas.microsoft.com/office/word/2010/wordprocessingGroup" xmlns:wpi="http://schemas.microsoft.com/office/word/2010/wordprocessingInk" xmlns:wne="http://schemas.microsoft.com/office/word/2006/wordml" xmlns:wps="http://schemas.microsoft.com/office/word/2010/wordprocessingShape" mc:Ignorable="w14 wp14">
+<w:hdr xmlns:wpc="http://schemas.microsoft.com/office/word/2010/wordprocessingCanvas" xmlns:cx="http://schemas.microsoft.com/office/drawing/2014/chartex" xmlns:cx1="http://schemas.microsoft.com/office/drawing/2015/9/8/chartex" xmlns:cx2="http://schemas.microsoft.com/office/drawing/2015/10/21/chartex" xmlns:cx3="http://schemas.microsoft.com/office/drawing/2016/5/9/chartex" xmlns:cx4="http://schemas.microsoft.com/office/drawing/2016/5/10/chartex" xmlns:cx5="http://schemas.microsoft.com/office/drawing/2016/5/11/chartex" xmlns:cx6="http://schemas.microsoft.com/office/drawing/2016/5/12/chartex" xmlns:cx7="http://schemas.microsoft.com/office/drawing/2016/5/13/chartex" xmlns:cx8="http://schemas.microsoft.com/office/drawing/2016/5/14/chartex" xmlns:mc="http://schemas.openxmlformats.org/markup-compatibility/2006" xmlns:aink="http://schemas.microsoft.com/office/drawing/2016/ink" xmlns:am3d="http://schemas.microsoft.com/office/drawing/2017/model3d" xmlns:o="urn:schemas-microsoft-com:office:office" xmlns:r="http://schemas.openxmlformats.org/officeDocument/2006/relationships" xmlns:m="http://schemas.openxmlformats.org/officeDocument/2006/math" xmlns:v="urn:schemas-microsoft-com:vml" xmlns:wp14="http://schemas.microsoft.com/office/word/2010/wordprocessingDrawing" xmlns:wp="http://schemas.openxmlformats.org/drawingml/2006/wordprocessingDrawing" xmlns:w10="urn:schemas-microsoft-com:office:word" xmlns:w="http://schemas.openxmlformats.org/wordprocessingml/2006/main" xmlns:w14="http://schemas.microsoft.com/office/word/2010/wordml" xmlns:w15="http://schemas.microsoft.com/office/word/2012/wordml" xmlns:w16cid="http://schemas.microsoft.com/office/word/2016/wordml/cid" xmlns:w16se="http://schemas.microsoft.com/office/word/2015/wordml/symex" xmlns:wpg="http://schemas.microsoft.com/office/word/2010/wordprocessingGroup" xmlns:wpi="http://schemas.microsoft.com/office/word/2010/wordprocessingInk" xmlns:wne="http://schemas.microsoft.com/office/word/2006/wordml" xmlns:wps="http://schemas.microsoft.com/office/word/2010/wordprocessingShape" mc:Ignorable="w14 w15 w16se w16cid wp14">
   <w:p>
     <w:pPr>
       <w:pStyle w:val="a3"/>
@@ -6290,7 +6647,7 @@
 </file>
 
 <file path=word/header2.xml><?xml version="1.0" encoding="utf-8"?>
-<w:hdr xmlns:wpc="http://schemas.microsoft.com/office/word/2010/wordprocessingCanvas" xmlns:mc="http://schemas.openxmlformats.org/markup-compatibility/2006" xmlns:o="urn:schemas-microsoft-com:office:office" xmlns:r="http://schemas.openxmlformats.org/officeDocument/2006/relationships" xmlns:m="http://schemas.openxmlformats.org/officeDocument/2006/math" xmlns:v="urn:schemas-microsoft-com:vml" xmlns:wp14="http://schemas.microsoft.com/office/word/2010/wordprocessingDrawing" xmlns:wp="http://schemas.openxmlformats.org/drawingml/2006/wordprocessingDrawing" xmlns:w10="urn:schemas-microsoft-com:office:word" xmlns:w="http://schemas.openxmlformats.org/wordprocessingml/2006/main" xmlns:w14="http://schemas.microsoft.com/office/word/2010/wordml" xmlns:wpg="http://schemas.microsoft.com/office/word/2010/wordprocessingGroup" xmlns:wpi="http://schemas.microsoft.com/office/word/2010/wordprocessingInk" xmlns:wne="http://schemas.microsoft.com/office/word/2006/wordml" xmlns:wps="http://schemas.microsoft.com/office/word/2010/wordprocessingShape" mc:Ignorable="w14 wp14">
+<w:hdr xmlns:wpc="http://schemas.microsoft.com/office/word/2010/wordprocessingCanvas" xmlns:cx="http://schemas.microsoft.com/office/drawing/2014/chartex" xmlns:cx1="http://schemas.microsoft.com/office/drawing/2015/9/8/chartex" xmlns:cx2="http://schemas.microsoft.com/office/drawing/2015/10/21/chartex" xmlns:cx3="http://schemas.microsoft.com/office/drawing/2016/5/9/chartex" xmlns:cx4="http://schemas.microsoft.com/office/drawing/2016/5/10/chartex" xmlns:cx5="http://schemas.microsoft.com/office/drawing/2016/5/11/chartex" xmlns:cx6="http://schemas.microsoft.com/office/drawing/2016/5/12/chartex" xmlns:cx7="http://schemas.microsoft.com/office/drawing/2016/5/13/chartex" xmlns:cx8="http://schemas.microsoft.com/office/drawing/2016/5/14/chartex" xmlns:mc="http://schemas.openxmlformats.org/markup-compatibility/2006" xmlns:aink="http://schemas.microsoft.com/office/drawing/2016/ink" xmlns:am3d="http://schemas.microsoft.com/office/drawing/2017/model3d" xmlns:o="urn:schemas-microsoft-com:office:office" xmlns:r="http://schemas.openxmlformats.org/officeDocument/2006/relationships" xmlns:m="http://schemas.openxmlformats.org/officeDocument/2006/math" xmlns:v="urn:schemas-microsoft-com:vml" xmlns:wp14="http://schemas.microsoft.com/office/word/2010/wordprocessingDrawing" xmlns:wp="http://schemas.openxmlformats.org/drawingml/2006/wordprocessingDrawing" xmlns:w10="urn:schemas-microsoft-com:office:word" xmlns:w="http://schemas.openxmlformats.org/wordprocessingml/2006/main" xmlns:w14="http://schemas.microsoft.com/office/word/2010/wordml" xmlns:w15="http://schemas.microsoft.com/office/word/2012/wordml" xmlns:w16cid="http://schemas.microsoft.com/office/word/2016/wordml/cid" xmlns:w16se="http://schemas.microsoft.com/office/word/2015/wordml/symex" xmlns:wpg="http://schemas.microsoft.com/office/word/2010/wordprocessingGroup" xmlns:wpi="http://schemas.microsoft.com/office/word/2010/wordprocessingInk" xmlns:wne="http://schemas.microsoft.com/office/word/2006/wordml" xmlns:wps="http://schemas.microsoft.com/office/word/2010/wordprocessingShape" mc:Ignorable="w14 w15 w16se w16cid wp14">
   <w:p>
     <w:pPr>
       <w:pStyle w:val="a3"/>
@@ -6303,7 +6660,7 @@
 </file>
 
 <file path=word/header3.xml><?xml version="1.0" encoding="utf-8"?>
-<w:hdr xmlns:wpc="http://schemas.microsoft.com/office/word/2010/wordprocessingCanvas" xmlns:mc="http://schemas.openxmlformats.org/markup-compatibility/2006" xmlns:o="urn:schemas-microsoft-com:office:office" xmlns:r="http://schemas.openxmlformats.org/officeDocument/2006/relationships" xmlns:m="http://schemas.openxmlformats.org/officeDocument/2006/math" xmlns:v="urn:schemas-microsoft-com:vml" xmlns:wp14="http://schemas.microsoft.com/office/word/2010/wordprocessingDrawing" xmlns:wp="http://schemas.openxmlformats.org/drawingml/2006/wordprocessingDrawing" xmlns:w10="urn:schemas-microsoft-com:office:word" xmlns:w="http://schemas.openxmlformats.org/wordprocessingml/2006/main" xmlns:w14="http://schemas.microsoft.com/office/word/2010/wordml" xmlns:wpg="http://schemas.microsoft.com/office/word/2010/wordprocessingGroup" xmlns:wpi="http://schemas.microsoft.com/office/word/2010/wordprocessingInk" xmlns:wne="http://schemas.microsoft.com/office/word/2006/wordml" xmlns:wps="http://schemas.microsoft.com/office/word/2010/wordprocessingShape" mc:Ignorable="w14 wp14">
+<w:hdr xmlns:wpc="http://schemas.microsoft.com/office/word/2010/wordprocessingCanvas" xmlns:cx="http://schemas.microsoft.com/office/drawing/2014/chartex" xmlns:cx1="http://schemas.microsoft.com/office/drawing/2015/9/8/chartex" xmlns:cx2="http://schemas.microsoft.com/office/drawing/2015/10/21/chartex" xmlns:cx3="http://schemas.microsoft.com/office/drawing/2016/5/9/chartex" xmlns:cx4="http://schemas.microsoft.com/office/drawing/2016/5/10/chartex" xmlns:cx5="http://schemas.microsoft.com/office/drawing/2016/5/11/chartex" xmlns:cx6="http://schemas.microsoft.com/office/drawing/2016/5/12/chartex" xmlns:cx7="http://schemas.microsoft.com/office/drawing/2016/5/13/chartex" xmlns:cx8="http://schemas.microsoft.com/office/drawing/2016/5/14/chartex" xmlns:mc="http://schemas.openxmlformats.org/markup-compatibility/2006" xmlns:aink="http://schemas.microsoft.com/office/drawing/2016/ink" xmlns:am3d="http://schemas.microsoft.com/office/drawing/2017/model3d" xmlns:o="urn:schemas-microsoft-com:office:office" xmlns:r="http://schemas.openxmlformats.org/officeDocument/2006/relationships" xmlns:m="http://schemas.openxmlformats.org/officeDocument/2006/math" xmlns:v="urn:schemas-microsoft-com:vml" xmlns:wp14="http://schemas.microsoft.com/office/word/2010/wordprocessingDrawing" xmlns:wp="http://schemas.openxmlformats.org/drawingml/2006/wordprocessingDrawing" xmlns:w10="urn:schemas-microsoft-com:office:word" xmlns:w="http://schemas.openxmlformats.org/wordprocessingml/2006/main" xmlns:w14="http://schemas.microsoft.com/office/word/2010/wordml" xmlns:w15="http://schemas.microsoft.com/office/word/2012/wordml" xmlns:w16cid="http://schemas.microsoft.com/office/word/2016/wordml/cid" xmlns:w16se="http://schemas.microsoft.com/office/word/2015/wordml/symex" xmlns:wpg="http://schemas.microsoft.com/office/word/2010/wordprocessingGroup" xmlns:wpi="http://schemas.microsoft.com/office/word/2010/wordprocessingInk" xmlns:wne="http://schemas.microsoft.com/office/word/2006/wordml" xmlns:wps="http://schemas.microsoft.com/office/word/2010/wordprocessingShape" mc:Ignorable="w14 w15 w16se w16cid wp14">
   <w:p>
     <w:pPr>
       <w:pStyle w:val="a3"/>
@@ -6313,8 +6670,8 @@
 </file>
 
 <file path=word/numbering.xml><?xml version="1.0" encoding="utf-8"?>
-<w:numbering xmlns:wpc="http://schemas.microsoft.com/office/word/2010/wordprocessingCanvas" xmlns:mc="http://schemas.openxmlformats.org/markup-compatibility/2006" xmlns:o="urn:schemas-microsoft-com:office:office" xmlns:r="http://schemas.openxmlformats.org/officeDocument/2006/relationships" xmlns:m="http://schemas.openxmlformats.org/officeDocument/2006/math" xmlns:v="urn:schemas-microsoft-com:vml" xmlns:wp14="http://schemas.microsoft.com/office/word/2010/wordprocessingDrawing" xmlns:wp="http://schemas.openxmlformats.org/drawingml/2006/wordprocessingDrawing" xmlns:w10="urn:schemas-microsoft-com:office:word" xmlns:w="http://schemas.openxmlformats.org/wordprocessingml/2006/main" xmlns:w14="http://schemas.microsoft.com/office/word/2010/wordml" xmlns:wpg="http://schemas.microsoft.com/office/word/2010/wordprocessingGroup" xmlns:wpi="http://schemas.microsoft.com/office/word/2010/wordprocessingInk" xmlns:wne="http://schemas.microsoft.com/office/word/2006/wordml" xmlns:wps="http://schemas.microsoft.com/office/word/2010/wordprocessingShape" mc:Ignorable="w14 wp14">
-  <w:abstractNum w:abstractNumId="0">
+<w:numbering xmlns:wpc="http://schemas.microsoft.com/office/word/2010/wordprocessingCanvas" xmlns:cx="http://schemas.microsoft.com/office/drawing/2014/chartex" xmlns:cx1="http://schemas.microsoft.com/office/drawing/2015/9/8/chartex" xmlns:cx2="http://schemas.microsoft.com/office/drawing/2015/10/21/chartex" xmlns:cx3="http://schemas.microsoft.com/office/drawing/2016/5/9/chartex" xmlns:cx4="http://schemas.microsoft.com/office/drawing/2016/5/10/chartex" xmlns:cx5="http://schemas.microsoft.com/office/drawing/2016/5/11/chartex" xmlns:cx6="http://schemas.microsoft.com/office/drawing/2016/5/12/chartex" xmlns:cx7="http://schemas.microsoft.com/office/drawing/2016/5/13/chartex" xmlns:cx8="http://schemas.microsoft.com/office/drawing/2016/5/14/chartex" xmlns:mc="http://schemas.openxmlformats.org/markup-compatibility/2006" xmlns:aink="http://schemas.microsoft.com/office/drawing/2016/ink" xmlns:am3d="http://schemas.microsoft.com/office/drawing/2017/model3d" xmlns:o="urn:schemas-microsoft-com:office:office" xmlns:r="http://schemas.openxmlformats.org/officeDocument/2006/relationships" xmlns:m="http://schemas.openxmlformats.org/officeDocument/2006/math" xmlns:v="urn:schemas-microsoft-com:vml" xmlns:wp14="http://schemas.microsoft.com/office/word/2010/wordprocessingDrawing" xmlns:wp="http://schemas.openxmlformats.org/drawingml/2006/wordprocessingDrawing" xmlns:w10="urn:schemas-microsoft-com:office:word" xmlns:w="http://schemas.openxmlformats.org/wordprocessingml/2006/main" xmlns:w14="http://schemas.microsoft.com/office/word/2010/wordml" xmlns:w15="http://schemas.microsoft.com/office/word/2012/wordml" xmlns:w16cid="http://schemas.microsoft.com/office/word/2016/wordml/cid" xmlns:w16se="http://schemas.microsoft.com/office/word/2015/wordml/symex" xmlns:wpg="http://schemas.microsoft.com/office/word/2010/wordprocessingGroup" xmlns:wpi="http://schemas.microsoft.com/office/word/2010/wordprocessingInk" xmlns:wne="http://schemas.microsoft.com/office/word/2006/wordml" xmlns:wps="http://schemas.microsoft.com/office/word/2010/wordprocessingShape" mc:Ignorable="w14 w15 w16se w16cid wp14">
+  <w:abstractNum w:abstractNumId="0" w15:restartNumberingAfterBreak="0">
     <w:nsid w:val="292F2C96"/>
     <w:multiLevelType w:val="hybridMultilevel"/>
     <w:tmpl w:val="580EA0F8"/>
@@ -6403,7 +6760,7 @@
       </w:pPr>
     </w:lvl>
   </w:abstractNum>
-  <w:abstractNum w:abstractNumId="1">
+  <w:abstractNum w:abstractNumId="1" w15:restartNumberingAfterBreak="0">
     <w:nsid w:val="3CA13C67"/>
     <w:multiLevelType w:val="hybridMultilevel"/>
     <w:tmpl w:val="1BA61D3C"/>
@@ -6492,7 +6849,7 @@
       </w:pPr>
     </w:lvl>
   </w:abstractNum>
-  <w:abstractNum w:abstractNumId="2">
+  <w:abstractNum w:abstractNumId="2" w15:restartNumberingAfterBreak="0">
     <w:nsid w:val="3D1175D4"/>
     <w:multiLevelType w:val="hybridMultilevel"/>
     <w:tmpl w:val="172067D8"/>
@@ -6581,7 +6938,7 @@
       </w:pPr>
     </w:lvl>
   </w:abstractNum>
-  <w:abstractNum w:abstractNumId="3">
+  <w:abstractNum w:abstractNumId="3" w15:restartNumberingAfterBreak="0">
     <w:nsid w:val="41ED52BF"/>
     <w:multiLevelType w:val="hybridMultilevel"/>
     <w:tmpl w:val="568A640A"/>
@@ -6670,7 +7027,7 @@
       </w:pPr>
     </w:lvl>
   </w:abstractNum>
-  <w:abstractNum w:abstractNumId="4">
+  <w:abstractNum w:abstractNumId="4" w15:restartNumberingAfterBreak="0">
     <w:nsid w:val="445816BE"/>
     <w:multiLevelType w:val="hybridMultilevel"/>
     <w:tmpl w:val="4600F154"/>
@@ -6756,7 +7113,7 @@
       </w:pPr>
     </w:lvl>
   </w:abstractNum>
-  <w:abstractNum w:abstractNumId="5">
+  <w:abstractNum w:abstractNumId="5" w15:restartNumberingAfterBreak="0">
     <w:nsid w:val="467B1B72"/>
     <w:multiLevelType w:val="hybridMultilevel"/>
     <w:tmpl w:val="92E60ADA"/>
@@ -6847,7 +7204,7 @@
       </w:pPr>
     </w:lvl>
   </w:abstractNum>
-  <w:abstractNum w:abstractNumId="6">
+  <w:abstractNum w:abstractNumId="6" w15:restartNumberingAfterBreak="0">
     <w:nsid w:val="542E37F9"/>
     <w:multiLevelType w:val="hybridMultilevel"/>
     <w:tmpl w:val="818C3EFC"/>
@@ -6938,7 +7295,7 @@
       </w:pPr>
     </w:lvl>
   </w:abstractNum>
-  <w:abstractNum w:abstractNumId="7">
+  <w:abstractNum w:abstractNumId="7" w15:restartNumberingAfterBreak="0">
     <w:nsid w:val="70E43BD3"/>
     <w:multiLevelType w:val="hybridMultilevel"/>
     <w:tmpl w:val="9C783178"/>
@@ -7024,7 +7381,7 @@
       </w:pPr>
     </w:lvl>
   </w:abstractNum>
-  <w:abstractNum w:abstractNumId="8">
+  <w:abstractNum w:abstractNumId="8" w15:restartNumberingAfterBreak="0">
     <w:nsid w:val="70FB2FAC"/>
     <w:multiLevelType w:val="hybridMultilevel"/>
     <w:tmpl w:val="174C03B8"/>
@@ -7137,7 +7494,7 @@
       </w:rPr>
     </w:lvl>
   </w:abstractNum>
-  <w:abstractNum w:abstractNumId="9">
+  <w:abstractNum w:abstractNumId="9" w15:restartNumberingAfterBreak="0">
     <w:nsid w:val="76B96802"/>
     <w:multiLevelType w:val="hybridMultilevel"/>
     <w:tmpl w:val="703631C0"/>
@@ -7227,7 +7584,7 @@
       </w:pPr>
     </w:lvl>
   </w:abstractNum>
-  <w:abstractNum w:abstractNumId="10">
+  <w:abstractNum w:abstractNumId="10" w15:restartNumberingAfterBreak="0">
     <w:nsid w:val="7D032354"/>
     <w:multiLevelType w:val="hybridMultilevel"/>
     <w:tmpl w:val="92E60ADA"/>
@@ -7355,7 +7712,7 @@
 </file>
 
 <file path=word/styles.xml><?xml version="1.0" encoding="utf-8"?>
-<w:styles xmlns:mc="http://schemas.openxmlformats.org/markup-compatibility/2006" xmlns:r="http://schemas.openxmlformats.org/officeDocument/2006/relationships" xmlns:w="http://schemas.openxmlformats.org/wordprocessingml/2006/main" xmlns:w14="http://schemas.microsoft.com/office/word/2010/wordml" mc:Ignorable="w14">
+<w:styles xmlns:mc="http://schemas.openxmlformats.org/markup-compatibility/2006" xmlns:r="http://schemas.openxmlformats.org/officeDocument/2006/relationships" xmlns:w="http://schemas.openxmlformats.org/wordprocessingml/2006/main" xmlns:w14="http://schemas.microsoft.com/office/word/2010/wordml" xmlns:w15="http://schemas.microsoft.com/office/word/2012/wordml" xmlns:w16cid="http://schemas.microsoft.com/office/word/2016/wordml/cid" xmlns:w16se="http://schemas.microsoft.com/office/word/2015/wordml/symex" mc:Ignorable="w14 w15 w16se w16cid">
   <w:docDefaults>
     <w:rPrDefault>
       <w:rPr>
@@ -7368,147 +7725,382 @@
     </w:rPrDefault>
     <w:pPrDefault/>
   </w:docDefaults>
-  <w:latentStyles w:defLockedState="0" w:defUIPriority="99" w:defSemiHidden="1" w:defUnhideWhenUsed="1" w:defQFormat="0" w:count="267">
-    <w:lsdException w:name="Normal" w:semiHidden="0" w:uiPriority="0" w:unhideWhenUsed="0" w:qFormat="1"/>
-    <w:lsdException w:name="heading 1" w:semiHidden="0" w:uiPriority="9" w:unhideWhenUsed="0" w:qFormat="1"/>
-    <w:lsdException w:name="heading 2" w:uiPriority="9" w:qFormat="1"/>
-    <w:lsdException w:name="heading 3" w:uiPriority="9" w:qFormat="1"/>
-    <w:lsdException w:name="heading 4" w:uiPriority="9" w:qFormat="1"/>
-    <w:lsdException w:name="heading 5" w:uiPriority="9" w:qFormat="1"/>
-    <w:lsdException w:name="heading 6" w:uiPriority="9" w:qFormat="1"/>
-    <w:lsdException w:name="heading 7" w:uiPriority="9" w:qFormat="1"/>
-    <w:lsdException w:name="heading 8" w:uiPriority="9" w:qFormat="1"/>
-    <w:lsdException w:name="heading 9" w:uiPriority="9" w:qFormat="1"/>
-    <w:lsdException w:name="toc 1" w:uiPriority="39"/>
-    <w:lsdException w:name="toc 2" w:uiPriority="39"/>
-    <w:lsdException w:name="toc 3" w:uiPriority="39"/>
-    <w:lsdException w:name="toc 4" w:uiPriority="39"/>
-    <w:lsdException w:name="toc 5" w:uiPriority="39"/>
-    <w:lsdException w:name="toc 6" w:uiPriority="39"/>
-    <w:lsdException w:name="toc 7" w:uiPriority="39"/>
-    <w:lsdException w:name="toc 8" w:uiPriority="39"/>
-    <w:lsdException w:name="toc 9" w:uiPriority="39"/>
-    <w:lsdException w:name="header" w:uiPriority="0"/>
-    <w:lsdException w:name="footer" w:uiPriority="0"/>
-    <w:lsdException w:name="caption" w:uiPriority="35" w:qFormat="1"/>
-    <w:lsdException w:name="page number" w:uiPriority="0"/>
-    <w:lsdException w:name="Title" w:semiHidden="0" w:uiPriority="10" w:unhideWhenUsed="0" w:qFormat="1"/>
-    <w:lsdException w:name="Default Paragraph Font" w:uiPriority="1"/>
-    <w:lsdException w:name="Subtitle" w:semiHidden="0" w:uiPriority="11" w:unhideWhenUsed="0" w:qFormat="1"/>
-    <w:lsdException w:name="Strong" w:semiHidden="0" w:uiPriority="22" w:unhideWhenUsed="0" w:qFormat="1"/>
-    <w:lsdException w:name="Emphasis" w:semiHidden="0" w:uiPriority="20" w:unhideWhenUsed="0" w:qFormat="1"/>
+  <w:latentStyles w:defLockedState="0" w:defUIPriority="99" w:defSemiHidden="0" w:defUnhideWhenUsed="0" w:defQFormat="0" w:count="375">
+    <w:lsdException w:name="Normal" w:uiPriority="0" w:qFormat="1"/>
+    <w:lsdException w:name="heading 1" w:uiPriority="9" w:qFormat="1"/>
+    <w:lsdException w:name="heading 2" w:semiHidden="1" w:uiPriority="9" w:unhideWhenUsed="1" w:qFormat="1"/>
+    <w:lsdException w:name="heading 3" w:semiHidden="1" w:uiPriority="9" w:unhideWhenUsed="1" w:qFormat="1"/>
+    <w:lsdException w:name="heading 4" w:semiHidden="1" w:uiPriority="9" w:unhideWhenUsed="1" w:qFormat="1"/>
+    <w:lsdException w:name="heading 5" w:semiHidden="1" w:uiPriority="9" w:unhideWhenUsed="1" w:qFormat="1"/>
+    <w:lsdException w:name="heading 6" w:semiHidden="1" w:uiPriority="9" w:unhideWhenUsed="1" w:qFormat="1"/>
+    <w:lsdException w:name="heading 7" w:semiHidden="1" w:uiPriority="9" w:unhideWhenUsed="1" w:qFormat="1"/>
+    <w:lsdException w:name="heading 8" w:semiHidden="1" w:uiPriority="9" w:unhideWhenUsed="1" w:qFormat="1"/>
+    <w:lsdException w:name="heading 9" w:semiHidden="1" w:uiPriority="9" w:unhideWhenUsed="1" w:qFormat="1"/>
+    <w:lsdException w:name="index 1" w:semiHidden="1" w:unhideWhenUsed="1"/>
+    <w:lsdException w:name="index 2" w:semiHidden="1" w:unhideWhenUsed="1"/>
+    <w:lsdException w:name="index 3" w:semiHidden="1" w:unhideWhenUsed="1"/>
+    <w:lsdException w:name="index 4" w:semiHidden="1" w:unhideWhenUsed="1"/>
+    <w:lsdException w:name="index 5" w:semiHidden="1" w:unhideWhenUsed="1"/>
+    <w:lsdException w:name="index 6" w:semiHidden="1" w:unhideWhenUsed="1"/>
+    <w:lsdException w:name="index 7" w:semiHidden="1" w:unhideWhenUsed="1"/>
+    <w:lsdException w:name="index 8" w:semiHidden="1" w:unhideWhenUsed="1"/>
+    <w:lsdException w:name="index 9" w:semiHidden="1" w:unhideWhenUsed="1"/>
+    <w:lsdException w:name="toc 1" w:semiHidden="1" w:uiPriority="39" w:unhideWhenUsed="1"/>
+    <w:lsdException w:name="toc 2" w:semiHidden="1" w:uiPriority="39" w:unhideWhenUsed="1"/>
+    <w:lsdException w:name="toc 3" w:semiHidden="1" w:uiPriority="39" w:unhideWhenUsed="1"/>
+    <w:lsdException w:name="toc 4" w:semiHidden="1" w:uiPriority="39" w:unhideWhenUsed="1"/>
+    <w:lsdException w:name="toc 5" w:semiHidden="1" w:uiPriority="39" w:unhideWhenUsed="1"/>
+    <w:lsdException w:name="toc 6" w:semiHidden="1" w:uiPriority="39" w:unhideWhenUsed="1"/>
+    <w:lsdException w:name="toc 7" w:semiHidden="1" w:uiPriority="39" w:unhideWhenUsed="1"/>
+    <w:lsdException w:name="toc 8" w:semiHidden="1" w:uiPriority="39" w:unhideWhenUsed="1"/>
+    <w:lsdException w:name="toc 9" w:semiHidden="1" w:uiPriority="39" w:unhideWhenUsed="1"/>
+    <w:lsdException w:name="Normal Indent" w:semiHidden="1" w:unhideWhenUsed="1"/>
+    <w:lsdException w:name="footnote text" w:semiHidden="1" w:unhideWhenUsed="1"/>
+    <w:lsdException w:name="annotation text" w:semiHidden="1" w:unhideWhenUsed="1"/>
+    <w:lsdException w:name="header" w:semiHidden="1" w:uiPriority="0" w:unhideWhenUsed="1"/>
+    <w:lsdException w:name="footer" w:semiHidden="1" w:uiPriority="0" w:unhideWhenUsed="1"/>
+    <w:lsdException w:name="index heading" w:semiHidden="1" w:unhideWhenUsed="1"/>
+    <w:lsdException w:name="caption" w:semiHidden="1" w:uiPriority="35" w:unhideWhenUsed="1" w:qFormat="1"/>
+    <w:lsdException w:name="table of figures" w:semiHidden="1" w:unhideWhenUsed="1"/>
+    <w:lsdException w:name="envelope address" w:semiHidden="1" w:unhideWhenUsed="1"/>
+    <w:lsdException w:name="envelope return" w:semiHidden="1" w:unhideWhenUsed="1"/>
+    <w:lsdException w:name="footnote reference" w:semiHidden="1" w:unhideWhenUsed="1"/>
+    <w:lsdException w:name="annotation reference" w:semiHidden="1" w:unhideWhenUsed="1"/>
+    <w:lsdException w:name="line number" w:semiHidden="1" w:unhideWhenUsed="1"/>
+    <w:lsdException w:name="page number" w:semiHidden="1" w:uiPriority="0" w:unhideWhenUsed="1"/>
+    <w:lsdException w:name="endnote reference" w:semiHidden="1" w:unhideWhenUsed="1"/>
+    <w:lsdException w:name="endnote text" w:semiHidden="1" w:unhideWhenUsed="1"/>
+    <w:lsdException w:name="table of authorities" w:semiHidden="1" w:unhideWhenUsed="1"/>
+    <w:lsdException w:name="macro" w:semiHidden="1" w:unhideWhenUsed="1"/>
+    <w:lsdException w:name="toa heading" w:semiHidden="1" w:unhideWhenUsed="1"/>
+    <w:lsdException w:name="List" w:semiHidden="1" w:unhideWhenUsed="1"/>
+    <w:lsdException w:name="List Bullet" w:semiHidden="1" w:unhideWhenUsed="1"/>
+    <w:lsdException w:name="List Number" w:semiHidden="1" w:unhideWhenUsed="1"/>
+    <w:lsdException w:name="List 2" w:semiHidden="1" w:unhideWhenUsed="1"/>
+    <w:lsdException w:name="List 3" w:semiHidden="1" w:unhideWhenUsed="1"/>
+    <w:lsdException w:name="List 4" w:semiHidden="1" w:unhideWhenUsed="1"/>
+    <w:lsdException w:name="List 5" w:semiHidden="1" w:unhideWhenUsed="1"/>
+    <w:lsdException w:name="List Bullet 2" w:semiHidden="1" w:unhideWhenUsed="1"/>
+    <w:lsdException w:name="List Bullet 3" w:semiHidden="1" w:unhideWhenUsed="1"/>
+    <w:lsdException w:name="List Bullet 4" w:semiHidden="1" w:unhideWhenUsed="1"/>
+    <w:lsdException w:name="List Bullet 5" w:semiHidden="1" w:unhideWhenUsed="1"/>
+    <w:lsdException w:name="List Number 2" w:semiHidden="1" w:unhideWhenUsed="1"/>
+    <w:lsdException w:name="List Number 3" w:semiHidden="1" w:unhideWhenUsed="1"/>
+    <w:lsdException w:name="List Number 4" w:semiHidden="1" w:unhideWhenUsed="1"/>
+    <w:lsdException w:name="List Number 5" w:semiHidden="1" w:unhideWhenUsed="1"/>
+    <w:lsdException w:name="Title" w:uiPriority="10" w:qFormat="1"/>
+    <w:lsdException w:name="Closing" w:semiHidden="1" w:unhideWhenUsed="1"/>
+    <w:lsdException w:name="Signature" w:semiHidden="1" w:unhideWhenUsed="1"/>
+    <w:lsdException w:name="Default Paragraph Font" w:semiHidden="1" w:uiPriority="1" w:unhideWhenUsed="1"/>
+    <w:lsdException w:name="Body Text" w:semiHidden="1" w:unhideWhenUsed="1"/>
+    <w:lsdException w:name="Body Text Indent" w:semiHidden="1" w:unhideWhenUsed="1"/>
+    <w:lsdException w:name="List Continue" w:semiHidden="1" w:unhideWhenUsed="1"/>
+    <w:lsdException w:name="List Continue 2" w:semiHidden="1" w:unhideWhenUsed="1"/>
+    <w:lsdException w:name="List Continue 3" w:semiHidden="1" w:unhideWhenUsed="1"/>
+    <w:lsdException w:name="List Continue 4" w:semiHidden="1" w:unhideWhenUsed="1"/>
+    <w:lsdException w:name="List Continue 5" w:semiHidden="1" w:unhideWhenUsed="1"/>
+    <w:lsdException w:name="Message Header" w:semiHidden="1" w:unhideWhenUsed="1"/>
+    <w:lsdException w:name="Subtitle" w:uiPriority="11" w:qFormat="1"/>
+    <w:lsdException w:name="Salutation" w:semiHidden="1" w:unhideWhenUsed="1"/>
+    <w:lsdException w:name="Date" w:semiHidden="1" w:unhideWhenUsed="1"/>
+    <w:lsdException w:name="Body Text First Indent" w:semiHidden="1" w:unhideWhenUsed="1"/>
+    <w:lsdException w:name="Body Text First Indent 2" w:semiHidden="1" w:unhideWhenUsed="1"/>
+    <w:lsdException w:name="Note Heading" w:semiHidden="1" w:unhideWhenUsed="1"/>
+    <w:lsdException w:name="Body Text 2" w:semiHidden="1" w:unhideWhenUsed="1"/>
+    <w:lsdException w:name="Body Text 3" w:semiHidden="1" w:unhideWhenUsed="1"/>
+    <w:lsdException w:name="Body Text Indent 2" w:semiHidden="1" w:unhideWhenUsed="1"/>
+    <w:lsdException w:name="Body Text Indent 3" w:semiHidden="1" w:unhideWhenUsed="1"/>
+    <w:lsdException w:name="Block Text" w:semiHidden="1" w:unhideWhenUsed="1"/>
+    <w:lsdException w:name="Hyperlink" w:semiHidden="1" w:unhideWhenUsed="1"/>
+    <w:lsdException w:name="FollowedHyperlink" w:semiHidden="1" w:unhideWhenUsed="1"/>
+    <w:lsdException w:name="Strong" w:uiPriority="22" w:qFormat="1"/>
+    <w:lsdException w:name="Emphasis" w:uiPriority="20" w:qFormat="1"/>
+    <w:lsdException w:name="Document Map" w:semiHidden="1" w:unhideWhenUsed="1"/>
+    <w:lsdException w:name="Plain Text" w:semiHidden="1" w:unhideWhenUsed="1"/>
+    <w:lsdException w:name="E-mail Signature" w:semiHidden="1" w:unhideWhenUsed="1"/>
+    <w:lsdException w:name="HTML Top of Form" w:semiHidden="1" w:unhideWhenUsed="1"/>
+    <w:lsdException w:name="HTML Bottom of Form" w:semiHidden="1" w:unhideWhenUsed="1"/>
+    <w:lsdException w:name="Normal (Web)" w:semiHidden="1" w:unhideWhenUsed="1"/>
+    <w:lsdException w:name="HTML Acronym" w:semiHidden="1" w:unhideWhenUsed="1"/>
+    <w:lsdException w:name="HTML Address" w:semiHidden="1" w:unhideWhenUsed="1"/>
+    <w:lsdException w:name="HTML Cite" w:semiHidden="1" w:unhideWhenUsed="1"/>
+    <w:lsdException w:name="HTML Code" w:semiHidden="1" w:unhideWhenUsed="1"/>
+    <w:lsdException w:name="HTML Definition" w:semiHidden="1" w:unhideWhenUsed="1"/>
+    <w:lsdException w:name="HTML Keyboard" w:semiHidden="1" w:unhideWhenUsed="1"/>
+    <w:lsdException w:name="HTML Preformatted" w:semiHidden="1" w:unhideWhenUsed="1"/>
+    <w:lsdException w:name="HTML Sample" w:semiHidden="1" w:unhideWhenUsed="1"/>
+    <w:lsdException w:name="HTML Typewriter" w:semiHidden="1" w:unhideWhenUsed="1"/>
+    <w:lsdException w:name="HTML Variable" w:semiHidden="1" w:unhideWhenUsed="1"/>
+    <w:lsdException w:name="Normal Table" w:semiHidden="1" w:unhideWhenUsed="1"/>
+    <w:lsdException w:name="annotation subject" w:semiHidden="1" w:unhideWhenUsed="1"/>
+    <w:lsdException w:name="No List" w:semiHidden="1" w:unhideWhenUsed="1"/>
+    <w:lsdException w:name="Outline List 1" w:semiHidden="1" w:unhideWhenUsed="1"/>
+    <w:lsdException w:name="Outline List 2" w:semiHidden="1" w:unhideWhenUsed="1"/>
+    <w:lsdException w:name="Outline List 3" w:semiHidden="1" w:unhideWhenUsed="1"/>
+    <w:lsdException w:name="Table Simple 1" w:semiHidden="1" w:unhideWhenUsed="1"/>
+    <w:lsdException w:name="Table Simple 2" w:semiHidden="1" w:unhideWhenUsed="1"/>
+    <w:lsdException w:name="Table Simple 3" w:semiHidden="1" w:unhideWhenUsed="1"/>
+    <w:lsdException w:name="Table Classic 1" w:semiHidden="1" w:unhideWhenUsed="1"/>
+    <w:lsdException w:name="Table Classic 2" w:semiHidden="1" w:unhideWhenUsed="1"/>
+    <w:lsdException w:name="Table Classic 3" w:semiHidden="1" w:unhideWhenUsed="1"/>
+    <w:lsdException w:name="Table Classic 4" w:semiHidden="1" w:unhideWhenUsed="1"/>
+    <w:lsdException w:name="Table Colorful 1" w:semiHidden="1" w:unhideWhenUsed="1"/>
+    <w:lsdException w:name="Table Colorful 2" w:semiHidden="1" w:unhideWhenUsed="1"/>
+    <w:lsdException w:name="Table Colorful 3" w:semiHidden="1" w:unhideWhenUsed="1"/>
+    <w:lsdException w:name="Table Columns 1" w:semiHidden="1" w:unhideWhenUsed="1"/>
+    <w:lsdException w:name="Table Columns 2" w:semiHidden="1" w:unhideWhenUsed="1"/>
+    <w:lsdException w:name="Table Columns 3" w:semiHidden="1" w:unhideWhenUsed="1"/>
+    <w:lsdException w:name="Table Columns 4" w:semiHidden="1" w:unhideWhenUsed="1"/>
+    <w:lsdException w:name="Table Columns 5" w:semiHidden="1" w:unhideWhenUsed="1"/>
+    <w:lsdException w:name="Table Grid 1" w:semiHidden="1" w:unhideWhenUsed="1"/>
+    <w:lsdException w:name="Table Grid 2" w:semiHidden="1" w:unhideWhenUsed="1"/>
+    <w:lsdException w:name="Table Grid 3" w:semiHidden="1" w:unhideWhenUsed="1"/>
+    <w:lsdException w:name="Table Grid 4" w:semiHidden="1" w:unhideWhenUsed="1"/>
+    <w:lsdException w:name="Table Grid 5" w:semiHidden="1" w:unhideWhenUsed="1"/>
+    <w:lsdException w:name="Table Grid 6" w:semiHidden="1" w:unhideWhenUsed="1"/>
+    <w:lsdException w:name="Table Grid 7" w:semiHidden="1" w:unhideWhenUsed="1"/>
+    <w:lsdException w:name="Table Grid 8" w:semiHidden="1" w:unhideWhenUsed="1"/>
+    <w:lsdException w:name="Table List 1" w:semiHidden="1" w:unhideWhenUsed="1"/>
+    <w:lsdException w:name="Table List 2" w:semiHidden="1" w:unhideWhenUsed="1"/>
+    <w:lsdException w:name="Table List 3" w:semiHidden="1" w:unhideWhenUsed="1"/>
+    <w:lsdException w:name="Table List 4" w:semiHidden="1" w:unhideWhenUsed="1"/>
+    <w:lsdException w:name="Table List 5" w:semiHidden="1" w:unhideWhenUsed="1"/>
+    <w:lsdException w:name="Table List 6" w:semiHidden="1" w:unhideWhenUsed="1"/>
+    <w:lsdException w:name="Table List 7" w:semiHidden="1" w:unhideWhenUsed="1"/>
+    <w:lsdException w:name="Table List 8" w:semiHidden="1" w:unhideWhenUsed="1"/>
+    <w:lsdException w:name="Table 3D effects 1" w:semiHidden="1" w:unhideWhenUsed="1"/>
+    <w:lsdException w:name="Table 3D effects 2" w:semiHidden="1" w:unhideWhenUsed="1"/>
+    <w:lsdException w:name="Table 3D effects 3" w:semiHidden="1" w:unhideWhenUsed="1"/>
+    <w:lsdException w:name="Table Contemporary" w:semiHidden="1" w:unhideWhenUsed="1"/>
+    <w:lsdException w:name="Table Elegant" w:semiHidden="1" w:unhideWhenUsed="1"/>
+    <w:lsdException w:name="Table Professional" w:semiHidden="1" w:unhideWhenUsed="1"/>
+    <w:lsdException w:name="Table Subtle 1" w:semiHidden="1" w:unhideWhenUsed="1"/>
+    <w:lsdException w:name="Table Subtle 2" w:semiHidden="1" w:unhideWhenUsed="1"/>
+    <w:lsdException w:name="Table Web 1" w:semiHidden="1" w:unhideWhenUsed="1"/>
+    <w:lsdException w:name="Table Web 2" w:semiHidden="1" w:unhideWhenUsed="1"/>
+    <w:lsdException w:name="Table Web 3" w:semiHidden="1" w:unhideWhenUsed="1"/>
+    <w:lsdException w:name="Balloon Text" w:semiHidden="1" w:unhideWhenUsed="1"/>
     <w:lsdException w:name="Table Grid" w:uiPriority="59"/>
-    <w:lsdException w:name="Placeholder Text" w:unhideWhenUsed="0"/>
-    <w:lsdException w:name="No Spacing" w:semiHidden="0" w:uiPriority="1" w:unhideWhenUsed="0" w:qFormat="1"/>
-    <w:lsdException w:name="Light Shading" w:semiHidden="0" w:uiPriority="60" w:unhideWhenUsed="0"/>
-    <w:lsdException w:name="Light List" w:semiHidden="0" w:uiPriority="61" w:unhideWhenUsed="0"/>
-    <w:lsdException w:name="Light Grid" w:semiHidden="0" w:uiPriority="62" w:unhideWhenUsed="0"/>
-    <w:lsdException w:name="Medium Shading 1" w:semiHidden="0" w:uiPriority="63" w:unhideWhenUsed="0"/>
-    <w:lsdException w:name="Medium Shading 2" w:semiHidden="0" w:uiPriority="64" w:unhideWhenUsed="0"/>
-    <w:lsdException w:name="Medium List 1" w:semiHidden="0" w:uiPriority="65" w:unhideWhenUsed="0"/>
-    <w:lsdException w:name="Medium List 2" w:semiHidden="0" w:uiPriority="66" w:unhideWhenUsed="0"/>
-    <w:lsdException w:name="Medium Grid 1" w:semiHidden="0" w:uiPriority="67" w:unhideWhenUsed="0"/>
-    <w:lsdException w:name="Medium Grid 2" w:semiHidden="0" w:uiPriority="68" w:unhideWhenUsed="0"/>
-    <w:lsdException w:name="Medium Grid 3" w:semiHidden="0" w:uiPriority="69" w:unhideWhenUsed="0"/>
-    <w:lsdException w:name="Dark List" w:semiHidden="0" w:uiPriority="70" w:unhideWhenUsed="0"/>
-    <w:lsdException w:name="Colorful Shading" w:semiHidden="0" w:uiPriority="71" w:unhideWhenUsed="0"/>
-    <w:lsdException w:name="Colorful List" w:semiHidden="0" w:uiPriority="72" w:unhideWhenUsed="0"/>
-    <w:lsdException w:name="Colorful Grid" w:semiHidden="0" w:uiPriority="73" w:unhideWhenUsed="0"/>
-    <w:lsdException w:name="Light Shading Accent 1" w:semiHidden="0" w:uiPriority="60" w:unhideWhenUsed="0"/>
-    <w:lsdException w:name="Light List Accent 1" w:semiHidden="0" w:uiPriority="61" w:unhideWhenUsed="0"/>
-    <w:lsdException w:name="Light Grid Accent 1" w:semiHidden="0" w:uiPriority="62" w:unhideWhenUsed="0"/>
-    <w:lsdException w:name="Medium Shading 1 Accent 1" w:semiHidden="0" w:uiPriority="63" w:unhideWhenUsed="0"/>
-    <w:lsdException w:name="Medium Shading 2 Accent 1" w:semiHidden="0" w:uiPriority="64" w:unhideWhenUsed="0"/>
-    <w:lsdException w:name="Medium List 1 Accent 1" w:semiHidden="0" w:uiPriority="65" w:unhideWhenUsed="0"/>
-    <w:lsdException w:name="Revision" w:unhideWhenUsed="0"/>
-    <w:lsdException w:name="List Paragraph" w:semiHidden="0" w:uiPriority="34" w:unhideWhenUsed="0" w:qFormat="1"/>
-    <w:lsdException w:name="Quote" w:semiHidden="0" w:uiPriority="29" w:unhideWhenUsed="0" w:qFormat="1"/>
-    <w:lsdException w:name="Intense Quote" w:semiHidden="0" w:uiPriority="30" w:unhideWhenUsed="0" w:qFormat="1"/>
-    <w:lsdException w:name="Medium List 2 Accent 1" w:semiHidden="0" w:uiPriority="66" w:unhideWhenUsed="0"/>
-    <w:lsdException w:name="Medium Grid 1 Accent 1" w:semiHidden="0" w:uiPriority="67" w:unhideWhenUsed="0"/>
-    <w:lsdException w:name="Medium Grid 2 Accent 1" w:semiHidden="0" w:uiPriority="68" w:unhideWhenUsed="0"/>
-    <w:lsdException w:name="Medium Grid 3 Accent 1" w:semiHidden="0" w:uiPriority="69" w:unhideWhenUsed="0"/>
-    <w:lsdException w:name="Dark List Accent 1" w:semiHidden="0" w:uiPriority="70" w:unhideWhenUsed="0"/>
-    <w:lsdException w:name="Colorful Shading Accent 1" w:semiHidden="0" w:uiPriority="71" w:unhideWhenUsed="0"/>
-    <w:lsdException w:name="Colorful List Accent 1" w:semiHidden="0" w:uiPriority="72" w:unhideWhenUsed="0"/>
-    <w:lsdException w:name="Colorful Grid Accent 1" w:semiHidden="0" w:uiPriority="73" w:unhideWhenUsed="0"/>
-    <w:lsdException w:name="Light Shading Accent 2" w:semiHidden="0" w:uiPriority="60" w:unhideWhenUsed="0"/>
-    <w:lsdException w:name="Light List Accent 2" w:semiHidden="0" w:uiPriority="61" w:unhideWhenUsed="0"/>
-    <w:lsdException w:name="Light Grid Accent 2" w:semiHidden="0" w:uiPriority="62" w:unhideWhenUsed="0"/>
-    <w:lsdException w:name="Medium Shading 1 Accent 2" w:semiHidden="0" w:uiPriority="63" w:unhideWhenUsed="0"/>
-    <w:lsdException w:name="Medium Shading 2 Accent 2" w:semiHidden="0" w:uiPriority="64" w:unhideWhenUsed="0"/>
-    <w:lsdException w:name="Medium List 1 Accent 2" w:semiHidden="0" w:uiPriority="65" w:unhideWhenUsed="0"/>
-    <w:lsdException w:name="Medium List 2 Accent 2" w:semiHidden="0" w:uiPriority="66" w:unhideWhenUsed="0"/>
-    <w:lsdException w:name="Medium Grid 1 Accent 2" w:semiHidden="0" w:uiPriority="67" w:unhideWhenUsed="0"/>
-    <w:lsdException w:name="Medium Grid 2 Accent 2" w:semiHidden="0" w:uiPriority="68" w:unhideWhenUsed="0"/>
-    <w:lsdException w:name="Medium Grid 3 Accent 2" w:semiHidden="0" w:uiPriority="69" w:unhideWhenUsed="0"/>
-    <w:lsdException w:name="Dark List Accent 2" w:semiHidden="0" w:uiPriority="70" w:unhideWhenUsed="0"/>
-    <w:lsdException w:name="Colorful Shading Accent 2" w:semiHidden="0" w:uiPriority="71" w:unhideWhenUsed="0"/>
-    <w:lsdException w:name="Colorful List Accent 2" w:semiHidden="0" w:uiPriority="72" w:unhideWhenUsed="0"/>
-    <w:lsdException w:name="Colorful Grid Accent 2" w:semiHidden="0" w:uiPriority="73" w:unhideWhenUsed="0"/>
-    <w:lsdException w:name="Light Shading Accent 3" w:semiHidden="0" w:uiPriority="60" w:unhideWhenUsed="0"/>
-    <w:lsdException w:name="Light List Accent 3" w:semiHidden="0" w:uiPriority="61" w:unhideWhenUsed="0"/>
-    <w:lsdException w:name="Light Grid Accent 3" w:semiHidden="0" w:uiPriority="62" w:unhideWhenUsed="0"/>
-    <w:lsdException w:name="Medium Shading 1 Accent 3" w:semiHidden="0" w:uiPriority="63" w:unhideWhenUsed="0"/>
-    <w:lsdException w:name="Medium Shading 2 Accent 3" w:semiHidden="0" w:uiPriority="64" w:unhideWhenUsed="0"/>
-    <w:lsdException w:name="Medium List 1 Accent 3" w:semiHidden="0" w:uiPriority="65" w:unhideWhenUsed="0"/>
-    <w:lsdException w:name="Medium List 2 Accent 3" w:semiHidden="0" w:uiPriority="66" w:unhideWhenUsed="0"/>
-    <w:lsdException w:name="Medium Grid 1 Accent 3" w:semiHidden="0" w:uiPriority="67" w:unhideWhenUsed="0"/>
-    <w:lsdException w:name="Medium Grid 2 Accent 3" w:semiHidden="0" w:uiPriority="68" w:unhideWhenUsed="0"/>
-    <w:lsdException w:name="Medium Grid 3 Accent 3" w:semiHidden="0" w:uiPriority="69" w:unhideWhenUsed="0"/>
-    <w:lsdException w:name="Dark List Accent 3" w:semiHidden="0" w:uiPriority="70" w:unhideWhenUsed="0"/>
-    <w:lsdException w:name="Colorful Shading Accent 3" w:semiHidden="0" w:uiPriority="71" w:unhideWhenUsed="0"/>
-    <w:lsdException w:name="Colorful List Accent 3" w:semiHidden="0" w:uiPriority="72" w:unhideWhenUsed="0"/>
-    <w:lsdException w:name="Colorful Grid Accent 3" w:semiHidden="0" w:uiPriority="73" w:unhideWhenUsed="0"/>
-    <w:lsdException w:name="Light Shading Accent 4" w:semiHidden="0" w:uiPriority="60" w:unhideWhenUsed="0"/>
-    <w:lsdException w:name="Light List Accent 4" w:semiHidden="0" w:uiPriority="61" w:unhideWhenUsed="0"/>
-    <w:lsdException w:name="Light Grid Accent 4" w:semiHidden="0" w:uiPriority="62" w:unhideWhenUsed="0"/>
-    <w:lsdException w:name="Medium Shading 1 Accent 4" w:semiHidden="0" w:uiPriority="63" w:unhideWhenUsed="0"/>
-    <w:lsdException w:name="Medium Shading 2 Accent 4" w:semiHidden="0" w:uiPriority="64" w:unhideWhenUsed="0"/>
-    <w:lsdException w:name="Medium List 1 Accent 4" w:semiHidden="0" w:uiPriority="65" w:unhideWhenUsed="0"/>
-    <w:lsdException w:name="Medium List 2 Accent 4" w:semiHidden="0" w:uiPriority="66" w:unhideWhenUsed="0"/>
-    <w:lsdException w:name="Medium Grid 1 Accent 4" w:semiHidden="0" w:uiPriority="67" w:unhideWhenUsed="0"/>
-    <w:lsdException w:name="Medium Grid 2 Accent 4" w:semiHidden="0" w:uiPriority="68" w:unhideWhenUsed="0"/>
-    <w:lsdException w:name="Medium Grid 3 Accent 4" w:semiHidden="0" w:uiPriority="69" w:unhideWhenUsed="0"/>
-    <w:lsdException w:name="Dark List Accent 4" w:semiHidden="0" w:uiPriority="70" w:unhideWhenUsed="0"/>
-    <w:lsdException w:name="Colorful Shading Accent 4" w:semiHidden="0" w:uiPriority="71" w:unhideWhenUsed="0"/>
-    <w:lsdException w:name="Colorful List Accent 4" w:semiHidden="0" w:uiPriority="72" w:unhideWhenUsed="0"/>
-    <w:lsdException w:name="Colorful Grid Accent 4" w:semiHidden="0" w:uiPriority="73" w:unhideWhenUsed="0"/>
-    <w:lsdException w:name="Light Shading Accent 5" w:semiHidden="0" w:uiPriority="60" w:unhideWhenUsed="0"/>
-    <w:lsdException w:name="Light List Accent 5" w:semiHidden="0" w:uiPriority="61" w:unhideWhenUsed="0"/>
-    <w:lsdException w:name="Light Grid Accent 5" w:semiHidden="0" w:uiPriority="62" w:unhideWhenUsed="0"/>
-    <w:lsdException w:name="Medium Shading 1 Accent 5" w:semiHidden="0" w:uiPriority="63" w:unhideWhenUsed="0"/>
-    <w:lsdException w:name="Medium Shading 2 Accent 5" w:semiHidden="0" w:uiPriority="64" w:unhideWhenUsed="0"/>
-    <w:lsdException w:name="Medium List 1 Accent 5" w:semiHidden="0" w:uiPriority="65" w:unhideWhenUsed="0"/>
-    <w:lsdException w:name="Medium List 2 Accent 5" w:semiHidden="0" w:uiPriority="66" w:unhideWhenUsed="0"/>
-    <w:lsdException w:name="Medium Grid 1 Accent 5" w:semiHidden="0" w:uiPriority="67" w:unhideWhenUsed="0"/>
-    <w:lsdException w:name="Medium Grid 2 Accent 5" w:semiHidden="0" w:uiPriority="68" w:unhideWhenUsed="0"/>
-    <w:lsdException w:name="Medium Grid 3 Accent 5" w:semiHidden="0" w:uiPriority="69" w:unhideWhenUsed="0"/>
-    <w:lsdException w:name="Dark List Accent 5" w:semiHidden="0" w:uiPriority="70" w:unhideWhenUsed="0"/>
-    <w:lsdException w:name="Colorful Shading Accent 5" w:semiHidden="0" w:uiPriority="71" w:unhideWhenUsed="0"/>
-    <w:lsdException w:name="Colorful List Accent 5" w:semiHidden="0" w:uiPriority="72" w:unhideWhenUsed="0"/>
-    <w:lsdException w:name="Colorful Grid Accent 5" w:semiHidden="0" w:uiPriority="73" w:unhideWhenUsed="0"/>
-    <w:lsdException w:name="Light Shading Accent 6" w:semiHidden="0" w:uiPriority="60" w:unhideWhenUsed="0"/>
-    <w:lsdException w:name="Light List Accent 6" w:semiHidden="0" w:uiPriority="61" w:unhideWhenUsed="0"/>
-    <w:lsdException w:name="Light Grid Accent 6" w:semiHidden="0" w:uiPriority="62" w:unhideWhenUsed="0"/>
-    <w:lsdException w:name="Medium Shading 1 Accent 6" w:semiHidden="0" w:uiPriority="63" w:unhideWhenUsed="0"/>
-    <w:lsdException w:name="Medium Shading 2 Accent 6" w:semiHidden="0" w:uiPriority="64" w:unhideWhenUsed="0"/>
-    <w:lsdException w:name="Medium List 1 Accent 6" w:semiHidden="0" w:uiPriority="65" w:unhideWhenUsed="0"/>
-    <w:lsdException w:name="Medium List 2 Accent 6" w:semiHidden="0" w:uiPriority="66" w:unhideWhenUsed="0"/>
-    <w:lsdException w:name="Medium Grid 1 Accent 6" w:semiHidden="0" w:uiPriority="67" w:unhideWhenUsed="0"/>
-    <w:lsdException w:name="Medium Grid 2 Accent 6" w:semiHidden="0" w:uiPriority="68" w:unhideWhenUsed="0"/>
-    <w:lsdException w:name="Medium Grid 3 Accent 6" w:semiHidden="0" w:uiPriority="69" w:unhideWhenUsed="0"/>
-    <w:lsdException w:name="Dark List Accent 6" w:semiHidden="0" w:uiPriority="70" w:unhideWhenUsed="0"/>
-    <w:lsdException w:name="Colorful Shading Accent 6" w:semiHidden="0" w:uiPriority="71" w:unhideWhenUsed="0"/>
-    <w:lsdException w:name="Colorful List Accent 6" w:semiHidden="0" w:uiPriority="72" w:unhideWhenUsed="0"/>
-    <w:lsdException w:name="Colorful Grid Accent 6" w:semiHidden="0" w:uiPriority="73" w:unhideWhenUsed="0"/>
-    <w:lsdException w:name="Subtle Emphasis" w:semiHidden="0" w:uiPriority="19" w:unhideWhenUsed="0" w:qFormat="1"/>
-    <w:lsdException w:name="Intense Emphasis" w:semiHidden="0" w:uiPriority="21" w:unhideWhenUsed="0" w:qFormat="1"/>
-    <w:lsdException w:name="Subtle Reference" w:semiHidden="0" w:uiPriority="31" w:unhideWhenUsed="0" w:qFormat="1"/>
-    <w:lsdException w:name="Intense Reference" w:semiHidden="0" w:uiPriority="32" w:unhideWhenUsed="0" w:qFormat="1"/>
-    <w:lsdException w:name="Book Title" w:semiHidden="0" w:uiPriority="33" w:unhideWhenUsed="0" w:qFormat="1"/>
-    <w:lsdException w:name="Bibliography" w:uiPriority="37"/>
-    <w:lsdException w:name="TOC Heading" w:uiPriority="39" w:qFormat="1"/>
+    <w:lsdException w:name="Table Theme" w:semiHidden="1" w:unhideWhenUsed="1"/>
+    <w:lsdException w:name="Placeholder Text" w:semiHidden="1"/>
+    <w:lsdException w:name="No Spacing" w:uiPriority="1" w:qFormat="1"/>
+    <w:lsdException w:name="Light Shading" w:uiPriority="60"/>
+    <w:lsdException w:name="Light List" w:uiPriority="61"/>
+    <w:lsdException w:name="Light Grid" w:uiPriority="62"/>
+    <w:lsdException w:name="Medium Shading 1" w:uiPriority="63"/>
+    <w:lsdException w:name="Medium Shading 2" w:uiPriority="64"/>
+    <w:lsdException w:name="Medium List 1" w:uiPriority="65"/>
+    <w:lsdException w:name="Medium List 2" w:uiPriority="66"/>
+    <w:lsdException w:name="Medium Grid 1" w:uiPriority="67"/>
+    <w:lsdException w:name="Medium Grid 2" w:uiPriority="68"/>
+    <w:lsdException w:name="Medium Grid 3" w:uiPriority="69"/>
+    <w:lsdException w:name="Dark List" w:uiPriority="70"/>
+    <w:lsdException w:name="Colorful Shading" w:uiPriority="71"/>
+    <w:lsdException w:name="Colorful List" w:uiPriority="72"/>
+    <w:lsdException w:name="Colorful Grid" w:uiPriority="73"/>
+    <w:lsdException w:name="Light Shading Accent 1" w:uiPriority="60"/>
+    <w:lsdException w:name="Light List Accent 1" w:uiPriority="61"/>
+    <w:lsdException w:name="Light Grid Accent 1" w:uiPriority="62"/>
+    <w:lsdException w:name="Medium Shading 1 Accent 1" w:uiPriority="63"/>
+    <w:lsdException w:name="Medium Shading 2 Accent 1" w:uiPriority="64"/>
+    <w:lsdException w:name="Medium List 1 Accent 1" w:uiPriority="65"/>
+    <w:lsdException w:name="Revision" w:semiHidden="1"/>
+    <w:lsdException w:name="List Paragraph" w:uiPriority="34" w:qFormat="1"/>
+    <w:lsdException w:name="Quote" w:uiPriority="29" w:qFormat="1"/>
+    <w:lsdException w:name="Intense Quote" w:uiPriority="30" w:qFormat="1"/>
+    <w:lsdException w:name="Medium List 2 Accent 1" w:uiPriority="66"/>
+    <w:lsdException w:name="Medium Grid 1 Accent 1" w:uiPriority="67"/>
+    <w:lsdException w:name="Medium Grid 2 Accent 1" w:uiPriority="68"/>
+    <w:lsdException w:name="Medium Grid 3 Accent 1" w:uiPriority="69"/>
+    <w:lsdException w:name="Dark List Accent 1" w:uiPriority="70"/>
+    <w:lsdException w:name="Colorful Shading Accent 1" w:uiPriority="71"/>
+    <w:lsdException w:name="Colorful List Accent 1" w:uiPriority="72"/>
+    <w:lsdException w:name="Colorful Grid Accent 1" w:uiPriority="73"/>
+    <w:lsdException w:name="Light Shading Accent 2" w:uiPriority="60"/>
+    <w:lsdException w:name="Light List Accent 2" w:uiPriority="61"/>
+    <w:lsdException w:name="Light Grid Accent 2" w:uiPriority="62"/>
+    <w:lsdException w:name="Medium Shading 1 Accent 2" w:uiPriority="63"/>
+    <w:lsdException w:name="Medium Shading 2 Accent 2" w:uiPriority="64"/>
+    <w:lsdException w:name="Medium List 1 Accent 2" w:uiPriority="65"/>
+    <w:lsdException w:name="Medium List 2 Accent 2" w:uiPriority="66"/>
+    <w:lsdException w:name="Medium Grid 1 Accent 2" w:uiPriority="67"/>
+    <w:lsdException w:name="Medium Grid 2 Accent 2" w:uiPriority="68"/>
+    <w:lsdException w:name="Medium Grid 3 Accent 2" w:uiPriority="69"/>
+    <w:lsdException w:name="Dark List Accent 2" w:uiPriority="70"/>
+    <w:lsdException w:name="Colorful Shading Accent 2" w:uiPriority="71"/>
+    <w:lsdException w:name="Colorful List Accent 2" w:uiPriority="72"/>
+    <w:lsdException w:name="Colorful Grid Accent 2" w:uiPriority="73"/>
+    <w:lsdException w:name="Light Shading Accent 3" w:uiPriority="60"/>
+    <w:lsdException w:name="Light List Accent 3" w:uiPriority="61"/>
+    <w:lsdException w:name="Light Grid Accent 3" w:uiPriority="62"/>
+    <w:lsdException w:name="Medium Shading 1 Accent 3" w:uiPriority="63"/>
+    <w:lsdException w:name="Medium Shading 2 Accent 3" w:uiPriority="64"/>
+    <w:lsdException w:name="Medium List 1 Accent 3" w:uiPriority="65"/>
+    <w:lsdException w:name="Medium List 2 Accent 3" w:uiPriority="66"/>
+    <w:lsdException w:name="Medium Grid 1 Accent 3" w:uiPriority="67"/>
+    <w:lsdException w:name="Medium Grid 2 Accent 3" w:uiPriority="68"/>
+    <w:lsdException w:name="Medium Grid 3 Accent 3" w:uiPriority="69"/>
+    <w:lsdException w:name="Dark List Accent 3" w:uiPriority="70"/>
+    <w:lsdException w:name="Colorful Shading Accent 3" w:uiPriority="71"/>
+    <w:lsdException w:name="Colorful List Accent 3" w:uiPriority="72"/>
+    <w:lsdException w:name="Colorful Grid Accent 3" w:uiPriority="73"/>
+    <w:lsdException w:name="Light Shading Accent 4" w:uiPriority="60"/>
+    <w:lsdException w:name="Light List Accent 4" w:uiPriority="61"/>
+    <w:lsdException w:name="Light Grid Accent 4" w:uiPriority="62"/>
+    <w:lsdException w:name="Medium Shading 1 Accent 4" w:uiPriority="63"/>
+    <w:lsdException w:name="Medium Shading 2 Accent 4" w:uiPriority="64"/>
+    <w:lsdException w:name="Medium List 1 Accent 4" w:uiPriority="65"/>
+    <w:lsdException w:name="Medium List 2 Accent 4" w:uiPriority="66"/>
+    <w:lsdException w:name="Medium Grid 1 Accent 4" w:uiPriority="67"/>
+    <w:lsdException w:name="Medium Grid 2 Accent 4" w:uiPriority="68"/>
+    <w:lsdException w:name="Medium Grid 3 Accent 4" w:uiPriority="69"/>
+    <w:lsdException w:name="Dark List Accent 4" w:uiPriority="70"/>
+    <w:lsdException w:name="Colorful Shading Accent 4" w:uiPriority="71"/>
+    <w:lsdException w:name="Colorful List Accent 4" w:uiPriority="72"/>
+    <w:lsdException w:name="Colorful Grid Accent 4" w:uiPriority="73"/>
+    <w:lsdException w:name="Light Shading Accent 5" w:uiPriority="60"/>
+    <w:lsdException w:name="Light List Accent 5" w:uiPriority="61"/>
+    <w:lsdException w:name="Light Grid Accent 5" w:uiPriority="62"/>
+    <w:lsdException w:name="Medium Shading 1 Accent 5" w:uiPriority="63"/>
+    <w:lsdException w:name="Medium Shading 2 Accent 5" w:uiPriority="64"/>
+    <w:lsdException w:name="Medium List 1 Accent 5" w:uiPriority="65"/>
+    <w:lsdException w:name="Medium List 2 Accent 5" w:uiPriority="66"/>
+    <w:lsdException w:name="Medium Grid 1 Accent 5" w:uiPriority="67"/>
+    <w:lsdException w:name="Medium Grid 2 Accent 5" w:uiPriority="68"/>
+    <w:lsdException w:name="Medium Grid 3 Accent 5" w:uiPriority="69"/>
+    <w:lsdException w:name="Dark List Accent 5" w:uiPriority="70"/>
+    <w:lsdException w:name="Colorful Shading Accent 5" w:uiPriority="71"/>
+    <w:lsdException w:name="Colorful List Accent 5" w:uiPriority="72"/>
+    <w:lsdException w:name="Colorful Grid Accent 5" w:uiPriority="73"/>
+    <w:lsdException w:name="Light Shading Accent 6" w:uiPriority="60"/>
+    <w:lsdException w:name="Light List Accent 6" w:uiPriority="61"/>
+    <w:lsdException w:name="Light Grid Accent 6" w:uiPriority="62"/>
+    <w:lsdException w:name="Medium Shading 1 Accent 6" w:uiPriority="63"/>
+    <w:lsdException w:name="Medium Shading 2 Accent 6" w:uiPriority="64"/>
+    <w:lsdException w:name="Medium List 1 Accent 6" w:uiPriority="65"/>
+    <w:lsdException w:name="Medium List 2 Accent 6" w:uiPriority="66"/>
+    <w:lsdException w:name="Medium Grid 1 Accent 6" w:uiPriority="67"/>
+    <w:lsdException w:name="Medium Grid 2 Accent 6" w:uiPriority="68"/>
+    <w:lsdException w:name="Medium Grid 3 Accent 6" w:uiPriority="69"/>
+    <w:lsdException w:name="Dark List Accent 6" w:uiPriority="70"/>
+    <w:lsdException w:name="Colorful Shading Accent 6" w:uiPriority="71"/>
+    <w:lsdException w:name="Colorful List Accent 6" w:uiPriority="72"/>
+    <w:lsdException w:name="Colorful Grid Accent 6" w:uiPriority="73"/>
+    <w:lsdException w:name="Subtle Emphasis" w:uiPriority="19" w:qFormat="1"/>
+    <w:lsdException w:name="Intense Emphasis" w:uiPriority="21" w:qFormat="1"/>
+    <w:lsdException w:name="Subtle Reference" w:uiPriority="31" w:qFormat="1"/>
+    <w:lsdException w:name="Intense Reference" w:uiPriority="32" w:qFormat="1"/>
+    <w:lsdException w:name="Book Title" w:uiPriority="33" w:qFormat="1"/>
+    <w:lsdException w:name="Bibliography" w:semiHidden="1" w:uiPriority="37" w:unhideWhenUsed="1"/>
+    <w:lsdException w:name="TOC Heading" w:semiHidden="1" w:uiPriority="39" w:unhideWhenUsed="1" w:qFormat="1"/>
+    <w:lsdException w:name="Plain Table 1" w:uiPriority="41"/>
+    <w:lsdException w:name="Plain Table 2" w:uiPriority="42"/>
+    <w:lsdException w:name="Plain Table 3" w:uiPriority="43"/>
+    <w:lsdException w:name="Plain Table 4" w:uiPriority="44"/>
+    <w:lsdException w:name="Plain Table 5" w:uiPriority="45"/>
+    <w:lsdException w:name="Grid Table Light" w:uiPriority="40"/>
+    <w:lsdException w:name="Grid Table 1 Light" w:uiPriority="46"/>
+    <w:lsdException w:name="Grid Table 2" w:uiPriority="47"/>
+    <w:lsdException w:name="Grid Table 3" w:uiPriority="48"/>
+    <w:lsdException w:name="Grid Table 4" w:uiPriority="49"/>
+    <w:lsdException w:name="Grid Table 5 Dark" w:uiPriority="50"/>
+    <w:lsdException w:name="Grid Table 6 Colorful" w:uiPriority="51"/>
+    <w:lsdException w:name="Grid Table 7 Colorful" w:uiPriority="52"/>
+    <w:lsdException w:name="Grid Table 1 Light Accent 1" w:uiPriority="46"/>
+    <w:lsdException w:name="Grid Table 2 Accent 1" w:uiPriority="47"/>
+    <w:lsdException w:name="Grid Table 3 Accent 1" w:uiPriority="48"/>
+    <w:lsdException w:name="Grid Table 4 Accent 1" w:uiPriority="49"/>
+    <w:lsdException w:name="Grid Table 5 Dark Accent 1" w:uiPriority="50"/>
+    <w:lsdException w:name="Grid Table 6 Colorful Accent 1" w:uiPriority="51"/>
+    <w:lsdException w:name="Grid Table 7 Colorful Accent 1" w:uiPriority="52"/>
+    <w:lsdException w:name="Grid Table 1 Light Accent 2" w:uiPriority="46"/>
+    <w:lsdException w:name="Grid Table 2 Accent 2" w:uiPriority="47"/>
+    <w:lsdException w:name="Grid Table 3 Accent 2" w:uiPriority="48"/>
+    <w:lsdException w:name="Grid Table 4 Accent 2" w:uiPriority="49"/>
+    <w:lsdException w:name="Grid Table 5 Dark Accent 2" w:uiPriority="50"/>
+    <w:lsdException w:name="Grid Table 6 Colorful Accent 2" w:uiPriority="51"/>
+    <w:lsdException w:name="Grid Table 7 Colorful Accent 2" w:uiPriority="52"/>
+    <w:lsdException w:name="Grid Table 1 Light Accent 3" w:uiPriority="46"/>
+    <w:lsdException w:name="Grid Table 2 Accent 3" w:uiPriority="47"/>
+    <w:lsdException w:name="Grid Table 3 Accent 3" w:uiPriority="48"/>
+    <w:lsdException w:name="Grid Table 4 Accent 3" w:uiPriority="49"/>
+    <w:lsdException w:name="Grid Table 5 Dark Accent 3" w:uiPriority="50"/>
+    <w:lsdException w:name="Grid Table 6 Colorful Accent 3" w:uiPriority="51"/>
+    <w:lsdException w:name="Grid Table 7 Colorful Accent 3" w:uiPriority="52"/>
+    <w:lsdException w:name="Grid Table 1 Light Accent 4" w:uiPriority="46"/>
+    <w:lsdException w:name="Grid Table 2 Accent 4" w:uiPriority="47"/>
+    <w:lsdException w:name="Grid Table 3 Accent 4" w:uiPriority="48"/>
+    <w:lsdException w:name="Grid Table 4 Accent 4" w:uiPriority="49"/>
+    <w:lsdException w:name="Grid Table 5 Dark Accent 4" w:uiPriority="50"/>
+    <w:lsdException w:name="Grid Table 6 Colorful Accent 4" w:uiPriority="51"/>
+    <w:lsdException w:name="Grid Table 7 Colorful Accent 4" w:uiPriority="52"/>
+    <w:lsdException w:name="Grid Table 1 Light Accent 5" w:uiPriority="46"/>
+    <w:lsdException w:name="Grid Table 2 Accent 5" w:uiPriority="47"/>
+    <w:lsdException w:name="Grid Table 3 Accent 5" w:uiPriority="48"/>
+    <w:lsdException w:name="Grid Table 4 Accent 5" w:uiPriority="49"/>
+    <w:lsdException w:name="Grid Table 5 Dark Accent 5" w:uiPriority="50"/>
+    <w:lsdException w:name="Grid Table 6 Colorful Accent 5" w:uiPriority="51"/>
+    <w:lsdException w:name="Grid Table 7 Colorful Accent 5" w:uiPriority="52"/>
+    <w:lsdException w:name="Grid Table 1 Light Accent 6" w:uiPriority="46"/>
+    <w:lsdException w:name="Grid Table 2 Accent 6" w:uiPriority="47"/>
+    <w:lsdException w:name="Grid Table 3 Accent 6" w:uiPriority="48"/>
+    <w:lsdException w:name="Grid Table 4 Accent 6" w:uiPriority="49"/>
+    <w:lsdException w:name="Grid Table 5 Dark Accent 6" w:uiPriority="50"/>
+    <w:lsdException w:name="Grid Table 6 Colorful Accent 6" w:uiPriority="51"/>
+    <w:lsdException w:name="Grid Table 7 Colorful Accent 6" w:uiPriority="52"/>
+    <w:lsdException w:name="List Table 1 Light" w:uiPriority="46"/>
+    <w:lsdException w:name="List Table 2" w:uiPriority="47"/>
+    <w:lsdException w:name="List Table 3" w:uiPriority="48"/>
+    <w:lsdException w:name="List Table 4" w:uiPriority="49"/>
+    <w:lsdException w:name="List Table 5 Dark" w:uiPriority="50"/>
+    <w:lsdException w:name="List Table 6 Colorful" w:uiPriority="51"/>
+    <w:lsdException w:name="List Table 7 Colorful" w:uiPriority="52"/>
+    <w:lsdException w:name="List Table 1 Light Accent 1" w:uiPriority="46"/>
+    <w:lsdException w:name="List Table 2 Accent 1" w:uiPriority="47"/>
+    <w:lsdException w:name="List Table 3 Accent 1" w:uiPriority="48"/>
+    <w:lsdException w:name="List Table 4 Accent 1" w:uiPriority="49"/>
+    <w:lsdException w:name="List Table 5 Dark Accent 1" w:uiPriority="50"/>
+    <w:lsdException w:name="List Table 6 Colorful Accent 1" w:uiPriority="51"/>
+    <w:lsdException w:name="List Table 7 Colorful Accent 1" w:uiPriority="52"/>
+    <w:lsdException w:name="List Table 1 Light Accent 2" w:uiPriority="46"/>
+    <w:lsdException w:name="List Table 2 Accent 2" w:uiPriority="47"/>
+    <w:lsdException w:name="List Table 3 Accent 2" w:uiPriority="48"/>
+    <w:lsdException w:name="List Table 4 Accent 2" w:uiPriority="49"/>
+    <w:lsdException w:name="List Table 5 Dark Accent 2" w:uiPriority="50"/>
+    <w:lsdException w:name="List Table 6 Colorful Accent 2" w:uiPriority="51"/>
+    <w:lsdException w:name="List Table 7 Colorful Accent 2" w:uiPriority="52"/>
+    <w:lsdException w:name="List Table 1 Light Accent 3" w:uiPriority="46"/>
+    <w:lsdException w:name="List Table 2 Accent 3" w:uiPriority="47"/>
+    <w:lsdException w:name="List Table 3 Accent 3" w:uiPriority="48"/>
+    <w:lsdException w:name="List Table 4 Accent 3" w:uiPriority="49"/>
+    <w:lsdException w:name="List Table 5 Dark Accent 3" w:uiPriority="50"/>
+    <w:lsdException w:name="List Table 6 Colorful Accent 3" w:uiPriority="51"/>
+    <w:lsdException w:name="List Table 7 Colorful Accent 3" w:uiPriority="52"/>
+    <w:lsdException w:name="List Table 1 Light Accent 4" w:uiPriority="46"/>
+    <w:lsdException w:name="List Table 2 Accent 4" w:uiPriority="47"/>
+    <w:lsdException w:name="List Table 3 Accent 4" w:uiPriority="48"/>
+    <w:lsdException w:name="List Table 4 Accent 4" w:uiPriority="49"/>
+    <w:lsdException w:name="List Table 5 Dark Accent 4" w:uiPriority="50"/>
+    <w:lsdException w:name="List Table 6 Colorful Accent 4" w:uiPriority="51"/>
+    <w:lsdException w:name="List Table 7 Colorful Accent 4" w:uiPriority="52"/>
+    <w:lsdException w:name="List Table 1 Light Accent 5" w:uiPriority="46"/>
+    <w:lsdException w:name="List Table 2 Accent 5" w:uiPriority="47"/>
+    <w:lsdException w:name="List Table 3 Accent 5" w:uiPriority="48"/>
+    <w:lsdException w:name="List Table 4 Accent 5" w:uiPriority="49"/>
+    <w:lsdException w:name="List Table 5 Dark Accent 5" w:uiPriority="50"/>
+    <w:lsdException w:name="List Table 6 Colorful Accent 5" w:uiPriority="51"/>
+    <w:lsdException w:name="List Table 7 Colorful Accent 5" w:uiPriority="52"/>
+    <w:lsdException w:name="List Table 1 Light Accent 6" w:uiPriority="46"/>
+    <w:lsdException w:name="List Table 2 Accent 6" w:uiPriority="47"/>
+    <w:lsdException w:name="List Table 3 Accent 6" w:uiPriority="48"/>
+    <w:lsdException w:name="List Table 4 Accent 6" w:uiPriority="49"/>
+    <w:lsdException w:name="List Table 5 Dark Accent 6" w:uiPriority="50"/>
+    <w:lsdException w:name="List Table 6 Colorful Accent 6" w:uiPriority="51"/>
+    <w:lsdException w:name="List Table 7 Colorful Accent 6" w:uiPriority="52"/>
+    <w:lsdException w:name="Mention" w:semiHidden="1" w:unhideWhenUsed="1"/>
+    <w:lsdException w:name="Smart Hyperlink" w:semiHidden="1" w:unhideWhenUsed="1"/>
+    <w:lsdException w:name="Hashtag" w:semiHidden="1" w:unhideWhenUsed="1"/>
+    <w:lsdException w:name="Unresolved Mention" w:semiHidden="1" w:unhideWhenUsed="1"/>
   </w:latentStyles>
   <w:style w:type="paragraph" w:default="1" w:styleId="a">
     <w:name w:val="Normal"/>
@@ -7527,7 +8119,7 @@
     <w:name w:val="heading 1"/>
     <w:basedOn w:val="a"/>
     <w:next w:val="a"/>
-    <w:link w:val="1Char"/>
+    <w:link w:val="10"/>
     <w:uiPriority w:val="9"/>
     <w:qFormat/>
     <w:rsid w:val="001402C5"/>
@@ -7549,7 +8141,7 @@
     <w:name w:val="heading 2"/>
     <w:basedOn w:val="a"/>
     <w:next w:val="a"/>
-    <w:link w:val="2Char"/>
+    <w:link w:val="20"/>
     <w:uiPriority w:val="9"/>
     <w:unhideWhenUsed/>
     <w:qFormat/>
@@ -7571,6 +8163,7 @@
   <w:style w:type="character" w:default="1" w:styleId="a0">
     <w:name w:val="Default Paragraph Font"/>
     <w:uiPriority w:val="1"/>
+    <w:semiHidden/>
     <w:unhideWhenUsed/>
   </w:style>
   <w:style w:type="table" w:default="1" w:styleId="a1">
@@ -7597,7 +8190,7 @@
   <w:style w:type="paragraph" w:styleId="a3">
     <w:name w:val="header"/>
     <w:basedOn w:val="a"/>
-    <w:link w:val="Char"/>
+    <w:link w:val="a4"/>
     <w:unhideWhenUsed/>
     <w:rsid w:val="00952FFA"/>
     <w:pPr>
@@ -7617,8 +8210,8 @@
       <w:szCs w:val="18"/>
     </w:rPr>
   </w:style>
-  <w:style w:type="character" w:customStyle="1" w:styleId="Char">
-    <w:name w:val="页眉 Char"/>
+  <w:style w:type="character" w:customStyle="1" w:styleId="a4">
+    <w:name w:val="页眉 字符"/>
     <w:basedOn w:val="a0"/>
     <w:link w:val="a3"/>
     <w:uiPriority w:val="99"/>
@@ -7629,10 +8222,10 @@
       <w:szCs w:val="18"/>
     </w:rPr>
   </w:style>
-  <w:style w:type="paragraph" w:styleId="a4">
+  <w:style w:type="paragraph" w:styleId="a5">
     <w:name w:val="footer"/>
     <w:basedOn w:val="a"/>
-    <w:link w:val="Char0"/>
+    <w:link w:val="a6"/>
     <w:unhideWhenUsed/>
     <w:rsid w:val="00952FFA"/>
     <w:pPr>
@@ -7649,10 +8242,10 @@
       <w:szCs w:val="18"/>
     </w:rPr>
   </w:style>
-  <w:style w:type="character" w:customStyle="1" w:styleId="Char0">
-    <w:name w:val="页脚 Char"/>
+  <w:style w:type="character" w:customStyle="1" w:styleId="a6">
+    <w:name w:val="页脚 字符"/>
     <w:basedOn w:val="a0"/>
-    <w:link w:val="a4"/>
+    <w:link w:val="a5"/>
     <w:uiPriority w:val="99"/>
     <w:semiHidden/>
     <w:rsid w:val="00952FFA"/>
@@ -7661,7 +8254,7 @@
       <w:szCs w:val="18"/>
     </w:rPr>
   </w:style>
-  <w:style w:type="paragraph" w:styleId="a5">
+  <w:style w:type="paragraph" w:styleId="a7">
     <w:name w:val="Normal (Web)"/>
     <w:basedOn w:val="a"/>
     <w:uiPriority w:val="99"/>
@@ -7679,7 +8272,7 @@
       <w:sz w:val="24"/>
     </w:rPr>
   </w:style>
-  <w:style w:type="character" w:styleId="a6">
+  <w:style w:type="character" w:styleId="a8">
     <w:name w:val="Hyperlink"/>
     <w:basedOn w:val="a0"/>
     <w:uiPriority w:val="99"/>
@@ -7690,10 +8283,10 @@
       <w:u w:val="single"/>
     </w:rPr>
   </w:style>
-  <w:style w:type="paragraph" w:styleId="a7">
+  <w:style w:type="paragraph" w:styleId="a9">
     <w:name w:val="Balloon Text"/>
     <w:basedOn w:val="a"/>
-    <w:link w:val="Char1"/>
+    <w:link w:val="aa"/>
     <w:uiPriority w:val="99"/>
     <w:semiHidden/>
     <w:unhideWhenUsed/>
@@ -7704,10 +8297,10 @@
       <w:szCs w:val="18"/>
     </w:rPr>
   </w:style>
-  <w:style w:type="character" w:customStyle="1" w:styleId="Char1">
-    <w:name w:val="批注框文本 Char"/>
+  <w:style w:type="character" w:customStyle="1" w:styleId="aa">
+    <w:name w:val="批注框文本 字符"/>
     <w:basedOn w:val="a0"/>
-    <w:link w:val="a7"/>
+    <w:link w:val="a9"/>
     <w:uiPriority w:val="99"/>
     <w:semiHidden/>
     <w:rsid w:val="00952FFA"/>
@@ -7716,15 +8309,15 @@
       <w:szCs w:val="18"/>
     </w:rPr>
   </w:style>
-  <w:style w:type="character" w:styleId="a8">
+  <w:style w:type="character" w:styleId="ab">
     <w:name w:val="page number"/>
     <w:basedOn w:val="a0"/>
     <w:rsid w:val="00C54AB0"/>
   </w:style>
-  <w:style w:type="paragraph" w:styleId="a9">
+  <w:style w:type="paragraph" w:styleId="ac">
     <w:name w:val="List Paragraph"/>
     <w:basedOn w:val="a"/>
-    <w:link w:val="Char2"/>
+    <w:link w:val="ad"/>
     <w:uiPriority w:val="34"/>
     <w:qFormat/>
     <w:rsid w:val="009E176D"/>
@@ -7732,8 +8325,8 @@
       <w:ind w:firstLineChars="200" w:firstLine="420"/>
     </w:pPr>
   </w:style>
-  <w:style w:type="character" w:customStyle="1" w:styleId="2Char">
-    <w:name w:val="标题 2 Char"/>
+  <w:style w:type="character" w:customStyle="1" w:styleId="20">
+    <w:name w:val="标题 2 字符"/>
     <w:basedOn w:val="a0"/>
     <w:link w:val="2"/>
     <w:uiPriority w:val="9"/>
@@ -7746,8 +8339,8 @@
       <w:szCs w:val="32"/>
     </w:rPr>
   </w:style>
-  <w:style w:type="character" w:customStyle="1" w:styleId="1Char">
-    <w:name w:val="标题 1 Char"/>
+  <w:style w:type="character" w:customStyle="1" w:styleId="10">
+    <w:name w:val="标题 1 字符"/>
     <w:basedOn w:val="a0"/>
     <w:link w:val="1"/>
     <w:uiPriority w:val="9"/>
@@ -7774,10 +8367,10 @@
       <w:sz w:val="20"/>
     </w:rPr>
   </w:style>
-  <w:style w:type="character" w:customStyle="1" w:styleId="Char2">
-    <w:name w:val="列出段落 Char"/>
+  <w:style w:type="character" w:customStyle="1" w:styleId="ad">
+    <w:name w:val="列表段落 字符"/>
     <w:basedOn w:val="a0"/>
-    <w:link w:val="a9"/>
+    <w:link w:val="ac"/>
     <w:uiPriority w:val="34"/>
     <w:rsid w:val="008D549B"/>
     <w:rPr>
@@ -7787,7 +8380,7 @@
   </w:style>
   <w:style w:type="character" w:customStyle="1" w:styleId="EndNoteBibliographyTitleChar">
     <w:name w:val="EndNote Bibliography Title Char"/>
-    <w:basedOn w:val="Char2"/>
+    <w:basedOn w:val="ad"/>
     <w:link w:val="EndNoteBibliographyTitle"/>
     <w:rsid w:val="008D549B"/>
     <w:rPr>
@@ -7815,481 +8408,7 @@
   </w:style>
   <w:style w:type="character" w:customStyle="1" w:styleId="EndNoteBibliographyChar">
     <w:name w:val="EndNote Bibliography Char"/>
-    <w:basedOn w:val="Char2"/>
-    <w:link w:val="EndNoteBibliography"/>
-    <w:rsid w:val="008D549B"/>
-    <w:rPr>
-      <w:rFonts w:ascii="Times New Roman" w:eastAsia="宋体" w:hAnsi="Times New Roman" w:cs="Times New Roman"/>
-      <w:noProof/>
-      <w:sz w:val="20"/>
-      <w:szCs w:val="24"/>
-    </w:rPr>
-  </w:style>
-</w:styles>
-</file>
-
-<file path=word/stylesWithEffects.xml><?xml version="1.0" encoding="utf-8"?>
-<w:styles xmlns:wpc="http://schemas.microsoft.com/office/word/2010/wordprocessingCanvas" xmlns:mc="http://schemas.openxmlformats.org/markup-compatibility/2006" xmlns:o="urn:schemas-microsoft-com:office:office" xmlns:r="http://schemas.openxmlformats.org/officeDocument/2006/relationships" xmlns:m="http://schemas.openxmlformats.org/officeDocument/2006/math" xmlns:v="urn:schemas-microsoft-com:vml" xmlns:wp14="http://schemas.microsoft.com/office/word/2010/wordprocessingDrawing" xmlns:wp="http://schemas.openxmlformats.org/drawingml/2006/wordprocessingDrawing" xmlns:w10="urn:schemas-microsoft-com:office:word" xmlns:w="http://schemas.openxmlformats.org/wordprocessingml/2006/main" xmlns:w14="http://schemas.microsoft.com/office/word/2010/wordml" xmlns:wpg="http://schemas.microsoft.com/office/word/2010/wordprocessingGroup" xmlns:wpi="http://schemas.microsoft.com/office/word/2010/wordprocessingInk" xmlns:wne="http://schemas.microsoft.com/office/word/2006/wordml" xmlns:wps="http://schemas.microsoft.com/office/word/2010/wordprocessingShape" mc:Ignorable="w14 wp14">
-  <w:docDefaults>
-    <w:rPrDefault>
-      <w:rPr>
-        <w:rFonts w:asciiTheme="minorHAnsi" w:eastAsiaTheme="minorEastAsia" w:hAnsiTheme="minorHAnsi" w:cstheme="minorBidi"/>
-        <w:kern w:val="2"/>
-        <w:sz w:val="21"/>
-        <w:szCs w:val="22"/>
-        <w:lang w:val="en-US" w:eastAsia="zh-CN" w:bidi="ar-SA"/>
-      </w:rPr>
-    </w:rPrDefault>
-    <w:pPrDefault/>
-  </w:docDefaults>
-  <w:latentStyles w:defLockedState="0" w:defUIPriority="99" w:defSemiHidden="1" w:defUnhideWhenUsed="1" w:defQFormat="0" w:count="267">
-    <w:lsdException w:name="Normal" w:semiHidden="0" w:uiPriority="0" w:unhideWhenUsed="0" w:qFormat="1"/>
-    <w:lsdException w:name="heading 1" w:semiHidden="0" w:uiPriority="9" w:unhideWhenUsed="0" w:qFormat="1"/>
-    <w:lsdException w:name="heading 2" w:uiPriority="9" w:qFormat="1"/>
-    <w:lsdException w:name="heading 3" w:uiPriority="9" w:qFormat="1"/>
-    <w:lsdException w:name="heading 4" w:uiPriority="9" w:qFormat="1"/>
-    <w:lsdException w:name="heading 5" w:uiPriority="9" w:qFormat="1"/>
-    <w:lsdException w:name="heading 6" w:uiPriority="9" w:qFormat="1"/>
-    <w:lsdException w:name="heading 7" w:uiPriority="9" w:qFormat="1"/>
-    <w:lsdException w:name="heading 8" w:uiPriority="9" w:qFormat="1"/>
-    <w:lsdException w:name="heading 9" w:uiPriority="9" w:qFormat="1"/>
-    <w:lsdException w:name="toc 1" w:uiPriority="39"/>
-    <w:lsdException w:name="toc 2" w:uiPriority="39"/>
-    <w:lsdException w:name="toc 3" w:uiPriority="39"/>
-    <w:lsdException w:name="toc 4" w:uiPriority="39"/>
-    <w:lsdException w:name="toc 5" w:uiPriority="39"/>
-    <w:lsdException w:name="toc 6" w:uiPriority="39"/>
-    <w:lsdException w:name="toc 7" w:uiPriority="39"/>
-    <w:lsdException w:name="toc 8" w:uiPriority="39"/>
-    <w:lsdException w:name="toc 9" w:uiPriority="39"/>
-    <w:lsdException w:name="header" w:uiPriority="0"/>
-    <w:lsdException w:name="footer" w:uiPriority="0"/>
-    <w:lsdException w:name="caption" w:uiPriority="35" w:qFormat="1"/>
-    <w:lsdException w:name="page number" w:uiPriority="0"/>
-    <w:lsdException w:name="Title" w:semiHidden="0" w:uiPriority="10" w:unhideWhenUsed="0" w:qFormat="1"/>
-    <w:lsdException w:name="Default Paragraph Font" w:uiPriority="1"/>
-    <w:lsdException w:name="Subtitle" w:semiHidden="0" w:uiPriority="11" w:unhideWhenUsed="0" w:qFormat="1"/>
-    <w:lsdException w:name="Strong" w:semiHidden="0" w:uiPriority="22" w:unhideWhenUsed="0" w:qFormat="1"/>
-    <w:lsdException w:name="Emphasis" w:semiHidden="0" w:uiPriority="20" w:unhideWhenUsed="0" w:qFormat="1"/>
-    <w:lsdException w:name="Table Grid" w:uiPriority="59"/>
-    <w:lsdException w:name="Placeholder Text" w:unhideWhenUsed="0"/>
-    <w:lsdException w:name="No Spacing" w:semiHidden="0" w:uiPriority="1" w:unhideWhenUsed="0" w:qFormat="1"/>
-    <w:lsdException w:name="Light Shading" w:semiHidden="0" w:uiPriority="60" w:unhideWhenUsed="0"/>
-    <w:lsdException w:name="Light List" w:semiHidden="0" w:uiPriority="61" w:unhideWhenUsed="0"/>
-    <w:lsdException w:name="Light Grid" w:semiHidden="0" w:uiPriority="62" w:unhideWhenUsed="0"/>
-    <w:lsdException w:name="Medium Shading 1" w:semiHidden="0" w:uiPriority="63" w:unhideWhenUsed="0"/>
-    <w:lsdException w:name="Medium Shading 2" w:semiHidden="0" w:uiPriority="64" w:unhideWhenUsed="0"/>
-    <w:lsdException w:name="Medium List 1" w:semiHidden="0" w:uiPriority="65" w:unhideWhenUsed="0"/>
-    <w:lsdException w:name="Medium List 2" w:semiHidden="0" w:uiPriority="66" w:unhideWhenUsed="0"/>
-    <w:lsdException w:name="Medium Grid 1" w:semiHidden="0" w:uiPriority="67" w:unhideWhenUsed="0"/>
-    <w:lsdException w:name="Medium Grid 2" w:semiHidden="0" w:uiPriority="68" w:unhideWhenUsed="0"/>
-    <w:lsdException w:name="Medium Grid 3" w:semiHidden="0" w:uiPriority="69" w:unhideWhenUsed="0"/>
-    <w:lsdException w:name="Dark List" w:semiHidden="0" w:uiPriority="70" w:unhideWhenUsed="0"/>
-    <w:lsdException w:name="Colorful Shading" w:semiHidden="0" w:uiPriority="71" w:unhideWhenUsed="0"/>
-    <w:lsdException w:name="Colorful List" w:semiHidden="0" w:uiPriority="72" w:unhideWhenUsed="0"/>
-    <w:lsdException w:name="Colorful Grid" w:semiHidden="0" w:uiPriority="73" w:unhideWhenUsed="0"/>
-    <w:lsdException w:name="Light Shading Accent 1" w:semiHidden="0" w:uiPriority="60" w:unhideWhenUsed="0"/>
-    <w:lsdException w:name="Light List Accent 1" w:semiHidden="0" w:uiPriority="61" w:unhideWhenUsed="0"/>
-    <w:lsdException w:name="Light Grid Accent 1" w:semiHidden="0" w:uiPriority="62" w:unhideWhenUsed="0"/>
-    <w:lsdException w:name="Medium Shading 1 Accent 1" w:semiHidden="0" w:uiPriority="63" w:unhideWhenUsed="0"/>
-    <w:lsdException w:name="Medium Shading 2 Accent 1" w:semiHidden="0" w:uiPriority="64" w:unhideWhenUsed="0"/>
-    <w:lsdException w:name="Medium List 1 Accent 1" w:semiHidden="0" w:uiPriority="65" w:unhideWhenUsed="0"/>
-    <w:lsdException w:name="Revision" w:unhideWhenUsed="0"/>
-    <w:lsdException w:name="List Paragraph" w:semiHidden="0" w:uiPriority="34" w:unhideWhenUsed="0" w:qFormat="1"/>
-    <w:lsdException w:name="Quote" w:semiHidden="0" w:uiPriority="29" w:unhideWhenUsed="0" w:qFormat="1"/>
-    <w:lsdException w:name="Intense Quote" w:semiHidden="0" w:uiPriority="30" w:unhideWhenUsed="0" w:qFormat="1"/>
-    <w:lsdException w:name="Medium List 2 Accent 1" w:semiHidden="0" w:uiPriority="66" w:unhideWhenUsed="0"/>
-    <w:lsdException w:name="Medium Grid 1 Accent 1" w:semiHidden="0" w:uiPriority="67" w:unhideWhenUsed="0"/>
-    <w:lsdException w:name="Medium Grid 2 Accent 1" w:semiHidden="0" w:uiPriority="68" w:unhideWhenUsed="0"/>
-    <w:lsdException w:name="Medium Grid 3 Accent 1" w:semiHidden="0" w:uiPriority="69" w:unhideWhenUsed="0"/>
-    <w:lsdException w:name="Dark List Accent 1" w:semiHidden="0" w:uiPriority="70" w:unhideWhenUsed="0"/>
-    <w:lsdException w:name="Colorful Shading Accent 1" w:semiHidden="0" w:uiPriority="71" w:unhideWhenUsed="0"/>
-    <w:lsdException w:name="Colorful List Accent 1" w:semiHidden="0" w:uiPriority="72" w:unhideWhenUsed="0"/>
-    <w:lsdException w:name="Colorful Grid Accent 1" w:semiHidden="0" w:uiPriority="73" w:unhideWhenUsed="0"/>
-    <w:lsdException w:name="Light Shading Accent 2" w:semiHidden="0" w:uiPriority="60" w:unhideWhenUsed="0"/>
-    <w:lsdException w:name="Light List Accent 2" w:semiHidden="0" w:uiPriority="61" w:unhideWhenUsed="0"/>
-    <w:lsdException w:name="Light Grid Accent 2" w:semiHidden="0" w:uiPriority="62" w:unhideWhenUsed="0"/>
-    <w:lsdException w:name="Medium Shading 1 Accent 2" w:semiHidden="0" w:uiPriority="63" w:unhideWhenUsed="0"/>
-    <w:lsdException w:name="Medium Shading 2 Accent 2" w:semiHidden="0" w:uiPriority="64" w:unhideWhenUsed="0"/>
-    <w:lsdException w:name="Medium List 1 Accent 2" w:semiHidden="0" w:uiPriority="65" w:unhideWhenUsed="0"/>
-    <w:lsdException w:name="Medium List 2 Accent 2" w:semiHidden="0" w:uiPriority="66" w:unhideWhenUsed="0"/>
-    <w:lsdException w:name="Medium Grid 1 Accent 2" w:semiHidden="0" w:uiPriority="67" w:unhideWhenUsed="0"/>
-    <w:lsdException w:name="Medium Grid 2 Accent 2" w:semiHidden="0" w:uiPriority="68" w:unhideWhenUsed="0"/>
-    <w:lsdException w:name="Medium Grid 3 Accent 2" w:semiHidden="0" w:uiPriority="69" w:unhideWhenUsed="0"/>
-    <w:lsdException w:name="Dark List Accent 2" w:semiHidden="0" w:uiPriority="70" w:unhideWhenUsed="0"/>
-    <w:lsdException w:name="Colorful Shading Accent 2" w:semiHidden="0" w:uiPriority="71" w:unhideWhenUsed="0"/>
-    <w:lsdException w:name="Colorful List Accent 2" w:semiHidden="0" w:uiPriority="72" w:unhideWhenUsed="0"/>
-    <w:lsdException w:name="Colorful Grid Accent 2" w:semiHidden="0" w:uiPriority="73" w:unhideWhenUsed="0"/>
-    <w:lsdException w:name="Light Shading Accent 3" w:semiHidden="0" w:uiPriority="60" w:unhideWhenUsed="0"/>
-    <w:lsdException w:name="Light List Accent 3" w:semiHidden="0" w:uiPriority="61" w:unhideWhenUsed="0"/>
-    <w:lsdException w:name="Light Grid Accent 3" w:semiHidden="0" w:uiPriority="62" w:unhideWhenUsed="0"/>
-    <w:lsdException w:name="Medium Shading 1 Accent 3" w:semiHidden="0" w:uiPriority="63" w:unhideWhenUsed="0"/>
-    <w:lsdException w:name="Medium Shading 2 Accent 3" w:semiHidden="0" w:uiPriority="64" w:unhideWhenUsed="0"/>
-    <w:lsdException w:name="Medium List 1 Accent 3" w:semiHidden="0" w:uiPriority="65" w:unhideWhenUsed="0"/>
-    <w:lsdException w:name="Medium List 2 Accent 3" w:semiHidden="0" w:uiPriority="66" w:unhideWhenUsed="0"/>
-    <w:lsdException w:name="Medium Grid 1 Accent 3" w:semiHidden="0" w:uiPriority="67" w:unhideWhenUsed="0"/>
-    <w:lsdException w:name="Medium Grid 2 Accent 3" w:semiHidden="0" w:uiPriority="68" w:unhideWhenUsed="0"/>
-    <w:lsdException w:name="Medium Grid 3 Accent 3" w:semiHidden="0" w:uiPriority="69" w:unhideWhenUsed="0"/>
-    <w:lsdException w:name="Dark List Accent 3" w:semiHidden="0" w:uiPriority="70" w:unhideWhenUsed="0"/>
-    <w:lsdException w:name="Colorful Shading Accent 3" w:semiHidden="0" w:uiPriority="71" w:unhideWhenUsed="0"/>
-    <w:lsdException w:name="Colorful List Accent 3" w:semiHidden="0" w:uiPriority="72" w:unhideWhenUsed="0"/>
-    <w:lsdException w:name="Colorful Grid Accent 3" w:semiHidden="0" w:uiPriority="73" w:unhideWhenUsed="0"/>
-    <w:lsdException w:name="Light Shading Accent 4" w:semiHidden="0" w:uiPriority="60" w:unhideWhenUsed="0"/>
-    <w:lsdException w:name="Light List Accent 4" w:semiHidden="0" w:uiPriority="61" w:unhideWhenUsed="0"/>
-    <w:lsdException w:name="Light Grid Accent 4" w:semiHidden="0" w:uiPriority="62" w:unhideWhenUsed="0"/>
-    <w:lsdException w:name="Medium Shading 1 Accent 4" w:semiHidden="0" w:uiPriority="63" w:unhideWhenUsed="0"/>
-    <w:lsdException w:name="Medium Shading 2 Accent 4" w:semiHidden="0" w:uiPriority="64" w:unhideWhenUsed="0"/>
-    <w:lsdException w:name="Medium List 1 Accent 4" w:semiHidden="0" w:uiPriority="65" w:unhideWhenUsed="0"/>
-    <w:lsdException w:name="Medium List 2 Accent 4" w:semiHidden="0" w:uiPriority="66" w:unhideWhenUsed="0"/>
-    <w:lsdException w:name="Medium Grid 1 Accent 4" w:semiHidden="0" w:uiPriority="67" w:unhideWhenUsed="0"/>
-    <w:lsdException w:name="Medium Grid 2 Accent 4" w:semiHidden="0" w:uiPriority="68" w:unhideWhenUsed="0"/>
-    <w:lsdException w:name="Medium Grid 3 Accent 4" w:semiHidden="0" w:uiPriority="69" w:unhideWhenUsed="0"/>
-    <w:lsdException w:name="Dark List Accent 4" w:semiHidden="0" w:uiPriority="70" w:unhideWhenUsed="0"/>
-    <w:lsdException w:name="Colorful Shading Accent 4" w:semiHidden="0" w:uiPriority="71" w:unhideWhenUsed="0"/>
-    <w:lsdException w:name="Colorful List Accent 4" w:semiHidden="0" w:uiPriority="72" w:unhideWhenUsed="0"/>
-    <w:lsdException w:name="Colorful Grid Accent 4" w:semiHidden="0" w:uiPriority="73" w:unhideWhenUsed="0"/>
-    <w:lsdException w:name="Light Shading Accent 5" w:semiHidden="0" w:uiPriority="60" w:unhideWhenUsed="0"/>
-    <w:lsdException w:name="Light List Accent 5" w:semiHidden="0" w:uiPriority="61" w:unhideWhenUsed="0"/>
-    <w:lsdException w:name="Light Grid Accent 5" w:semiHidden="0" w:uiPriority="62" w:unhideWhenUsed="0"/>
-    <w:lsdException w:name="Medium Shading 1 Accent 5" w:semiHidden="0" w:uiPriority="63" w:unhideWhenUsed="0"/>
-    <w:lsdException w:name="Medium Shading 2 Accent 5" w:semiHidden="0" w:uiPriority="64" w:unhideWhenUsed="0"/>
-    <w:lsdException w:name="Medium List 1 Accent 5" w:semiHidden="0" w:uiPriority="65" w:unhideWhenUsed="0"/>
-    <w:lsdException w:name="Medium List 2 Accent 5" w:semiHidden="0" w:uiPriority="66" w:unhideWhenUsed="0"/>
-    <w:lsdException w:name="Medium Grid 1 Accent 5" w:semiHidden="0" w:uiPriority="67" w:unhideWhenUsed="0"/>
-    <w:lsdException w:name="Medium Grid 2 Accent 5" w:semiHidden="0" w:uiPriority="68" w:unhideWhenUsed="0"/>
-    <w:lsdException w:name="Medium Grid 3 Accent 5" w:semiHidden="0" w:uiPriority="69" w:unhideWhenUsed="0"/>
-    <w:lsdException w:name="Dark List Accent 5" w:semiHidden="0" w:uiPriority="70" w:unhideWhenUsed="0"/>
-    <w:lsdException w:name="Colorful Shading Accent 5" w:semiHidden="0" w:uiPriority="71" w:unhideWhenUsed="0"/>
-    <w:lsdException w:name="Colorful List Accent 5" w:semiHidden="0" w:uiPriority="72" w:unhideWhenUsed="0"/>
-    <w:lsdException w:name="Colorful Grid Accent 5" w:semiHidden="0" w:uiPriority="73" w:unhideWhenUsed="0"/>
-    <w:lsdException w:name="Light Shading Accent 6" w:semiHidden="0" w:uiPriority="60" w:unhideWhenUsed="0"/>
-    <w:lsdException w:name="Light List Accent 6" w:semiHidden="0" w:uiPriority="61" w:unhideWhenUsed="0"/>
-    <w:lsdException w:name="Light Grid Accent 6" w:semiHidden="0" w:uiPriority="62" w:unhideWhenUsed="0"/>
-    <w:lsdException w:name="Medium Shading 1 Accent 6" w:semiHidden="0" w:uiPriority="63" w:unhideWhenUsed="0"/>
-    <w:lsdException w:name="Medium Shading 2 Accent 6" w:semiHidden="0" w:uiPriority="64" w:unhideWhenUsed="0"/>
-    <w:lsdException w:name="Medium List 1 Accent 6" w:semiHidden="0" w:uiPriority="65" w:unhideWhenUsed="0"/>
-    <w:lsdException w:name="Medium List 2 Accent 6" w:semiHidden="0" w:uiPriority="66" w:unhideWhenUsed="0"/>
-    <w:lsdException w:name="Medium Grid 1 Accent 6" w:semiHidden="0" w:uiPriority="67" w:unhideWhenUsed="0"/>
-    <w:lsdException w:name="Medium Grid 2 Accent 6" w:semiHidden="0" w:uiPriority="68" w:unhideWhenUsed="0"/>
-    <w:lsdException w:name="Medium Grid 3 Accent 6" w:semiHidden="0" w:uiPriority="69" w:unhideWhenUsed="0"/>
-    <w:lsdException w:name="Dark List Accent 6" w:semiHidden="0" w:uiPriority="70" w:unhideWhenUsed="0"/>
-    <w:lsdException w:name="Colorful Shading Accent 6" w:semiHidden="0" w:uiPriority="71" w:unhideWhenUsed="0"/>
-    <w:lsdException w:name="Colorful List Accent 6" w:semiHidden="0" w:uiPriority="72" w:unhideWhenUsed="0"/>
-    <w:lsdException w:name="Colorful Grid Accent 6" w:semiHidden="0" w:uiPriority="73" w:unhideWhenUsed="0"/>
-    <w:lsdException w:name="Subtle Emphasis" w:semiHidden="0" w:uiPriority="19" w:unhideWhenUsed="0" w:qFormat="1"/>
-    <w:lsdException w:name="Intense Emphasis" w:semiHidden="0" w:uiPriority="21" w:unhideWhenUsed="0" w:qFormat="1"/>
-    <w:lsdException w:name="Subtle Reference" w:semiHidden="0" w:uiPriority="31" w:unhideWhenUsed="0" w:qFormat="1"/>
-    <w:lsdException w:name="Intense Reference" w:semiHidden="0" w:uiPriority="32" w:unhideWhenUsed="0" w:qFormat="1"/>
-    <w:lsdException w:name="Book Title" w:semiHidden="0" w:uiPriority="33" w:unhideWhenUsed="0" w:qFormat="1"/>
-    <w:lsdException w:name="Bibliography" w:uiPriority="37"/>
-    <w:lsdException w:name="TOC Heading" w:uiPriority="39" w:qFormat="1"/>
-  </w:latentStyles>
-  <w:style w:type="paragraph" w:default="1" w:styleId="a">
-    <w:name w:val="Normal"/>
-    <w:qFormat/>
-    <w:rsid w:val="00C54AB0"/>
-    <w:pPr>
-      <w:widowControl w:val="0"/>
-      <w:jc w:val="both"/>
-    </w:pPr>
-    <w:rPr>
-      <w:rFonts w:ascii="Times New Roman" w:eastAsia="宋体" w:hAnsi="Times New Roman" w:cs="Times New Roman"/>
-      <w:szCs w:val="24"/>
-    </w:rPr>
-  </w:style>
-  <w:style w:type="paragraph" w:styleId="1">
-    <w:name w:val="heading 1"/>
-    <w:basedOn w:val="a"/>
-    <w:next w:val="a"/>
-    <w:link w:val="1Char"/>
-    <w:uiPriority w:val="9"/>
-    <w:qFormat/>
-    <w:rsid w:val="001402C5"/>
-    <w:pPr>
-      <w:keepNext/>
-      <w:keepLines/>
-      <w:spacing w:before="340" w:after="330" w:line="578" w:lineRule="auto"/>
-      <w:outlineLvl w:val="0"/>
-    </w:pPr>
-    <w:rPr>
-      <w:b/>
-      <w:bCs/>
-      <w:kern w:val="44"/>
-      <w:sz w:val="44"/>
-      <w:szCs w:val="44"/>
-    </w:rPr>
-  </w:style>
-  <w:style w:type="paragraph" w:styleId="2">
-    <w:name w:val="heading 2"/>
-    <w:basedOn w:val="a"/>
-    <w:next w:val="a"/>
-    <w:link w:val="2Char"/>
-    <w:uiPriority w:val="9"/>
-    <w:unhideWhenUsed/>
-    <w:qFormat/>
-    <w:rsid w:val="007E4FC2"/>
-    <w:pPr>
-      <w:keepNext/>
-      <w:keepLines/>
-      <w:spacing w:before="260" w:after="260" w:line="416" w:lineRule="auto"/>
-      <w:outlineLvl w:val="1"/>
-    </w:pPr>
-    <w:rPr>
-      <w:rFonts w:asciiTheme="majorHAnsi" w:eastAsiaTheme="majorEastAsia" w:hAnsiTheme="majorHAnsi" w:cstheme="majorBidi"/>
-      <w:b/>
-      <w:bCs/>
-      <w:sz w:val="32"/>
-      <w:szCs w:val="32"/>
-    </w:rPr>
-  </w:style>
-  <w:style w:type="character" w:default="1" w:styleId="a0">
-    <w:name w:val="Default Paragraph Font"/>
-    <w:uiPriority w:val="1"/>
-    <w:unhideWhenUsed/>
-  </w:style>
-  <w:style w:type="table" w:default="1" w:styleId="a1">
-    <w:name w:val="Normal Table"/>
-    <w:uiPriority w:val="99"/>
-    <w:semiHidden/>
-    <w:unhideWhenUsed/>
-    <w:tblPr>
-      <w:tblInd w:w="0" w:type="dxa"/>
-      <w:tblCellMar>
-        <w:top w:w="0" w:type="dxa"/>
-        <w:left w:w="108" w:type="dxa"/>
-        <w:bottom w:w="0" w:type="dxa"/>
-        <w:right w:w="108" w:type="dxa"/>
-      </w:tblCellMar>
-    </w:tblPr>
-  </w:style>
-  <w:style w:type="numbering" w:default="1" w:styleId="a2">
-    <w:name w:val="No List"/>
-    <w:uiPriority w:val="99"/>
-    <w:semiHidden/>
-    <w:unhideWhenUsed/>
-  </w:style>
-  <w:style w:type="paragraph" w:styleId="a3">
-    <w:name w:val="header"/>
-    <w:basedOn w:val="a"/>
-    <w:link w:val="Char"/>
-    <w:unhideWhenUsed/>
-    <w:rsid w:val="00952FFA"/>
-    <w:pPr>
-      <w:pBdr>
-        <w:bottom w:val="single" w:sz="6" w:space="1" w:color="auto"/>
-      </w:pBdr>
-      <w:tabs>
-        <w:tab w:val="center" w:pos="4153"/>
-        <w:tab w:val="right" w:pos="8306"/>
-      </w:tabs>
-      <w:snapToGrid w:val="0"/>
-      <w:jc w:val="center"/>
-    </w:pPr>
-    <w:rPr>
-      <w:rFonts w:asciiTheme="minorHAnsi" w:eastAsiaTheme="minorEastAsia" w:hAnsiTheme="minorHAnsi" w:cstheme="minorBidi"/>
-      <w:sz w:val="18"/>
-      <w:szCs w:val="18"/>
-    </w:rPr>
-  </w:style>
-  <w:style w:type="character" w:customStyle="1" w:styleId="Char">
-    <w:name w:val="页眉 Char"/>
-    <w:basedOn w:val="a0"/>
-    <w:link w:val="a3"/>
-    <w:uiPriority w:val="99"/>
-    <w:semiHidden/>
-    <w:rsid w:val="00952FFA"/>
-    <w:rPr>
-      <w:sz w:val="18"/>
-      <w:szCs w:val="18"/>
-    </w:rPr>
-  </w:style>
-  <w:style w:type="paragraph" w:styleId="a4">
-    <w:name w:val="footer"/>
-    <w:basedOn w:val="a"/>
-    <w:link w:val="Char0"/>
-    <w:unhideWhenUsed/>
-    <w:rsid w:val="00952FFA"/>
-    <w:pPr>
-      <w:tabs>
-        <w:tab w:val="center" w:pos="4153"/>
-        <w:tab w:val="right" w:pos="8306"/>
-      </w:tabs>
-      <w:snapToGrid w:val="0"/>
-      <w:jc w:val="left"/>
-    </w:pPr>
-    <w:rPr>
-      <w:rFonts w:asciiTheme="minorHAnsi" w:eastAsiaTheme="minorEastAsia" w:hAnsiTheme="minorHAnsi" w:cstheme="minorBidi"/>
-      <w:sz w:val="18"/>
-      <w:szCs w:val="18"/>
-    </w:rPr>
-  </w:style>
-  <w:style w:type="character" w:customStyle="1" w:styleId="Char0">
-    <w:name w:val="页脚 Char"/>
-    <w:basedOn w:val="a0"/>
-    <w:link w:val="a4"/>
-    <w:uiPriority w:val="99"/>
-    <w:semiHidden/>
-    <w:rsid w:val="00952FFA"/>
-    <w:rPr>
-      <w:sz w:val="18"/>
-      <w:szCs w:val="18"/>
-    </w:rPr>
-  </w:style>
-  <w:style w:type="paragraph" w:styleId="a5">
-    <w:name w:val="Normal (Web)"/>
-    <w:basedOn w:val="a"/>
-    <w:uiPriority w:val="99"/>
-    <w:semiHidden/>
-    <w:unhideWhenUsed/>
-    <w:rsid w:val="00952FFA"/>
-    <w:pPr>
-      <w:widowControl/>
-      <w:spacing w:before="100" w:beforeAutospacing="1" w:after="100" w:afterAutospacing="1"/>
-      <w:jc w:val="left"/>
-    </w:pPr>
-    <w:rPr>
-      <w:rFonts w:ascii="宋体" w:hAnsi="宋体" w:cs="宋体"/>
-      <w:kern w:val="0"/>
-      <w:sz w:val="24"/>
-    </w:rPr>
-  </w:style>
-  <w:style w:type="character" w:styleId="a6">
-    <w:name w:val="Hyperlink"/>
-    <w:basedOn w:val="a0"/>
-    <w:uiPriority w:val="99"/>
-    <w:unhideWhenUsed/>
-    <w:rsid w:val="00952FFA"/>
-    <w:rPr>
-      <w:color w:val="0000FF"/>
-      <w:u w:val="single"/>
-    </w:rPr>
-  </w:style>
-  <w:style w:type="paragraph" w:styleId="a7">
-    <w:name w:val="Balloon Text"/>
-    <w:basedOn w:val="a"/>
-    <w:link w:val="Char1"/>
-    <w:uiPriority w:val="99"/>
-    <w:semiHidden/>
-    <w:unhideWhenUsed/>
-    <w:rsid w:val="00952FFA"/>
-    <w:rPr>
-      <w:rFonts w:asciiTheme="minorHAnsi" w:eastAsiaTheme="minorEastAsia" w:hAnsiTheme="minorHAnsi" w:cstheme="minorBidi"/>
-      <w:sz w:val="18"/>
-      <w:szCs w:val="18"/>
-    </w:rPr>
-  </w:style>
-  <w:style w:type="character" w:customStyle="1" w:styleId="Char1">
-    <w:name w:val="批注框文本 Char"/>
-    <w:basedOn w:val="a0"/>
-    <w:link w:val="a7"/>
-    <w:uiPriority w:val="99"/>
-    <w:semiHidden/>
-    <w:rsid w:val="00952FFA"/>
-    <w:rPr>
-      <w:sz w:val="18"/>
-      <w:szCs w:val="18"/>
-    </w:rPr>
-  </w:style>
-  <w:style w:type="character" w:styleId="a8">
-    <w:name w:val="page number"/>
-    <w:basedOn w:val="a0"/>
-    <w:rsid w:val="00C54AB0"/>
-  </w:style>
-  <w:style w:type="paragraph" w:styleId="a9">
-    <w:name w:val="List Paragraph"/>
-    <w:basedOn w:val="a"/>
-    <w:link w:val="Char2"/>
-    <w:uiPriority w:val="34"/>
-    <w:qFormat/>
-    <w:rsid w:val="009E176D"/>
-    <w:pPr>
-      <w:ind w:firstLineChars="200" w:firstLine="420"/>
-    </w:pPr>
-  </w:style>
-  <w:style w:type="character" w:customStyle="1" w:styleId="2Char">
-    <w:name w:val="标题 2 Char"/>
-    <w:basedOn w:val="a0"/>
-    <w:link w:val="2"/>
-    <w:uiPriority w:val="9"/>
-    <w:rsid w:val="007E4FC2"/>
-    <w:rPr>
-      <w:rFonts w:asciiTheme="majorHAnsi" w:eastAsiaTheme="majorEastAsia" w:hAnsiTheme="majorHAnsi" w:cstheme="majorBidi"/>
-      <w:b/>
-      <w:bCs/>
-      <w:sz w:val="32"/>
-      <w:szCs w:val="32"/>
-    </w:rPr>
-  </w:style>
-  <w:style w:type="character" w:customStyle="1" w:styleId="1Char">
-    <w:name w:val="标题 1 Char"/>
-    <w:basedOn w:val="a0"/>
-    <w:link w:val="1"/>
-    <w:uiPriority w:val="9"/>
-    <w:rsid w:val="001402C5"/>
-    <w:rPr>
-      <w:rFonts w:ascii="Times New Roman" w:eastAsia="宋体" w:hAnsi="Times New Roman" w:cs="Times New Roman"/>
-      <w:b/>
-      <w:bCs/>
-      <w:kern w:val="44"/>
-      <w:sz w:val="44"/>
-      <w:szCs w:val="44"/>
-    </w:rPr>
-  </w:style>
-  <w:style w:type="paragraph" w:customStyle="1" w:styleId="EndNoteBibliographyTitle">
-    <w:name w:val="EndNote Bibliography Title"/>
-    <w:basedOn w:val="a"/>
-    <w:link w:val="EndNoteBibliographyTitleChar"/>
-    <w:rsid w:val="008D549B"/>
-    <w:pPr>
-      <w:jc w:val="center"/>
-    </w:pPr>
-    <w:rPr>
-      <w:noProof/>
-      <w:sz w:val="20"/>
-    </w:rPr>
-  </w:style>
-  <w:style w:type="character" w:customStyle="1" w:styleId="Char2">
-    <w:name w:val="列出段落 Char"/>
-    <w:basedOn w:val="a0"/>
-    <w:link w:val="a9"/>
-    <w:uiPriority w:val="34"/>
-    <w:rsid w:val="008D549B"/>
-    <w:rPr>
-      <w:rFonts w:ascii="Times New Roman" w:eastAsia="宋体" w:hAnsi="Times New Roman" w:cs="Times New Roman"/>
-      <w:szCs w:val="24"/>
-    </w:rPr>
-  </w:style>
-  <w:style w:type="character" w:customStyle="1" w:styleId="EndNoteBibliographyTitleChar">
-    <w:name w:val="EndNote Bibliography Title Char"/>
-    <w:basedOn w:val="Char2"/>
-    <w:link w:val="EndNoteBibliographyTitle"/>
-    <w:rsid w:val="008D549B"/>
-    <w:rPr>
-      <w:rFonts w:ascii="Times New Roman" w:eastAsia="宋体" w:hAnsi="Times New Roman" w:cs="Times New Roman"/>
-      <w:noProof/>
-      <w:sz w:val="20"/>
-      <w:szCs w:val="24"/>
-    </w:rPr>
-  </w:style>
-  <w:style w:type="paragraph" w:customStyle="1" w:styleId="EndNoteBibliography">
-    <w:name w:val="EndNote Bibliography"/>
-    <w:basedOn w:val="a"/>
-    <w:link w:val="EndNoteBibliographyChar"/>
-    <w:rsid w:val="008D549B"/>
-    <w:pPr>
-      <w:numPr>
-        <w:ilvl w:val="1"/>
-        <w:numId w:val="4"/>
-      </w:numPr>
-    </w:pPr>
-    <w:rPr>
-      <w:noProof/>
-      <w:sz w:val="20"/>
-    </w:rPr>
-  </w:style>
-  <w:style w:type="character" w:customStyle="1" w:styleId="EndNoteBibliographyChar">
-    <w:name w:val="EndNote Bibliography Char"/>
-    <w:basedOn w:val="Char2"/>
+    <w:basedOn w:val="ad"/>
     <w:link w:val="EndNoteBibliography"/>
     <w:rsid w:val="008D549B"/>
     <w:rPr>
@@ -8590,7 +8709,7 @@
 </file>
 
 <file path=customXml/itemProps1.xml><?xml version="1.0" encoding="utf-8"?>
-<ds:datastoreItem xmlns:ds="http://schemas.openxmlformats.org/officeDocument/2006/customXml" ds:itemID="{DC2FBFA9-529C-4520-9962-1FC5C0CB5F15}">
+<ds:datastoreItem xmlns:ds="http://schemas.openxmlformats.org/officeDocument/2006/customXml" ds:itemID="{EB0BC808-FD7B-4B22-989D-E0A2FE02720D}">
   <ds:schemaRefs>
     <ds:schemaRef ds:uri="http://schemas.openxmlformats.org/officeDocument/2006/bibliography"/>
   </ds:schemaRefs>

</xml_diff>